<commit_message>
Add exercise 1 item c
</commit_message>
<xml_diff>
--- a/report/report.docx
+++ b/report/report.docx
@@ -4,7 +4,7 @@
   <w:body>
     <w:p>
       <w:pPr>
-        <w:pStyle w:val="Ttulo"/>
+        <w:pStyle w:val="Title"/>
         <w:jc w:val="center"/>
         <w:rPr>
           <w:sz w:val="48"/>
@@ -15,7 +15,7 @@
     </w:p>
     <w:p>
       <w:pPr>
-        <w:pStyle w:val="Ttulo"/>
+        <w:pStyle w:val="Title"/>
         <w:jc w:val="center"/>
         <w:rPr>
           <w:sz w:val="48"/>
@@ -26,7 +26,7 @@
     </w:p>
     <w:p>
       <w:pPr>
-        <w:pStyle w:val="Ttulo"/>
+        <w:pStyle w:val="Title"/>
         <w:jc w:val="center"/>
         <w:rPr>
           <w:sz w:val="48"/>
@@ -37,7 +37,7 @@
     </w:p>
     <w:p>
       <w:pPr>
-        <w:pStyle w:val="Ttulo"/>
+        <w:pStyle w:val="Title"/>
         <w:jc w:val="center"/>
         <w:rPr>
           <w:sz w:val="48"/>
@@ -63,7 +63,7 @@
     </w:p>
     <w:p>
       <w:pPr>
-        <w:pStyle w:val="Ttulo"/>
+        <w:pStyle w:val="Title"/>
         <w:jc w:val="center"/>
         <w:rPr>
           <w:sz w:val="72"/>
@@ -226,7 +226,11 @@
     <w:sdt>
       <w:sdtPr>
         <w:rPr>
-          <w:lang w:val="es-ES"/>
+          <w:rFonts w:asciiTheme="minorHAnsi" w:eastAsiaTheme="minorHAnsi" w:hAnsiTheme="minorHAnsi" w:cstheme="minorBidi"/>
+          <w:color w:val="auto"/>
+          <w:sz w:val="22"/>
+          <w:szCs w:val="22"/>
+          <w:lang w:val="es-ES" w:eastAsia="en-US"/>
         </w:rPr>
         <w:id w:val="-1615195249"/>
         <w:docPartObj>
@@ -236,19 +240,14 @@
       </w:sdtPr>
       <w:sdtEndPr>
         <w:rPr>
-          <w:rFonts w:asciiTheme="minorHAnsi" w:eastAsiaTheme="minorHAnsi" w:hAnsiTheme="minorHAnsi" w:cstheme="minorBidi"/>
           <w:b/>
           <w:bCs/>
-          <w:color w:val="auto"/>
-          <w:sz w:val="22"/>
-          <w:szCs w:val="22"/>
-          <w:lang w:eastAsia="en-US"/>
         </w:rPr>
       </w:sdtEndPr>
       <w:sdtContent>
         <w:p>
           <w:pPr>
-            <w:pStyle w:val="TtuloTDC"/>
+            <w:pStyle w:val="TOCHeading"/>
           </w:pPr>
           <w:r>
             <w:rPr>
@@ -259,7 +258,7 @@
         </w:p>
         <w:p>
           <w:pPr>
-            <w:pStyle w:val="TDC1"/>
+            <w:pStyle w:val="TOC1"/>
             <w:tabs>
               <w:tab w:val="right" w:leader="dot" w:pos="8494"/>
             </w:tabs>
@@ -279,7 +278,7 @@
           <w:hyperlink w:anchor="_Toc82949366" w:history="1">
             <w:r>
               <w:rPr>
-                <w:rStyle w:val="Hipervnculo"/>
+                <w:rStyle w:val="Hyperlink"/>
                 <w:noProof/>
                 <w:lang w:val="es-419"/>
               </w:rPr>
@@ -337,7 +336,7 @@
         </w:p>
         <w:p>
           <w:pPr>
-            <w:pStyle w:val="TDC2"/>
+            <w:pStyle w:val="TOC2"/>
             <w:tabs>
               <w:tab w:val="right" w:leader="dot" w:pos="8494"/>
             </w:tabs>
@@ -348,7 +347,7 @@
           <w:hyperlink w:anchor="_Toc82949367" w:history="1">
             <w:r>
               <w:rPr>
-                <w:rStyle w:val="Hipervnculo"/>
+                <w:rStyle w:val="Hyperlink"/>
                 <w:noProof/>
                 <w:lang w:val="es-419"/>
               </w:rPr>
@@ -406,7 +405,7 @@
         </w:p>
         <w:p>
           <w:pPr>
-            <w:pStyle w:val="TDC2"/>
+            <w:pStyle w:val="TOC2"/>
             <w:tabs>
               <w:tab w:val="right" w:leader="dot" w:pos="8494"/>
             </w:tabs>
@@ -417,7 +416,7 @@
           <w:hyperlink w:anchor="_Toc82949368" w:history="1">
             <w:r>
               <w:rPr>
-                <w:rStyle w:val="Hipervnculo"/>
+                <w:rStyle w:val="Hyperlink"/>
                 <w:noProof/>
               </w:rPr>
               <w:t>Implementación</w:t>
@@ -474,7 +473,7 @@
         </w:p>
         <w:p>
           <w:pPr>
-            <w:pStyle w:val="TDC2"/>
+            <w:pStyle w:val="TOC2"/>
             <w:tabs>
               <w:tab w:val="right" w:leader="dot" w:pos="8494"/>
             </w:tabs>
@@ -485,7 +484,7 @@
           <w:hyperlink w:anchor="_Toc82949369" w:history="1">
             <w:r>
               <w:rPr>
-                <w:rStyle w:val="Hipervnculo"/>
+                <w:rStyle w:val="Hyperlink"/>
                 <w:noProof/>
               </w:rPr>
               <w:t>Resultados</w:t>
@@ -571,7 +570,7 @@
     </w:p>
     <w:p>
       <w:pPr>
-        <w:pStyle w:val="Ttulo1"/>
+        <w:pStyle w:val="Heading1"/>
         <w:rPr>
           <w:lang w:val="es-419"/>
         </w:rPr>
@@ -594,7 +593,7 @@
     </w:p>
     <w:p>
       <w:pPr>
-        <w:pStyle w:val="Ttulo2"/>
+        <w:pStyle w:val="Heading2"/>
         <w:rPr>
           <w:lang w:val="es-419"/>
         </w:rPr>
@@ -681,7 +680,7 @@
     </w:p>
     <w:tbl>
       <w:tblPr>
-        <w:tblStyle w:val="Tablaconcuadrcula"/>
+        <w:tblStyle w:val="TableGrid"/>
         <w:tblW w:w="0" w:type="auto"/>
         <w:jc w:val="center"/>
         <w:tblLook w:val="04A0" w:firstRow="1" w:lastRow="0" w:firstColumn="1" w:lastColumn="0" w:noHBand="0" w:noVBand="1"/>
@@ -904,7 +903,7 @@
     </w:tbl>
     <w:p>
       <w:pPr>
-        <w:pStyle w:val="Descripcin"/>
+        <w:pStyle w:val="Caption"/>
         <w:jc w:val="center"/>
       </w:pPr>
       <w:bookmarkStart w:id="2" w:name="_Ref82947628"/>
@@ -912,14 +911,27 @@
       <w:r>
         <w:t xml:space="preserve">Tabla </w:t>
       </w:r>
-      <w:fldSimple w:instr=" SEQ Tabla \* ARABIC ">
-        <w:r>
-          <w:rPr>
-            <w:noProof/>
-          </w:rPr>
-          <w:t>1</w:t>
-        </w:r>
-      </w:fldSimple>
+      <w:r>
+        <w:fldChar w:fldCharType="begin"/>
+      </w:r>
+      <w:r>
+        <w:instrText xml:space="preserve"> SEQ Tabla \* ARABIC </w:instrText>
+      </w:r>
+      <w:r>
+        <w:fldChar w:fldCharType="separate"/>
+      </w:r>
+      <w:r>
+        <w:rPr>
+          <w:noProof/>
+        </w:rPr>
+        <w:t>1</w:t>
+      </w:r>
+      <w:r>
+        <w:rPr>
+          <w:noProof/>
+        </w:rPr>
+        <w:fldChar w:fldCharType="end"/>
+      </w:r>
       <w:bookmarkEnd w:id="2"/>
       <w:r>
         <w:t>: Especificaciones de filtro pasabanda de segundo orden</w:t>
@@ -1455,7 +1467,7 @@
     </w:p>
     <w:tbl>
       <w:tblPr>
-        <w:tblStyle w:val="Tablaconcuadrcula"/>
+        <w:tblStyle w:val="TableGrid"/>
         <w:tblW w:w="0" w:type="auto"/>
         <w:jc w:val="center"/>
         <w:tblLook w:val="04A0" w:firstRow="1" w:lastRow="0" w:firstColumn="1" w:lastColumn="0" w:noHBand="0" w:noVBand="1"/>
@@ -1583,7 +1595,7 @@
           </w:tcPr>
           <w:p>
             <w:pPr>
-              <w:pStyle w:val="HTMLconformatoprevio"/>
+              <w:pStyle w:val="HTMLPreformatted"/>
               <w:shd w:val="clear" w:color="auto" w:fill="FFFFFF"/>
               <w:wordWrap w:val="0"/>
               <w:rPr>
@@ -1641,7 +1653,7 @@
           </w:tcPr>
           <w:p>
             <w:pPr>
-              <w:pStyle w:val="HTMLconformatoprevio"/>
+              <w:pStyle w:val="HTMLPreformatted"/>
               <w:shd w:val="clear" w:color="auto" w:fill="FFFFFF"/>
               <w:wordWrap w:val="0"/>
               <w:rPr>
@@ -1774,7 +1786,7 @@
     </w:tbl>
     <w:p>
       <w:pPr>
-        <w:pStyle w:val="Descripcin"/>
+        <w:pStyle w:val="Caption"/>
         <w:jc w:val="center"/>
       </w:pPr>
       <w:bookmarkStart w:id="4" w:name="_Ref82947607"/>
@@ -1782,14 +1794,27 @@
       <w:r>
         <w:t xml:space="preserve">Tabla </w:t>
       </w:r>
-      <w:fldSimple w:instr=" SEQ Tabla \* ARABIC ">
-        <w:r>
-          <w:rPr>
-            <w:noProof/>
-          </w:rPr>
-          <w:t>2</w:t>
-        </w:r>
-      </w:fldSimple>
+      <w:r>
+        <w:fldChar w:fldCharType="begin"/>
+      </w:r>
+      <w:r>
+        <w:instrText xml:space="preserve"> SEQ Tabla \* ARABIC </w:instrText>
+      </w:r>
+      <w:r>
+        <w:fldChar w:fldCharType="separate"/>
+      </w:r>
+      <w:r>
+        <w:rPr>
+          <w:noProof/>
+        </w:rPr>
+        <w:t>2</w:t>
+      </w:r>
+      <w:r>
+        <w:rPr>
+          <w:noProof/>
+        </w:rPr>
+        <w:fldChar w:fldCharType="end"/>
+      </w:r>
       <w:bookmarkEnd w:id="4"/>
       <w:r>
         <w:t>: Parámetros del IIR</w:t>
@@ -1908,7 +1933,7 @@
     </w:p>
     <w:p>
       <w:pPr>
-        <w:pStyle w:val="Descripcin"/>
+        <w:pStyle w:val="Caption"/>
         <w:jc w:val="center"/>
         <w:rPr>
           <w:noProof/>
@@ -1919,14 +1944,27 @@
         <w:lastRenderedPageBreak/>
         <w:t xml:space="preserve">Ilustración </w:t>
       </w:r>
-      <w:fldSimple w:instr=" SEQ Ilustración \* ARABIC ">
-        <w:r>
-          <w:rPr>
-            <w:noProof/>
-          </w:rPr>
-          <w:t>1</w:t>
-        </w:r>
-      </w:fldSimple>
+      <w:r>
+        <w:fldChar w:fldCharType="begin"/>
+      </w:r>
+      <w:r>
+        <w:instrText xml:space="preserve"> SEQ Ilustración \* ARABIC </w:instrText>
+      </w:r>
+      <w:r>
+        <w:fldChar w:fldCharType="separate"/>
+      </w:r>
+      <w:r>
+        <w:rPr>
+          <w:noProof/>
+        </w:rPr>
+        <w:t>1</w:t>
+      </w:r>
+      <w:r>
+        <w:rPr>
+          <w:noProof/>
+        </w:rPr>
+        <w:fldChar w:fldCharType="end"/>
+      </w:r>
       <w:bookmarkEnd w:id="6"/>
       <w:r>
         <w:t>: Diagrama de bode del IIR</w:t>
@@ -1982,21 +2020,34 @@
     </w:p>
     <w:p>
       <w:pPr>
-        <w:pStyle w:val="Descripcin"/>
+        <w:pStyle w:val="Caption"/>
         <w:jc w:val="center"/>
       </w:pPr>
       <w:bookmarkStart w:id="7" w:name="_Ref82949136"/>
       <w:r>
         <w:t xml:space="preserve">Ilustración </w:t>
       </w:r>
-      <w:fldSimple w:instr=" SEQ Ilustración \* ARABIC ">
-        <w:r>
-          <w:rPr>
-            <w:noProof/>
-          </w:rPr>
-          <w:t>2</w:t>
-        </w:r>
-      </w:fldSimple>
+      <w:r>
+        <w:fldChar w:fldCharType="begin"/>
+      </w:r>
+      <w:r>
+        <w:instrText xml:space="preserve"> SEQ Ilustración \* ARABIC </w:instrText>
+      </w:r>
+      <w:r>
+        <w:fldChar w:fldCharType="separate"/>
+      </w:r>
+      <w:r>
+        <w:rPr>
+          <w:noProof/>
+        </w:rPr>
+        <w:t>2</w:t>
+      </w:r>
+      <w:r>
+        <w:rPr>
+          <w:noProof/>
+        </w:rPr>
+        <w:fldChar w:fldCharType="end"/>
+      </w:r>
       <w:bookmarkEnd w:id="7"/>
       <w:r>
         <w:t>: Respuesta al impulso del IIR</w:t>
@@ -2004,7 +2055,7 @@
     </w:p>
     <w:p>
       <w:pPr>
-        <w:pStyle w:val="Ttulo2"/>
+        <w:pStyle w:val="Heading2"/>
       </w:pPr>
       <w:bookmarkStart w:id="8" w:name="_Toc82949368"/>
       <w:r>
@@ -2102,21 +2153,34 @@
     </w:p>
     <w:p>
       <w:pPr>
-        <w:pStyle w:val="Descripcin"/>
+        <w:pStyle w:val="Caption"/>
         <w:jc w:val="center"/>
       </w:pPr>
       <w:bookmarkStart w:id="9" w:name="_Ref82948500"/>
       <w:r>
         <w:t xml:space="preserve">Ilustración </w:t>
       </w:r>
-      <w:fldSimple w:instr=" SEQ Ilustración \* ARABIC ">
-        <w:r>
-          <w:rPr>
-            <w:noProof/>
-          </w:rPr>
-          <w:t>3</w:t>
-        </w:r>
-      </w:fldSimple>
+      <w:r>
+        <w:fldChar w:fldCharType="begin"/>
+      </w:r>
+      <w:r>
+        <w:instrText xml:space="preserve"> SEQ Ilustración \* ARABIC </w:instrText>
+      </w:r>
+      <w:r>
+        <w:fldChar w:fldCharType="separate"/>
+      </w:r>
+      <w:r>
+        <w:rPr>
+          <w:noProof/>
+        </w:rPr>
+        <w:t>3</w:t>
+      </w:r>
+      <w:r>
+        <w:rPr>
+          <w:noProof/>
+        </w:rPr>
+        <w:fldChar w:fldCharType="end"/>
+      </w:r>
       <w:bookmarkEnd w:id="9"/>
       <w:r>
         <w:t xml:space="preserve">: Subrutina </w:t>
@@ -2131,7 +2195,7 @@
     </w:p>
     <w:p>
       <w:pPr>
-        <w:pStyle w:val="Ttulo2"/>
+        <w:pStyle w:val="Heading2"/>
       </w:pPr>
       <w:bookmarkStart w:id="10" w:name="_Toc82949369"/>
       <w:r>
@@ -2148,7 +2212,6 @@
         <w:tab/>
         <w:t xml:space="preserve">Previo a la validación práctica, se realizó una simulación con el simulador provisto por Motorola para el DSP56307, utilizando el </w:t>
       </w:r>
-      <w:proofErr w:type="spellStart"/>
       <w:r>
         <w:rPr>
           <w:b/>
@@ -2156,7 +2219,6 @@
         </w:rPr>
         <w:t>iir_testbench</w:t>
       </w:r>
-      <w:proofErr w:type="spellEnd"/>
       <w:r>
         <w:t>, utilizando como entrada una delta y observando en memoria la salida del filtro IIR. De esta forma, se verifica que se comporta como es esperado el filtro, por contrastación de la respuesta impulsiva.</w:t>
       </w:r>
@@ -2305,7 +2367,7 @@
     </w:p>
     <w:tbl>
       <w:tblPr>
-        <w:tblStyle w:val="Tablaconcuadrcula"/>
+        <w:tblStyle w:val="TableGrid"/>
         <w:tblW w:w="0" w:type="auto"/>
         <w:tblLook w:val="04A0" w:firstRow="1" w:lastRow="0" w:firstColumn="1" w:lastColumn="0" w:noHBand="0" w:noVBand="1"/>
       </w:tblPr>
@@ -2629,7 +2691,7 @@
             <w:commentRangeEnd w:id="11"/>
             <w:r>
               <w:rPr>
-                <w:rStyle w:val="Refdecomentario"/>
+                <w:rStyle w:val="CommentReference"/>
                 <w:lang w:val="en-US"/>
               </w:rPr>
               <w:commentReference w:id="11"/>
@@ -2650,21 +2712,34 @@
     </w:tbl>
     <w:p>
       <w:pPr>
-        <w:pStyle w:val="Descripcin"/>
+        <w:pStyle w:val="Caption"/>
         <w:jc w:val="center"/>
       </w:pPr>
       <w:bookmarkStart w:id="12" w:name="_Ref82948099"/>
       <w:r>
         <w:t xml:space="preserve">Tabla </w:t>
       </w:r>
-      <w:fldSimple w:instr=" SEQ Tabla \* ARABIC ">
-        <w:r>
-          <w:rPr>
-            <w:noProof/>
-          </w:rPr>
-          <w:t>3</w:t>
-        </w:r>
-      </w:fldSimple>
+      <w:r>
+        <w:fldChar w:fldCharType="begin"/>
+      </w:r>
+      <w:r>
+        <w:instrText xml:space="preserve"> SEQ Tabla \* ARABIC </w:instrText>
+      </w:r>
+      <w:r>
+        <w:fldChar w:fldCharType="separate"/>
+      </w:r>
+      <w:r>
+        <w:rPr>
+          <w:noProof/>
+        </w:rPr>
+        <w:t>3</w:t>
+      </w:r>
+      <w:r>
+        <w:rPr>
+          <w:noProof/>
+        </w:rPr>
+        <w:fldChar w:fldCharType="end"/>
+      </w:r>
       <w:bookmarkEnd w:id="12"/>
       <w:r>
         <w:t>: Validación de especificaciones</w:t>
@@ -2682,7 +2757,7 @@
       <w:commentRangeEnd w:id="13"/>
       <w:r>
         <w:rPr>
-          <w:rStyle w:val="Refdecomentario"/>
+          <w:rStyle w:val="CommentReference"/>
           <w:lang w:val="en-US"/>
         </w:rPr>
         <w:commentReference w:id="13"/>
@@ -2692,6 +2767,502 @@
       <w:pPr>
         <w:jc w:val="both"/>
       </w:pPr>
+    </w:p>
+    <w:p>
+      <w:pPr>
+        <w:pStyle w:val="Heading1"/>
+      </w:pPr>
+      <w:r>
+        <w:t>Ejercicio C</w:t>
+      </w:r>
+    </w:p>
+    <w:p>
+      <w:r>
+        <w:t>El rango dinámico del filtro se define como:</w:t>
+      </w:r>
+    </w:p>
+    <w:p>
+      <w:pPr>
+        <w:rPr>
+          <w:rFonts w:eastAsiaTheme="minorEastAsia"/>
+          <w:i/>
+        </w:rPr>
+      </w:pPr>
+      <m:oMathPara>
+        <m:oMath>
+          <m:r>
+            <w:rPr>
+              <w:rFonts w:ascii="Cambria Math" w:hAnsi="Cambria Math"/>
+            </w:rPr>
+            <m:t>R</m:t>
+          </m:r>
+          <m:sSub>
+            <m:sSubPr>
+              <m:ctrlPr>
+                <w:rPr>
+                  <w:rFonts w:ascii="Cambria Math" w:hAnsi="Cambria Math"/>
+                  <w:i/>
+                </w:rPr>
+              </m:ctrlPr>
+            </m:sSubPr>
+            <m:e>
+              <m:r>
+                <w:rPr>
+                  <w:rFonts w:ascii="Cambria Math" w:hAnsi="Cambria Math"/>
+                </w:rPr>
+                <m:t>D</m:t>
+              </m:r>
+            </m:e>
+            <m:sub>
+              <m:r>
+                <w:rPr>
+                  <w:rFonts w:ascii="Cambria Math" w:hAnsi="Cambria Math"/>
+                </w:rPr>
+                <m:t>dB</m:t>
+              </m:r>
+            </m:sub>
+          </m:sSub>
+          <m:r>
+            <w:rPr>
+              <w:rFonts w:ascii="Cambria Math" w:hAnsi="Cambria Math"/>
+            </w:rPr>
+            <m:t>=20</m:t>
+          </m:r>
+          <m:func>
+            <m:funcPr>
+              <m:ctrlPr>
+                <w:rPr>
+                  <w:rFonts w:ascii="Cambria Math" w:hAnsi="Cambria Math"/>
+                  <w:i/>
+                </w:rPr>
+              </m:ctrlPr>
+            </m:funcPr>
+            <m:fName>
+              <m:r>
+                <m:rPr>
+                  <m:sty m:val="p"/>
+                </m:rPr>
+                <w:rPr>
+                  <w:rFonts w:ascii="Cambria Math" w:hAnsi="Cambria Math"/>
+                </w:rPr>
+                <m:t>log</m:t>
+              </m:r>
+            </m:fName>
+            <m:e>
+              <m:d>
+                <m:dPr>
+                  <m:ctrlPr>
+                    <w:rPr>
+                      <w:rFonts w:ascii="Cambria Math" w:hAnsi="Cambria Math"/>
+                      <w:i/>
+                    </w:rPr>
+                  </m:ctrlPr>
+                </m:dPr>
+                <m:e>
+                  <m:f>
+                    <m:fPr>
+                      <m:ctrlPr>
+                        <w:rPr>
+                          <w:rFonts w:ascii="Cambria Math" w:hAnsi="Cambria Math"/>
+                          <w:i/>
+                        </w:rPr>
+                      </m:ctrlPr>
+                    </m:fPr>
+                    <m:num>
+                      <m:sSub>
+                        <m:sSubPr>
+                          <m:ctrlPr>
+                            <w:rPr>
+                              <w:rFonts w:ascii="Cambria Math" w:hAnsi="Cambria Math"/>
+                              <w:i/>
+                            </w:rPr>
+                          </m:ctrlPr>
+                        </m:sSubPr>
+                        <m:e>
+                          <m:r>
+                            <w:rPr>
+                              <w:rFonts w:ascii="Cambria Math" w:hAnsi="Cambria Math"/>
+                            </w:rPr>
+                            <m:t>V</m:t>
+                          </m:r>
+                        </m:e>
+                        <m:sub>
+                          <m:r>
+                            <w:rPr>
+                              <w:rFonts w:ascii="Cambria Math" w:hAnsi="Cambria Math"/>
+                            </w:rPr>
+                            <m:t>imax</m:t>
+                          </m:r>
+                        </m:sub>
+                      </m:sSub>
+                    </m:num>
+                    <m:den>
+                      <m:sSub>
+                        <m:sSubPr>
+                          <m:ctrlPr>
+                            <w:rPr>
+                              <w:rFonts w:ascii="Cambria Math" w:hAnsi="Cambria Math"/>
+                              <w:i/>
+                            </w:rPr>
+                          </m:ctrlPr>
+                        </m:sSubPr>
+                        <m:e>
+                          <m:r>
+                            <w:rPr>
+                              <w:rFonts w:ascii="Cambria Math" w:hAnsi="Cambria Math"/>
+                            </w:rPr>
+                            <m:t>V</m:t>
+                          </m:r>
+                        </m:e>
+                        <m:sub>
+                          <m:r>
+                            <w:rPr>
+                              <w:rFonts w:ascii="Cambria Math" w:hAnsi="Cambria Math"/>
+                            </w:rPr>
+                            <m:t>imin</m:t>
+                          </m:r>
+                        </m:sub>
+                      </m:sSub>
+                    </m:den>
+                  </m:f>
+                </m:e>
+              </m:d>
+            </m:e>
+          </m:func>
+        </m:oMath>
+      </m:oMathPara>
+    </w:p>
+    <w:p>
+      <w:pPr>
+        <w:rPr>
+          <w:rFonts w:eastAsiaTheme="minorEastAsia"/>
+          <w:iCs/>
+        </w:rPr>
+      </w:pPr>
+      <w:r>
+        <w:rPr>
+          <w:rFonts w:eastAsiaTheme="minorEastAsia"/>
+          <w:iCs/>
+        </w:rPr>
+        <w:t>Este se ve limitado por la cantidad finita de bits disponible, es decir, por la cuantización realizada en el procesamiento digital. La cuantización afecta el rango dinámico en dos puntos [1]:</w:t>
+      </w:r>
+    </w:p>
+    <w:p>
+      <w:pPr>
+        <w:pStyle w:val="ListParagraph"/>
+        <w:numPr>
+          <w:ilvl w:val="0"/>
+          <w:numId w:val="4"/>
+        </w:numPr>
+        <w:rPr>
+          <w:iCs/>
+        </w:rPr>
+      </w:pPr>
+      <w:r>
+        <w:rPr>
+          <w:iCs/>
+        </w:rPr>
+        <w:t>Digitalización de la señal de entrada.</w:t>
+      </w:r>
+      <w:r>
+        <w:rPr>
+          <w:iCs/>
+        </w:rPr>
+        <w:t xml:space="preserve"> No es analizada ya que forma parte </w:t>
+      </w:r>
+      <w:r>
+        <w:rPr>
+          <w:iCs/>
+        </w:rPr>
+        <w:t xml:space="preserve">de la </w:t>
+      </w:r>
+      <w:r>
+        <w:rPr>
+          <w:iCs/>
+        </w:rPr>
+        <w:t>conversión AD.</w:t>
+      </w:r>
+    </w:p>
+    <w:p>
+      <w:pPr>
+        <w:pStyle w:val="ListParagraph"/>
+        <w:numPr>
+          <w:ilvl w:val="0"/>
+          <w:numId w:val="4"/>
+        </w:numPr>
+        <w:rPr>
+          <w:iCs/>
+        </w:rPr>
+      </w:pPr>
+      <w:r>
+        <w:rPr>
+          <w:iCs/>
+        </w:rPr>
+        <w:t xml:space="preserve">Redondeo (o truncado) del producto de multiplicaciones. </w:t>
+      </w:r>
+    </w:p>
+    <w:p>
+      <w:pPr>
+        <w:rPr>
+          <w:iCs/>
+        </w:rPr>
+      </w:pPr>
+      <w:r>
+        <w:rPr>
+          <w:iCs/>
+        </w:rPr>
+        <w:t>La segunda</w:t>
+      </w:r>
+      <w:r>
+        <w:rPr>
+          <w:iCs/>
+        </w:rPr>
+        <w:t xml:space="preserve"> es la principal fuente de ruido, llamado “round-off noise</w:t>
+      </w:r>
+      <w:r>
+        <w:rPr>
+          <w:iCs/>
+        </w:rPr>
+        <w:t>”</w:t>
+      </w:r>
+      <w:r>
+        <w:rPr>
+          <w:iCs/>
+        </w:rPr>
+        <w:t>, se encuentra en varios puntos a lo largo del filtro, luego de cada multiplicación</w:t>
+      </w:r>
+      <w:r>
+        <w:rPr>
+          <w:iCs/>
+        </w:rPr>
+        <w:t>, y limita el rango dinámico del filtro, en particular limita la mínima amplitud de entrada</w:t>
+      </w:r>
+      <w:r>
+        <w:rPr>
+          <w:iCs/>
+        </w:rPr>
+        <w:t>.</w:t>
+      </w:r>
+    </w:p>
+    <w:p>
+      <w:pPr>
+        <w:rPr>
+          <w:iCs/>
+        </w:rPr>
+      </w:pPr>
+      <w:r>
+        <w:rPr>
+          <w:iCs/>
+        </w:rPr>
+        <w:t>Por lo tanto, tanto el numerador como el denominador de la expresión de RD tienen limitaciones debido a la cantidad de bits:</w:t>
+      </w:r>
+    </w:p>
+    <w:p>
+      <w:pPr>
+        <w:pStyle w:val="ListParagraph"/>
+        <w:numPr>
+          <w:ilvl w:val="0"/>
+          <w:numId w:val="5"/>
+        </w:numPr>
+        <w:rPr>
+          <w:iCs/>
+        </w:rPr>
+      </w:pPr>
+      <m:oMath>
+        <m:sSub>
+          <m:sSubPr>
+            <m:ctrlPr>
+              <w:rPr>
+                <w:rFonts w:ascii="Cambria Math" w:hAnsi="Cambria Math"/>
+                <w:i/>
+              </w:rPr>
+            </m:ctrlPr>
+          </m:sSubPr>
+          <m:e>
+            <m:r>
+              <w:rPr>
+                <w:rFonts w:ascii="Cambria Math" w:hAnsi="Cambria Math"/>
+              </w:rPr>
+              <m:t>V</m:t>
+            </m:r>
+          </m:e>
+          <m:sub>
+            <m:r>
+              <w:rPr>
+                <w:rFonts w:ascii="Cambria Math" w:hAnsi="Cambria Math"/>
+              </w:rPr>
+              <m:t>imax</m:t>
+            </m:r>
+          </m:sub>
+        </m:sSub>
+      </m:oMath>
+      <w:r>
+        <w:rPr>
+          <w:rFonts w:eastAsiaTheme="minorEastAsia"/>
+        </w:rPr>
+        <w:t>: Debe ser tal que no haya overflow en ninguna de las operaciones intermedias.</w:t>
+      </w:r>
+    </w:p>
+    <w:p>
+      <w:pPr>
+        <w:pStyle w:val="ListParagraph"/>
+        <w:numPr>
+          <w:ilvl w:val="0"/>
+          <w:numId w:val="5"/>
+        </w:numPr>
+        <w:rPr>
+          <w:iCs/>
+        </w:rPr>
+      </w:pPr>
+      <m:oMath>
+        <m:sSub>
+          <m:sSubPr>
+            <m:ctrlPr>
+              <w:rPr>
+                <w:rFonts w:ascii="Cambria Math" w:hAnsi="Cambria Math"/>
+                <w:i/>
+              </w:rPr>
+            </m:ctrlPr>
+          </m:sSubPr>
+          <m:e>
+            <m:r>
+              <w:rPr>
+                <w:rFonts w:ascii="Cambria Math" w:hAnsi="Cambria Math"/>
+              </w:rPr>
+              <m:t>V</m:t>
+            </m:r>
+          </m:e>
+          <m:sub>
+            <m:r>
+              <w:rPr>
+                <w:rFonts w:ascii="Cambria Math" w:hAnsi="Cambria Math"/>
+              </w:rPr>
+              <m:t>imin</m:t>
+            </m:r>
+          </m:sub>
+        </m:sSub>
+      </m:oMath>
+      <w:r>
+        <w:rPr>
+          <w:rFonts w:eastAsiaTheme="minorEastAsia"/>
+        </w:rPr>
+        <w:t>: Debe ser tal que el “round-off noise” nos permita operar. Se debe definir un SNR deseado.</w:t>
+      </w:r>
+    </w:p>
+    <w:p>
+      <w:pPr>
+        <w:rPr>
+          <w:iCs/>
+        </w:rPr>
+      </w:pPr>
+      <w:r>
+        <w:rPr>
+          <w:iCs/>
+        </w:rPr>
+        <w:lastRenderedPageBreak/>
+        <w:t xml:space="preserve">En relación a la limitación del overflow para </w:t>
+      </w:r>
+      <m:oMath>
+        <m:sSub>
+          <m:sSubPr>
+            <m:ctrlPr>
+              <w:rPr>
+                <w:rFonts w:ascii="Cambria Math" w:hAnsi="Cambria Math"/>
+                <w:i/>
+              </w:rPr>
+            </m:ctrlPr>
+          </m:sSubPr>
+          <m:e>
+            <m:r>
+              <w:rPr>
+                <w:rFonts w:ascii="Cambria Math" w:hAnsi="Cambria Math"/>
+              </w:rPr>
+              <m:t>V</m:t>
+            </m:r>
+          </m:e>
+          <m:sub>
+            <m:r>
+              <w:rPr>
+                <w:rFonts w:ascii="Cambria Math" w:hAnsi="Cambria Math"/>
+              </w:rPr>
+              <m:t>imax</m:t>
+            </m:r>
+          </m:sub>
+        </m:sSub>
+      </m:oMath>
+      <w:r>
+        <w:rPr>
+          <w:rFonts w:eastAsiaTheme="minorEastAsia"/>
+        </w:rPr>
+        <w:t xml:space="preserve"> es que el DSP tiene bits extra en los acumuladores A y B, con lo que este efecto se ve minimizado, aunque no desaparece.</w:t>
+      </w:r>
+    </w:p>
+    <w:p>
+      <w:pPr>
+        <w:rPr>
+          <w:iCs/>
+        </w:rPr>
+      </w:pPr>
+      <w:r>
+        <w:rPr>
+          <w:iCs/>
+        </w:rPr>
+        <w:t>La ganancia y el Q de las etapas intermedias afectan al rango dinámico, ya que si las ganancias son muy desparejas y hay Q</w:t>
+      </w:r>
+      <w:r>
+        <w:rPr>
+          <w:iCs/>
+        </w:rPr>
+        <w:t>’</w:t>
+      </w:r>
+      <w:r>
+        <w:rPr>
+          <w:iCs/>
+        </w:rPr>
+        <w:t xml:space="preserve">s muy altos, la señal sufrirá muchos cambios innecesarios, pudiendo llegar en cualquier punto del filtro tanto al límite de overflow como al límite de SNR por hacerse muy pequeña. </w:t>
+      </w:r>
+      <w:r>
+        <w:rPr>
+          <w:iCs/>
+        </w:rPr>
+        <w:t>Por lo tanto, así como en los filtros analógicos, s</w:t>
+      </w:r>
+      <w:r>
+        <w:rPr>
+          <w:iCs/>
+        </w:rPr>
+        <w:t>e deben evitar los altos Q y tener ganancias parejas.</w:t>
+      </w:r>
+    </w:p>
+    <w:p>
+      <w:pPr>
+        <w:rPr>
+          <w:iCs/>
+        </w:rPr>
+      </w:pPr>
+      <w:r>
+        <w:rPr>
+          <w:b/>
+          <w:bCs/>
+          <w:iCs/>
+          <w:u w:val="single"/>
+          <w:lang w:val="en-US"/>
+        </w:rPr>
+        <w:t>Referencia</w:t>
+      </w:r>
+      <w:r>
+        <w:rPr>
+          <w:iCs/>
+          <w:lang w:val="en-US"/>
+        </w:rPr>
+        <w:t xml:space="preserve">: [1] “On the Interaction of Roundoff Noise and Dynamic Range in Digital Filters”. </w:t>
+      </w:r>
+      <w:r>
+        <w:rPr>
+          <w:iCs/>
+        </w:rPr>
+        <w:t>Jackson, 1970.</w:t>
+      </w:r>
     </w:p>
     <w:p>
       <w:pPr>
@@ -2713,14 +3284,14 @@
   <w:comment w:id="11" w:author="Lucas Kammann" w:date="2021-09-19T12:52:00Z" w:initials="LK">
     <w:p>
       <w:pPr>
-        <w:pStyle w:val="Textocomentario"/>
+        <w:pStyle w:val="CommentText"/>
         <w:rPr>
           <w:lang w:val="es-AR"/>
         </w:rPr>
       </w:pPr>
       <w:r>
         <w:rPr>
-          <w:rStyle w:val="Refdecomentario"/>
+          <w:rStyle w:val="CommentReference"/>
         </w:rPr>
         <w:annotationRef/>
       </w:r>
@@ -2741,14 +3312,14 @@
   <w:comment w:id="13" w:author="Lucas Kammann" w:date="2021-09-19T12:51:00Z" w:initials="LK">
     <w:p>
       <w:pPr>
-        <w:pStyle w:val="Textocomentario"/>
+        <w:pStyle w:val="CommentText"/>
         <w:rPr>
           <w:lang w:val="es-AR"/>
         </w:rPr>
       </w:pPr>
       <w:r>
         <w:rPr>
-          <w:rStyle w:val="Refdecomentario"/>
+          <w:rStyle w:val="CommentReference"/>
         </w:rPr>
         <w:annotationRef/>
       </w:r>
@@ -2805,6 +3376,119 @@
 <file path=word/numbering.xml><?xml version="1.0" encoding="utf-8"?>
 <w:numbering xmlns:wpc="http://schemas.microsoft.com/office/word/2010/wordprocessingCanvas" xmlns:cx="http://schemas.microsoft.com/office/drawing/2014/chartex" xmlns:cx1="http://schemas.microsoft.com/office/drawing/2015/9/8/chartex" xmlns:cx2="http://schemas.microsoft.com/office/drawing/2015/10/21/chartex" xmlns:cx3="http://schemas.microsoft.com/office/drawing/2016/5/9/chartex" xmlns:cx4="http://schemas.microsoft.com/office/drawing/2016/5/10/chartex" xmlns:cx5="http://schemas.microsoft.com/office/drawing/2016/5/11/chartex" xmlns:cx6="http://schemas.microsoft.com/office/drawing/2016/5/12/chartex" xmlns:cx7="http://schemas.microsoft.com/office/drawing/2016/5/13/chartex" xmlns:cx8="http://schemas.microsoft.com/office/drawing/2016/5/14/chartex" xmlns:mc="http://schemas.openxmlformats.org/markup-compatibility/2006" xmlns:aink="http://schemas.microsoft.com/office/drawing/2016/ink" xmlns:am3d="http://schemas.microsoft.com/office/drawing/2017/model3d" xmlns:o="urn:schemas-microsoft-com:office:office" xmlns:r="http://schemas.openxmlformats.org/officeDocument/2006/relationships" xmlns:m="http://schemas.openxmlformats.org/officeDocument/2006/math" xmlns:v="urn:schemas-microsoft-com:vml" xmlns:wp14="http://schemas.microsoft.com/office/word/2010/wordprocessingDrawing" xmlns:wp="http://schemas.openxmlformats.org/drawingml/2006/wordprocessingDrawing" xmlns:w10="urn:schemas-microsoft-com:office:word" xmlns:w="http://schemas.openxmlformats.org/wordprocessingml/2006/main" xmlns:w14="http://schemas.microsoft.com/office/word/2010/wordml" xmlns:w15="http://schemas.microsoft.com/office/word/2012/wordml" xmlns:w16cex="http://schemas.microsoft.com/office/word/2018/wordml/cex" xmlns:w16cid="http://schemas.microsoft.com/office/word/2016/wordml/cid" xmlns:w16="http://schemas.microsoft.com/office/word/2018/wordml" xmlns:w16sdtdh="http://schemas.microsoft.com/office/word/2020/wordml/sdtdatahash" xmlns:w16se="http://schemas.microsoft.com/office/word/2015/wordml/symex" xmlns:wpg="http://schemas.microsoft.com/office/word/2010/wordprocessingGroup" xmlns:wpi="http://schemas.microsoft.com/office/word/2010/wordprocessingInk" xmlns:wne="http://schemas.microsoft.com/office/word/2006/wordml" xmlns:wps="http://schemas.microsoft.com/office/word/2010/wordprocessingShape" mc:Ignorable="w14 w15 w16se w16cid w16 w16cex w16sdtdh wp14">
   <w:abstractNum w:abstractNumId="0" w15:restartNumberingAfterBreak="0">
+    <w:nsid w:val="182A3439"/>
+    <w:multiLevelType w:val="hybridMultilevel"/>
+    <w:tmpl w:val="53E4A150"/>
+    <w:lvl w:ilvl="0" w:tplc="04090001">
+      <w:start w:val="1"/>
+      <w:numFmt w:val="bullet"/>
+      <w:lvlText w:val=""/>
+      <w:lvlJc w:val="left"/>
+      <w:pPr>
+        <w:ind w:left="720" w:hanging="360"/>
+      </w:pPr>
+      <w:rPr>
+        <w:rFonts w:ascii="Symbol" w:hAnsi="Symbol" w:hint="default"/>
+      </w:rPr>
+    </w:lvl>
+    <w:lvl w:ilvl="1" w:tplc="04090003" w:tentative="1">
+      <w:start w:val="1"/>
+      <w:numFmt w:val="bullet"/>
+      <w:lvlText w:val="o"/>
+      <w:lvlJc w:val="left"/>
+      <w:pPr>
+        <w:ind w:left="1440" w:hanging="360"/>
+      </w:pPr>
+      <w:rPr>
+        <w:rFonts w:ascii="Courier New" w:hAnsi="Courier New" w:cs="Courier New" w:hint="default"/>
+      </w:rPr>
+    </w:lvl>
+    <w:lvl w:ilvl="2" w:tplc="04090005" w:tentative="1">
+      <w:start w:val="1"/>
+      <w:numFmt w:val="bullet"/>
+      <w:lvlText w:val=""/>
+      <w:lvlJc w:val="left"/>
+      <w:pPr>
+        <w:ind w:left="2160" w:hanging="360"/>
+      </w:pPr>
+      <w:rPr>
+        <w:rFonts w:ascii="Wingdings" w:hAnsi="Wingdings" w:hint="default"/>
+      </w:rPr>
+    </w:lvl>
+    <w:lvl w:ilvl="3" w:tplc="04090001" w:tentative="1">
+      <w:start w:val="1"/>
+      <w:numFmt w:val="bullet"/>
+      <w:lvlText w:val=""/>
+      <w:lvlJc w:val="left"/>
+      <w:pPr>
+        <w:ind w:left="2880" w:hanging="360"/>
+      </w:pPr>
+      <w:rPr>
+        <w:rFonts w:ascii="Symbol" w:hAnsi="Symbol" w:hint="default"/>
+      </w:rPr>
+    </w:lvl>
+    <w:lvl w:ilvl="4" w:tplc="04090003" w:tentative="1">
+      <w:start w:val="1"/>
+      <w:numFmt w:val="bullet"/>
+      <w:lvlText w:val="o"/>
+      <w:lvlJc w:val="left"/>
+      <w:pPr>
+        <w:ind w:left="3600" w:hanging="360"/>
+      </w:pPr>
+      <w:rPr>
+        <w:rFonts w:ascii="Courier New" w:hAnsi="Courier New" w:cs="Courier New" w:hint="default"/>
+      </w:rPr>
+    </w:lvl>
+    <w:lvl w:ilvl="5" w:tplc="04090005" w:tentative="1">
+      <w:start w:val="1"/>
+      <w:numFmt w:val="bullet"/>
+      <w:lvlText w:val=""/>
+      <w:lvlJc w:val="left"/>
+      <w:pPr>
+        <w:ind w:left="4320" w:hanging="360"/>
+      </w:pPr>
+      <w:rPr>
+        <w:rFonts w:ascii="Wingdings" w:hAnsi="Wingdings" w:hint="default"/>
+      </w:rPr>
+    </w:lvl>
+    <w:lvl w:ilvl="6" w:tplc="04090001" w:tentative="1">
+      <w:start w:val="1"/>
+      <w:numFmt w:val="bullet"/>
+      <w:lvlText w:val=""/>
+      <w:lvlJc w:val="left"/>
+      <w:pPr>
+        <w:ind w:left="5040" w:hanging="360"/>
+      </w:pPr>
+      <w:rPr>
+        <w:rFonts w:ascii="Symbol" w:hAnsi="Symbol" w:hint="default"/>
+      </w:rPr>
+    </w:lvl>
+    <w:lvl w:ilvl="7" w:tplc="04090003" w:tentative="1">
+      <w:start w:val="1"/>
+      <w:numFmt w:val="bullet"/>
+      <w:lvlText w:val="o"/>
+      <w:lvlJc w:val="left"/>
+      <w:pPr>
+        <w:ind w:left="5760" w:hanging="360"/>
+      </w:pPr>
+      <w:rPr>
+        <w:rFonts w:ascii="Courier New" w:hAnsi="Courier New" w:cs="Courier New" w:hint="default"/>
+      </w:rPr>
+    </w:lvl>
+    <w:lvl w:ilvl="8" w:tplc="04090005" w:tentative="1">
+      <w:start w:val="1"/>
+      <w:numFmt w:val="bullet"/>
+      <w:lvlText w:val=""/>
+      <w:lvlJc w:val="left"/>
+      <w:pPr>
+        <w:ind w:left="6480" w:hanging="360"/>
+      </w:pPr>
+      <w:rPr>
+        <w:rFonts w:ascii="Wingdings" w:hAnsi="Wingdings" w:hint="default"/>
+      </w:rPr>
+    </w:lvl>
+  </w:abstractNum>
+  <w:abstractNum w:abstractNumId="1" w15:restartNumberingAfterBreak="0">
     <w:nsid w:val="19016434"/>
     <w:multiLevelType w:val="hybridMultilevel"/>
     <w:tmpl w:val="FFAAB020"/>
@@ -2893,7 +3577,7 @@
       </w:pPr>
     </w:lvl>
   </w:abstractNum>
-  <w:abstractNum w:abstractNumId="1" w15:restartNumberingAfterBreak="0">
+  <w:abstractNum w:abstractNumId="2" w15:restartNumberingAfterBreak="0">
     <w:nsid w:val="30F862B7"/>
     <w:multiLevelType w:val="hybridMultilevel"/>
     <w:tmpl w:val="3C9C9486"/>
@@ -2982,7 +3666,120 @@
       </w:pPr>
     </w:lvl>
   </w:abstractNum>
-  <w:abstractNum w:abstractNumId="2" w15:restartNumberingAfterBreak="0">
+  <w:abstractNum w:abstractNumId="3" w15:restartNumberingAfterBreak="0">
+    <w:nsid w:val="4B831A4F"/>
+    <w:multiLevelType w:val="hybridMultilevel"/>
+    <w:tmpl w:val="E6C812AC"/>
+    <w:lvl w:ilvl="0" w:tplc="04090001">
+      <w:start w:val="1"/>
+      <w:numFmt w:val="bullet"/>
+      <w:lvlText w:val=""/>
+      <w:lvlJc w:val="left"/>
+      <w:pPr>
+        <w:ind w:left="720" w:hanging="360"/>
+      </w:pPr>
+      <w:rPr>
+        <w:rFonts w:ascii="Symbol" w:hAnsi="Symbol" w:hint="default"/>
+      </w:rPr>
+    </w:lvl>
+    <w:lvl w:ilvl="1" w:tplc="04090003" w:tentative="1">
+      <w:start w:val="1"/>
+      <w:numFmt w:val="bullet"/>
+      <w:lvlText w:val="o"/>
+      <w:lvlJc w:val="left"/>
+      <w:pPr>
+        <w:ind w:left="1440" w:hanging="360"/>
+      </w:pPr>
+      <w:rPr>
+        <w:rFonts w:ascii="Courier New" w:hAnsi="Courier New" w:cs="Courier New" w:hint="default"/>
+      </w:rPr>
+    </w:lvl>
+    <w:lvl w:ilvl="2" w:tplc="04090005" w:tentative="1">
+      <w:start w:val="1"/>
+      <w:numFmt w:val="bullet"/>
+      <w:lvlText w:val=""/>
+      <w:lvlJc w:val="left"/>
+      <w:pPr>
+        <w:ind w:left="2160" w:hanging="360"/>
+      </w:pPr>
+      <w:rPr>
+        <w:rFonts w:ascii="Wingdings" w:hAnsi="Wingdings" w:hint="default"/>
+      </w:rPr>
+    </w:lvl>
+    <w:lvl w:ilvl="3" w:tplc="04090001" w:tentative="1">
+      <w:start w:val="1"/>
+      <w:numFmt w:val="bullet"/>
+      <w:lvlText w:val=""/>
+      <w:lvlJc w:val="left"/>
+      <w:pPr>
+        <w:ind w:left="2880" w:hanging="360"/>
+      </w:pPr>
+      <w:rPr>
+        <w:rFonts w:ascii="Symbol" w:hAnsi="Symbol" w:hint="default"/>
+      </w:rPr>
+    </w:lvl>
+    <w:lvl w:ilvl="4" w:tplc="04090003" w:tentative="1">
+      <w:start w:val="1"/>
+      <w:numFmt w:val="bullet"/>
+      <w:lvlText w:val="o"/>
+      <w:lvlJc w:val="left"/>
+      <w:pPr>
+        <w:ind w:left="3600" w:hanging="360"/>
+      </w:pPr>
+      <w:rPr>
+        <w:rFonts w:ascii="Courier New" w:hAnsi="Courier New" w:cs="Courier New" w:hint="default"/>
+      </w:rPr>
+    </w:lvl>
+    <w:lvl w:ilvl="5" w:tplc="04090005" w:tentative="1">
+      <w:start w:val="1"/>
+      <w:numFmt w:val="bullet"/>
+      <w:lvlText w:val=""/>
+      <w:lvlJc w:val="left"/>
+      <w:pPr>
+        <w:ind w:left="4320" w:hanging="360"/>
+      </w:pPr>
+      <w:rPr>
+        <w:rFonts w:ascii="Wingdings" w:hAnsi="Wingdings" w:hint="default"/>
+      </w:rPr>
+    </w:lvl>
+    <w:lvl w:ilvl="6" w:tplc="04090001" w:tentative="1">
+      <w:start w:val="1"/>
+      <w:numFmt w:val="bullet"/>
+      <w:lvlText w:val=""/>
+      <w:lvlJc w:val="left"/>
+      <w:pPr>
+        <w:ind w:left="5040" w:hanging="360"/>
+      </w:pPr>
+      <w:rPr>
+        <w:rFonts w:ascii="Symbol" w:hAnsi="Symbol" w:hint="default"/>
+      </w:rPr>
+    </w:lvl>
+    <w:lvl w:ilvl="7" w:tplc="04090003" w:tentative="1">
+      <w:start w:val="1"/>
+      <w:numFmt w:val="bullet"/>
+      <w:lvlText w:val="o"/>
+      <w:lvlJc w:val="left"/>
+      <w:pPr>
+        <w:ind w:left="5760" w:hanging="360"/>
+      </w:pPr>
+      <w:rPr>
+        <w:rFonts w:ascii="Courier New" w:hAnsi="Courier New" w:cs="Courier New" w:hint="default"/>
+      </w:rPr>
+    </w:lvl>
+    <w:lvl w:ilvl="8" w:tplc="04090005" w:tentative="1">
+      <w:start w:val="1"/>
+      <w:numFmt w:val="bullet"/>
+      <w:lvlText w:val=""/>
+      <w:lvlJc w:val="left"/>
+      <w:pPr>
+        <w:ind w:left="6480" w:hanging="360"/>
+      </w:pPr>
+      <w:rPr>
+        <w:rFonts w:ascii="Wingdings" w:hAnsi="Wingdings" w:hint="default"/>
+      </w:rPr>
+    </w:lvl>
+  </w:abstractNum>
+  <w:abstractNum w:abstractNumId="4" w15:restartNumberingAfterBreak="0">
     <w:nsid w:val="7B263E4B"/>
     <w:multiLevelType w:val="hybridMultilevel"/>
     <w:tmpl w:val="69EE279C"/>
@@ -3072,12 +3869,18 @@
     </w:lvl>
   </w:abstractNum>
   <w:num w:numId="1">
+    <w:abstractNumId w:val="2"/>
+  </w:num>
+  <w:num w:numId="2">
+    <w:abstractNumId w:val="4"/>
+  </w:num>
+  <w:num w:numId="3">
     <w:abstractNumId w:val="1"/>
   </w:num>
-  <w:num w:numId="2">
-    <w:abstractNumId w:val="2"/>
+  <w:num w:numId="4">
+    <w:abstractNumId w:val="3"/>
   </w:num>
-  <w:num w:numId="3">
+  <w:num w:numId="5">
     <w:abstractNumId w:val="0"/>
   </w:num>
 </w:numbering>
@@ -3490,11 +4293,11 @@
     <w:name w:val="Normal"/>
     <w:qFormat/>
   </w:style>
-  <w:style w:type="paragraph" w:styleId="Ttulo1">
+  <w:style w:type="paragraph" w:styleId="Heading1">
     <w:name w:val="heading 1"/>
     <w:basedOn w:val="Normal"/>
     <w:next w:val="Normal"/>
-    <w:link w:val="Ttulo1Car"/>
+    <w:link w:val="Heading1Char"/>
     <w:uiPriority w:val="9"/>
     <w:qFormat/>
     <w:rsid w:val="00465A71"/>
@@ -3511,11 +4314,11 @@
       <w:szCs w:val="32"/>
     </w:rPr>
   </w:style>
-  <w:style w:type="paragraph" w:styleId="Ttulo2">
+  <w:style w:type="paragraph" w:styleId="Heading2">
     <w:name w:val="heading 2"/>
     <w:basedOn w:val="Normal"/>
     <w:next w:val="Normal"/>
-    <w:link w:val="Ttulo2Car"/>
+    <w:link w:val="Heading2Char"/>
     <w:uiPriority w:val="9"/>
     <w:unhideWhenUsed/>
     <w:qFormat/>
@@ -3533,13 +4336,13 @@
       <w:szCs w:val="26"/>
     </w:rPr>
   </w:style>
-  <w:style w:type="character" w:default="1" w:styleId="Fuentedeprrafopredeter">
+  <w:style w:type="character" w:default="1" w:styleId="DefaultParagraphFont">
     <w:name w:val="Default Paragraph Font"/>
     <w:uiPriority w:val="1"/>
     <w:semiHidden/>
     <w:unhideWhenUsed/>
   </w:style>
-  <w:style w:type="table" w:default="1" w:styleId="Tablanormal">
+  <w:style w:type="table" w:default="1" w:styleId="TableNormal">
     <w:name w:val="Normal Table"/>
     <w:uiPriority w:val="99"/>
     <w:semiHidden/>
@@ -3554,16 +4357,16 @@
       </w:tblCellMar>
     </w:tblPr>
   </w:style>
-  <w:style w:type="numbering" w:default="1" w:styleId="Sinlista">
+  <w:style w:type="numbering" w:default="1" w:styleId="NoList">
     <w:name w:val="No List"/>
     <w:uiPriority w:val="99"/>
     <w:semiHidden/>
     <w:unhideWhenUsed/>
   </w:style>
-  <w:style w:type="character" w:customStyle="1" w:styleId="Ttulo1Car">
-    <w:name w:val="Título 1 Car"/>
-    <w:basedOn w:val="Fuentedeprrafopredeter"/>
-    <w:link w:val="Ttulo1"/>
+  <w:style w:type="character" w:customStyle="1" w:styleId="Heading1Char">
+    <w:name w:val="Heading 1 Char"/>
+    <w:basedOn w:val="DefaultParagraphFont"/>
+    <w:link w:val="Heading1"/>
     <w:uiPriority w:val="9"/>
     <w:rsid w:val="00465A71"/>
     <w:rPr>
@@ -3573,11 +4376,11 @@
       <w:szCs w:val="32"/>
     </w:rPr>
   </w:style>
-  <w:style w:type="paragraph" w:styleId="Ttulo">
+  <w:style w:type="paragraph" w:styleId="Title">
     <w:name w:val="Title"/>
     <w:basedOn w:val="Normal"/>
     <w:next w:val="Normal"/>
-    <w:link w:val="TtuloCar"/>
+    <w:link w:val="TitleChar"/>
     <w:uiPriority w:val="10"/>
     <w:qFormat/>
     <w:rsid w:val="00465A71"/>
@@ -3593,10 +4396,10 @@
       <w:szCs w:val="56"/>
     </w:rPr>
   </w:style>
-  <w:style w:type="character" w:customStyle="1" w:styleId="TtuloCar">
-    <w:name w:val="Título Car"/>
-    <w:basedOn w:val="Fuentedeprrafopredeter"/>
-    <w:link w:val="Ttulo"/>
+  <w:style w:type="character" w:customStyle="1" w:styleId="TitleChar">
+    <w:name w:val="Title Char"/>
+    <w:basedOn w:val="DefaultParagraphFont"/>
+    <w:link w:val="Title"/>
     <w:uiPriority w:val="10"/>
     <w:rsid w:val="00465A71"/>
     <w:rPr>
@@ -3607,7 +4410,7 @@
       <w:szCs w:val="56"/>
     </w:rPr>
   </w:style>
-  <w:style w:type="paragraph" w:styleId="Prrafodelista">
+  <w:style w:type="paragraph" w:styleId="ListParagraph">
     <w:name w:val="List Paragraph"/>
     <w:basedOn w:val="Normal"/>
     <w:uiPriority w:val="34"/>
@@ -3618,7 +4421,7 @@
       <w:contextualSpacing/>
     </w:pPr>
   </w:style>
-  <w:style w:type="paragraph" w:styleId="Descripcin">
+  <w:style w:type="paragraph" w:styleId="Caption">
     <w:name w:val="caption"/>
     <w:basedOn w:val="Normal"/>
     <w:next w:val="Normal"/>
@@ -3637,9 +4440,9 @@
       <w:szCs w:val="18"/>
     </w:rPr>
   </w:style>
-  <w:style w:type="character" w:styleId="Refdecomentario">
+  <w:style w:type="character" w:styleId="CommentReference">
     <w:name w:val="annotation reference"/>
-    <w:basedOn w:val="Fuentedeprrafopredeter"/>
+    <w:basedOn w:val="DefaultParagraphFont"/>
     <w:uiPriority w:val="99"/>
     <w:semiHidden/>
     <w:unhideWhenUsed/>
@@ -3649,10 +4452,10 @@
       <w:szCs w:val="16"/>
     </w:rPr>
   </w:style>
-  <w:style w:type="paragraph" w:styleId="Textocomentario">
+  <w:style w:type="paragraph" w:styleId="CommentText">
     <w:name w:val="annotation text"/>
     <w:basedOn w:val="Normal"/>
-    <w:link w:val="TextocomentarioCar"/>
+    <w:link w:val="CommentTextChar"/>
     <w:uiPriority w:val="99"/>
     <w:semiHidden/>
     <w:unhideWhenUsed/>
@@ -3666,10 +4469,10 @@
       <w:lang w:val="en-US"/>
     </w:rPr>
   </w:style>
-  <w:style w:type="character" w:customStyle="1" w:styleId="TextocomentarioCar">
-    <w:name w:val="Texto comentario Car"/>
-    <w:basedOn w:val="Fuentedeprrafopredeter"/>
-    <w:link w:val="Textocomentario"/>
+  <w:style w:type="character" w:customStyle="1" w:styleId="CommentTextChar">
+    <w:name w:val="Comment Text Char"/>
+    <w:basedOn w:val="DefaultParagraphFont"/>
+    <w:link w:val="CommentText"/>
     <w:uiPriority w:val="99"/>
     <w:semiHidden/>
     <w:rsid w:val="00D83184"/>
@@ -3679,9 +4482,9 @@
       <w:lang w:val="en-US"/>
     </w:rPr>
   </w:style>
-  <w:style w:type="table" w:styleId="Tablaconcuadrcula">
+  <w:style w:type="table" w:styleId="TableGrid">
     <w:name w:val="Table Grid"/>
-    <w:basedOn w:val="Tablanormal"/>
+    <w:basedOn w:val="TableNormal"/>
     <w:uiPriority w:val="39"/>
     <w:rsid w:val="00D56B99"/>
     <w:pPr>
@@ -3698,9 +4501,9 @@
       </w:tblBorders>
     </w:tblPr>
   </w:style>
-  <w:style w:type="character" w:styleId="Textodelmarcadordeposicin">
+  <w:style w:type="character" w:styleId="PlaceholderText">
     <w:name w:val="Placeholder Text"/>
-    <w:basedOn w:val="Fuentedeprrafopredeter"/>
+    <w:basedOn w:val="DefaultParagraphFont"/>
     <w:uiPriority w:val="99"/>
     <w:semiHidden/>
     <w:rsid w:val="00E63A82"/>
@@ -3708,9 +4511,9 @@
       <w:color w:val="808080"/>
     </w:rPr>
   </w:style>
-  <w:style w:type="character" w:styleId="Referenciasutil">
+  <w:style w:type="character" w:styleId="SubtleReference">
     <w:name w:val="Subtle Reference"/>
-    <w:basedOn w:val="Fuentedeprrafopredeter"/>
+    <w:basedOn w:val="DefaultParagraphFont"/>
     <w:uiPriority w:val="31"/>
     <w:qFormat/>
     <w:rsid w:val="00E63A82"/>
@@ -3719,11 +4522,11 @@
       <w:color w:val="5A5A5A" w:themeColor="text1" w:themeTint="A5"/>
     </w:rPr>
   </w:style>
-  <w:style w:type="paragraph" w:styleId="Subttulo">
+  <w:style w:type="paragraph" w:styleId="Subtitle">
     <w:name w:val="Subtitle"/>
     <w:basedOn w:val="Normal"/>
     <w:next w:val="Normal"/>
-    <w:link w:val="SubttuloCar"/>
+    <w:link w:val="SubtitleChar"/>
     <w:uiPriority w:val="11"/>
     <w:qFormat/>
     <w:rsid w:val="00E63A82"/>
@@ -3738,10 +4541,10 @@
       <w:spacing w:val="15"/>
     </w:rPr>
   </w:style>
-  <w:style w:type="character" w:customStyle="1" w:styleId="SubttuloCar">
-    <w:name w:val="Subtítulo Car"/>
-    <w:basedOn w:val="Fuentedeprrafopredeter"/>
-    <w:link w:val="Subttulo"/>
+  <w:style w:type="character" w:customStyle="1" w:styleId="SubtitleChar">
+    <w:name w:val="Subtitle Char"/>
+    <w:basedOn w:val="DefaultParagraphFont"/>
+    <w:link w:val="Subtitle"/>
     <w:uiPriority w:val="11"/>
     <w:rsid w:val="00E63A82"/>
     <w:rPr>
@@ -3750,10 +4553,10 @@
       <w:spacing w:val="15"/>
     </w:rPr>
   </w:style>
-  <w:style w:type="paragraph" w:styleId="HTMLconformatoprevio">
+  <w:style w:type="paragraph" w:styleId="HTMLPreformatted">
     <w:name w:val="HTML Preformatted"/>
     <w:basedOn w:val="Normal"/>
-    <w:link w:val="HTMLconformatoprevioCar"/>
+    <w:link w:val="HTMLPreformattedChar"/>
     <w:uiPriority w:val="99"/>
     <w:unhideWhenUsed/>
     <w:rsid w:val="00BC38BC"/>
@@ -3785,10 +4588,10 @@
       <w:lang w:eastAsia="es-AR"/>
     </w:rPr>
   </w:style>
-  <w:style w:type="character" w:customStyle="1" w:styleId="HTMLconformatoprevioCar">
-    <w:name w:val="HTML con formato previo Car"/>
-    <w:basedOn w:val="Fuentedeprrafopredeter"/>
-    <w:link w:val="HTMLconformatoprevio"/>
+  <w:style w:type="character" w:customStyle="1" w:styleId="HTMLPreformattedChar">
+    <w:name w:val="HTML Preformatted Char"/>
+    <w:basedOn w:val="DefaultParagraphFont"/>
+    <w:link w:val="HTMLPreformatted"/>
     <w:uiPriority w:val="99"/>
     <w:rsid w:val="00BC38BC"/>
     <w:rPr>
@@ -3798,10 +4601,10 @@
       <w:lang w:eastAsia="es-AR"/>
     </w:rPr>
   </w:style>
-  <w:style w:type="character" w:customStyle="1" w:styleId="Ttulo2Car">
-    <w:name w:val="Título 2 Car"/>
-    <w:basedOn w:val="Fuentedeprrafopredeter"/>
-    <w:link w:val="Ttulo2"/>
+  <w:style w:type="character" w:customStyle="1" w:styleId="Heading2Char">
+    <w:name w:val="Heading 2 Char"/>
+    <w:basedOn w:val="DefaultParagraphFont"/>
+    <w:link w:val="Heading2"/>
     <w:uiPriority w:val="9"/>
     <w:rsid w:val="00BC0538"/>
     <w:rPr>
@@ -3811,11 +4614,11 @@
       <w:szCs w:val="26"/>
     </w:rPr>
   </w:style>
-  <w:style w:type="paragraph" w:styleId="Asuntodelcomentario">
+  <w:style w:type="paragraph" w:styleId="CommentSubject">
     <w:name w:val="annotation subject"/>
-    <w:basedOn w:val="Textocomentario"/>
-    <w:next w:val="Textocomentario"/>
-    <w:link w:val="AsuntodelcomentarioCar"/>
+    <w:basedOn w:val="CommentText"/>
+    <w:next w:val="CommentText"/>
+    <w:link w:val="CommentSubjectChar"/>
     <w:uiPriority w:val="99"/>
     <w:semiHidden/>
     <w:unhideWhenUsed/>
@@ -3826,10 +4629,10 @@
       <w:lang w:val="es-AR"/>
     </w:rPr>
   </w:style>
-  <w:style w:type="character" w:customStyle="1" w:styleId="AsuntodelcomentarioCar">
-    <w:name w:val="Asunto del comentario Car"/>
-    <w:basedOn w:val="TextocomentarioCar"/>
-    <w:link w:val="Asuntodelcomentario"/>
+  <w:style w:type="character" w:customStyle="1" w:styleId="CommentSubjectChar">
+    <w:name w:val="Comment Subject Char"/>
+    <w:basedOn w:val="CommentTextChar"/>
+    <w:link w:val="CommentSubject"/>
     <w:uiPriority w:val="99"/>
     <w:semiHidden/>
     <w:rsid w:val="001F013D"/>
@@ -3841,9 +4644,9 @@
       <w:lang w:val="en-US"/>
     </w:rPr>
   </w:style>
-  <w:style w:type="paragraph" w:styleId="TtuloTDC">
+  <w:style w:type="paragraph" w:styleId="TOCHeading">
     <w:name w:val="TOC Heading"/>
-    <w:basedOn w:val="Ttulo1"/>
+    <w:basedOn w:val="Heading1"/>
     <w:next w:val="Normal"/>
     <w:uiPriority w:val="39"/>
     <w:unhideWhenUsed/>
@@ -3856,7 +4659,7 @@
       <w:lang w:eastAsia="es-AR"/>
     </w:rPr>
   </w:style>
-  <w:style w:type="paragraph" w:styleId="TDC1">
+  <w:style w:type="paragraph" w:styleId="TOC1">
     <w:name w:val="toc 1"/>
     <w:basedOn w:val="Normal"/>
     <w:next w:val="Normal"/>
@@ -3868,7 +4671,7 @@
       <w:spacing w:after="100"/>
     </w:pPr>
   </w:style>
-  <w:style w:type="paragraph" w:styleId="TDC2">
+  <w:style w:type="paragraph" w:styleId="TOC2">
     <w:name w:val="toc 2"/>
     <w:basedOn w:val="Normal"/>
     <w:next w:val="Normal"/>
@@ -3881,9 +4684,9 @@
       <w:ind w:left="220"/>
     </w:pPr>
   </w:style>
-  <w:style w:type="character" w:styleId="Hipervnculo">
+  <w:style w:type="character" w:styleId="Hyperlink">
     <w:name w:val="Hyperlink"/>
-    <w:basedOn w:val="Fuentedeprrafopredeter"/>
+    <w:basedOn w:val="DefaultParagraphFont"/>
     <w:uiPriority w:val="99"/>
     <w:unhideWhenUsed/>
     <w:rsid w:val="004D448A"/>

</xml_diff>

<commit_message>
Add files for ex b, can compile
</commit_message>
<xml_diff>
--- a/report/report.docx
+++ b/report/report.docx
@@ -4,7 +4,7 @@
   <w:body>
     <w:p>
       <w:pPr>
-        <w:pStyle w:val="Ttulo"/>
+        <w:pStyle w:val="Title"/>
         <w:jc w:val="center"/>
         <w:rPr>
           <w:sz w:val="48"/>
@@ -15,7 +15,7 @@
     </w:p>
     <w:p>
       <w:pPr>
-        <w:pStyle w:val="Ttulo"/>
+        <w:pStyle w:val="Title"/>
         <w:jc w:val="center"/>
         <w:rPr>
           <w:sz w:val="48"/>
@@ -26,7 +26,7 @@
     </w:p>
     <w:p>
       <w:pPr>
-        <w:pStyle w:val="Ttulo"/>
+        <w:pStyle w:val="Title"/>
         <w:jc w:val="center"/>
         <w:rPr>
           <w:sz w:val="48"/>
@@ -37,7 +37,7 @@
     </w:p>
     <w:p>
       <w:pPr>
-        <w:pStyle w:val="Ttulo"/>
+        <w:pStyle w:val="Title"/>
         <w:jc w:val="center"/>
         <w:rPr>
           <w:sz w:val="48"/>
@@ -63,7 +63,7 @@
     </w:p>
     <w:p>
       <w:pPr>
-        <w:pStyle w:val="Ttulo"/>
+        <w:pStyle w:val="Title"/>
         <w:jc w:val="center"/>
         <w:rPr>
           <w:sz w:val="72"/>
@@ -226,7 +226,11 @@
     <w:sdt>
       <w:sdtPr>
         <w:rPr>
-          <w:lang w:val="es-ES"/>
+          <w:rFonts w:asciiTheme="minorHAnsi" w:eastAsiaTheme="minorHAnsi" w:hAnsiTheme="minorHAnsi" w:cstheme="minorBidi"/>
+          <w:color w:val="auto"/>
+          <w:sz w:val="22"/>
+          <w:szCs w:val="22"/>
+          <w:lang w:val="es-ES" w:eastAsia="en-US"/>
         </w:rPr>
         <w:id w:val="-1615195249"/>
         <w:docPartObj>
@@ -236,19 +240,14 @@
       </w:sdtPr>
       <w:sdtEndPr>
         <w:rPr>
-          <w:rFonts w:asciiTheme="minorHAnsi" w:eastAsiaTheme="minorHAnsi" w:hAnsiTheme="minorHAnsi" w:cstheme="minorBidi"/>
           <w:b/>
           <w:bCs/>
-          <w:color w:val="auto"/>
-          <w:sz w:val="22"/>
-          <w:szCs w:val="22"/>
-          <w:lang w:eastAsia="en-US"/>
         </w:rPr>
       </w:sdtEndPr>
       <w:sdtContent>
         <w:p>
           <w:pPr>
-            <w:pStyle w:val="TtuloTDC"/>
+            <w:pStyle w:val="TOCHeading"/>
           </w:pPr>
           <w:r>
             <w:rPr>
@@ -259,7 +258,7 @@
         </w:p>
         <w:p>
           <w:pPr>
-            <w:pStyle w:val="TDC1"/>
+            <w:pStyle w:val="TOC1"/>
             <w:tabs>
               <w:tab w:val="right" w:leader="dot" w:pos="8494"/>
             </w:tabs>
@@ -279,7 +278,7 @@
           <w:hyperlink w:anchor="_Toc82949366" w:history="1">
             <w:r>
               <w:rPr>
-                <w:rStyle w:val="Hipervnculo"/>
+                <w:rStyle w:val="Hyperlink"/>
                 <w:noProof/>
                 <w:lang w:val="es-419"/>
               </w:rPr>
@@ -337,7 +336,7 @@
         </w:p>
         <w:p>
           <w:pPr>
-            <w:pStyle w:val="TDC2"/>
+            <w:pStyle w:val="TOC2"/>
             <w:tabs>
               <w:tab w:val="right" w:leader="dot" w:pos="8494"/>
             </w:tabs>
@@ -348,7 +347,7 @@
           <w:hyperlink w:anchor="_Toc82949367" w:history="1">
             <w:r>
               <w:rPr>
-                <w:rStyle w:val="Hipervnculo"/>
+                <w:rStyle w:val="Hyperlink"/>
                 <w:noProof/>
                 <w:lang w:val="es-419"/>
               </w:rPr>
@@ -406,7 +405,7 @@
         </w:p>
         <w:p>
           <w:pPr>
-            <w:pStyle w:val="TDC2"/>
+            <w:pStyle w:val="TOC2"/>
             <w:tabs>
               <w:tab w:val="right" w:leader="dot" w:pos="8494"/>
             </w:tabs>
@@ -417,7 +416,7 @@
           <w:hyperlink w:anchor="_Toc82949368" w:history="1">
             <w:r>
               <w:rPr>
-                <w:rStyle w:val="Hipervnculo"/>
+                <w:rStyle w:val="Hyperlink"/>
                 <w:noProof/>
               </w:rPr>
               <w:t>Implementación</w:t>
@@ -474,7 +473,7 @@
         </w:p>
         <w:p>
           <w:pPr>
-            <w:pStyle w:val="TDC2"/>
+            <w:pStyle w:val="TOC2"/>
             <w:tabs>
               <w:tab w:val="right" w:leader="dot" w:pos="8494"/>
             </w:tabs>
@@ -485,7 +484,7 @@
           <w:hyperlink w:anchor="_Toc82949369" w:history="1">
             <w:r>
               <w:rPr>
-                <w:rStyle w:val="Hipervnculo"/>
+                <w:rStyle w:val="Hyperlink"/>
                 <w:noProof/>
               </w:rPr>
               <w:t>Resultados</w:t>
@@ -571,7 +570,7 @@
     </w:p>
     <w:p>
       <w:pPr>
-        <w:pStyle w:val="Ttulo1"/>
+        <w:pStyle w:val="Heading1"/>
         <w:rPr>
           <w:lang w:val="es-419"/>
         </w:rPr>
@@ -594,7 +593,7 @@
     </w:p>
     <w:p>
       <w:pPr>
-        <w:pStyle w:val="Ttulo2"/>
+        <w:pStyle w:val="Heading2"/>
         <w:rPr>
           <w:lang w:val="es-419"/>
         </w:rPr>
@@ -620,7 +619,21 @@
           <w:lang w:val="es-419"/>
         </w:rPr>
         <w:tab/>
-        <w:t>En este ejercicio, se propone diseñar e implementar un filtro de segundo orden digital, utilizando un filtro de respuesta impulsiva infinita (IIR). El tipo de filtro a diseñar es un pasabanda, y la</w:t>
+        <w:t xml:space="preserve">En este ejercicio, se propone diseñar e implementar un filtro de segundo orden digital, utilizando un filtro de respuesta impulsiva infinita (IIR). El tipo de filtro a diseñar es un </w:t>
+      </w:r>
+      <w:proofErr w:type="spellStart"/>
+      <w:r>
+        <w:rPr>
+          <w:lang w:val="es-419"/>
+        </w:rPr>
+        <w:t>pasabanda</w:t>
+      </w:r>
+      <w:proofErr w:type="spellEnd"/>
+      <w:r>
+        <w:rPr>
+          <w:lang w:val="es-419"/>
+        </w:rPr>
+        <w:t>, y la</w:t>
       </w:r>
       <w:r>
         <w:rPr>
@@ -681,7 +694,7 @@
     </w:p>
     <w:tbl>
       <w:tblPr>
-        <w:tblStyle w:val="Tablaconcuadrcula"/>
+        <w:tblStyle w:val="TableGrid"/>
         <w:tblW w:w="0" w:type="auto"/>
         <w:jc w:val="center"/>
         <w:tblLook w:val="04A0" w:firstRow="1" w:lastRow="0" w:firstColumn="1" w:lastColumn="0" w:noHBand="0" w:noVBand="1"/>
@@ -904,7 +917,7 @@
     </w:tbl>
     <w:p>
       <w:pPr>
-        <w:pStyle w:val="Descripcin"/>
+        <w:pStyle w:val="Caption"/>
         <w:jc w:val="center"/>
       </w:pPr>
       <w:bookmarkStart w:id="2" w:name="_Ref82947628"/>
@@ -912,14 +925,27 @@
       <w:r>
         <w:t xml:space="preserve">Tabla </w:t>
       </w:r>
-      <w:fldSimple w:instr=" SEQ Tabla \* ARABIC ">
-        <w:r>
-          <w:rPr>
-            <w:noProof/>
-          </w:rPr>
-          <w:t>1</w:t>
-        </w:r>
-      </w:fldSimple>
+      <w:r>
+        <w:fldChar w:fldCharType="begin"/>
+      </w:r>
+      <w:r>
+        <w:instrText xml:space="preserve"> SEQ Tabla \* ARABIC </w:instrText>
+      </w:r>
+      <w:r>
+        <w:fldChar w:fldCharType="separate"/>
+      </w:r>
+      <w:r>
+        <w:rPr>
+          <w:noProof/>
+        </w:rPr>
+        <w:t>1</w:t>
+      </w:r>
+      <w:r>
+        <w:rPr>
+          <w:noProof/>
+        </w:rPr>
+        <w:fldChar w:fldCharType="end"/>
+      </w:r>
       <w:bookmarkEnd w:id="2"/>
       <w:r>
         <w:t>: Especificaciones de filtro pasabanda de segundo orden</w:t>
@@ -1455,7 +1481,7 @@
     </w:p>
     <w:tbl>
       <w:tblPr>
-        <w:tblStyle w:val="Tablaconcuadrcula"/>
+        <w:tblStyle w:val="TableGrid"/>
         <w:tblW w:w="0" w:type="auto"/>
         <w:jc w:val="center"/>
         <w:tblLook w:val="04A0" w:firstRow="1" w:lastRow="0" w:firstColumn="1" w:lastColumn="0" w:noHBand="0" w:noVBand="1"/>
@@ -1583,7 +1609,7 @@
           </w:tcPr>
           <w:p>
             <w:pPr>
-              <w:pStyle w:val="HTMLconformatoprevio"/>
+              <w:pStyle w:val="HTMLPreformatted"/>
               <w:shd w:val="clear" w:color="auto" w:fill="FFFFFF"/>
               <w:wordWrap w:val="0"/>
               <w:rPr>
@@ -1641,7 +1667,7 @@
           </w:tcPr>
           <w:p>
             <w:pPr>
-              <w:pStyle w:val="HTMLconformatoprevio"/>
+              <w:pStyle w:val="HTMLPreformatted"/>
               <w:shd w:val="clear" w:color="auto" w:fill="FFFFFF"/>
               <w:wordWrap w:val="0"/>
               <w:rPr>
@@ -1774,7 +1800,7 @@
     </w:tbl>
     <w:p>
       <w:pPr>
-        <w:pStyle w:val="Descripcin"/>
+        <w:pStyle w:val="Caption"/>
         <w:jc w:val="center"/>
       </w:pPr>
       <w:bookmarkStart w:id="4" w:name="_Ref82947607"/>
@@ -1782,14 +1808,27 @@
       <w:r>
         <w:t xml:space="preserve">Tabla </w:t>
       </w:r>
-      <w:fldSimple w:instr=" SEQ Tabla \* ARABIC ">
-        <w:r>
-          <w:rPr>
-            <w:noProof/>
-          </w:rPr>
-          <w:t>2</w:t>
-        </w:r>
-      </w:fldSimple>
+      <w:r>
+        <w:fldChar w:fldCharType="begin"/>
+      </w:r>
+      <w:r>
+        <w:instrText xml:space="preserve"> SEQ Tabla \* ARABIC </w:instrText>
+      </w:r>
+      <w:r>
+        <w:fldChar w:fldCharType="separate"/>
+      </w:r>
+      <w:r>
+        <w:rPr>
+          <w:noProof/>
+        </w:rPr>
+        <w:t>2</w:t>
+      </w:r>
+      <w:r>
+        <w:rPr>
+          <w:noProof/>
+        </w:rPr>
+        <w:fldChar w:fldCharType="end"/>
+      </w:r>
       <w:bookmarkEnd w:id="4"/>
       <w:r>
         <w:t>: Parámetros del IIR</w:t>
@@ -1908,7 +1947,7 @@
     </w:p>
     <w:p>
       <w:pPr>
-        <w:pStyle w:val="Descripcin"/>
+        <w:pStyle w:val="Caption"/>
         <w:jc w:val="center"/>
         <w:rPr>
           <w:noProof/>
@@ -1919,14 +1958,27 @@
         <w:lastRenderedPageBreak/>
         <w:t xml:space="preserve">Ilustración </w:t>
       </w:r>
-      <w:fldSimple w:instr=" SEQ Ilustración \* ARABIC ">
-        <w:r>
-          <w:rPr>
-            <w:noProof/>
-          </w:rPr>
-          <w:t>1</w:t>
-        </w:r>
-      </w:fldSimple>
+      <w:r>
+        <w:fldChar w:fldCharType="begin"/>
+      </w:r>
+      <w:r>
+        <w:instrText xml:space="preserve"> SEQ Ilustración \* ARABIC </w:instrText>
+      </w:r>
+      <w:r>
+        <w:fldChar w:fldCharType="separate"/>
+      </w:r>
+      <w:r>
+        <w:rPr>
+          <w:noProof/>
+        </w:rPr>
+        <w:t>1</w:t>
+      </w:r>
+      <w:r>
+        <w:rPr>
+          <w:noProof/>
+        </w:rPr>
+        <w:fldChar w:fldCharType="end"/>
+      </w:r>
       <w:bookmarkEnd w:id="6"/>
       <w:r>
         <w:t>: Diagrama de bode del IIR</w:t>
@@ -1982,21 +2034,34 @@
     </w:p>
     <w:p>
       <w:pPr>
-        <w:pStyle w:val="Descripcin"/>
+        <w:pStyle w:val="Caption"/>
         <w:jc w:val="center"/>
       </w:pPr>
       <w:bookmarkStart w:id="7" w:name="_Ref82949136"/>
       <w:r>
         <w:t xml:space="preserve">Ilustración </w:t>
       </w:r>
-      <w:fldSimple w:instr=" SEQ Ilustración \* ARABIC ">
-        <w:r>
-          <w:rPr>
-            <w:noProof/>
-          </w:rPr>
-          <w:t>2</w:t>
-        </w:r>
-      </w:fldSimple>
+      <w:r>
+        <w:fldChar w:fldCharType="begin"/>
+      </w:r>
+      <w:r>
+        <w:instrText xml:space="preserve"> SEQ Ilustración \* ARABIC </w:instrText>
+      </w:r>
+      <w:r>
+        <w:fldChar w:fldCharType="separate"/>
+      </w:r>
+      <w:r>
+        <w:rPr>
+          <w:noProof/>
+        </w:rPr>
+        <w:t>2</w:t>
+      </w:r>
+      <w:r>
+        <w:rPr>
+          <w:noProof/>
+        </w:rPr>
+        <w:fldChar w:fldCharType="end"/>
+      </w:r>
       <w:bookmarkEnd w:id="7"/>
       <w:r>
         <w:t>: Respuesta al impulso del IIR</w:t>
@@ -2004,7 +2069,7 @@
     </w:p>
     <w:p>
       <w:pPr>
-        <w:pStyle w:val="Ttulo2"/>
+        <w:pStyle w:val="Heading2"/>
       </w:pPr>
       <w:bookmarkStart w:id="8" w:name="_Toc82949368"/>
       <w:r>
@@ -2102,21 +2167,34 @@
     </w:p>
     <w:p>
       <w:pPr>
-        <w:pStyle w:val="Descripcin"/>
+        <w:pStyle w:val="Caption"/>
         <w:jc w:val="center"/>
       </w:pPr>
       <w:bookmarkStart w:id="9" w:name="_Ref82948500"/>
       <w:r>
         <w:t xml:space="preserve">Ilustración </w:t>
       </w:r>
-      <w:fldSimple w:instr=" SEQ Ilustración \* ARABIC ">
-        <w:r>
-          <w:rPr>
-            <w:noProof/>
-          </w:rPr>
-          <w:t>3</w:t>
-        </w:r>
-      </w:fldSimple>
+      <w:r>
+        <w:fldChar w:fldCharType="begin"/>
+      </w:r>
+      <w:r>
+        <w:instrText xml:space="preserve"> SEQ Ilustración \* ARABIC </w:instrText>
+      </w:r>
+      <w:r>
+        <w:fldChar w:fldCharType="separate"/>
+      </w:r>
+      <w:r>
+        <w:rPr>
+          <w:noProof/>
+        </w:rPr>
+        <w:t>3</w:t>
+      </w:r>
+      <w:r>
+        <w:rPr>
+          <w:noProof/>
+        </w:rPr>
+        <w:fldChar w:fldCharType="end"/>
+      </w:r>
       <w:bookmarkEnd w:id="9"/>
       <w:r>
         <w:t xml:space="preserve">: Subrutina </w:t>
@@ -2131,7 +2209,7 @@
     </w:p>
     <w:p>
       <w:pPr>
-        <w:pStyle w:val="Ttulo2"/>
+        <w:pStyle w:val="Heading2"/>
       </w:pPr>
       <w:bookmarkStart w:id="10" w:name="_Toc82949369"/>
       <w:r>
@@ -2158,7 +2236,13 @@
       </w:r>
       <w:proofErr w:type="spellEnd"/>
       <w:r>
-        <w:t>, utilizando como entrada una delta y observando en memoria la salida del filtro IIR. De esta forma, se verifica que se comporta como es esperado el filtro, por contrastación de la respuesta impulsiva.</w:t>
+        <w:t>,</w:t>
+      </w:r>
+      <w:r>
+        <w:t xml:space="preserve"> siendo la</w:t>
+      </w:r>
+      <w:r>
+        <w:t xml:space="preserve"> entrada una delta y observando en memoria la salida del filtro IIR. De esta forma, se verifica que se comporta como es esperado el filtro, por contrastación de la respuesta impulsiva.</w:t>
       </w:r>
     </w:p>
     <w:p>
@@ -2305,7 +2389,7 @@
     </w:p>
     <w:tbl>
       <w:tblPr>
-        <w:tblStyle w:val="Tablaconcuadrcula"/>
+        <w:tblStyle w:val="TableGrid"/>
         <w:tblW w:w="0" w:type="auto"/>
         <w:tblLook w:val="04A0" w:firstRow="1" w:lastRow="0" w:firstColumn="1" w:lastColumn="0" w:noHBand="0" w:noVBand="1"/>
       </w:tblPr>
@@ -2629,7 +2713,7 @@
             <w:commentRangeEnd w:id="11"/>
             <w:r>
               <w:rPr>
-                <w:rStyle w:val="Refdecomentario"/>
+                <w:rStyle w:val="CommentReference"/>
                 <w:lang w:val="en-US"/>
               </w:rPr>
               <w:commentReference w:id="11"/>
@@ -2650,21 +2734,34 @@
     </w:tbl>
     <w:p>
       <w:pPr>
-        <w:pStyle w:val="Descripcin"/>
+        <w:pStyle w:val="Caption"/>
         <w:jc w:val="center"/>
       </w:pPr>
       <w:bookmarkStart w:id="12" w:name="_Ref82948099"/>
       <w:r>
         <w:t xml:space="preserve">Tabla </w:t>
       </w:r>
-      <w:fldSimple w:instr=" SEQ Tabla \* ARABIC ">
-        <w:r>
-          <w:rPr>
-            <w:noProof/>
-          </w:rPr>
-          <w:t>3</w:t>
-        </w:r>
-      </w:fldSimple>
+      <w:r>
+        <w:fldChar w:fldCharType="begin"/>
+      </w:r>
+      <w:r>
+        <w:instrText xml:space="preserve"> SEQ Tabla \* ARABIC </w:instrText>
+      </w:r>
+      <w:r>
+        <w:fldChar w:fldCharType="separate"/>
+      </w:r>
+      <w:r>
+        <w:rPr>
+          <w:noProof/>
+        </w:rPr>
+        <w:t>3</w:t>
+      </w:r>
+      <w:r>
+        <w:rPr>
+          <w:noProof/>
+        </w:rPr>
+        <w:fldChar w:fldCharType="end"/>
+      </w:r>
       <w:bookmarkEnd w:id="12"/>
       <w:r>
         <w:t>: Validación de especificaciones</w:t>
@@ -2682,7 +2779,7 @@
       <w:commentRangeEnd w:id="13"/>
       <w:r>
         <w:rPr>
-          <w:rStyle w:val="Refdecomentario"/>
+          <w:rStyle w:val="CommentReference"/>
           <w:lang w:val="en-US"/>
         </w:rPr>
         <w:commentReference w:id="13"/>
@@ -2713,14 +2810,14 @@
   <w:comment w:id="11" w:author="Lucas Kammann" w:date="2021-09-19T12:52:00Z" w:initials="LK">
     <w:p>
       <w:pPr>
-        <w:pStyle w:val="Textocomentario"/>
+        <w:pStyle w:val="CommentText"/>
         <w:rPr>
           <w:lang w:val="es-AR"/>
         </w:rPr>
       </w:pPr>
       <w:r>
         <w:rPr>
-          <w:rStyle w:val="Refdecomentario"/>
+          <w:rStyle w:val="CommentReference"/>
         </w:rPr>
         <w:annotationRef/>
       </w:r>
@@ -2741,14 +2838,14 @@
   <w:comment w:id="13" w:author="Lucas Kammann" w:date="2021-09-19T12:51:00Z" w:initials="LK">
     <w:p>
       <w:pPr>
-        <w:pStyle w:val="Textocomentario"/>
+        <w:pStyle w:val="CommentText"/>
         <w:rPr>
           <w:lang w:val="es-AR"/>
         </w:rPr>
       </w:pPr>
       <w:r>
         <w:rPr>
-          <w:rStyle w:val="Refdecomentario"/>
+          <w:rStyle w:val="CommentReference"/>
         </w:rPr>
         <w:annotationRef/>
       </w:r>
@@ -3490,11 +3587,11 @@
     <w:name w:val="Normal"/>
     <w:qFormat/>
   </w:style>
-  <w:style w:type="paragraph" w:styleId="Ttulo1">
+  <w:style w:type="paragraph" w:styleId="Heading1">
     <w:name w:val="heading 1"/>
     <w:basedOn w:val="Normal"/>
     <w:next w:val="Normal"/>
-    <w:link w:val="Ttulo1Car"/>
+    <w:link w:val="Heading1Char"/>
     <w:uiPriority w:val="9"/>
     <w:qFormat/>
     <w:rsid w:val="00465A71"/>
@@ -3511,11 +3608,11 @@
       <w:szCs w:val="32"/>
     </w:rPr>
   </w:style>
-  <w:style w:type="paragraph" w:styleId="Ttulo2">
+  <w:style w:type="paragraph" w:styleId="Heading2">
     <w:name w:val="heading 2"/>
     <w:basedOn w:val="Normal"/>
     <w:next w:val="Normal"/>
-    <w:link w:val="Ttulo2Car"/>
+    <w:link w:val="Heading2Char"/>
     <w:uiPriority w:val="9"/>
     <w:unhideWhenUsed/>
     <w:qFormat/>
@@ -3533,13 +3630,13 @@
       <w:szCs w:val="26"/>
     </w:rPr>
   </w:style>
-  <w:style w:type="character" w:default="1" w:styleId="Fuentedeprrafopredeter">
+  <w:style w:type="character" w:default="1" w:styleId="DefaultParagraphFont">
     <w:name w:val="Default Paragraph Font"/>
     <w:uiPriority w:val="1"/>
     <w:semiHidden/>
     <w:unhideWhenUsed/>
   </w:style>
-  <w:style w:type="table" w:default="1" w:styleId="Tablanormal">
+  <w:style w:type="table" w:default="1" w:styleId="TableNormal">
     <w:name w:val="Normal Table"/>
     <w:uiPriority w:val="99"/>
     <w:semiHidden/>
@@ -3554,16 +3651,16 @@
       </w:tblCellMar>
     </w:tblPr>
   </w:style>
-  <w:style w:type="numbering" w:default="1" w:styleId="Sinlista">
+  <w:style w:type="numbering" w:default="1" w:styleId="NoList">
     <w:name w:val="No List"/>
     <w:uiPriority w:val="99"/>
     <w:semiHidden/>
     <w:unhideWhenUsed/>
   </w:style>
-  <w:style w:type="character" w:customStyle="1" w:styleId="Ttulo1Car">
-    <w:name w:val="Título 1 Car"/>
-    <w:basedOn w:val="Fuentedeprrafopredeter"/>
-    <w:link w:val="Ttulo1"/>
+  <w:style w:type="character" w:customStyle="1" w:styleId="Heading1Char">
+    <w:name w:val="Heading 1 Char"/>
+    <w:basedOn w:val="DefaultParagraphFont"/>
+    <w:link w:val="Heading1"/>
     <w:uiPriority w:val="9"/>
     <w:rsid w:val="00465A71"/>
     <w:rPr>
@@ -3573,11 +3670,11 @@
       <w:szCs w:val="32"/>
     </w:rPr>
   </w:style>
-  <w:style w:type="paragraph" w:styleId="Ttulo">
+  <w:style w:type="paragraph" w:styleId="Title">
     <w:name w:val="Title"/>
     <w:basedOn w:val="Normal"/>
     <w:next w:val="Normal"/>
-    <w:link w:val="TtuloCar"/>
+    <w:link w:val="TitleChar"/>
     <w:uiPriority w:val="10"/>
     <w:qFormat/>
     <w:rsid w:val="00465A71"/>
@@ -3593,10 +3690,10 @@
       <w:szCs w:val="56"/>
     </w:rPr>
   </w:style>
-  <w:style w:type="character" w:customStyle="1" w:styleId="TtuloCar">
-    <w:name w:val="Título Car"/>
-    <w:basedOn w:val="Fuentedeprrafopredeter"/>
-    <w:link w:val="Ttulo"/>
+  <w:style w:type="character" w:customStyle="1" w:styleId="TitleChar">
+    <w:name w:val="Title Char"/>
+    <w:basedOn w:val="DefaultParagraphFont"/>
+    <w:link w:val="Title"/>
     <w:uiPriority w:val="10"/>
     <w:rsid w:val="00465A71"/>
     <w:rPr>
@@ -3607,7 +3704,7 @@
       <w:szCs w:val="56"/>
     </w:rPr>
   </w:style>
-  <w:style w:type="paragraph" w:styleId="Prrafodelista">
+  <w:style w:type="paragraph" w:styleId="ListParagraph">
     <w:name w:val="List Paragraph"/>
     <w:basedOn w:val="Normal"/>
     <w:uiPriority w:val="34"/>
@@ -3618,7 +3715,7 @@
       <w:contextualSpacing/>
     </w:pPr>
   </w:style>
-  <w:style w:type="paragraph" w:styleId="Descripcin">
+  <w:style w:type="paragraph" w:styleId="Caption">
     <w:name w:val="caption"/>
     <w:basedOn w:val="Normal"/>
     <w:next w:val="Normal"/>
@@ -3637,9 +3734,9 @@
       <w:szCs w:val="18"/>
     </w:rPr>
   </w:style>
-  <w:style w:type="character" w:styleId="Refdecomentario">
+  <w:style w:type="character" w:styleId="CommentReference">
     <w:name w:val="annotation reference"/>
-    <w:basedOn w:val="Fuentedeprrafopredeter"/>
+    <w:basedOn w:val="DefaultParagraphFont"/>
     <w:uiPriority w:val="99"/>
     <w:semiHidden/>
     <w:unhideWhenUsed/>
@@ -3649,10 +3746,10 @@
       <w:szCs w:val="16"/>
     </w:rPr>
   </w:style>
-  <w:style w:type="paragraph" w:styleId="Textocomentario">
+  <w:style w:type="paragraph" w:styleId="CommentText">
     <w:name w:val="annotation text"/>
     <w:basedOn w:val="Normal"/>
-    <w:link w:val="TextocomentarioCar"/>
+    <w:link w:val="CommentTextChar"/>
     <w:uiPriority w:val="99"/>
     <w:semiHidden/>
     <w:unhideWhenUsed/>
@@ -3666,10 +3763,10 @@
       <w:lang w:val="en-US"/>
     </w:rPr>
   </w:style>
-  <w:style w:type="character" w:customStyle="1" w:styleId="TextocomentarioCar">
-    <w:name w:val="Texto comentario Car"/>
-    <w:basedOn w:val="Fuentedeprrafopredeter"/>
-    <w:link w:val="Textocomentario"/>
+  <w:style w:type="character" w:customStyle="1" w:styleId="CommentTextChar">
+    <w:name w:val="Comment Text Char"/>
+    <w:basedOn w:val="DefaultParagraphFont"/>
+    <w:link w:val="CommentText"/>
     <w:uiPriority w:val="99"/>
     <w:semiHidden/>
     <w:rsid w:val="00D83184"/>
@@ -3679,9 +3776,9 @@
       <w:lang w:val="en-US"/>
     </w:rPr>
   </w:style>
-  <w:style w:type="table" w:styleId="Tablaconcuadrcula">
+  <w:style w:type="table" w:styleId="TableGrid">
     <w:name w:val="Table Grid"/>
-    <w:basedOn w:val="Tablanormal"/>
+    <w:basedOn w:val="TableNormal"/>
     <w:uiPriority w:val="39"/>
     <w:rsid w:val="00D56B99"/>
     <w:pPr>
@@ -3698,9 +3795,9 @@
       </w:tblBorders>
     </w:tblPr>
   </w:style>
-  <w:style w:type="character" w:styleId="Textodelmarcadordeposicin">
+  <w:style w:type="character" w:styleId="PlaceholderText">
     <w:name w:val="Placeholder Text"/>
-    <w:basedOn w:val="Fuentedeprrafopredeter"/>
+    <w:basedOn w:val="DefaultParagraphFont"/>
     <w:uiPriority w:val="99"/>
     <w:semiHidden/>
     <w:rsid w:val="00E63A82"/>
@@ -3708,9 +3805,9 @@
       <w:color w:val="808080"/>
     </w:rPr>
   </w:style>
-  <w:style w:type="character" w:styleId="Referenciasutil">
+  <w:style w:type="character" w:styleId="SubtleReference">
     <w:name w:val="Subtle Reference"/>
-    <w:basedOn w:val="Fuentedeprrafopredeter"/>
+    <w:basedOn w:val="DefaultParagraphFont"/>
     <w:uiPriority w:val="31"/>
     <w:qFormat/>
     <w:rsid w:val="00E63A82"/>
@@ -3719,11 +3816,11 @@
       <w:color w:val="5A5A5A" w:themeColor="text1" w:themeTint="A5"/>
     </w:rPr>
   </w:style>
-  <w:style w:type="paragraph" w:styleId="Subttulo">
+  <w:style w:type="paragraph" w:styleId="Subtitle">
     <w:name w:val="Subtitle"/>
     <w:basedOn w:val="Normal"/>
     <w:next w:val="Normal"/>
-    <w:link w:val="SubttuloCar"/>
+    <w:link w:val="SubtitleChar"/>
     <w:uiPriority w:val="11"/>
     <w:qFormat/>
     <w:rsid w:val="00E63A82"/>
@@ -3738,10 +3835,10 @@
       <w:spacing w:val="15"/>
     </w:rPr>
   </w:style>
-  <w:style w:type="character" w:customStyle="1" w:styleId="SubttuloCar">
-    <w:name w:val="Subtítulo Car"/>
-    <w:basedOn w:val="Fuentedeprrafopredeter"/>
-    <w:link w:val="Subttulo"/>
+  <w:style w:type="character" w:customStyle="1" w:styleId="SubtitleChar">
+    <w:name w:val="Subtitle Char"/>
+    <w:basedOn w:val="DefaultParagraphFont"/>
+    <w:link w:val="Subtitle"/>
     <w:uiPriority w:val="11"/>
     <w:rsid w:val="00E63A82"/>
     <w:rPr>
@@ -3750,10 +3847,10 @@
       <w:spacing w:val="15"/>
     </w:rPr>
   </w:style>
-  <w:style w:type="paragraph" w:styleId="HTMLconformatoprevio">
+  <w:style w:type="paragraph" w:styleId="HTMLPreformatted">
     <w:name w:val="HTML Preformatted"/>
     <w:basedOn w:val="Normal"/>
-    <w:link w:val="HTMLconformatoprevioCar"/>
+    <w:link w:val="HTMLPreformattedChar"/>
     <w:uiPriority w:val="99"/>
     <w:unhideWhenUsed/>
     <w:rsid w:val="00BC38BC"/>
@@ -3785,10 +3882,10 @@
       <w:lang w:eastAsia="es-AR"/>
     </w:rPr>
   </w:style>
-  <w:style w:type="character" w:customStyle="1" w:styleId="HTMLconformatoprevioCar">
-    <w:name w:val="HTML con formato previo Car"/>
-    <w:basedOn w:val="Fuentedeprrafopredeter"/>
-    <w:link w:val="HTMLconformatoprevio"/>
+  <w:style w:type="character" w:customStyle="1" w:styleId="HTMLPreformattedChar">
+    <w:name w:val="HTML Preformatted Char"/>
+    <w:basedOn w:val="DefaultParagraphFont"/>
+    <w:link w:val="HTMLPreformatted"/>
     <w:uiPriority w:val="99"/>
     <w:rsid w:val="00BC38BC"/>
     <w:rPr>
@@ -3798,10 +3895,10 @@
       <w:lang w:eastAsia="es-AR"/>
     </w:rPr>
   </w:style>
-  <w:style w:type="character" w:customStyle="1" w:styleId="Ttulo2Car">
-    <w:name w:val="Título 2 Car"/>
-    <w:basedOn w:val="Fuentedeprrafopredeter"/>
-    <w:link w:val="Ttulo2"/>
+  <w:style w:type="character" w:customStyle="1" w:styleId="Heading2Char">
+    <w:name w:val="Heading 2 Char"/>
+    <w:basedOn w:val="DefaultParagraphFont"/>
+    <w:link w:val="Heading2"/>
     <w:uiPriority w:val="9"/>
     <w:rsid w:val="00BC0538"/>
     <w:rPr>
@@ -3811,11 +3908,11 @@
       <w:szCs w:val="26"/>
     </w:rPr>
   </w:style>
-  <w:style w:type="paragraph" w:styleId="Asuntodelcomentario">
+  <w:style w:type="paragraph" w:styleId="CommentSubject">
     <w:name w:val="annotation subject"/>
-    <w:basedOn w:val="Textocomentario"/>
-    <w:next w:val="Textocomentario"/>
-    <w:link w:val="AsuntodelcomentarioCar"/>
+    <w:basedOn w:val="CommentText"/>
+    <w:next w:val="CommentText"/>
+    <w:link w:val="CommentSubjectChar"/>
     <w:uiPriority w:val="99"/>
     <w:semiHidden/>
     <w:unhideWhenUsed/>
@@ -3826,10 +3923,10 @@
       <w:lang w:val="es-AR"/>
     </w:rPr>
   </w:style>
-  <w:style w:type="character" w:customStyle="1" w:styleId="AsuntodelcomentarioCar">
-    <w:name w:val="Asunto del comentario Car"/>
-    <w:basedOn w:val="TextocomentarioCar"/>
-    <w:link w:val="Asuntodelcomentario"/>
+  <w:style w:type="character" w:customStyle="1" w:styleId="CommentSubjectChar">
+    <w:name w:val="Comment Subject Char"/>
+    <w:basedOn w:val="CommentTextChar"/>
+    <w:link w:val="CommentSubject"/>
     <w:uiPriority w:val="99"/>
     <w:semiHidden/>
     <w:rsid w:val="001F013D"/>
@@ -3841,9 +3938,9 @@
       <w:lang w:val="en-US"/>
     </w:rPr>
   </w:style>
-  <w:style w:type="paragraph" w:styleId="TtuloTDC">
+  <w:style w:type="paragraph" w:styleId="TOCHeading">
     <w:name w:val="TOC Heading"/>
-    <w:basedOn w:val="Ttulo1"/>
+    <w:basedOn w:val="Heading1"/>
     <w:next w:val="Normal"/>
     <w:uiPriority w:val="39"/>
     <w:unhideWhenUsed/>
@@ -3856,7 +3953,7 @@
       <w:lang w:eastAsia="es-AR"/>
     </w:rPr>
   </w:style>
-  <w:style w:type="paragraph" w:styleId="TDC1">
+  <w:style w:type="paragraph" w:styleId="TOC1">
     <w:name w:val="toc 1"/>
     <w:basedOn w:val="Normal"/>
     <w:next w:val="Normal"/>
@@ -3868,7 +3965,7 @@
       <w:spacing w:after="100"/>
     </w:pPr>
   </w:style>
-  <w:style w:type="paragraph" w:styleId="TDC2">
+  <w:style w:type="paragraph" w:styleId="TOC2">
     <w:name w:val="toc 2"/>
     <w:basedOn w:val="Normal"/>
     <w:next w:val="Normal"/>
@@ -3881,9 +3978,9 @@
       <w:ind w:left="220"/>
     </w:pPr>
   </w:style>
-  <w:style w:type="character" w:styleId="Hipervnculo">
+  <w:style w:type="character" w:styleId="Hyperlink">
     <w:name w:val="Hyperlink"/>
-    <w:basedOn w:val="Fuentedeprrafopredeter"/>
+    <w:basedOn w:val="DefaultParagraphFont"/>
     <w:uiPriority w:val="99"/>
     <w:unhideWhenUsed/>
     <w:rsid w:val="004D448A"/>

</xml_diff>

<commit_message>
Add excercises D and E
</commit_message>
<xml_diff>
--- a/report/report.docx
+++ b/report/report.docx
@@ -77,7 +77,25 @@
           <w:szCs w:val="72"/>
           <w:lang w:val="es-419"/>
         </w:rPr>
-        <w:t xml:space="preserve">Trabajo Práctico N° </w:t>
+        <w:t xml:space="preserve">Trabajo Práctico </w:t>
+      </w:r>
+      <w:proofErr w:type="spellStart"/>
+      <w:r>
+        <w:rPr>
+          <w:sz w:val="72"/>
+          <w:szCs w:val="72"/>
+          <w:lang w:val="es-419"/>
+        </w:rPr>
+        <w:t>N°</w:t>
+      </w:r>
+      <w:proofErr w:type="spellEnd"/>
+      <w:r>
+        <w:rPr>
+          <w:sz w:val="72"/>
+          <w:szCs w:val="72"/>
+          <w:lang w:val="es-419"/>
+        </w:rPr>
+        <w:t xml:space="preserve"> </w:t>
       </w:r>
       <w:r>
         <w:rPr>
@@ -263,7 +281,9 @@
               <w:tab w:val="right" w:leader="dot" w:pos="8494"/>
             </w:tabs>
             <w:rPr>
+              <w:rFonts w:eastAsiaTheme="minorEastAsia"/>
               <w:noProof/>
+              <w:lang w:val="en-US"/>
             </w:rPr>
           </w:pPr>
           <w:r>
@@ -275,7 +295,7 @@
           <w:r>
             <w:fldChar w:fldCharType="separate"/>
           </w:r>
-          <w:hyperlink w:anchor="_Toc82949366" w:history="1">
+          <w:hyperlink w:anchor="_Toc83065343" w:history="1">
             <w:r>
               <w:rPr>
                 <w:rStyle w:val="Hyperlink"/>
@@ -303,7 +323,7 @@
                 <w:noProof/>
                 <w:webHidden/>
               </w:rPr>
-              <w:instrText xml:space="preserve"> PAGEREF _Toc82949366 \h </w:instrText>
+              <w:instrText xml:space="preserve"> PAGEREF _Toc83065343 \h </w:instrText>
             </w:r>
             <w:r>
               <w:rPr>
@@ -341,10 +361,12 @@
               <w:tab w:val="right" w:leader="dot" w:pos="8494"/>
             </w:tabs>
             <w:rPr>
+              <w:rFonts w:eastAsiaTheme="minorEastAsia"/>
               <w:noProof/>
+              <w:lang w:val="en-US"/>
             </w:rPr>
           </w:pPr>
-          <w:hyperlink w:anchor="_Toc82949367" w:history="1">
+          <w:hyperlink w:anchor="_Toc83065344" w:history="1">
             <w:r>
               <w:rPr>
                 <w:rStyle w:val="Hyperlink"/>
@@ -372,7 +394,7 @@
                 <w:noProof/>
                 <w:webHidden/>
               </w:rPr>
-              <w:instrText xml:space="preserve"> PAGEREF _Toc82949367 \h </w:instrText>
+              <w:instrText xml:space="preserve"> PAGEREF _Toc83065344 \h </w:instrText>
             </w:r>
             <w:r>
               <w:rPr>
@@ -410,10 +432,12 @@
               <w:tab w:val="right" w:leader="dot" w:pos="8494"/>
             </w:tabs>
             <w:rPr>
+              <w:rFonts w:eastAsiaTheme="minorEastAsia"/>
               <w:noProof/>
+              <w:lang w:val="en-US"/>
             </w:rPr>
           </w:pPr>
-          <w:hyperlink w:anchor="_Toc82949368" w:history="1">
+          <w:hyperlink w:anchor="_Toc83065345" w:history="1">
             <w:r>
               <w:rPr>
                 <w:rStyle w:val="Hyperlink"/>
@@ -440,7 +464,7 @@
                 <w:noProof/>
                 <w:webHidden/>
               </w:rPr>
-              <w:instrText xml:space="preserve"> PAGEREF _Toc82949368 \h </w:instrText>
+              <w:instrText xml:space="preserve"> PAGEREF _Toc83065345 \h </w:instrText>
             </w:r>
             <w:r>
               <w:rPr>
@@ -478,10 +502,12 @@
               <w:tab w:val="right" w:leader="dot" w:pos="8494"/>
             </w:tabs>
             <w:rPr>
+              <w:rFonts w:eastAsiaTheme="minorEastAsia"/>
               <w:noProof/>
+              <w:lang w:val="en-US"/>
             </w:rPr>
           </w:pPr>
-          <w:hyperlink w:anchor="_Toc82949369" w:history="1">
+          <w:hyperlink w:anchor="_Toc83065346" w:history="1">
             <w:r>
               <w:rPr>
                 <w:rStyle w:val="Hyperlink"/>
@@ -508,7 +534,7 @@
                 <w:noProof/>
                 <w:webHidden/>
               </w:rPr>
-              <w:instrText xml:space="preserve"> PAGEREF _Toc82949369 \h </w:instrText>
+              <w:instrText xml:space="preserve"> PAGEREF _Toc83065346 \h </w:instrText>
             </w:r>
             <w:r>
               <w:rPr>
@@ -528,7 +554,217 @@
                 <w:noProof/>
                 <w:webHidden/>
               </w:rPr>
-              <w:t>4</w:t>
+              <w:t>5</w:t>
+            </w:r>
+            <w:r>
+              <w:rPr>
+                <w:noProof/>
+                <w:webHidden/>
+              </w:rPr>
+              <w:fldChar w:fldCharType="end"/>
+            </w:r>
+          </w:hyperlink>
+        </w:p>
+        <w:p>
+          <w:pPr>
+            <w:pStyle w:val="TOC1"/>
+            <w:tabs>
+              <w:tab w:val="right" w:leader="dot" w:pos="8494"/>
+            </w:tabs>
+            <w:rPr>
+              <w:rFonts w:eastAsiaTheme="minorEastAsia"/>
+              <w:noProof/>
+              <w:lang w:val="en-US"/>
+            </w:rPr>
+          </w:pPr>
+          <w:hyperlink w:anchor="_Toc83065347" w:history="1">
+            <w:r>
+              <w:rPr>
+                <w:rStyle w:val="Hyperlink"/>
+                <w:noProof/>
+              </w:rPr>
+              <w:t>Ejercicio C</w:t>
+            </w:r>
+            <w:r>
+              <w:rPr>
+                <w:noProof/>
+                <w:webHidden/>
+              </w:rPr>
+              <w:tab/>
+            </w:r>
+            <w:r>
+              <w:rPr>
+                <w:noProof/>
+                <w:webHidden/>
+              </w:rPr>
+              <w:fldChar w:fldCharType="begin"/>
+            </w:r>
+            <w:r>
+              <w:rPr>
+                <w:noProof/>
+                <w:webHidden/>
+              </w:rPr>
+              <w:instrText xml:space="preserve"> PAGEREF _Toc83065347 \h </w:instrText>
+            </w:r>
+            <w:r>
+              <w:rPr>
+                <w:noProof/>
+                <w:webHidden/>
+              </w:rPr>
+            </w:r>
+            <w:r>
+              <w:rPr>
+                <w:noProof/>
+                <w:webHidden/>
+              </w:rPr>
+              <w:fldChar w:fldCharType="separate"/>
+            </w:r>
+            <w:r>
+              <w:rPr>
+                <w:noProof/>
+                <w:webHidden/>
+              </w:rPr>
+              <w:t>5</w:t>
+            </w:r>
+            <w:r>
+              <w:rPr>
+                <w:noProof/>
+                <w:webHidden/>
+              </w:rPr>
+              <w:fldChar w:fldCharType="end"/>
+            </w:r>
+          </w:hyperlink>
+        </w:p>
+        <w:p>
+          <w:pPr>
+            <w:pStyle w:val="TOC1"/>
+            <w:tabs>
+              <w:tab w:val="right" w:leader="dot" w:pos="8494"/>
+            </w:tabs>
+            <w:rPr>
+              <w:rFonts w:eastAsiaTheme="minorEastAsia"/>
+              <w:noProof/>
+              <w:lang w:val="en-US"/>
+            </w:rPr>
+          </w:pPr>
+          <w:hyperlink w:anchor="_Toc83065348" w:history="1">
+            <w:r>
+              <w:rPr>
+                <w:rStyle w:val="Hyperlink"/>
+                <w:noProof/>
+              </w:rPr>
+              <w:t>Ejercicio D</w:t>
+            </w:r>
+            <w:r>
+              <w:rPr>
+                <w:noProof/>
+                <w:webHidden/>
+              </w:rPr>
+              <w:tab/>
+            </w:r>
+            <w:r>
+              <w:rPr>
+                <w:noProof/>
+                <w:webHidden/>
+              </w:rPr>
+              <w:fldChar w:fldCharType="begin"/>
+            </w:r>
+            <w:r>
+              <w:rPr>
+                <w:noProof/>
+                <w:webHidden/>
+              </w:rPr>
+              <w:instrText xml:space="preserve"> PAGEREF _Toc83065348 \h </w:instrText>
+            </w:r>
+            <w:r>
+              <w:rPr>
+                <w:noProof/>
+                <w:webHidden/>
+              </w:rPr>
+            </w:r>
+            <w:r>
+              <w:rPr>
+                <w:noProof/>
+                <w:webHidden/>
+              </w:rPr>
+              <w:fldChar w:fldCharType="separate"/>
+            </w:r>
+            <w:r>
+              <w:rPr>
+                <w:noProof/>
+                <w:webHidden/>
+              </w:rPr>
+              <w:t>6</w:t>
+            </w:r>
+            <w:r>
+              <w:rPr>
+                <w:noProof/>
+                <w:webHidden/>
+              </w:rPr>
+              <w:fldChar w:fldCharType="end"/>
+            </w:r>
+          </w:hyperlink>
+        </w:p>
+        <w:p>
+          <w:pPr>
+            <w:pStyle w:val="TOC1"/>
+            <w:tabs>
+              <w:tab w:val="right" w:leader="dot" w:pos="8494"/>
+            </w:tabs>
+            <w:rPr>
+              <w:rFonts w:eastAsiaTheme="minorEastAsia"/>
+              <w:noProof/>
+              <w:lang w:val="en-US"/>
+            </w:rPr>
+          </w:pPr>
+          <w:hyperlink w:anchor="_Toc83065349" w:history="1">
+            <w:r>
+              <w:rPr>
+                <w:rStyle w:val="Hyperlink"/>
+                <w:noProof/>
+              </w:rPr>
+              <w:t>Ejercicio E</w:t>
+            </w:r>
+            <w:r>
+              <w:rPr>
+                <w:noProof/>
+                <w:webHidden/>
+              </w:rPr>
+              <w:tab/>
+            </w:r>
+            <w:r>
+              <w:rPr>
+                <w:noProof/>
+                <w:webHidden/>
+              </w:rPr>
+              <w:fldChar w:fldCharType="begin"/>
+            </w:r>
+            <w:r>
+              <w:rPr>
+                <w:noProof/>
+                <w:webHidden/>
+              </w:rPr>
+              <w:instrText xml:space="preserve"> PAGEREF _Toc83065349 \h </w:instrText>
+            </w:r>
+            <w:r>
+              <w:rPr>
+                <w:noProof/>
+                <w:webHidden/>
+              </w:rPr>
+            </w:r>
+            <w:r>
+              <w:rPr>
+                <w:noProof/>
+                <w:webHidden/>
+              </w:rPr>
+              <w:fldChar w:fldCharType="separate"/>
+            </w:r>
+            <w:r>
+              <w:rPr>
+                <w:noProof/>
+                <w:webHidden/>
+              </w:rPr>
+              <w:t>6</w:t>
             </w:r>
             <w:r>
               <w:rPr>
@@ -575,7 +811,7 @@
           <w:lang w:val="es-419"/>
         </w:rPr>
       </w:pPr>
-      <w:bookmarkStart w:id="0" w:name="_Toc82949366"/>
+      <w:bookmarkStart w:id="0" w:name="_Toc83065343"/>
       <w:r>
         <w:rPr>
           <w:lang w:val="es-419"/>
@@ -598,7 +834,7 @@
           <w:lang w:val="es-419"/>
         </w:rPr>
       </w:pPr>
-      <w:bookmarkStart w:id="1" w:name="_Toc82949367"/>
+      <w:bookmarkStart w:id="1" w:name="_Toc83065344"/>
       <w:r>
         <w:rPr>
           <w:lang w:val="es-419"/>
@@ -619,7 +855,21 @@
           <w:lang w:val="es-419"/>
         </w:rPr>
         <w:tab/>
-        <w:t>En este ejercicio, se propone diseñar e implementar un filtro de segundo orden digital, utilizando un filtro de respuesta impulsiva infinita (IIR). El tipo de filtro a diseñar es un pasabanda, y la</w:t>
+        <w:t xml:space="preserve">En este ejercicio, se propone diseñar e implementar un filtro de segundo orden digital, utilizando un filtro de respuesta impulsiva infinita (IIR). El tipo de filtro a diseñar es un </w:t>
+      </w:r>
+      <w:proofErr w:type="spellStart"/>
+      <w:r>
+        <w:rPr>
+          <w:lang w:val="es-419"/>
+        </w:rPr>
+        <w:t>pasabanda</w:t>
+      </w:r>
+      <w:proofErr w:type="spellEnd"/>
+      <w:r>
+        <w:rPr>
+          <w:lang w:val="es-419"/>
+        </w:rPr>
+        <w:t>, y la</w:t>
       </w:r>
       <w:r>
         <w:rPr>
@@ -911,30 +1161,25 @@
       <w:r>
         <w:t xml:space="preserve">Tabla </w:t>
       </w:r>
-      <w:r>
-        <w:fldChar w:fldCharType="begin"/>
-      </w:r>
-      <w:r>
-        <w:instrText xml:space="preserve"> SEQ Tabla \* ARABIC </w:instrText>
-      </w:r>
-      <w:r>
-        <w:fldChar w:fldCharType="separate"/>
-      </w:r>
-      <w:r>
-        <w:rPr>
-          <w:noProof/>
-        </w:rPr>
-        <w:t>1</w:t>
-      </w:r>
-      <w:r>
-        <w:rPr>
-          <w:noProof/>
-        </w:rPr>
-        <w:fldChar w:fldCharType="end"/>
-      </w:r>
+      <w:fldSimple w:instr=" SEQ Tabla \* ARABIC ">
+        <w:r>
+          <w:rPr>
+            <w:noProof/>
+          </w:rPr>
+          <w:t>1</w:t>
+        </w:r>
+      </w:fldSimple>
       <w:bookmarkEnd w:id="2"/>
       <w:r>
-        <w:t>: Especificaciones de filtro pasabanda de segundo orden</w:t>
+        <w:t xml:space="preserve">: Especificaciones de filtro </w:t>
+      </w:r>
+      <w:proofErr w:type="spellStart"/>
+      <w:r>
+        <w:t>pasabanda</w:t>
+      </w:r>
+      <w:proofErr w:type="spellEnd"/>
+      <w:r>
+        <w:t xml:space="preserve"> de segundo orden</w:t>
       </w:r>
       <w:bookmarkEnd w:id="3"/>
     </w:p>
@@ -944,7 +1189,15 @@
       </w:pPr>
       <w:r>
         <w:tab/>
-        <w:t xml:space="preserve">Para un filtro de segundo orden, en configuración pasabanda, la función transferencia analógica, en el dominio de Laplace, se expresa de la siguiente forma </w:t>
+        <w:t xml:space="preserve">Para un filtro de segundo orden, en configuración </w:t>
+      </w:r>
+      <w:proofErr w:type="spellStart"/>
+      <w:r>
+        <w:t>pasabanda</w:t>
+      </w:r>
+      <w:proofErr w:type="spellEnd"/>
+      <w:r>
+        <w:t xml:space="preserve">, la función transferencia analógica, en el dominio de Laplace, se expresa de la siguiente forma </w:t>
       </w:r>
     </w:p>
     <w:p>
@@ -1794,27 +2047,14 @@
       <w:r>
         <w:t xml:space="preserve">Tabla </w:t>
       </w:r>
-      <w:r>
-        <w:fldChar w:fldCharType="begin"/>
-      </w:r>
-      <w:r>
-        <w:instrText xml:space="preserve"> SEQ Tabla \* ARABIC </w:instrText>
-      </w:r>
-      <w:r>
-        <w:fldChar w:fldCharType="separate"/>
-      </w:r>
-      <w:r>
-        <w:rPr>
-          <w:noProof/>
-        </w:rPr>
-        <w:t>2</w:t>
-      </w:r>
-      <w:r>
-        <w:rPr>
-          <w:noProof/>
-        </w:rPr>
-        <w:fldChar w:fldCharType="end"/>
-      </w:r>
+      <w:fldSimple w:instr=" SEQ Tabla \* ARABIC ">
+        <w:r>
+          <w:rPr>
+            <w:noProof/>
+          </w:rPr>
+          <w:t>2</w:t>
+        </w:r>
+      </w:fldSimple>
       <w:bookmarkEnd w:id="4"/>
       <w:r>
         <w:t>: Parámetros del IIR</w:t>
@@ -1944,27 +2184,14 @@
         <w:lastRenderedPageBreak/>
         <w:t xml:space="preserve">Ilustración </w:t>
       </w:r>
-      <w:r>
-        <w:fldChar w:fldCharType="begin"/>
-      </w:r>
-      <w:r>
-        <w:instrText xml:space="preserve"> SEQ Ilustración \* ARABIC </w:instrText>
-      </w:r>
-      <w:r>
-        <w:fldChar w:fldCharType="separate"/>
-      </w:r>
-      <w:r>
-        <w:rPr>
-          <w:noProof/>
-        </w:rPr>
-        <w:t>1</w:t>
-      </w:r>
-      <w:r>
-        <w:rPr>
-          <w:noProof/>
-        </w:rPr>
-        <w:fldChar w:fldCharType="end"/>
-      </w:r>
+      <w:fldSimple w:instr=" SEQ Ilustración \* ARABIC ">
+        <w:r>
+          <w:rPr>
+            <w:noProof/>
+          </w:rPr>
+          <w:t>1</w:t>
+        </w:r>
+      </w:fldSimple>
       <w:bookmarkEnd w:id="6"/>
       <w:r>
         <w:t>: Diagrama de bode del IIR</w:t>
@@ -2027,27 +2254,14 @@
       <w:r>
         <w:t xml:space="preserve">Ilustración </w:t>
       </w:r>
-      <w:r>
-        <w:fldChar w:fldCharType="begin"/>
-      </w:r>
-      <w:r>
-        <w:instrText xml:space="preserve"> SEQ Ilustración \* ARABIC </w:instrText>
-      </w:r>
-      <w:r>
-        <w:fldChar w:fldCharType="separate"/>
-      </w:r>
-      <w:r>
-        <w:rPr>
-          <w:noProof/>
-        </w:rPr>
-        <w:t>2</w:t>
-      </w:r>
-      <w:r>
-        <w:rPr>
-          <w:noProof/>
-        </w:rPr>
-        <w:fldChar w:fldCharType="end"/>
-      </w:r>
+      <w:fldSimple w:instr=" SEQ Ilustración \* ARABIC ">
+        <w:r>
+          <w:rPr>
+            <w:noProof/>
+          </w:rPr>
+          <w:t>2</w:t>
+        </w:r>
+      </w:fldSimple>
       <w:bookmarkEnd w:id="7"/>
       <w:r>
         <w:t>: Respuesta al impulso del IIR</w:t>
@@ -2057,7 +2271,7 @@
       <w:pPr>
         <w:pStyle w:val="Heading2"/>
       </w:pPr>
-      <w:bookmarkStart w:id="8" w:name="_Toc82949368"/>
+      <w:bookmarkStart w:id="8" w:name="_Toc83065345"/>
       <w:r>
         <w:t>Implementación</w:t>
       </w:r>
@@ -2095,6 +2309,7 @@
       <w:r>
         <w:t xml:space="preserve">, se muestra el fragmento de código fuente correspondiente a la implementación de la subrutina </w:t>
       </w:r>
+      <w:proofErr w:type="spellStart"/>
       <w:r>
         <w:rPr>
           <w:b/>
@@ -2102,8 +2317,17 @@
         </w:rPr>
         <w:t>iir</w:t>
       </w:r>
-      <w:r>
-        <w:t xml:space="preserve">. La subrutina implementa el algoritmo para ejecutar el procesamiento por muestras de una celda IIR de segundo orden. Vale destacar, que se agregó una instrucción NOP (no operation) al final de la subrutina para agregar una demora previa a guardar el contenido del acumulador A. De esta forma, nos aseguramos por software que el resultado esté listo en el momento adecuado, y no se produzcan problemas por dependencias. </w:t>
+      <w:proofErr w:type="spellEnd"/>
+      <w:r>
+        <w:t xml:space="preserve">. La subrutina implementa el algoritmo para ejecutar el procesamiento por muestras de una celda IIR de segundo orden. Vale destacar, que se agregó una instrucción NOP (no </w:t>
+      </w:r>
+      <w:proofErr w:type="spellStart"/>
+      <w:r>
+        <w:t>operation</w:t>
+      </w:r>
+      <w:proofErr w:type="spellEnd"/>
+      <w:r>
+        <w:t xml:space="preserve">) al final de la subrutina para agregar una demora previa a guardar el contenido del acumulador A. De esta forma, nos aseguramos por software que el resultado esté listo en el momento adecuado, y no se produzcan problemas por dependencias. </w:t>
       </w:r>
     </w:p>
     <w:p>
@@ -2160,27 +2384,14 @@
       <w:r>
         <w:t xml:space="preserve">Ilustración </w:t>
       </w:r>
-      <w:r>
-        <w:fldChar w:fldCharType="begin"/>
-      </w:r>
-      <w:r>
-        <w:instrText xml:space="preserve"> SEQ Ilustración \* ARABIC </w:instrText>
-      </w:r>
-      <w:r>
-        <w:fldChar w:fldCharType="separate"/>
-      </w:r>
-      <w:r>
-        <w:rPr>
-          <w:noProof/>
-        </w:rPr>
-        <w:t>3</w:t>
-      </w:r>
-      <w:r>
-        <w:rPr>
-          <w:noProof/>
-        </w:rPr>
-        <w:fldChar w:fldCharType="end"/>
-      </w:r>
+      <w:fldSimple w:instr=" SEQ Ilustración \* ARABIC ">
+        <w:r>
+          <w:rPr>
+            <w:noProof/>
+          </w:rPr>
+          <w:t>3</w:t>
+        </w:r>
+      </w:fldSimple>
       <w:bookmarkEnd w:id="9"/>
       <w:r>
         <w:t xml:space="preserve">: Subrutina </w:t>
@@ -2197,7 +2408,7 @@
       <w:pPr>
         <w:pStyle w:val="Heading2"/>
       </w:pPr>
-      <w:bookmarkStart w:id="10" w:name="_Toc82949369"/>
+      <w:bookmarkStart w:id="10" w:name="_Toc83065346"/>
       <w:r>
         <w:lastRenderedPageBreak/>
         <w:t>Resultados</w:t>
@@ -2212,6 +2423,7 @@
         <w:tab/>
         <w:t xml:space="preserve">Previo a la validación práctica, se realizó una simulación con el simulador provisto por Motorola para el DSP56307, utilizando el </w:t>
       </w:r>
+      <w:proofErr w:type="spellStart"/>
       <w:r>
         <w:rPr>
           <w:b/>
@@ -2219,6 +2431,7 @@
         </w:rPr>
         <w:t>iir_testbench</w:t>
       </w:r>
+      <w:proofErr w:type="spellEnd"/>
       <w:r>
         <w:t>, utilizando como entrada una delta y observando en memoria la salida del filtro IIR. De esta forma, se verifica que se comporta como es esperado el filtro, por contrastación de la respuesta impulsiva.</w:t>
       </w:r>
@@ -2244,6 +2457,7 @@
       <w:r>
         <w:t xml:space="preserve"> que utiliza la subrutina </w:t>
       </w:r>
+      <w:proofErr w:type="spellStart"/>
       <w:r>
         <w:rPr>
           <w:b/>
@@ -2251,6 +2465,7 @@
         </w:rPr>
         <w:t>iir</w:t>
       </w:r>
+      <w:proofErr w:type="spellEnd"/>
       <w:r>
         <w:t xml:space="preserve"> desarrollada. Se conecta la entrada de audio de la placa de desarrollo del DSP56307 al generador, y su salida al osciloscopio, y se procede a medir la respuesta en frecuencia en un rango  </w:t>
       </w:r>
@@ -2719,27 +2934,14 @@
       <w:r>
         <w:t xml:space="preserve">Tabla </w:t>
       </w:r>
-      <w:r>
-        <w:fldChar w:fldCharType="begin"/>
-      </w:r>
-      <w:r>
-        <w:instrText xml:space="preserve"> SEQ Tabla \* ARABIC </w:instrText>
-      </w:r>
-      <w:r>
-        <w:fldChar w:fldCharType="separate"/>
-      </w:r>
-      <w:r>
-        <w:rPr>
-          <w:noProof/>
-        </w:rPr>
-        <w:t>3</w:t>
-      </w:r>
-      <w:r>
-        <w:rPr>
-          <w:noProof/>
-        </w:rPr>
-        <w:fldChar w:fldCharType="end"/>
-      </w:r>
+      <w:fldSimple w:instr=" SEQ Tabla \* ARABIC ">
+        <w:r>
+          <w:rPr>
+            <w:noProof/>
+          </w:rPr>
+          <w:t>3</w:t>
+        </w:r>
+      </w:fldSimple>
       <w:bookmarkEnd w:id="12"/>
       <w:r>
         <w:t>: Validación de especificaciones</w:t>
@@ -2772,9 +2974,11 @@
       <w:pPr>
         <w:pStyle w:val="Heading1"/>
       </w:pPr>
+      <w:bookmarkStart w:id="14" w:name="_Toc83065347"/>
       <w:r>
         <w:t>Ejercicio C</w:t>
       </w:r>
+      <w:bookmarkEnd w:id="14"/>
     </w:p>
     <w:p>
       <w:r>
@@ -2968,19 +3172,7 @@
         <w:rPr>
           <w:iCs/>
         </w:rPr>
-        <w:t xml:space="preserve"> No es analizada ya que forma parte </w:t>
-      </w:r>
-      <w:r>
-        <w:rPr>
-          <w:iCs/>
-        </w:rPr>
-        <w:t xml:space="preserve">de la </w:t>
-      </w:r>
-      <w:r>
-        <w:rPr>
-          <w:iCs/>
-        </w:rPr>
-        <w:t>conversión AD.</w:t>
+        <w:t xml:space="preserve"> No es analizada ya que forma parte de la conversión AD.</w:t>
       </w:r>
     </w:p>
     <w:p>
@@ -3017,8 +3209,30 @@
         <w:rPr>
           <w:iCs/>
         </w:rPr>
-        <w:t xml:space="preserve"> es la principal fuente de ruido, llamado “round-off noise</w:t>
-      </w:r>
+        <w:t xml:space="preserve"> es la principal fuente de ruido, llamado “</w:t>
+      </w:r>
+      <w:proofErr w:type="gramStart"/>
+      <w:r>
+        <w:rPr>
+          <w:iCs/>
+        </w:rPr>
+        <w:t>round</w:t>
+      </w:r>
+      <w:proofErr w:type="gramEnd"/>
+      <w:r>
+        <w:rPr>
+          <w:iCs/>
+        </w:rPr>
+        <w:t xml:space="preserve">-off </w:t>
+      </w:r>
+      <w:proofErr w:type="spellStart"/>
+      <w:r>
+        <w:rPr>
+          <w:iCs/>
+        </w:rPr>
+        <w:t>noise</w:t>
+      </w:r>
+      <w:proofErr w:type="spellEnd"/>
       <w:r>
         <w:rPr>
           <w:iCs/>
@@ -3146,7 +3360,21 @@
         <w:rPr>
           <w:rFonts w:eastAsiaTheme="minorEastAsia"/>
         </w:rPr>
-        <w:t>: Debe ser tal que el “round-off noise” nos permita operar. Se debe definir un SNR deseado.</w:t>
+        <w:t>: Debe ser tal que el “</w:t>
+      </w:r>
+      <w:proofErr w:type="gramStart"/>
+      <w:r>
+        <w:rPr>
+          <w:rFonts w:eastAsiaTheme="minorEastAsia"/>
+        </w:rPr>
+        <w:t>round</w:t>
+      </w:r>
+      <w:proofErr w:type="gramEnd"/>
+      <w:r>
+        <w:rPr>
+          <w:rFonts w:eastAsiaTheme="minorEastAsia"/>
+        </w:rPr>
+        <w:t>-off noise” nos permita operar. Se debe definir un SNR deseado.</w:t>
       </w:r>
     </w:p>
     <w:p>
@@ -3155,12 +3383,34 @@
           <w:iCs/>
         </w:rPr>
       </w:pPr>
+      <w:proofErr w:type="gramStart"/>
       <w:r>
         <w:rPr>
           <w:iCs/>
         </w:rPr>
         <w:lastRenderedPageBreak/>
-        <w:t xml:space="preserve">En relación a la limitación del overflow para </w:t>
+        <w:t>En relación a</w:t>
+      </w:r>
+      <w:proofErr w:type="gramEnd"/>
+      <w:r>
+        <w:rPr>
+          <w:iCs/>
+        </w:rPr>
+        <w:t xml:space="preserve"> la limitación del </w:t>
+      </w:r>
+      <w:proofErr w:type="spellStart"/>
+      <w:r>
+        <w:rPr>
+          <w:iCs/>
+        </w:rPr>
+        <w:t>overflow</w:t>
+      </w:r>
+      <w:proofErr w:type="spellEnd"/>
+      <w:r>
+        <w:rPr>
+          <w:iCs/>
+        </w:rPr>
+        <w:t xml:space="preserve"> para </w:t>
       </w:r>
       <m:oMath>
         <m:sSub>
@@ -3207,24 +3457,66 @@
         <w:rPr>
           <w:iCs/>
         </w:rPr>
-        <w:t>La ganancia y el Q de las etapas intermedias afectan al rango dinámico, ya que si las ganancias son muy desparejas y hay Q</w:t>
-      </w:r>
+        <w:t xml:space="preserve">La ganancia y el Q de las etapas intermedias afectan al rango dinámico, </w:t>
+      </w:r>
+      <w:proofErr w:type="gramStart"/>
       <w:r>
         <w:rPr>
           <w:iCs/>
         </w:rPr>
+        <w:t>ya que</w:t>
+      </w:r>
+      <w:proofErr w:type="gramEnd"/>
+      <w:r>
+        <w:rPr>
+          <w:iCs/>
+        </w:rPr>
+        <w:t xml:space="preserve"> si las ganancias son muy desparejas y hay </w:t>
+      </w:r>
+      <w:proofErr w:type="spellStart"/>
+      <w:r>
+        <w:rPr>
+          <w:iCs/>
+        </w:rPr>
+        <w:t>Q</w:t>
+      </w:r>
+      <w:r>
+        <w:rPr>
+          <w:iCs/>
+        </w:rPr>
         <w:t>’</w:t>
       </w:r>
       <w:r>
         <w:rPr>
           <w:iCs/>
         </w:rPr>
-        <w:t xml:space="preserve">s muy altos, la señal sufrirá muchos cambios innecesarios, pudiendo llegar en cualquier punto del filtro tanto al límite de overflow como al límite de SNR por hacerse muy pequeña. </w:t>
-      </w:r>
+        <w:t>s</w:t>
+      </w:r>
+      <w:proofErr w:type="spellEnd"/>
       <w:r>
         <w:rPr>
           <w:iCs/>
         </w:rPr>
+        <w:t xml:space="preserve"> muy altos, la señal sufrirá muchos cambios innecesarios, pudiendo llegar en cualquier punto del filtro tanto al límite de </w:t>
+      </w:r>
+      <w:proofErr w:type="spellStart"/>
+      <w:r>
+        <w:rPr>
+          <w:iCs/>
+        </w:rPr>
+        <w:t>overflow</w:t>
+      </w:r>
+      <w:proofErr w:type="spellEnd"/>
+      <w:r>
+        <w:rPr>
+          <w:iCs/>
+        </w:rPr>
+        <w:t xml:space="preserve"> como al límite de SNR por hacerse muy pequeña. </w:t>
+      </w:r>
+      <w:r>
+        <w:rPr>
+          <w:iCs/>
+        </w:rPr>
         <w:t>Por lo tanto, así como en los filtros analógicos, s</w:t>
       </w:r>
       <w:r>
@@ -3240,6 +3532,7 @@
           <w:iCs/>
         </w:rPr>
       </w:pPr>
+      <w:proofErr w:type="spellStart"/>
       <w:r>
         <w:rPr>
           <w:b/>
@@ -3250,6 +3543,7 @@
         </w:rPr>
         <w:t>Referencia</w:t>
       </w:r>
+      <w:proofErr w:type="spellEnd"/>
       <w:r>
         <w:rPr>
           <w:iCs/>
@@ -3269,6 +3563,62 @@
         <w:jc w:val="both"/>
       </w:pPr>
     </w:p>
+    <w:p>
+      <w:pPr>
+        <w:pStyle w:val="Heading1"/>
+      </w:pPr>
+      <w:bookmarkStart w:id="15" w:name="_Toc83065348"/>
+      <w:r>
+        <w:t>Ejercicio D</w:t>
+      </w:r>
+      <w:bookmarkEnd w:id="15"/>
+    </w:p>
+    <w:p>
+      <w:r>
+        <w:t>La cuantización de los coeficientes del IIR puede afectar en que, por ejemplo, los polos y los ceros de la respuesta en frecuencia cambiarán</w:t>
+      </w:r>
+      <w:r>
+        <w:t xml:space="preserve"> al elegir los niveles de cuantización</w:t>
+      </w:r>
+      <w:r>
+        <w:t>. Se debe tener esto presente ya que, a su vez, podría afectar a la estabilidad del filtro</w:t>
+      </w:r>
+      <w:r>
+        <w:t xml:space="preserve"> si justo uno de estos cambios numéricos hace que un polo de la respuesta en frecuencia quede ubicado en el semiplano derecho</w:t>
+      </w:r>
+      <w:r>
+        <w:t>. Otro parámetro que se verá afectado es la ganancia del filtro.</w:t>
+      </w:r>
+    </w:p>
+    <w:p/>
+    <w:p>
+      <w:pPr>
+        <w:pStyle w:val="Heading1"/>
+      </w:pPr>
+      <w:bookmarkStart w:id="16" w:name="_Toc83065349"/>
+      <w:r>
+        <w:t>Ejercicio E</w:t>
+      </w:r>
+      <w:bookmarkEnd w:id="16"/>
+    </w:p>
+    <w:p>
+      <w:r>
+        <w:t xml:space="preserve">Si se quiere implementar el filtro del Ejercicio 1.b, pero ahora utilizando un FIR en lugar de un IIR se va a necesitar realizar un filtro de mayor orden. Para poder lograr esto se necesitará más memoria ya que la respuesta impulsiva del filtro será de mayor orden y, por lo tanto, habrá más cantidad de muestras de entrada. </w:t>
+      </w:r>
+    </w:p>
+    <w:p>
+      <w:r>
+        <w:t xml:space="preserve">Además, al usar un FIR se tendrá un mayor costo computacional para realizar todas las operaciones necesarias para el orden del filtro, que, cuando se implementa con un IIR, se hace uso de las conexiones en cascada de segundo orden.  Por esto último se puede agregar que se necesitará un hardware </w:t>
+      </w:r>
+      <w:r>
+        <w:t>más</w:t>
+      </w:r>
+      <w:r>
+        <w:t xml:space="preserve"> veloz para realizar las operaciones con la misma velocidad que para un IIR.</w:t>
+      </w:r>
+    </w:p>
+    <w:p/>
+    <w:p/>
     <w:sectPr>
       <w:pgSz w:w="11906" w:h="16838"/>
       <w:pgMar w:top="1417" w:right="1701" w:bottom="1417" w:left="1701" w:header="708" w:footer="708" w:gutter="0"/>
@@ -3305,7 +3655,21 @@
         <w:rPr>
           <w:lang w:val="es-AR"/>
         </w:rPr>
-        <w:t>obre la respuesta en frecuencia medís la frecuencia central y el ancho de banda a 3dB. El factor de calidad Q sale del cociente, y fijate cuánto error relativo porcentual tenemos. Seguro no dije nada nuevo, lo sé.</w:t>
+        <w:t xml:space="preserve">obre la respuesta en frecuencia medís la frecuencia central y el ancho de banda a 3dB. El factor de calidad Q sale del cociente, y </w:t>
+      </w:r>
+      <w:proofErr w:type="spellStart"/>
+      <w:r>
+        <w:rPr>
+          <w:lang w:val="es-AR"/>
+        </w:rPr>
+        <w:t>fijate</w:t>
+      </w:r>
+      <w:proofErr w:type="spellEnd"/>
+      <w:r>
+        <w:rPr>
+          <w:lang w:val="es-AR"/>
+        </w:rPr>
+        <w:t xml:space="preserve"> cuánto error relativo porcentual tenemos. Seguro no dije nada nuevo, lo sé.</w:t>
       </w:r>
     </w:p>
   </w:comment>
@@ -3345,7 +3709,21 @@
         <w:rPr>
           <w:lang w:val="es-AR"/>
         </w:rPr>
-        <w:t xml:space="preserve"> gráfico generado por Python, como quieras vos, de la respuesta en frecuencia. (trade-off tiempo y calidad del informe)</w:t>
+        <w:t xml:space="preserve"> gráfico generado por Python, como quieras vos, de la respuesta en frecuencia. (</w:t>
+      </w:r>
+      <w:proofErr w:type="spellStart"/>
+      <w:r>
+        <w:rPr>
+          <w:lang w:val="es-AR"/>
+        </w:rPr>
+        <w:t>trade</w:t>
+      </w:r>
+      <w:proofErr w:type="spellEnd"/>
+      <w:r>
+        <w:rPr>
+          <w:lang w:val="es-AR"/>
+        </w:rPr>
+        <w:t>-off tiempo y calidad del informe)</w:t>
       </w:r>
     </w:p>
   </w:comment>

</xml_diff>

<commit_message>
Finish report for ex b
</commit_message>
<xml_diff>
--- a/report/report.docx
+++ b/report/report.docx
@@ -619,21 +619,7 @@
           <w:lang w:val="es-419"/>
         </w:rPr>
         <w:tab/>
-        <w:t xml:space="preserve">En este ejercicio, se propone diseñar e implementar un filtro de segundo orden digital, utilizando un filtro de respuesta impulsiva infinita (IIR). El tipo de filtro a diseñar es un </w:t>
-      </w:r>
-      <w:proofErr w:type="spellStart"/>
-      <w:r>
-        <w:rPr>
-          <w:lang w:val="es-419"/>
-        </w:rPr>
-        <w:t>pasabanda</w:t>
-      </w:r>
-      <w:proofErr w:type="spellEnd"/>
-      <w:r>
-        <w:rPr>
-          <w:lang w:val="es-419"/>
-        </w:rPr>
-        <w:t>, y la</w:t>
+        <w:t>En este ejercicio, se propone diseñar e implementar un filtro de segundo orden digital, utilizando un filtro de respuesta impulsiva infinita (IIR). El tipo de filtro a diseñar es un pasabanda, y la</w:t>
       </w:r>
       <w:r>
         <w:rPr>
@@ -925,27 +911,14 @@
       <w:r>
         <w:t xml:space="preserve">Tabla </w:t>
       </w:r>
-      <w:r>
-        <w:fldChar w:fldCharType="begin"/>
-      </w:r>
-      <w:r>
-        <w:instrText xml:space="preserve"> SEQ Tabla \* ARABIC </w:instrText>
-      </w:r>
-      <w:r>
-        <w:fldChar w:fldCharType="separate"/>
-      </w:r>
-      <w:r>
-        <w:rPr>
-          <w:noProof/>
-        </w:rPr>
-        <w:t>1</w:t>
-      </w:r>
-      <w:r>
-        <w:rPr>
-          <w:noProof/>
-        </w:rPr>
-        <w:fldChar w:fldCharType="end"/>
-      </w:r>
+      <w:fldSimple w:instr=" SEQ Tabla \* ARABIC ">
+        <w:r>
+          <w:rPr>
+            <w:noProof/>
+          </w:rPr>
+          <w:t>1</w:t>
+        </w:r>
+      </w:fldSimple>
       <w:bookmarkEnd w:id="2"/>
       <w:r>
         <w:t>: Especificaciones de filtro pasabanda de segundo orden</w:t>
@@ -1808,27 +1781,14 @@
       <w:r>
         <w:t xml:space="preserve">Tabla </w:t>
       </w:r>
-      <w:r>
-        <w:fldChar w:fldCharType="begin"/>
-      </w:r>
-      <w:r>
-        <w:instrText xml:space="preserve"> SEQ Tabla \* ARABIC </w:instrText>
-      </w:r>
-      <w:r>
-        <w:fldChar w:fldCharType="separate"/>
-      </w:r>
-      <w:r>
-        <w:rPr>
-          <w:noProof/>
-        </w:rPr>
-        <w:t>2</w:t>
-      </w:r>
-      <w:r>
-        <w:rPr>
-          <w:noProof/>
-        </w:rPr>
-        <w:fldChar w:fldCharType="end"/>
-      </w:r>
+      <w:fldSimple w:instr=" SEQ Tabla \* ARABIC ">
+        <w:r>
+          <w:rPr>
+            <w:noProof/>
+          </w:rPr>
+          <w:t>2</w:t>
+        </w:r>
+      </w:fldSimple>
       <w:bookmarkEnd w:id="4"/>
       <w:r>
         <w:t>: Parámetros del IIR</w:t>
@@ -1958,27 +1918,14 @@
         <w:lastRenderedPageBreak/>
         <w:t xml:space="preserve">Ilustración </w:t>
       </w:r>
-      <w:r>
-        <w:fldChar w:fldCharType="begin"/>
-      </w:r>
-      <w:r>
-        <w:instrText xml:space="preserve"> SEQ Ilustración \* ARABIC </w:instrText>
-      </w:r>
-      <w:r>
-        <w:fldChar w:fldCharType="separate"/>
-      </w:r>
-      <w:r>
-        <w:rPr>
-          <w:noProof/>
-        </w:rPr>
-        <w:t>1</w:t>
-      </w:r>
-      <w:r>
-        <w:rPr>
-          <w:noProof/>
-        </w:rPr>
-        <w:fldChar w:fldCharType="end"/>
-      </w:r>
+      <w:fldSimple w:instr=" SEQ Ilustración \* ARABIC ">
+        <w:r>
+          <w:rPr>
+            <w:noProof/>
+          </w:rPr>
+          <w:t>1</w:t>
+        </w:r>
+      </w:fldSimple>
       <w:bookmarkEnd w:id="6"/>
       <w:r>
         <w:t>: Diagrama de bode del IIR</w:t>
@@ -2041,27 +1988,14 @@
       <w:r>
         <w:t xml:space="preserve">Ilustración </w:t>
       </w:r>
-      <w:r>
-        <w:fldChar w:fldCharType="begin"/>
-      </w:r>
-      <w:r>
-        <w:instrText xml:space="preserve"> SEQ Ilustración \* ARABIC </w:instrText>
-      </w:r>
-      <w:r>
-        <w:fldChar w:fldCharType="separate"/>
-      </w:r>
-      <w:r>
-        <w:rPr>
-          <w:noProof/>
-        </w:rPr>
-        <w:t>2</w:t>
-      </w:r>
-      <w:r>
-        <w:rPr>
-          <w:noProof/>
-        </w:rPr>
-        <w:fldChar w:fldCharType="end"/>
-      </w:r>
+      <w:fldSimple w:instr=" SEQ Ilustración \* ARABIC ">
+        <w:r>
+          <w:rPr>
+            <w:noProof/>
+          </w:rPr>
+          <w:t>2</w:t>
+        </w:r>
+      </w:fldSimple>
       <w:bookmarkEnd w:id="7"/>
       <w:r>
         <w:t>: Respuesta al impulso del IIR</w:t>
@@ -2174,27 +2108,14 @@
       <w:r>
         <w:t xml:space="preserve">Ilustración </w:t>
       </w:r>
-      <w:r>
-        <w:fldChar w:fldCharType="begin"/>
-      </w:r>
-      <w:r>
-        <w:instrText xml:space="preserve"> SEQ Ilustración \* ARABIC </w:instrText>
-      </w:r>
-      <w:r>
-        <w:fldChar w:fldCharType="separate"/>
-      </w:r>
-      <w:r>
-        <w:rPr>
-          <w:noProof/>
-        </w:rPr>
-        <w:t>3</w:t>
-      </w:r>
-      <w:r>
-        <w:rPr>
-          <w:noProof/>
-        </w:rPr>
-        <w:fldChar w:fldCharType="end"/>
-      </w:r>
+      <w:fldSimple w:instr=" SEQ Ilustración \* ARABIC ">
+        <w:r>
+          <w:rPr>
+            <w:noProof/>
+          </w:rPr>
+          <w:t>3</w:t>
+        </w:r>
+      </w:fldSimple>
       <w:bookmarkEnd w:id="9"/>
       <w:r>
         <w:t xml:space="preserve">: Subrutina </w:t>
@@ -2226,7 +2147,6 @@
         <w:tab/>
         <w:t xml:space="preserve">Previo a la validación práctica, se realizó una simulación con el simulador provisto por Motorola para el DSP56307, utilizando el </w:t>
       </w:r>
-      <w:proofErr w:type="spellStart"/>
       <w:r>
         <w:rPr>
           <w:b/>
@@ -2234,7 +2154,6 @@
         </w:rPr>
         <w:t>iir_testbench</w:t>
       </w:r>
-      <w:proofErr w:type="spellEnd"/>
       <w:r>
         <w:t>,</w:t>
       </w:r>
@@ -2741,27 +2660,14 @@
       <w:r>
         <w:t xml:space="preserve">Tabla </w:t>
       </w:r>
-      <w:r>
-        <w:fldChar w:fldCharType="begin"/>
-      </w:r>
-      <w:r>
-        <w:instrText xml:space="preserve"> SEQ Tabla \* ARABIC </w:instrText>
-      </w:r>
-      <w:r>
-        <w:fldChar w:fldCharType="separate"/>
-      </w:r>
-      <w:r>
-        <w:rPr>
-          <w:noProof/>
-        </w:rPr>
-        <w:t>3</w:t>
-      </w:r>
-      <w:r>
-        <w:rPr>
-          <w:noProof/>
-        </w:rPr>
-        <w:fldChar w:fldCharType="end"/>
-      </w:r>
+      <w:fldSimple w:instr=" SEQ Tabla \* ARABIC ">
+        <w:r>
+          <w:rPr>
+            <w:noProof/>
+          </w:rPr>
+          <w:t>3</w:t>
+        </w:r>
+      </w:fldSimple>
       <w:bookmarkEnd w:id="12"/>
       <w:r>
         <w:t>: Validación de especificaciones</w:t>
@@ -2786,9 +2692,3423 @@
       </w:r>
     </w:p>
     <w:p>
+      <w:r>
+        <w:br w:type="page"/>
+      </w:r>
+    </w:p>
+    <w:p>
+      <w:pPr>
+        <w:pStyle w:val="Heading1"/>
+        <w:rPr>
+          <w:lang w:val="es-419"/>
+        </w:rPr>
+      </w:pPr>
+      <w:r>
+        <w:rPr>
+          <w:lang w:val="es-419"/>
+        </w:rPr>
+        <w:lastRenderedPageBreak/>
+        <w:t xml:space="preserve">Ejercicio </w:t>
+      </w:r>
+      <w:r>
+        <w:rPr>
+          <w:lang w:val="es-419"/>
+        </w:rPr>
+        <w:t>B</w:t>
+      </w:r>
+    </w:p>
+    <w:p>
+      <w:pPr>
+        <w:pStyle w:val="Heading2"/>
+        <w:rPr>
+          <w:lang w:val="es-419"/>
+        </w:rPr>
+      </w:pPr>
+      <w:r>
+        <w:rPr>
+          <w:lang w:val="es-419"/>
+        </w:rPr>
+        <w:t>Diseño</w:t>
+      </w:r>
+    </w:p>
+    <w:p>
       <w:pPr>
         <w:jc w:val="both"/>
-      </w:pPr>
+        <w:rPr>
+          <w:lang w:val="es-419"/>
+        </w:rPr>
+      </w:pPr>
+      <w:r>
+        <w:rPr>
+          <w:lang w:val="es-419"/>
+        </w:rPr>
+        <w:tab/>
+      </w:r>
+      <w:r>
+        <w:rPr>
+          <w:lang w:val="es-419"/>
+        </w:rPr>
+        <w:t xml:space="preserve">Para este ejercicio, el filtro a desarrollar debía contar con </w:t>
+      </w:r>
+      <w:r>
+        <w:rPr>
+          <w:lang w:val="es-419"/>
+        </w:rPr>
+        <w:t xml:space="preserve">un </w:t>
+      </w:r>
+      <w:r>
+        <w:rPr>
+          <w:lang w:val="es-419"/>
+        </w:rPr>
+        <w:t>orden de</w:t>
+      </w:r>
+      <w:r>
+        <w:rPr>
+          <w:lang w:val="es-419"/>
+        </w:rPr>
+        <w:t xml:space="preserve"> al menos 5, e implementado mediante celdas de segundo orden. </w:t>
+      </w:r>
+      <w:r>
+        <w:rPr>
+          <w:lang w:val="es-419"/>
+        </w:rPr>
+        <w:t>Se eligió un filtro de tipo rechaza-banda, que cumpla con la plantilla presentada a continuación:</w:t>
+      </w:r>
+    </w:p>
+    <w:p>
+      <w:pPr>
+        <w:keepNext/>
+        <w:jc w:val="both"/>
+      </w:pPr>
+      <w:r>
+        <w:drawing>
+          <wp:inline distT="0" distB="0" distL="0" distR="0" wp14:anchorId="304CDDED" wp14:editId="1C796ADD">
+            <wp:extent cx="5400040" cy="2376805"/>
+            <wp:effectExtent l="0" t="0" r="0" b="4445"/>
+            <wp:docPr id="5" name="Picture 5" descr="Chart&#10;&#10;Description automatically generated"/>
+            <wp:cNvGraphicFramePr>
+              <a:graphicFrameLocks xmlns:a="http://schemas.openxmlformats.org/drawingml/2006/main" noChangeAspect="1"/>
+            </wp:cNvGraphicFramePr>
+            <a:graphic xmlns:a="http://schemas.openxmlformats.org/drawingml/2006/main">
+              <a:graphicData uri="http://schemas.openxmlformats.org/drawingml/2006/picture">
+                <pic:pic xmlns:pic="http://schemas.openxmlformats.org/drawingml/2006/picture">
+                  <pic:nvPicPr>
+                    <pic:cNvPr id="5" name="Picture 5" descr="Chart&#10;&#10;Description automatically generated"/>
+                    <pic:cNvPicPr/>
+                  </pic:nvPicPr>
+                  <pic:blipFill>
+                    <a:blip r:embed="rId13"/>
+                    <a:stretch>
+                      <a:fillRect/>
+                    </a:stretch>
+                  </pic:blipFill>
+                  <pic:spPr>
+                    <a:xfrm>
+                      <a:off x="0" y="0"/>
+                      <a:ext cx="5400040" cy="2376805"/>
+                    </a:xfrm>
+                    <a:prstGeom prst="rect">
+                      <a:avLst/>
+                    </a:prstGeom>
+                  </pic:spPr>
+                </pic:pic>
+              </a:graphicData>
+            </a:graphic>
+          </wp:inline>
+        </w:drawing>
+      </w:r>
+    </w:p>
+    <w:p>
+      <w:pPr>
+        <w:pStyle w:val="Caption"/>
+        <w:jc w:val="center"/>
+      </w:pPr>
+      <w:r>
+        <w:t xml:space="preserve">Ilustración </w:t>
+      </w:r>
+      <w:fldSimple w:instr=" SEQ Ilustración \* ARABIC ">
+        <w:r>
+          <w:rPr>
+            <w:noProof/>
+          </w:rPr>
+          <w:t>4</w:t>
+        </w:r>
+      </w:fldSimple>
+      <w:r>
+        <w:t>: Plantilla de filtro rechaza-banda</w:t>
+      </w:r>
+    </w:p>
+    <w:p>
+      <w:pPr>
+        <w:keepNext/>
+        <w:jc w:val="both"/>
+      </w:pPr>
+      <w:r>
+        <w:drawing>
+          <wp:inline distT="0" distB="0" distL="0" distR="0" wp14:anchorId="0D92C218" wp14:editId="3EA9A420">
+            <wp:extent cx="5400040" cy="2303780"/>
+            <wp:effectExtent l="0" t="0" r="0" b="1270"/>
+            <wp:docPr id="6" name="Picture 6" descr="Graphical user interface, application&#10;&#10;Description automatically generated"/>
+            <wp:cNvGraphicFramePr>
+              <a:graphicFrameLocks xmlns:a="http://schemas.openxmlformats.org/drawingml/2006/main" noChangeAspect="1"/>
+            </wp:cNvGraphicFramePr>
+            <a:graphic xmlns:a="http://schemas.openxmlformats.org/drawingml/2006/main">
+              <a:graphicData uri="http://schemas.openxmlformats.org/drawingml/2006/picture">
+                <pic:pic xmlns:pic="http://schemas.openxmlformats.org/drawingml/2006/picture">
+                  <pic:nvPicPr>
+                    <pic:cNvPr id="6" name="Picture 6" descr="Graphical user interface, application&#10;&#10;Description automatically generated"/>
+                    <pic:cNvPicPr/>
+                  </pic:nvPicPr>
+                  <pic:blipFill>
+                    <a:blip r:embed="rId14"/>
+                    <a:stretch>
+                      <a:fillRect/>
+                    </a:stretch>
+                  </pic:blipFill>
+                  <pic:spPr>
+                    <a:xfrm>
+                      <a:off x="0" y="0"/>
+                      <a:ext cx="5400040" cy="2303780"/>
+                    </a:xfrm>
+                    <a:prstGeom prst="rect">
+                      <a:avLst/>
+                    </a:prstGeom>
+                  </pic:spPr>
+                </pic:pic>
+              </a:graphicData>
+            </a:graphic>
+          </wp:inline>
+        </w:drawing>
+      </w:r>
+    </w:p>
+    <w:p>
+      <w:pPr>
+        <w:pStyle w:val="Caption"/>
+        <w:jc w:val="center"/>
+        <w:rPr>
+          <w:sz w:val="22"/>
+          <w:szCs w:val="22"/>
+        </w:rPr>
+      </w:pPr>
+      <w:r>
+        <w:t xml:space="preserve">Ilustración </w:t>
+      </w:r>
+      <w:fldSimple w:instr=" SEQ Ilustración \* ARABIC ">
+        <w:r>
+          <w:rPr>
+            <w:noProof/>
+          </w:rPr>
+          <w:t>5</w:t>
+        </w:r>
+      </w:fldSimple>
+      <w:r>
+        <w:t>: Especificaciones de la plantilla</w:t>
+      </w:r>
+    </w:p>
+    <w:p>
+      <w:pPr>
+        <w:jc w:val="both"/>
+        <w:rPr>
+          <w:rFonts w:eastAsiaTheme="minorEastAsia"/>
+        </w:rPr>
+      </w:pPr>
+      <w:r>
+        <w:tab/>
+      </w:r>
+      <w:r>
+        <w:t xml:space="preserve">Mediante el uso del paquete </w:t>
+      </w:r>
+      <w:r>
+        <w:rPr>
+          <w:i/>
+          <w:iCs/>
+        </w:rPr>
+        <w:t xml:space="preserve">filterDesigner </w:t>
+      </w:r>
+      <w:r>
+        <w:t>de MATLAB, se diseñó un filtro de orden 8, que cumpliera los requerimientos, y se obtuvieron los coeficientes de cada una de las etapas de segundo orden. Las mismas debían seguir el modelo de función transferencia indicado a continuación.</w:t>
+      </w:r>
+    </w:p>
+    <w:p>
+      <w:pPr>
+        <w:rPr>
+          <w:rFonts w:eastAsiaTheme="minorEastAsia"/>
+        </w:rPr>
+      </w:pPr>
+      <m:oMathPara>
+        <m:oMath>
+          <m:r>
+            <w:rPr>
+              <w:rFonts w:ascii="Cambria Math" w:hAnsi="Cambria Math"/>
+            </w:rPr>
+            <m:t>H</m:t>
+          </m:r>
+          <m:d>
+            <m:dPr>
+              <m:ctrlPr>
+                <w:rPr>
+                  <w:rFonts w:ascii="Cambria Math" w:hAnsi="Cambria Math"/>
+                  <w:i/>
+                </w:rPr>
+              </m:ctrlPr>
+            </m:dPr>
+            <m:e>
+              <m:r>
+                <w:rPr>
+                  <w:rFonts w:ascii="Cambria Math" w:hAnsi="Cambria Math"/>
+                </w:rPr>
+                <m:t>z</m:t>
+              </m:r>
+            </m:e>
+          </m:d>
+          <m:r>
+            <w:rPr>
+              <w:rFonts w:ascii="Cambria Math" w:hAnsi="Cambria Math"/>
+            </w:rPr>
+            <m:t>=</m:t>
+          </m:r>
+          <m:f>
+            <m:fPr>
+              <m:ctrlPr>
+                <w:rPr>
+                  <w:rFonts w:ascii="Cambria Math" w:hAnsi="Cambria Math"/>
+                  <w:i/>
+                </w:rPr>
+              </m:ctrlPr>
+            </m:fPr>
+            <m:num>
+              <m:r>
+                <w:rPr>
+                  <w:rFonts w:ascii="Cambria Math" w:hAnsi="Cambria Math"/>
+                </w:rPr>
+                <m:t>α⋅(1+μ⋅</m:t>
+              </m:r>
+              <m:sSup>
+                <m:sSupPr>
+                  <m:ctrlPr>
+                    <w:rPr>
+                      <w:rFonts w:ascii="Cambria Math" w:hAnsi="Cambria Math"/>
+                      <w:i/>
+                    </w:rPr>
+                  </m:ctrlPr>
+                </m:sSupPr>
+                <m:e>
+                  <m:r>
+                    <w:rPr>
+                      <w:rFonts w:ascii="Cambria Math" w:hAnsi="Cambria Math"/>
+                    </w:rPr>
+                    <m:t>z</m:t>
+                  </m:r>
+                </m:e>
+                <m:sup>
+                  <m:r>
+                    <w:rPr>
+                      <w:rFonts w:ascii="Cambria Math" w:hAnsi="Cambria Math"/>
+                    </w:rPr>
+                    <m:t>-1</m:t>
+                  </m:r>
+                </m:sup>
+              </m:sSup>
+              <m:r>
+                <w:rPr>
+                  <w:rFonts w:ascii="Cambria Math" w:hAnsi="Cambria Math"/>
+                </w:rPr>
+                <m:t>+σ⋅</m:t>
+              </m:r>
+              <m:sSup>
+                <m:sSupPr>
+                  <m:ctrlPr>
+                    <w:rPr>
+                      <w:rFonts w:ascii="Cambria Math" w:hAnsi="Cambria Math"/>
+                      <w:i/>
+                    </w:rPr>
+                  </m:ctrlPr>
+                </m:sSupPr>
+                <m:e>
+                  <m:r>
+                    <w:rPr>
+                      <w:rFonts w:ascii="Cambria Math" w:hAnsi="Cambria Math"/>
+                    </w:rPr>
+                    <m:t>z</m:t>
+                  </m:r>
+                </m:e>
+                <m:sup>
+                  <m:r>
+                    <w:rPr>
+                      <w:rFonts w:ascii="Cambria Math" w:hAnsi="Cambria Math"/>
+                    </w:rPr>
+                    <m:t>-2</m:t>
+                  </m:r>
+                </m:sup>
+              </m:sSup>
+              <m:r>
+                <w:rPr>
+                  <w:rFonts w:ascii="Cambria Math" w:hAnsi="Cambria Math"/>
+                </w:rPr>
+                <m:t>)</m:t>
+              </m:r>
+            </m:num>
+            <m:den>
+              <m:f>
+                <m:fPr>
+                  <m:ctrlPr>
+                    <w:rPr>
+                      <w:rFonts w:ascii="Cambria Math" w:hAnsi="Cambria Math"/>
+                      <w:i/>
+                    </w:rPr>
+                  </m:ctrlPr>
+                </m:fPr>
+                <m:num>
+                  <m:r>
+                    <w:rPr>
+                      <w:rFonts w:ascii="Cambria Math" w:hAnsi="Cambria Math"/>
+                    </w:rPr>
+                    <m:t>1</m:t>
+                  </m:r>
+                </m:num>
+                <m:den>
+                  <m:r>
+                    <w:rPr>
+                      <w:rFonts w:ascii="Cambria Math" w:hAnsi="Cambria Math"/>
+                    </w:rPr>
+                    <m:t>2</m:t>
+                  </m:r>
+                </m:den>
+              </m:f>
+              <m:r>
+                <w:rPr>
+                  <w:rFonts w:ascii="Cambria Math" w:hAnsi="Cambria Math"/>
+                </w:rPr>
+                <m:t>-γ⋅</m:t>
+              </m:r>
+              <m:sSup>
+                <m:sSupPr>
+                  <m:ctrlPr>
+                    <w:rPr>
+                      <w:rFonts w:ascii="Cambria Math" w:hAnsi="Cambria Math"/>
+                      <w:i/>
+                    </w:rPr>
+                  </m:ctrlPr>
+                </m:sSupPr>
+                <m:e>
+                  <m:r>
+                    <w:rPr>
+                      <w:rFonts w:ascii="Cambria Math" w:hAnsi="Cambria Math"/>
+                    </w:rPr>
+                    <m:t>z</m:t>
+                  </m:r>
+                </m:e>
+                <m:sup>
+                  <m:r>
+                    <w:rPr>
+                      <w:rFonts w:ascii="Cambria Math" w:hAnsi="Cambria Math"/>
+                    </w:rPr>
+                    <m:t>-1</m:t>
+                  </m:r>
+                </m:sup>
+              </m:sSup>
+              <m:r>
+                <w:rPr>
+                  <w:rFonts w:ascii="Cambria Math" w:hAnsi="Cambria Math"/>
+                </w:rPr>
+                <m:t>+β⋅</m:t>
+              </m:r>
+              <m:sSup>
+                <m:sSupPr>
+                  <m:ctrlPr>
+                    <w:rPr>
+                      <w:rFonts w:ascii="Cambria Math" w:hAnsi="Cambria Math"/>
+                      <w:i/>
+                    </w:rPr>
+                  </m:ctrlPr>
+                </m:sSupPr>
+                <m:e>
+                  <m:r>
+                    <w:rPr>
+                      <w:rFonts w:ascii="Cambria Math" w:hAnsi="Cambria Math"/>
+                    </w:rPr>
+                    <m:t>z</m:t>
+                  </m:r>
+                </m:e>
+                <m:sup>
+                  <m:r>
+                    <w:rPr>
+                      <w:rFonts w:ascii="Cambria Math" w:hAnsi="Cambria Math"/>
+                    </w:rPr>
+                    <m:t>-2</m:t>
+                  </m:r>
+                </m:sup>
+              </m:sSup>
+            </m:den>
+          </m:f>
+        </m:oMath>
+      </m:oMathPara>
+    </w:p>
+    <w:p>
+      <w:pPr>
+        <w:rPr>
+          <w:rFonts w:eastAsiaTheme="minorEastAsia"/>
+        </w:rPr>
+      </w:pPr>
+      <w:r>
+        <w:rPr>
+          <w:rFonts w:eastAsiaTheme="minorEastAsia"/>
+        </w:rPr>
+        <w:t>La</w:t>
+      </w:r>
+      <w:r>
+        <w:rPr>
+          <w:rFonts w:eastAsiaTheme="minorEastAsia"/>
+        </w:rPr>
+        <w:t xml:space="preserve"> </w:t>
+      </w:r>
+      <w:r>
+        <w:rPr>
+          <w:rFonts w:eastAsiaTheme="minorEastAsia"/>
+        </w:rPr>
+        <w:fldChar w:fldCharType="begin"/>
+      </w:r>
+      <w:r>
+        <w:rPr>
+          <w:rFonts w:eastAsiaTheme="minorEastAsia"/>
+        </w:rPr>
+        <w:instrText xml:space="preserve"> REF _Ref83069702 \h </w:instrText>
+      </w:r>
+      <w:r>
+        <w:rPr>
+          <w:rFonts w:eastAsiaTheme="minorEastAsia"/>
+        </w:rPr>
+      </w:r>
+      <w:r>
+        <w:rPr>
+          <w:rFonts w:eastAsiaTheme="minorEastAsia"/>
+        </w:rPr>
+        <w:fldChar w:fldCharType="separate"/>
+      </w:r>
+      <w:r>
+        <w:t xml:space="preserve">Tabla </w:t>
+      </w:r>
+      <w:r>
+        <w:rPr>
+          <w:noProof/>
+        </w:rPr>
+        <w:t>4</w:t>
+      </w:r>
+      <w:r>
+        <w:t xml:space="preserve"> </w:t>
+      </w:r>
+      <w:r>
+        <w:rPr>
+          <w:rFonts w:eastAsiaTheme="minorEastAsia"/>
+        </w:rPr>
+        <w:fldChar w:fldCharType="end"/>
+      </w:r>
+      <w:r>
+        <w:rPr>
+          <w:rFonts w:eastAsiaTheme="minorEastAsia"/>
+        </w:rPr>
+        <w:t xml:space="preserve"> ilustra los valores obtenidos para los coeficientes de cada una de las 4 etapas resultantes.</w:t>
+      </w:r>
+    </w:p>
+    <w:tbl>
+      <w:tblPr>
+        <w:tblStyle w:val="TableGrid"/>
+        <w:tblW w:w="0" w:type="auto"/>
+        <w:jc w:val="center"/>
+        <w:tblLook w:val="04A0" w:firstRow="1" w:lastRow="0" w:firstColumn="1" w:lastColumn="0" w:noHBand="0" w:noVBand="1"/>
+      </w:tblPr>
+      <w:tblGrid>
+        <w:gridCol w:w="846"/>
+        <w:gridCol w:w="3544"/>
+      </w:tblGrid>
+      <w:tr>
+        <w:trPr>
+          <w:jc w:val="center"/>
+        </w:trPr>
+        <w:tc>
+          <w:tcPr>
+            <w:tcW w:w="846" w:type="dxa"/>
+            <w:shd w:val="clear" w:color="auto" w:fill="D9D9D9" w:themeFill="background1" w:themeFillShade="D9"/>
+          </w:tcPr>
+          <w:p>
+            <w:pPr>
+              <w:jc w:val="center"/>
+              <w:rPr>
+                <w:rFonts w:eastAsiaTheme="minorEastAsia"/>
+                <w:b/>
+                <w:bCs/>
+                <w:vertAlign w:val="subscript"/>
+                <w:lang w:val="en-AU"/>
+              </w:rPr>
+            </w:pPr>
+            <m:oMath>
+              <m:r>
+                <m:rPr>
+                  <m:sty m:val="bi"/>
+                </m:rPr>
+                <w:rPr>
+                  <w:rFonts w:ascii="Cambria Math" w:eastAsiaTheme="minorEastAsia" w:hAnsi="Cambria Math"/>
+                </w:rPr>
+                <m:t>α</m:t>
+              </m:r>
+            </m:oMath>
+            <w:r>
+              <w:rPr>
+                <w:rFonts w:eastAsiaTheme="minorEastAsia"/>
+                <w:b/>
+                <w:vertAlign w:val="subscript"/>
+                <w:lang w:val="en-AU"/>
+              </w:rPr>
+              <w:t>1</w:t>
+            </w:r>
+          </w:p>
+        </w:tc>
+        <w:tc>
+          <w:tcPr>
+            <w:tcW w:w="3544" w:type="dxa"/>
+          </w:tcPr>
+          <w:p>
+            <w:pPr>
+              <w:shd w:val="clear" w:color="auto" w:fill="FFFFFF"/>
+              <w:tabs>
+                <w:tab w:val="left" w:pos="916"/>
+                <w:tab w:val="left" w:pos="1832"/>
+                <w:tab w:val="left" w:pos="2748"/>
+                <w:tab w:val="left" w:pos="3664"/>
+                <w:tab w:val="left" w:pos="4580"/>
+                <w:tab w:val="left" w:pos="5496"/>
+                <w:tab w:val="left" w:pos="6412"/>
+                <w:tab w:val="left" w:pos="7328"/>
+                <w:tab w:val="left" w:pos="8244"/>
+                <w:tab w:val="left" w:pos="9160"/>
+                <w:tab w:val="left" w:pos="10076"/>
+                <w:tab w:val="left" w:pos="10992"/>
+                <w:tab w:val="left" w:pos="11908"/>
+                <w:tab w:val="left" w:pos="12824"/>
+                <w:tab w:val="left" w:pos="13740"/>
+                <w:tab w:val="left" w:pos="14656"/>
+              </w:tabs>
+              <w:wordWrap w:val="0"/>
+              <w:rPr>
+                <w:rFonts w:ascii="var(--jp-code-font-family)" w:eastAsia="Times New Roman" w:hAnsi="var(--jp-code-font-family)" w:cs="Courier New"/>
+                <w:sz w:val="20"/>
+                <w:szCs w:val="20"/>
+                <w:lang w:eastAsia="es-AR"/>
+              </w:rPr>
+            </w:pPr>
+            <m:oMathPara>
+              <m:oMath>
+                <m:r>
+                  <w:rPr>
+                    <w:rFonts w:ascii="Cambria Math" w:eastAsia="Times New Roman" w:hAnsi="Cambria Math" w:cs="Courier New"/>
+                    <w:sz w:val="20"/>
+                    <w:szCs w:val="20"/>
+                    <w:lang w:eastAsia="es-AR"/>
+                  </w:rPr>
+                  <m:t>2.268282413482666015625/4</m:t>
+                </m:r>
+              </m:oMath>
+            </m:oMathPara>
+          </w:p>
+        </w:tc>
+      </w:tr>
+      <w:tr>
+        <w:trPr>
+          <w:jc w:val="center"/>
+        </w:trPr>
+        <w:tc>
+          <w:tcPr>
+            <w:tcW w:w="846" w:type="dxa"/>
+            <w:shd w:val="clear" w:color="auto" w:fill="D9D9D9" w:themeFill="background1" w:themeFillShade="D9"/>
+          </w:tcPr>
+          <w:p>
+            <w:pPr>
+              <w:jc w:val="center"/>
+              <w:rPr>
+                <w:rFonts w:eastAsiaTheme="minorEastAsia"/>
+                <w:b/>
+                <w:bCs/>
+                <w:vertAlign w:val="subscript"/>
+              </w:rPr>
+            </w:pPr>
+            <m:oMath>
+              <m:r>
+                <m:rPr>
+                  <m:sty m:val="bi"/>
+                </m:rPr>
+                <w:rPr>
+                  <w:rFonts w:ascii="Cambria Math" w:eastAsiaTheme="minorEastAsia" w:hAnsi="Cambria Math"/>
+                </w:rPr>
+                <m:t>β</m:t>
+              </m:r>
+            </m:oMath>
+            <w:r>
+              <w:rPr>
+                <w:rFonts w:eastAsiaTheme="minorEastAsia"/>
+                <w:b/>
+                <w:vertAlign w:val="subscript"/>
+              </w:rPr>
+              <w:t>1</w:t>
+            </w:r>
+          </w:p>
+        </w:tc>
+        <w:tc>
+          <w:tcPr>
+            <w:tcW w:w="3544" w:type="dxa"/>
+          </w:tcPr>
+          <w:p>
+            <w:pPr>
+              <w:pStyle w:val="HTMLPreformatted"/>
+              <w:shd w:val="clear" w:color="auto" w:fill="FFFFFF"/>
+              <w:wordWrap w:val="0"/>
+              <w:rPr>
+                <w:rFonts w:ascii="var(--jp-code-font-family)" w:hAnsi="var(--jp-code-font-family)"/>
+              </w:rPr>
+            </w:pPr>
+            <m:oMathPara>
+              <m:oMath>
+                <m:r>
+                  <w:rPr>
+                    <w:rFonts w:ascii="Cambria Math" w:hAnsi="Cambria Math"/>
+                  </w:rPr>
+                  <m:t>0.47335147857666015625/2</m:t>
+                </m:r>
+              </m:oMath>
+            </m:oMathPara>
+          </w:p>
+        </w:tc>
+      </w:tr>
+      <w:tr>
+        <w:trPr>
+          <w:jc w:val="center"/>
+        </w:trPr>
+        <w:tc>
+          <w:tcPr>
+            <w:tcW w:w="846" w:type="dxa"/>
+            <w:shd w:val="clear" w:color="auto" w:fill="D9D9D9" w:themeFill="background1" w:themeFillShade="D9"/>
+          </w:tcPr>
+          <w:p>
+            <w:pPr>
+              <w:jc w:val="center"/>
+              <w:rPr>
+                <w:rFonts w:eastAsiaTheme="minorEastAsia"/>
+                <w:b/>
+                <w:bCs/>
+                <w:vertAlign w:val="subscript"/>
+              </w:rPr>
+            </w:pPr>
+            <m:oMath>
+              <m:r>
+                <m:rPr>
+                  <m:sty m:val="bi"/>
+                </m:rPr>
+                <w:rPr>
+                  <w:rFonts w:ascii="Cambria Math" w:eastAsiaTheme="minorEastAsia" w:hAnsi="Cambria Math"/>
+                </w:rPr>
+                <w:lastRenderedPageBreak/>
+                <m:t>γ</m:t>
+              </m:r>
+            </m:oMath>
+            <w:r>
+              <w:rPr>
+                <w:rFonts w:eastAsiaTheme="minorEastAsia"/>
+                <w:b/>
+                <w:vertAlign w:val="subscript"/>
+              </w:rPr>
+              <w:t>1</w:t>
+            </w:r>
+          </w:p>
+        </w:tc>
+        <w:tc>
+          <w:tcPr>
+            <w:tcW w:w="3544" w:type="dxa"/>
+          </w:tcPr>
+          <w:p>
+            <w:pPr>
+              <w:pStyle w:val="HTMLPreformatted"/>
+              <w:shd w:val="clear" w:color="auto" w:fill="FFFFFF"/>
+              <w:wordWrap w:val="0"/>
+              <w:rPr>
+                <w:rFonts w:ascii="var(--jp-code-font-family)" w:hAnsi="var(--jp-code-font-family)"/>
+              </w:rPr>
+            </w:pPr>
+            <m:oMathPara>
+              <m:oMath>
+                <m:r>
+                  <w:rPr>
+                    <w:rFonts w:ascii="Cambria Math" w:hAnsi="Cambria Math"/>
+                  </w:rPr>
+                  <m:t>0.9906291961669921875/2</m:t>
+                </m:r>
+              </m:oMath>
+            </m:oMathPara>
+          </w:p>
+        </w:tc>
+      </w:tr>
+      <w:tr>
+        <w:trPr>
+          <w:jc w:val="center"/>
+        </w:trPr>
+        <w:tc>
+          <w:tcPr>
+            <w:tcW w:w="846" w:type="dxa"/>
+            <w:shd w:val="clear" w:color="auto" w:fill="D9D9D9" w:themeFill="background1" w:themeFillShade="D9"/>
+          </w:tcPr>
+          <w:p>
+            <w:pPr>
+              <w:jc w:val="center"/>
+              <w:rPr>
+                <w:rFonts w:eastAsiaTheme="minorEastAsia"/>
+                <w:b/>
+                <w:bCs/>
+                <w:vertAlign w:val="subscript"/>
+              </w:rPr>
+            </w:pPr>
+            <m:oMath>
+              <m:r>
+                <m:rPr>
+                  <m:sty m:val="bi"/>
+                </m:rPr>
+                <w:rPr>
+                  <w:rFonts w:ascii="Cambria Math" w:eastAsiaTheme="minorEastAsia" w:hAnsi="Cambria Math"/>
+                </w:rPr>
+                <m:t>μ</m:t>
+              </m:r>
+            </m:oMath>
+            <w:r>
+              <w:rPr>
+                <w:rFonts w:eastAsiaTheme="minorEastAsia"/>
+                <w:b/>
+                <w:vertAlign w:val="subscript"/>
+              </w:rPr>
+              <w:t>1</w:t>
+            </w:r>
+          </w:p>
+        </w:tc>
+        <w:tc>
+          <w:tcPr>
+            <w:tcW w:w="3544" w:type="dxa"/>
+          </w:tcPr>
+          <w:p>
+            <w:pPr>
+              <w:rPr>
+                <w:rFonts w:eastAsiaTheme="minorEastAsia"/>
+              </w:rPr>
+            </w:pPr>
+            <m:oMathPara>
+              <m:oMath>
+                <m:r>
+                  <w:rPr>
+                    <w:rFonts w:ascii="Cambria Math" w:eastAsiaTheme="minorEastAsia" w:hAnsi="Cambria Math"/>
+                  </w:rPr>
+                  <m:t>-0.49643802642822265625</m:t>
+                </m:r>
+              </m:oMath>
+            </m:oMathPara>
+          </w:p>
+        </w:tc>
+      </w:tr>
+      <w:tr>
+        <w:trPr>
+          <w:jc w:val="center"/>
+        </w:trPr>
+        <w:tc>
+          <w:tcPr>
+            <w:tcW w:w="846" w:type="dxa"/>
+            <w:shd w:val="clear" w:color="auto" w:fill="D9D9D9" w:themeFill="background1" w:themeFillShade="D9"/>
+          </w:tcPr>
+          <w:p>
+            <w:pPr>
+              <w:jc w:val="center"/>
+              <w:rPr>
+                <w:rFonts w:eastAsiaTheme="minorEastAsia"/>
+                <w:b/>
+                <w:bCs/>
+                <w:vertAlign w:val="subscript"/>
+              </w:rPr>
+            </w:pPr>
+            <m:oMath>
+              <m:r>
+                <m:rPr>
+                  <m:sty m:val="bi"/>
+                </m:rPr>
+                <w:rPr>
+                  <w:rFonts w:ascii="Cambria Math" w:eastAsiaTheme="minorEastAsia" w:hAnsi="Cambria Math"/>
+                </w:rPr>
+                <m:t>σ</m:t>
+              </m:r>
+            </m:oMath>
+            <w:r>
+              <w:rPr>
+                <w:rFonts w:eastAsiaTheme="minorEastAsia"/>
+                <w:b/>
+                <w:vertAlign w:val="subscript"/>
+              </w:rPr>
+              <w:t>1</w:t>
+            </w:r>
+          </w:p>
+        </w:tc>
+        <w:tc>
+          <w:tcPr>
+            <w:tcW w:w="3544" w:type="dxa"/>
+          </w:tcPr>
+          <w:p>
+            <w:pPr>
+              <w:rPr>
+                <w:rFonts w:eastAsiaTheme="minorEastAsia"/>
+              </w:rPr>
+            </w:pPr>
+            <m:oMathPara>
+              <m:oMath>
+                <m:r>
+                  <w:rPr>
+                    <w:rFonts w:ascii="Cambria Math" w:eastAsiaTheme="minorEastAsia" w:hAnsi="Cambria Math"/>
+                  </w:rPr>
+                  <m:t>1</m:t>
+                </m:r>
+              </m:oMath>
+            </m:oMathPara>
+          </w:p>
+        </w:tc>
+      </w:tr>
+      <w:tr>
+        <w:trPr>
+          <w:jc w:val="center"/>
+        </w:trPr>
+        <w:tc>
+          <w:tcPr>
+            <w:tcW w:w="846" w:type="dxa"/>
+            <w:shd w:val="clear" w:color="auto" w:fill="D9D9D9" w:themeFill="background1" w:themeFillShade="D9"/>
+          </w:tcPr>
+          <w:p>
+            <w:pPr>
+              <w:jc w:val="center"/>
+              <w:rPr>
+                <w:rFonts w:ascii="Calibri" w:eastAsia="Calibri" w:hAnsi="Calibri" w:cs="Times New Roman"/>
+                <w:b/>
+              </w:rPr>
+            </w:pPr>
+            <m:oMath>
+              <m:r>
+                <m:rPr>
+                  <m:sty m:val="bi"/>
+                </m:rPr>
+                <w:rPr>
+                  <w:rFonts w:ascii="Cambria Math" w:eastAsiaTheme="minorEastAsia" w:hAnsi="Cambria Math"/>
+                </w:rPr>
+                <m:t>α</m:t>
+              </m:r>
+            </m:oMath>
+            <w:r>
+              <w:rPr>
+                <w:rFonts w:eastAsiaTheme="minorEastAsia"/>
+                <w:b/>
+                <w:vertAlign w:val="subscript"/>
+                <w:lang w:val="en-AU"/>
+              </w:rPr>
+              <w:t>2</w:t>
+            </w:r>
+          </w:p>
+        </w:tc>
+        <w:tc>
+          <w:tcPr>
+            <w:tcW w:w="3544" w:type="dxa"/>
+          </w:tcPr>
+          <w:p>
+            <w:pPr>
+              <w:rPr>
+                <w:rFonts w:ascii="Calibri" w:eastAsia="Times New Roman" w:hAnsi="Calibri" w:cs="Times New Roman"/>
+              </w:rPr>
+            </w:pPr>
+            <m:oMathPara>
+              <m:oMath>
+                <m:r>
+                  <w:rPr>
+                    <w:rFonts w:ascii="Cambria Math" w:eastAsia="Times New Roman" w:hAnsi="Cambria Math" w:cs="Courier New"/>
+                    <w:sz w:val="20"/>
+                    <w:szCs w:val="20"/>
+                    <w:lang w:eastAsia="es-AR"/>
+                  </w:rPr>
+                  <m:t>2.268282413482666015625/4</m:t>
+                </m:r>
+              </m:oMath>
+            </m:oMathPara>
+          </w:p>
+        </w:tc>
+      </w:tr>
+      <w:tr>
+        <w:trPr>
+          <w:jc w:val="center"/>
+        </w:trPr>
+        <w:tc>
+          <w:tcPr>
+            <w:tcW w:w="846" w:type="dxa"/>
+            <w:shd w:val="clear" w:color="auto" w:fill="D9D9D9" w:themeFill="background1" w:themeFillShade="D9"/>
+          </w:tcPr>
+          <w:p>
+            <w:pPr>
+              <w:jc w:val="center"/>
+              <w:rPr>
+                <w:rFonts w:ascii="Calibri" w:eastAsia="Calibri" w:hAnsi="Calibri" w:cs="Times New Roman"/>
+                <w:b/>
+              </w:rPr>
+            </w:pPr>
+            <m:oMath>
+              <m:r>
+                <m:rPr>
+                  <m:sty m:val="bi"/>
+                </m:rPr>
+                <w:rPr>
+                  <w:rFonts w:ascii="Cambria Math" w:eastAsiaTheme="minorEastAsia" w:hAnsi="Cambria Math"/>
+                </w:rPr>
+                <m:t>β</m:t>
+              </m:r>
+            </m:oMath>
+            <w:r>
+              <w:rPr>
+                <w:rFonts w:eastAsiaTheme="minorEastAsia"/>
+                <w:b/>
+                <w:vertAlign w:val="subscript"/>
+              </w:rPr>
+              <w:t>2</w:t>
+            </w:r>
+          </w:p>
+        </w:tc>
+        <w:tc>
+          <w:tcPr>
+            <w:tcW w:w="3544" w:type="dxa"/>
+          </w:tcPr>
+          <w:p>
+            <w:pPr>
+              <w:rPr>
+                <w:rFonts w:ascii="Calibri" w:eastAsia="Times New Roman" w:hAnsi="Calibri" w:cs="Times New Roman"/>
+              </w:rPr>
+            </w:pPr>
+            <m:oMathPara>
+              <m:oMath>
+                <m:r>
+                  <w:rPr>
+                    <w:rFonts w:ascii="Cambria Math" w:hAnsi="Cambria Math"/>
+                  </w:rPr>
+                  <m:t>0.3928449153900146484375/2</m:t>
+                </m:r>
+              </m:oMath>
+            </m:oMathPara>
+          </w:p>
+        </w:tc>
+      </w:tr>
+      <w:tr>
+        <w:trPr>
+          <w:jc w:val="center"/>
+        </w:trPr>
+        <w:tc>
+          <w:tcPr>
+            <w:tcW w:w="846" w:type="dxa"/>
+            <w:shd w:val="clear" w:color="auto" w:fill="D9D9D9" w:themeFill="background1" w:themeFillShade="D9"/>
+          </w:tcPr>
+          <w:p>
+            <w:pPr>
+              <w:jc w:val="center"/>
+              <w:rPr>
+                <w:rFonts w:ascii="Calibri" w:eastAsia="Calibri" w:hAnsi="Calibri" w:cs="Times New Roman"/>
+                <w:b/>
+              </w:rPr>
+            </w:pPr>
+            <m:oMath>
+              <m:r>
+                <m:rPr>
+                  <m:sty m:val="bi"/>
+                </m:rPr>
+                <w:rPr>
+                  <w:rFonts w:ascii="Cambria Math" w:eastAsiaTheme="minorEastAsia" w:hAnsi="Cambria Math"/>
+                </w:rPr>
+                <m:t>γ</m:t>
+              </m:r>
+            </m:oMath>
+            <w:r>
+              <w:rPr>
+                <w:rFonts w:eastAsiaTheme="minorEastAsia"/>
+                <w:b/>
+                <w:vertAlign w:val="subscript"/>
+              </w:rPr>
+              <w:t>2</w:t>
+            </w:r>
+          </w:p>
+        </w:tc>
+        <w:tc>
+          <w:tcPr>
+            <w:tcW w:w="3544" w:type="dxa"/>
+          </w:tcPr>
+          <w:p>
+            <w:pPr>
+              <w:rPr>
+                <w:rFonts w:ascii="Calibri" w:eastAsia="Times New Roman" w:hAnsi="Calibri" w:cs="Times New Roman"/>
+              </w:rPr>
+            </w:pPr>
+            <m:oMathPara>
+              <m:oMath>
+                <m:r>
+                  <w:rPr>
+                    <w:rFonts w:ascii="Cambria Math" w:hAnsi="Cambria Math"/>
+                  </w:rPr>
+                  <m:t>-0.599300384521484375/2</m:t>
+                </m:r>
+              </m:oMath>
+            </m:oMathPara>
+          </w:p>
+        </w:tc>
+      </w:tr>
+      <w:tr>
+        <w:trPr>
+          <w:jc w:val="center"/>
+        </w:trPr>
+        <w:tc>
+          <w:tcPr>
+            <w:tcW w:w="846" w:type="dxa"/>
+            <w:shd w:val="clear" w:color="auto" w:fill="D9D9D9" w:themeFill="background1" w:themeFillShade="D9"/>
+          </w:tcPr>
+          <w:p>
+            <w:pPr>
+              <w:jc w:val="center"/>
+              <w:rPr>
+                <w:rFonts w:ascii="Calibri" w:eastAsia="Calibri" w:hAnsi="Calibri" w:cs="Times New Roman"/>
+                <w:b/>
+              </w:rPr>
+            </w:pPr>
+            <m:oMath>
+              <m:r>
+                <m:rPr>
+                  <m:sty m:val="bi"/>
+                </m:rPr>
+                <w:rPr>
+                  <w:rFonts w:ascii="Cambria Math" w:eastAsiaTheme="minorEastAsia" w:hAnsi="Cambria Math"/>
+                </w:rPr>
+                <m:t>μ</m:t>
+              </m:r>
+            </m:oMath>
+            <w:r>
+              <w:rPr>
+                <w:rFonts w:eastAsiaTheme="minorEastAsia"/>
+                <w:b/>
+                <w:vertAlign w:val="subscript"/>
+              </w:rPr>
+              <w:t>2</w:t>
+            </w:r>
+          </w:p>
+        </w:tc>
+        <w:tc>
+          <w:tcPr>
+            <w:tcW w:w="3544" w:type="dxa"/>
+          </w:tcPr>
+          <w:p>
+            <w:pPr>
+              <w:rPr>
+                <w:rFonts w:ascii="Calibri" w:eastAsia="Times New Roman" w:hAnsi="Calibri" w:cs="Times New Roman"/>
+              </w:rPr>
+            </w:pPr>
+            <m:oMathPara>
+              <m:oMath>
+                <m:r>
+                  <w:rPr>
+                    <w:rFonts w:ascii="Cambria Math" w:eastAsiaTheme="minorEastAsia" w:hAnsi="Cambria Math"/>
+                  </w:rPr>
+                  <m:t>-0.201916217803955078125</m:t>
+                </m:r>
+              </m:oMath>
+            </m:oMathPara>
+          </w:p>
+        </w:tc>
+      </w:tr>
+      <w:tr>
+        <w:trPr>
+          <w:jc w:val="center"/>
+        </w:trPr>
+        <w:tc>
+          <w:tcPr>
+            <w:tcW w:w="846" w:type="dxa"/>
+            <w:shd w:val="clear" w:color="auto" w:fill="D9D9D9" w:themeFill="background1" w:themeFillShade="D9"/>
+          </w:tcPr>
+          <w:p>
+            <w:pPr>
+              <w:jc w:val="center"/>
+              <w:rPr>
+                <w:rFonts w:ascii="Calibri" w:eastAsia="Calibri" w:hAnsi="Calibri" w:cs="Times New Roman"/>
+                <w:b/>
+              </w:rPr>
+            </w:pPr>
+            <m:oMath>
+              <m:r>
+                <m:rPr>
+                  <m:sty m:val="bi"/>
+                </m:rPr>
+                <w:rPr>
+                  <w:rFonts w:ascii="Cambria Math" w:eastAsiaTheme="minorEastAsia" w:hAnsi="Cambria Math"/>
+                </w:rPr>
+                <m:t>σ</m:t>
+              </m:r>
+            </m:oMath>
+            <w:r>
+              <w:rPr>
+                <w:rFonts w:eastAsiaTheme="minorEastAsia"/>
+                <w:b/>
+                <w:vertAlign w:val="subscript"/>
+              </w:rPr>
+              <w:t>2</w:t>
+            </w:r>
+          </w:p>
+        </w:tc>
+        <w:tc>
+          <w:tcPr>
+            <w:tcW w:w="3544" w:type="dxa"/>
+          </w:tcPr>
+          <w:p>
+            <w:pPr>
+              <w:rPr>
+                <w:rFonts w:ascii="Calibri" w:eastAsia="Times New Roman" w:hAnsi="Calibri" w:cs="Times New Roman"/>
+              </w:rPr>
+            </w:pPr>
+            <m:oMathPara>
+              <m:oMath>
+                <m:r>
+                  <w:rPr>
+                    <w:rFonts w:ascii="Cambria Math" w:eastAsiaTheme="minorEastAsia" w:hAnsi="Cambria Math"/>
+                  </w:rPr>
+                  <m:t>1</m:t>
+                </m:r>
+              </m:oMath>
+            </m:oMathPara>
+          </w:p>
+        </w:tc>
+      </w:tr>
+      <w:tr>
+        <w:trPr>
+          <w:jc w:val="center"/>
+        </w:trPr>
+        <w:tc>
+          <w:tcPr>
+            <w:tcW w:w="846" w:type="dxa"/>
+            <w:shd w:val="clear" w:color="auto" w:fill="D9D9D9" w:themeFill="background1" w:themeFillShade="D9"/>
+          </w:tcPr>
+          <w:p>
+            <w:pPr>
+              <w:jc w:val="center"/>
+              <w:rPr>
+                <w:rFonts w:ascii="Calibri" w:eastAsia="Calibri" w:hAnsi="Calibri" w:cs="Times New Roman"/>
+                <w:b/>
+              </w:rPr>
+            </w:pPr>
+            <m:oMath>
+              <m:r>
+                <m:rPr>
+                  <m:sty m:val="bi"/>
+                </m:rPr>
+                <w:rPr>
+                  <w:rFonts w:ascii="Cambria Math" w:eastAsiaTheme="minorEastAsia" w:hAnsi="Cambria Math"/>
+                </w:rPr>
+                <m:t>α</m:t>
+              </m:r>
+            </m:oMath>
+            <w:r>
+              <w:rPr>
+                <w:rFonts w:eastAsiaTheme="minorEastAsia"/>
+                <w:b/>
+                <w:vertAlign w:val="subscript"/>
+                <w:lang w:val="en-AU"/>
+              </w:rPr>
+              <w:t>3</w:t>
+            </w:r>
+          </w:p>
+        </w:tc>
+        <w:tc>
+          <w:tcPr>
+            <w:tcW w:w="3544" w:type="dxa"/>
+          </w:tcPr>
+          <w:p>
+            <w:pPr>
+              <w:rPr>
+                <w:rFonts w:ascii="Calibri" w:eastAsia="Times New Roman" w:hAnsi="Calibri" w:cs="Times New Roman"/>
+              </w:rPr>
+            </w:pPr>
+            <m:oMathPara>
+              <m:oMath>
+                <m:r>
+                  <w:rPr>
+                    <w:rFonts w:ascii="Cambria Math" w:eastAsia="Times New Roman" w:hAnsi="Cambria Math" w:cs="Courier New"/>
+                    <w:sz w:val="20"/>
+                    <w:szCs w:val="20"/>
+                    <w:lang w:eastAsia="es-AR"/>
+                  </w:rPr>
+                  <m:t>0.2192783355712890625</m:t>
+                </m:r>
+              </m:oMath>
+            </m:oMathPara>
+          </w:p>
+        </w:tc>
+      </w:tr>
+      <w:tr>
+        <w:trPr>
+          <w:jc w:val="center"/>
+        </w:trPr>
+        <w:tc>
+          <w:tcPr>
+            <w:tcW w:w="846" w:type="dxa"/>
+            <w:shd w:val="clear" w:color="auto" w:fill="D9D9D9" w:themeFill="background1" w:themeFillShade="D9"/>
+          </w:tcPr>
+          <w:p>
+            <w:pPr>
+              <w:jc w:val="center"/>
+              <w:rPr>
+                <w:rFonts w:ascii="Calibri" w:eastAsia="Calibri" w:hAnsi="Calibri" w:cs="Times New Roman"/>
+                <w:b/>
+              </w:rPr>
+            </w:pPr>
+            <m:oMath>
+              <m:r>
+                <m:rPr>
+                  <m:sty m:val="bi"/>
+                </m:rPr>
+                <w:rPr>
+                  <w:rFonts w:ascii="Cambria Math" w:eastAsiaTheme="minorEastAsia" w:hAnsi="Cambria Math"/>
+                </w:rPr>
+                <m:t>β</m:t>
+              </m:r>
+            </m:oMath>
+            <w:r>
+              <w:rPr>
+                <w:rFonts w:eastAsiaTheme="minorEastAsia"/>
+                <w:b/>
+                <w:vertAlign w:val="subscript"/>
+              </w:rPr>
+              <w:t>3</w:t>
+            </w:r>
+          </w:p>
+        </w:tc>
+        <w:tc>
+          <w:tcPr>
+            <w:tcW w:w="3544" w:type="dxa"/>
+          </w:tcPr>
+          <w:p>
+            <w:pPr>
+              <w:rPr>
+                <w:rFonts w:ascii="Calibri" w:eastAsia="Times New Roman" w:hAnsi="Calibri" w:cs="Times New Roman"/>
+              </w:rPr>
+            </w:pPr>
+            <m:oMathPara>
+              <m:oMath>
+                <m:r>
+                  <w:rPr>
+                    <w:rFonts w:ascii="Cambria Math" w:hAnsi="Cambria Math"/>
+                  </w:rPr>
+                  <m:t>0.8907105922698974609375/2</m:t>
+                </m:r>
+              </m:oMath>
+            </m:oMathPara>
+          </w:p>
+        </w:tc>
+      </w:tr>
+      <w:tr>
+        <w:trPr>
+          <w:jc w:val="center"/>
+        </w:trPr>
+        <w:tc>
+          <w:tcPr>
+            <w:tcW w:w="846" w:type="dxa"/>
+            <w:shd w:val="clear" w:color="auto" w:fill="D9D9D9" w:themeFill="background1" w:themeFillShade="D9"/>
+          </w:tcPr>
+          <w:p>
+            <w:pPr>
+              <w:jc w:val="center"/>
+              <w:rPr>
+                <w:rFonts w:ascii="Calibri" w:eastAsia="Calibri" w:hAnsi="Calibri" w:cs="Times New Roman"/>
+                <w:b/>
+              </w:rPr>
+            </w:pPr>
+            <m:oMath>
+              <m:r>
+                <m:rPr>
+                  <m:sty m:val="bi"/>
+                </m:rPr>
+                <w:rPr>
+                  <w:rFonts w:ascii="Cambria Math" w:eastAsiaTheme="minorEastAsia" w:hAnsi="Cambria Math"/>
+                </w:rPr>
+                <m:t>γ</m:t>
+              </m:r>
+            </m:oMath>
+            <w:r>
+              <w:rPr>
+                <w:rFonts w:eastAsiaTheme="minorEastAsia"/>
+                <w:b/>
+                <w:vertAlign w:val="subscript"/>
+              </w:rPr>
+              <w:t>3</w:t>
+            </w:r>
+          </w:p>
+        </w:tc>
+        <w:tc>
+          <w:tcPr>
+            <w:tcW w:w="3544" w:type="dxa"/>
+          </w:tcPr>
+          <w:p>
+            <w:pPr>
+              <w:rPr>
+                <w:rFonts w:ascii="Calibri" w:eastAsia="Times New Roman" w:hAnsi="Calibri" w:cs="Times New Roman"/>
+              </w:rPr>
+            </w:pPr>
+            <m:oMathPara>
+              <m:oMath>
+                <m:r>
+                  <w:rPr>
+                    <w:rFonts w:ascii="Cambria Math" w:hAnsi="Cambria Math"/>
+                  </w:rPr>
+                  <m:t>1.0883333683013916015625/2</m:t>
+                </m:r>
+              </m:oMath>
+            </m:oMathPara>
+          </w:p>
+        </w:tc>
+      </w:tr>
+      <w:tr>
+        <w:trPr>
+          <w:jc w:val="center"/>
+        </w:trPr>
+        <w:tc>
+          <w:tcPr>
+            <w:tcW w:w="846" w:type="dxa"/>
+            <w:shd w:val="clear" w:color="auto" w:fill="D9D9D9" w:themeFill="background1" w:themeFillShade="D9"/>
+          </w:tcPr>
+          <w:p>
+            <w:pPr>
+              <w:jc w:val="center"/>
+              <w:rPr>
+                <w:rFonts w:ascii="Calibri" w:eastAsia="Calibri" w:hAnsi="Calibri" w:cs="Times New Roman"/>
+                <w:b/>
+              </w:rPr>
+            </w:pPr>
+            <m:oMath>
+              <m:r>
+                <m:rPr>
+                  <m:sty m:val="bi"/>
+                </m:rPr>
+                <w:rPr>
+                  <w:rFonts w:ascii="Cambria Math" w:eastAsiaTheme="minorEastAsia" w:hAnsi="Cambria Math"/>
+                </w:rPr>
+                <m:t>μ</m:t>
+              </m:r>
+            </m:oMath>
+            <w:r>
+              <w:rPr>
+                <w:rFonts w:eastAsiaTheme="minorEastAsia"/>
+                <w:b/>
+                <w:vertAlign w:val="subscript"/>
+              </w:rPr>
+              <w:t>3</w:t>
+            </w:r>
+          </w:p>
+        </w:tc>
+        <w:tc>
+          <w:tcPr>
+            <w:tcW w:w="3544" w:type="dxa"/>
+          </w:tcPr>
+          <w:p>
+            <w:pPr>
+              <w:rPr>
+                <w:rFonts w:ascii="Calibri" w:eastAsia="Times New Roman" w:hAnsi="Calibri" w:cs="Times New Roman"/>
+              </w:rPr>
+            </w:pPr>
+            <m:oMathPara>
+              <m:oMath>
+                <m:r>
+                  <w:rPr>
+                    <w:rFonts w:ascii="Cambria Math" w:eastAsiaTheme="minorEastAsia" w:hAnsi="Cambria Math"/>
+                  </w:rPr>
+                  <m:t>-0.682704925537109375</m:t>
+                </m:r>
+              </m:oMath>
+            </m:oMathPara>
+          </w:p>
+        </w:tc>
+      </w:tr>
+      <w:tr>
+        <w:trPr>
+          <w:jc w:val="center"/>
+        </w:trPr>
+        <w:tc>
+          <w:tcPr>
+            <w:tcW w:w="846" w:type="dxa"/>
+            <w:shd w:val="clear" w:color="auto" w:fill="D9D9D9" w:themeFill="background1" w:themeFillShade="D9"/>
+          </w:tcPr>
+          <w:p>
+            <w:pPr>
+              <w:jc w:val="center"/>
+              <w:rPr>
+                <w:rFonts w:ascii="Calibri" w:eastAsia="Calibri" w:hAnsi="Calibri" w:cs="Times New Roman"/>
+                <w:b/>
+              </w:rPr>
+            </w:pPr>
+            <m:oMath>
+              <m:r>
+                <m:rPr>
+                  <m:sty m:val="bi"/>
+                </m:rPr>
+                <w:rPr>
+                  <w:rFonts w:ascii="Cambria Math" w:eastAsiaTheme="minorEastAsia" w:hAnsi="Cambria Math"/>
+                </w:rPr>
+                <m:t>σ</m:t>
+              </m:r>
+            </m:oMath>
+            <w:r>
+              <w:rPr>
+                <w:rFonts w:eastAsiaTheme="minorEastAsia"/>
+                <w:b/>
+                <w:vertAlign w:val="subscript"/>
+              </w:rPr>
+              <w:t>3</w:t>
+            </w:r>
+          </w:p>
+        </w:tc>
+        <w:tc>
+          <w:tcPr>
+            <w:tcW w:w="3544" w:type="dxa"/>
+          </w:tcPr>
+          <w:p>
+            <w:pPr>
+              <w:rPr>
+                <w:rFonts w:ascii="Calibri" w:eastAsia="Times New Roman" w:hAnsi="Calibri" w:cs="Times New Roman"/>
+              </w:rPr>
+            </w:pPr>
+            <m:oMathPara>
+              <m:oMath>
+                <m:r>
+                  <w:rPr>
+                    <w:rFonts w:ascii="Cambria Math" w:eastAsiaTheme="minorEastAsia" w:hAnsi="Cambria Math"/>
+                  </w:rPr>
+                  <m:t>1</m:t>
+                </m:r>
+              </m:oMath>
+            </m:oMathPara>
+          </w:p>
+        </w:tc>
+      </w:tr>
+      <w:tr>
+        <w:trPr>
+          <w:jc w:val="center"/>
+        </w:trPr>
+        <w:tc>
+          <w:tcPr>
+            <w:tcW w:w="846" w:type="dxa"/>
+            <w:shd w:val="clear" w:color="auto" w:fill="D9D9D9" w:themeFill="background1" w:themeFillShade="D9"/>
+          </w:tcPr>
+          <w:p>
+            <w:pPr>
+              <w:jc w:val="center"/>
+              <w:rPr>
+                <w:rFonts w:ascii="Calibri" w:eastAsia="Calibri" w:hAnsi="Calibri" w:cs="Times New Roman"/>
+                <w:b/>
+              </w:rPr>
+            </w:pPr>
+            <m:oMath>
+              <m:r>
+                <m:rPr>
+                  <m:sty m:val="bi"/>
+                </m:rPr>
+                <w:rPr>
+                  <w:rFonts w:ascii="Cambria Math" w:eastAsiaTheme="minorEastAsia" w:hAnsi="Cambria Math"/>
+                </w:rPr>
+                <m:t>α</m:t>
+              </m:r>
+            </m:oMath>
+            <w:r>
+              <w:rPr>
+                <w:rFonts w:eastAsiaTheme="minorEastAsia"/>
+                <w:b/>
+                <w:vertAlign w:val="subscript"/>
+                <w:lang w:val="en-AU"/>
+              </w:rPr>
+              <w:t>4</w:t>
+            </w:r>
+          </w:p>
+        </w:tc>
+        <w:tc>
+          <w:tcPr>
+            <w:tcW w:w="3544" w:type="dxa"/>
+          </w:tcPr>
+          <w:p>
+            <w:pPr>
+              <w:rPr>
+                <w:rFonts w:ascii="Calibri" w:eastAsia="Times New Roman" w:hAnsi="Calibri" w:cs="Times New Roman"/>
+              </w:rPr>
+            </w:pPr>
+            <m:oMathPara>
+              <m:oMath>
+                <m:r>
+                  <w:rPr>
+                    <w:rFonts w:ascii="Cambria Math" w:eastAsia="Times New Roman" w:hAnsi="Cambria Math" w:cs="Courier New"/>
+                    <w:sz w:val="20"/>
+                    <w:szCs w:val="20"/>
+                    <w:lang w:eastAsia="es-AR"/>
+                  </w:rPr>
+                  <m:t>0.2192783355712890625</m:t>
+                </m:r>
+              </m:oMath>
+            </m:oMathPara>
+          </w:p>
+        </w:tc>
+      </w:tr>
+      <w:tr>
+        <w:trPr>
+          <w:jc w:val="center"/>
+        </w:trPr>
+        <w:tc>
+          <w:tcPr>
+            <w:tcW w:w="846" w:type="dxa"/>
+            <w:shd w:val="clear" w:color="auto" w:fill="D9D9D9" w:themeFill="background1" w:themeFillShade="D9"/>
+          </w:tcPr>
+          <w:p>
+            <w:pPr>
+              <w:jc w:val="center"/>
+              <w:rPr>
+                <w:rFonts w:ascii="Calibri" w:eastAsia="Calibri" w:hAnsi="Calibri" w:cs="Times New Roman"/>
+                <w:b/>
+              </w:rPr>
+            </w:pPr>
+            <m:oMath>
+              <m:r>
+                <m:rPr>
+                  <m:sty m:val="bi"/>
+                </m:rPr>
+                <w:rPr>
+                  <w:rFonts w:ascii="Cambria Math" w:eastAsiaTheme="minorEastAsia" w:hAnsi="Cambria Math"/>
+                </w:rPr>
+                <m:t>β</m:t>
+              </m:r>
+            </m:oMath>
+            <w:r>
+              <w:rPr>
+                <w:rFonts w:eastAsiaTheme="minorEastAsia"/>
+                <w:b/>
+                <w:vertAlign w:val="subscript"/>
+              </w:rPr>
+              <w:t>4</w:t>
+            </w:r>
+          </w:p>
+        </w:tc>
+        <w:tc>
+          <w:tcPr>
+            <w:tcW w:w="3544" w:type="dxa"/>
+          </w:tcPr>
+          <w:p>
+            <w:pPr>
+              <w:rPr>
+                <w:rFonts w:ascii="Calibri" w:eastAsia="Times New Roman" w:hAnsi="Calibri" w:cs="Times New Roman"/>
+              </w:rPr>
+            </w:pPr>
+            <m:oMathPara>
+              <m:oMath>
+                <m:r>
+                  <w:rPr>
+                    <w:rFonts w:ascii="Cambria Math" w:hAnsi="Cambria Math"/>
+                  </w:rPr>
+                  <m:t>0.8733577728271484375/2</m:t>
+                </m:r>
+              </m:oMath>
+            </m:oMathPara>
+          </w:p>
+        </w:tc>
+      </w:tr>
+      <w:tr>
+        <w:trPr>
+          <w:jc w:val="center"/>
+        </w:trPr>
+        <w:tc>
+          <w:tcPr>
+            <w:tcW w:w="846" w:type="dxa"/>
+            <w:shd w:val="clear" w:color="auto" w:fill="D9D9D9" w:themeFill="background1" w:themeFillShade="D9"/>
+          </w:tcPr>
+          <w:p>
+            <w:pPr>
+              <w:jc w:val="center"/>
+              <w:rPr>
+                <w:rFonts w:ascii="Calibri" w:eastAsia="Calibri" w:hAnsi="Calibri" w:cs="Times New Roman"/>
+                <w:b/>
+              </w:rPr>
+            </w:pPr>
+            <m:oMath>
+              <m:r>
+                <m:rPr>
+                  <m:sty m:val="bi"/>
+                </m:rPr>
+                <w:rPr>
+                  <w:rFonts w:ascii="Cambria Math" w:eastAsiaTheme="minorEastAsia" w:hAnsi="Cambria Math"/>
+                </w:rPr>
+                <m:t>γ</m:t>
+              </m:r>
+            </m:oMath>
+            <w:r>
+              <w:rPr>
+                <w:rFonts w:eastAsiaTheme="minorEastAsia"/>
+                <w:b/>
+                <w:vertAlign w:val="subscript"/>
+              </w:rPr>
+              <w:t>4</w:t>
+            </w:r>
+          </w:p>
+        </w:tc>
+        <w:tc>
+          <w:tcPr>
+            <w:tcW w:w="3544" w:type="dxa"/>
+          </w:tcPr>
+          <w:p>
+            <w:pPr>
+              <w:rPr>
+                <w:rFonts w:ascii="Calibri" w:eastAsia="Times New Roman" w:hAnsi="Calibri" w:cs="Times New Roman"/>
+              </w:rPr>
+            </w:pPr>
+            <m:oMathPara>
+              <m:oMath>
+                <m:r>
+                  <w:rPr>
+                    <w:rFonts w:ascii="Cambria Math" w:hAnsi="Cambria Math"/>
+                  </w:rPr>
+                  <m:t>-0.5475704669952392578125/2</m:t>
+                </m:r>
+              </m:oMath>
+            </m:oMathPara>
+          </w:p>
+        </w:tc>
+      </w:tr>
+      <w:tr>
+        <w:trPr>
+          <w:jc w:val="center"/>
+        </w:trPr>
+        <w:tc>
+          <w:tcPr>
+            <w:tcW w:w="846" w:type="dxa"/>
+            <w:shd w:val="clear" w:color="auto" w:fill="D9D9D9" w:themeFill="background1" w:themeFillShade="D9"/>
+          </w:tcPr>
+          <w:p>
+            <w:pPr>
+              <w:jc w:val="center"/>
+              <w:rPr>
+                <w:rFonts w:ascii="Calibri" w:eastAsia="Calibri" w:hAnsi="Calibri" w:cs="Times New Roman"/>
+                <w:b/>
+              </w:rPr>
+            </w:pPr>
+            <m:oMath>
+              <m:r>
+                <m:rPr>
+                  <m:sty m:val="bi"/>
+                </m:rPr>
+                <w:rPr>
+                  <w:rFonts w:ascii="Cambria Math" w:eastAsiaTheme="minorEastAsia" w:hAnsi="Cambria Math"/>
+                </w:rPr>
+                <m:t>μ</m:t>
+              </m:r>
+            </m:oMath>
+            <w:r>
+              <w:rPr>
+                <w:rFonts w:eastAsiaTheme="minorEastAsia"/>
+                <w:b/>
+                <w:vertAlign w:val="subscript"/>
+              </w:rPr>
+              <w:t>4</w:t>
+            </w:r>
+          </w:p>
+        </w:tc>
+        <w:tc>
+          <w:tcPr>
+            <w:tcW w:w="3544" w:type="dxa"/>
+          </w:tcPr>
+          <w:p>
+            <w:pPr>
+              <w:rPr>
+                <w:rFonts w:ascii="Calibri" w:eastAsia="Times New Roman" w:hAnsi="Calibri" w:cs="Times New Roman"/>
+              </w:rPr>
+            </w:pPr>
+            <m:oMathPara>
+              <m:oMath>
+                <m:r>
+                  <w:rPr>
+                    <w:rFonts w:ascii="Cambria Math" w:eastAsiaTheme="minorEastAsia" w:hAnsi="Cambria Math"/>
+                  </w:rPr>
+                  <m:t>0.0016105175018310546875</m:t>
+                </m:r>
+              </m:oMath>
+            </m:oMathPara>
+          </w:p>
+        </w:tc>
+      </w:tr>
+      <w:tr>
+        <w:trPr>
+          <w:jc w:val="center"/>
+        </w:trPr>
+        <w:tc>
+          <w:tcPr>
+            <w:tcW w:w="846" w:type="dxa"/>
+            <w:shd w:val="clear" w:color="auto" w:fill="D9D9D9" w:themeFill="background1" w:themeFillShade="D9"/>
+          </w:tcPr>
+          <w:p>
+            <w:pPr>
+              <w:jc w:val="center"/>
+              <w:rPr>
+                <w:rFonts w:ascii="Calibri" w:eastAsia="Calibri" w:hAnsi="Calibri" w:cs="Times New Roman"/>
+                <w:b/>
+              </w:rPr>
+            </w:pPr>
+            <m:oMath>
+              <m:r>
+                <m:rPr>
+                  <m:sty m:val="bi"/>
+                </m:rPr>
+                <w:rPr>
+                  <w:rFonts w:ascii="Cambria Math" w:eastAsiaTheme="minorEastAsia" w:hAnsi="Cambria Math"/>
+                </w:rPr>
+                <m:t>σ</m:t>
+              </m:r>
+            </m:oMath>
+            <w:r>
+              <w:rPr>
+                <w:rFonts w:eastAsiaTheme="minorEastAsia"/>
+                <w:b/>
+                <w:vertAlign w:val="subscript"/>
+              </w:rPr>
+              <w:t>4</w:t>
+            </w:r>
+          </w:p>
+        </w:tc>
+        <w:tc>
+          <w:tcPr>
+            <w:tcW w:w="3544" w:type="dxa"/>
+          </w:tcPr>
+          <w:p>
+            <w:pPr>
+              <w:rPr>
+                <w:rFonts w:ascii="Calibri" w:eastAsia="Times New Roman" w:hAnsi="Calibri" w:cs="Times New Roman"/>
+              </w:rPr>
+            </w:pPr>
+            <m:oMathPara>
+              <m:oMath>
+                <m:r>
+                  <w:rPr>
+                    <w:rFonts w:ascii="Cambria Math" w:eastAsiaTheme="minorEastAsia" w:hAnsi="Cambria Math"/>
+                  </w:rPr>
+                  <m:t>1</m:t>
+                </m:r>
+              </m:oMath>
+            </m:oMathPara>
+          </w:p>
+        </w:tc>
+      </w:tr>
+    </w:tbl>
+    <w:p>
+      <w:pPr>
+        <w:pStyle w:val="Caption"/>
+        <w:jc w:val="center"/>
+      </w:pPr>
+      <w:bookmarkStart w:id="14" w:name="_Ref83069702"/>
+      <w:r>
+        <w:t xml:space="preserve">Tabla </w:t>
+      </w:r>
+      <w:r>
+        <w:fldChar w:fldCharType="begin"/>
+      </w:r>
+      <w:r>
+        <w:instrText xml:space="preserve"> SEQ Tabla \* ARABIC </w:instrText>
+      </w:r>
+      <w:r>
+        <w:fldChar w:fldCharType="separate"/>
+      </w:r>
+      <w:r>
+        <w:rPr>
+          <w:noProof/>
+        </w:rPr>
+        <w:t>4</w:t>
+      </w:r>
+      <w:r>
+        <w:rPr>
+          <w:noProof/>
+        </w:rPr>
+        <w:fldChar w:fldCharType="end"/>
+      </w:r>
+      <w:r>
+        <w:t>: Parámetros del IIR</w:t>
+      </w:r>
+      <w:bookmarkEnd w:id="14"/>
+    </w:p>
+    <w:p>
+      <w:pPr>
+        <w:jc w:val="both"/>
+      </w:pPr>
+      <w:r>
+        <w:tab/>
+      </w:r>
+      <w:r>
+        <w:t xml:space="preserve">Las </w:t>
+      </w:r>
+      <w:r>
+        <w:fldChar w:fldCharType="begin"/>
+      </w:r>
+      <w:r>
+        <w:instrText xml:space="preserve"> REF _Ref83069952 \h </w:instrText>
+      </w:r>
+      <w:r>
+        <w:fldChar w:fldCharType="separate"/>
+      </w:r>
+      <w:r>
+        <w:t xml:space="preserve">Ilustraciones </w:t>
+      </w:r>
+      <w:r>
+        <w:rPr>
+          <w:noProof/>
+        </w:rPr>
+        <w:t>6</w:t>
+      </w:r>
+      <w:r>
+        <w:fldChar w:fldCharType="end"/>
+      </w:r>
+      <w:r>
+        <w:t xml:space="preserve"> y </w:t>
+      </w:r>
+      <w:r>
+        <w:fldChar w:fldCharType="begin"/>
+      </w:r>
+      <w:r>
+        <w:instrText xml:space="preserve"> REF _Ref83069955 \h </w:instrText>
+      </w:r>
+      <w:r>
+        <w:fldChar w:fldCharType="separate"/>
+      </w:r>
+      <w:r>
+        <w:rPr>
+          <w:noProof/>
+        </w:rPr>
+        <w:t>7</w:t>
+      </w:r>
+      <w:r>
+        <w:fldChar w:fldCharType="end"/>
+      </w:r>
+      <w:r>
+        <w:t xml:space="preserve"> presentan la respuesta en frecuencia y al impulso del filtro, respectivamente, obtenidas de la misma herramienta de diseño.</w:t>
+      </w:r>
+    </w:p>
+    <w:p>
+      <w:pPr>
+        <w:keepNext/>
+        <w:jc w:val="both"/>
+      </w:pPr>
+      <w:r>
+        <w:drawing>
+          <wp:inline distT="0" distB="0" distL="0" distR="0" wp14:anchorId="03218A4C" wp14:editId="75B81372">
+            <wp:extent cx="5783583" cy="1809750"/>
+            <wp:effectExtent l="0" t="0" r="7620" b="0"/>
+            <wp:docPr id="7" name="Picture 7" descr="Histogram&#10;&#10;Description automatically generated"/>
+            <wp:cNvGraphicFramePr>
+              <a:graphicFrameLocks xmlns:a="http://schemas.openxmlformats.org/drawingml/2006/main" noChangeAspect="1"/>
+            </wp:cNvGraphicFramePr>
+            <a:graphic xmlns:a="http://schemas.openxmlformats.org/drawingml/2006/main">
+              <a:graphicData uri="http://schemas.openxmlformats.org/drawingml/2006/picture">
+                <pic:pic xmlns:pic="http://schemas.openxmlformats.org/drawingml/2006/picture">
+                  <pic:nvPicPr>
+                    <pic:cNvPr id="7" name="Picture 7" descr="Histogram&#10;&#10;Description automatically generated"/>
+                    <pic:cNvPicPr/>
+                  </pic:nvPicPr>
+                  <pic:blipFill>
+                    <a:blip r:embed="rId15"/>
+                    <a:stretch>
+                      <a:fillRect/>
+                    </a:stretch>
+                  </pic:blipFill>
+                  <pic:spPr>
+                    <a:xfrm>
+                      <a:off x="0" y="0"/>
+                      <a:ext cx="5786635" cy="1810705"/>
+                    </a:xfrm>
+                    <a:prstGeom prst="rect">
+                      <a:avLst/>
+                    </a:prstGeom>
+                  </pic:spPr>
+                </pic:pic>
+              </a:graphicData>
+            </a:graphic>
+          </wp:inline>
+        </w:drawing>
+      </w:r>
+    </w:p>
+    <w:p>
+      <w:pPr>
+        <w:pStyle w:val="Caption"/>
+        <w:jc w:val="center"/>
+      </w:pPr>
+      <w:bookmarkStart w:id="15" w:name="_Ref83069952"/>
+      <w:r>
+        <w:t xml:space="preserve">Ilustración </w:t>
+      </w:r>
+      <w:fldSimple w:instr=" SEQ Ilustración \* ARABIC ">
+        <w:r>
+          <w:rPr>
+            <w:noProof/>
+          </w:rPr>
+          <w:t>6</w:t>
+        </w:r>
+      </w:fldSimple>
+      <w:r>
+        <w:t>: Respuesta en frecuencia del filtro rechaza-banda</w:t>
+      </w:r>
+      <w:bookmarkEnd w:id="15"/>
+    </w:p>
+    <w:p/>
+    <w:p>
+      <w:pPr>
+        <w:keepNext/>
+      </w:pPr>
+      <w:r>
+        <w:drawing>
+          <wp:inline distT="0" distB="0" distL="0" distR="0" wp14:anchorId="7313F5C9" wp14:editId="4CE32705">
+            <wp:extent cx="5789604" cy="2047875"/>
+            <wp:effectExtent l="0" t="0" r="1905" b="0"/>
+            <wp:docPr id="8" name="Picture 8" descr="Graphical user interface, application&#10;&#10;Description automatically generated"/>
+            <wp:cNvGraphicFramePr>
+              <a:graphicFrameLocks xmlns:a="http://schemas.openxmlformats.org/drawingml/2006/main" noChangeAspect="1"/>
+            </wp:cNvGraphicFramePr>
+            <a:graphic xmlns:a="http://schemas.openxmlformats.org/drawingml/2006/main">
+              <a:graphicData uri="http://schemas.openxmlformats.org/drawingml/2006/picture">
+                <pic:pic xmlns:pic="http://schemas.openxmlformats.org/drawingml/2006/picture">
+                  <pic:nvPicPr>
+                    <pic:cNvPr id="8" name="Picture 8" descr="Graphical user interface, application&#10;&#10;Description automatically generated"/>
+                    <pic:cNvPicPr/>
+                  </pic:nvPicPr>
+                  <pic:blipFill>
+                    <a:blip r:embed="rId16"/>
+                    <a:stretch>
+                      <a:fillRect/>
+                    </a:stretch>
+                  </pic:blipFill>
+                  <pic:spPr>
+                    <a:xfrm>
+                      <a:off x="0" y="0"/>
+                      <a:ext cx="5795111" cy="2049823"/>
+                    </a:xfrm>
+                    <a:prstGeom prst="rect">
+                      <a:avLst/>
+                    </a:prstGeom>
+                  </pic:spPr>
+                </pic:pic>
+              </a:graphicData>
+            </a:graphic>
+          </wp:inline>
+        </w:drawing>
+      </w:r>
+    </w:p>
+    <w:p>
+      <w:pPr>
+        <w:pStyle w:val="Caption"/>
+        <w:jc w:val="center"/>
+      </w:pPr>
+      <w:bookmarkStart w:id="16" w:name="_Ref83069955"/>
+      <w:r>
+        <w:t xml:space="preserve">Ilustración </w:t>
+      </w:r>
+      <w:fldSimple w:instr=" SEQ Ilustración \* ARABIC ">
+        <w:r>
+          <w:rPr>
+            <w:noProof/>
+          </w:rPr>
+          <w:t>7</w:t>
+        </w:r>
+      </w:fldSimple>
+      <w:r>
+        <w:t>: Respuesta al impulso del filtro rechaza-banda</w:t>
+      </w:r>
+      <w:bookmarkEnd w:id="16"/>
+    </w:p>
+    <w:p>
+      <w:pPr>
+        <w:pStyle w:val="Heading2"/>
+      </w:pPr>
+      <w:r>
+        <w:lastRenderedPageBreak/>
+        <w:t>Implementación</w:t>
+      </w:r>
+    </w:p>
+    <w:p>
+      <w:pPr>
+        <w:jc w:val="both"/>
+      </w:pPr>
+      <w:r>
+        <w:tab/>
+        <w:t xml:space="preserve">En la </w:t>
+      </w:r>
+      <w:r>
+        <w:fldChar w:fldCharType="begin"/>
+      </w:r>
+      <w:r>
+        <w:instrText xml:space="preserve"> REF _Ref83070152 \h </w:instrText>
+      </w:r>
+      <w:r>
+        <w:fldChar w:fldCharType="separate"/>
+      </w:r>
+      <w:r>
+        <w:t xml:space="preserve">Ilustración </w:t>
+      </w:r>
+      <w:r>
+        <w:rPr>
+          <w:noProof/>
+        </w:rPr>
+        <w:t>8</w:t>
+      </w:r>
+      <w:r>
+        <w:fldChar w:fldCharType="end"/>
+      </w:r>
+      <w:r>
+        <w:fldChar w:fldCharType="begin"/>
+      </w:r>
+      <w:r>
+        <w:instrText xml:space="preserve"> REF _Ref82948500 \h  \* MERGEFORMAT </w:instrText>
+      </w:r>
+      <w:r>
+        <w:fldChar w:fldCharType="separate"/>
+      </w:r>
+      <w:r>
+        <w:fldChar w:fldCharType="end"/>
+      </w:r>
+      <w:r>
+        <w:t>, se muestra el fragmento de código fuente correspondiente a la implementación de</w:t>
+      </w:r>
+      <w:r>
+        <w:t xml:space="preserve"> la macro </w:t>
+      </w:r>
+      <w:r>
+        <w:rPr>
+          <w:b/>
+          <w:bCs/>
+        </w:rPr>
+        <w:t>iir</w:t>
+      </w:r>
+      <w:r>
+        <w:t>, la cual para esta implementación no es sencillamente una subrutina, con el fin de recibir como parámetro la cantidad de celdas que el filtro diseñado deberá ciclar en cada pasada</w:t>
+      </w:r>
+      <w:r>
+        <w:t xml:space="preserve">. La subrutina </w:t>
+      </w:r>
+      <w:r>
+        <w:rPr>
+          <w:b/>
+          <w:bCs/>
+        </w:rPr>
+        <w:t xml:space="preserve">iir_casc </w:t>
+      </w:r>
+      <w:r>
+        <w:t xml:space="preserve">implementa el algoritmo para ejecutar el procesamiento por muestras de una </w:t>
+      </w:r>
+      <w:r>
+        <w:t xml:space="preserve">cascada de </w:t>
+      </w:r>
+      <w:r>
+        <w:t>celda</w:t>
+      </w:r>
+      <w:r>
+        <w:t>s</w:t>
+      </w:r>
+      <w:r>
+        <w:t xml:space="preserve"> IIR de segundo orden. </w:t>
+      </w:r>
+    </w:p>
+    <w:p>
+      <w:pPr>
+        <w:keepNext/>
+        <w:jc w:val="both"/>
+      </w:pPr>
+      <w:r>
+        <w:drawing>
+          <wp:inline distT="0" distB="0" distL="0" distR="0" wp14:anchorId="7F799EEA" wp14:editId="6B2DE28F">
+            <wp:extent cx="5400040" cy="4222750"/>
+            <wp:effectExtent l="0" t="0" r="0" b="6350"/>
+            <wp:docPr id="9" name="Picture 9" descr="Text&#10;&#10;Description automatically generated"/>
+            <wp:cNvGraphicFramePr>
+              <a:graphicFrameLocks xmlns:a="http://schemas.openxmlformats.org/drawingml/2006/main" noChangeAspect="1"/>
+            </wp:cNvGraphicFramePr>
+            <a:graphic xmlns:a="http://schemas.openxmlformats.org/drawingml/2006/main">
+              <a:graphicData uri="http://schemas.openxmlformats.org/drawingml/2006/picture">
+                <pic:pic xmlns:pic="http://schemas.openxmlformats.org/drawingml/2006/picture">
+                  <pic:nvPicPr>
+                    <pic:cNvPr id="9" name="Picture 9" descr="Text&#10;&#10;Description automatically generated"/>
+                    <pic:cNvPicPr/>
+                  </pic:nvPicPr>
+                  <pic:blipFill>
+                    <a:blip r:embed="rId17"/>
+                    <a:stretch>
+                      <a:fillRect/>
+                    </a:stretch>
+                  </pic:blipFill>
+                  <pic:spPr>
+                    <a:xfrm>
+                      <a:off x="0" y="0"/>
+                      <a:ext cx="5400040" cy="4222750"/>
+                    </a:xfrm>
+                    <a:prstGeom prst="rect">
+                      <a:avLst/>
+                    </a:prstGeom>
+                  </pic:spPr>
+                </pic:pic>
+              </a:graphicData>
+            </a:graphic>
+          </wp:inline>
+        </w:drawing>
+      </w:r>
+    </w:p>
+    <w:p>
+      <w:pPr>
+        <w:pStyle w:val="Caption"/>
+        <w:jc w:val="center"/>
+      </w:pPr>
+      <w:bookmarkStart w:id="17" w:name="_Ref83070152"/>
+      <w:r>
+        <w:t xml:space="preserve">Ilustración </w:t>
+      </w:r>
+      <w:fldSimple w:instr=" SEQ Ilustración \* ARABIC ">
+        <w:r>
+          <w:rPr>
+            <w:noProof/>
+          </w:rPr>
+          <w:t>8</w:t>
+        </w:r>
+      </w:fldSimple>
+      <w:r>
+        <w:t>: Fragmento de código que implementa el filtro IIR como cascada de secciones de segundo orden.</w:t>
+      </w:r>
+      <w:bookmarkEnd w:id="17"/>
+    </w:p>
+    <w:p>
+      <w:pPr>
+        <w:pStyle w:val="Heading2"/>
+      </w:pPr>
+      <w:r>
+        <w:t>Resultados</w:t>
+      </w:r>
+    </w:p>
+    <w:p>
+      <w:pPr>
+        <w:jc w:val="both"/>
+      </w:pPr>
+      <w:r>
+        <w:tab/>
+      </w:r>
+      <w:r>
+        <w:t>Al igual que en el ejercicio anterior, el</w:t>
+      </w:r>
+      <w:r>
+        <w:t xml:space="preserve"> simulador provisto por Motorola para el </w:t>
+      </w:r>
+      <w:proofErr w:type="gramStart"/>
+      <w:r>
+        <w:t>DSP56307,</w:t>
+      </w:r>
+      <w:proofErr w:type="gramEnd"/>
+      <w:r>
+        <w:t xml:space="preserve"> fue</w:t>
+      </w:r>
+      <w:r>
+        <w:t xml:space="preserve"> utilizando</w:t>
+      </w:r>
+      <w:r>
+        <w:t xml:space="preserve"> en</w:t>
+      </w:r>
+      <w:r>
+        <w:t xml:space="preserve"> el</w:t>
+      </w:r>
+      <w:r>
+        <w:t xml:space="preserve"> código</w:t>
+      </w:r>
+      <w:r>
+        <w:t xml:space="preserve"> </w:t>
+      </w:r>
+      <w:r>
+        <w:rPr>
+          <w:b/>
+          <w:bCs/>
+        </w:rPr>
+        <w:t>iir_testbench</w:t>
+      </w:r>
+      <w:r>
+        <w:t>, siendo la entrada una delta y observando en memoria la salida del filtro IIR. De esta forma, se verifica que se comporta como es esperado el filtro, por contrastación de la respuesta impulsiva.</w:t>
+      </w:r>
+    </w:p>
+    <w:p>
+      <w:pPr>
+        <w:jc w:val="both"/>
+        <w:rPr>
+          <w:rFonts w:eastAsiaTheme="minorEastAsia"/>
+        </w:rPr>
+      </w:pPr>
+      <w:r>
+        <w:tab/>
+        <w:t xml:space="preserve">Para la validación del filtro IIR diseñado, se compila, enlaza y programa el DSP56307 de Motorola con el código fuente </w:t>
+      </w:r>
+      <w:r>
+        <w:rPr>
+          <w:b/>
+          <w:bCs/>
+        </w:rPr>
+        <w:t>filtro.asm</w:t>
+      </w:r>
+      <w:r>
+        <w:t xml:space="preserve"> que utiliza la subrutina </w:t>
+      </w:r>
+      <w:r>
+        <w:rPr>
+          <w:b/>
+          <w:bCs/>
+        </w:rPr>
+        <w:t>iir</w:t>
+      </w:r>
+      <w:r>
+        <w:rPr>
+          <w:b/>
+          <w:bCs/>
+        </w:rPr>
+        <w:t>_casc</w:t>
+      </w:r>
+      <w:r>
+        <w:t xml:space="preserve"> desarrollada. Se conecta la entrada de audio de la placa de desarrollo del DSP56307 al generador, y su salida al osciloscopio, y se procede a medir la respuesta en frecuencia en un rango  </w:t>
+      </w:r>
+      <m:oMath>
+        <m:r>
+          <w:rPr>
+            <w:rFonts w:ascii="Cambria Math" w:hAnsi="Cambria Math"/>
+          </w:rPr>
+          <m:t>f∈[1Hz, 24kHz]</m:t>
+        </m:r>
+      </m:oMath>
+      <w:r>
+        <w:rPr>
+          <w:rFonts w:eastAsiaTheme="minorEastAsia"/>
+        </w:rPr>
+        <w:t xml:space="preserve">. Es importante tener configurada la placa de desarrollo (por hardware) en una frecuencia de muestreo </w:t>
+      </w:r>
+      <m:oMath>
+        <m:sSub>
+          <m:sSubPr>
+            <m:ctrlPr>
+              <w:rPr>
+                <w:rFonts w:ascii="Cambria Math" w:eastAsiaTheme="minorEastAsia" w:hAnsi="Cambria Math"/>
+                <w:i/>
+              </w:rPr>
+            </m:ctrlPr>
+          </m:sSubPr>
+          <m:e>
+            <m:r>
+              <w:rPr>
+                <w:rFonts w:ascii="Cambria Math" w:eastAsiaTheme="minorEastAsia" w:hAnsi="Cambria Math"/>
+              </w:rPr>
+              <m:t>f</m:t>
+            </m:r>
+          </m:e>
+          <m:sub>
+            <m:r>
+              <w:rPr>
+                <w:rFonts w:ascii="Cambria Math" w:eastAsiaTheme="minorEastAsia" w:hAnsi="Cambria Math"/>
+              </w:rPr>
+              <m:t>s</m:t>
+            </m:r>
+          </m:sub>
+        </m:sSub>
+        <m:r>
+          <w:rPr>
+            <w:rFonts w:ascii="Cambria Math" w:eastAsiaTheme="minorEastAsia" w:hAnsi="Cambria Math"/>
+          </w:rPr>
+          <m:t>=48kHz</m:t>
+        </m:r>
+      </m:oMath>
+      <w:r>
+        <w:rPr>
+          <w:rFonts w:eastAsiaTheme="minorEastAsia"/>
+        </w:rPr>
+        <w:t>.</w:t>
+      </w:r>
+    </w:p>
+    <w:p>
+      <w:pPr>
+        <w:jc w:val="both"/>
+        <w:rPr>
+          <w:rFonts w:eastAsiaTheme="minorEastAsia"/>
+        </w:rPr>
+      </w:pPr>
+      <w:r>
+        <w:rPr>
+          <w:rFonts w:eastAsiaTheme="minorEastAsia"/>
+        </w:rPr>
+        <w:tab/>
+        <w:t xml:space="preserve">En la </w:t>
+      </w:r>
+      <w:r>
+        <w:rPr>
+          <w:rFonts w:eastAsiaTheme="minorEastAsia"/>
+        </w:rPr>
+        <w:fldChar w:fldCharType="begin"/>
+      </w:r>
+      <w:r>
+        <w:rPr>
+          <w:rFonts w:eastAsiaTheme="minorEastAsia"/>
+        </w:rPr>
+        <w:instrText xml:space="preserve"> REF _Ref82948099 \h </w:instrText>
+      </w:r>
+      <w:r>
+        <w:rPr>
+          <w:rFonts w:eastAsiaTheme="minorEastAsia"/>
+        </w:rPr>
+      </w:r>
+      <w:r>
+        <w:rPr>
+          <w:rFonts w:eastAsiaTheme="minorEastAsia"/>
+        </w:rPr>
+        <w:fldChar w:fldCharType="separate"/>
+      </w:r>
+      <w:r>
+        <w:t xml:space="preserve">Tabla </w:t>
+      </w:r>
+      <w:r>
+        <w:rPr>
+          <w:noProof/>
+        </w:rPr>
+        <w:t>3</w:t>
+      </w:r>
+      <w:r>
+        <w:rPr>
+          <w:rFonts w:eastAsiaTheme="minorEastAsia"/>
+        </w:rPr>
+        <w:fldChar w:fldCharType="end"/>
+      </w:r>
+      <w:r>
+        <w:rPr>
+          <w:rFonts w:eastAsiaTheme="minorEastAsia"/>
+        </w:rPr>
+        <w:t xml:space="preserve"> se muestra la contrastación entre la especificación, como objetivo buscado por el diseño teórico, y la medición como resultado práctico.</w:t>
+      </w:r>
+    </w:p>
+    <w:p>
+      <w:pPr>
+        <w:jc w:val="both"/>
+      </w:pPr>
+    </w:p>
+    <w:tbl>
+      <w:tblPr>
+        <w:tblStyle w:val="TableGrid"/>
+        <w:tblW w:w="0" w:type="auto"/>
+        <w:tblLook w:val="04A0" w:firstRow="1" w:lastRow="0" w:firstColumn="1" w:lastColumn="0" w:noHBand="0" w:noVBand="1"/>
+      </w:tblPr>
+      <w:tblGrid>
+        <w:gridCol w:w="2123"/>
+        <w:gridCol w:w="2123"/>
+        <w:gridCol w:w="2124"/>
+        <w:gridCol w:w="2124"/>
+      </w:tblGrid>
+      <w:tr>
+        <w:tc>
+          <w:tcPr>
+            <w:tcW w:w="2123" w:type="dxa"/>
+            <w:shd w:val="clear" w:color="auto" w:fill="D9D9D9" w:themeFill="background1" w:themeFillShade="D9"/>
+          </w:tcPr>
+          <w:p>
+            <w:pPr>
+              <w:jc w:val="center"/>
+              <w:rPr>
+                <w:i/>
+                <w:iCs/>
+              </w:rPr>
+            </w:pPr>
+          </w:p>
+        </w:tc>
+        <w:tc>
+          <w:tcPr>
+            <w:tcW w:w="2123" w:type="dxa"/>
+            <w:shd w:val="clear" w:color="auto" w:fill="D9D9D9" w:themeFill="background1" w:themeFillShade="D9"/>
+          </w:tcPr>
+          <w:p>
+            <w:pPr>
+              <w:jc w:val="center"/>
+              <w:rPr>
+                <w:i/>
+                <w:iCs/>
+              </w:rPr>
+            </w:pPr>
+            <w:r>
+              <w:rPr>
+                <w:i/>
+                <w:iCs/>
+              </w:rPr>
+              <w:t>Especificación</w:t>
+            </w:r>
+          </w:p>
+        </w:tc>
+        <w:tc>
+          <w:tcPr>
+            <w:tcW w:w="2124" w:type="dxa"/>
+            <w:shd w:val="clear" w:color="auto" w:fill="D9D9D9" w:themeFill="background1" w:themeFillShade="D9"/>
+          </w:tcPr>
+          <w:p>
+            <w:pPr>
+              <w:jc w:val="center"/>
+              <w:rPr>
+                <w:i/>
+                <w:iCs/>
+              </w:rPr>
+            </w:pPr>
+            <w:r>
+              <w:rPr>
+                <w:i/>
+                <w:iCs/>
+              </w:rPr>
+              <w:t>Medición</w:t>
+            </w:r>
+          </w:p>
+        </w:tc>
+        <w:tc>
+          <w:tcPr>
+            <w:tcW w:w="2124" w:type="dxa"/>
+            <w:shd w:val="clear" w:color="auto" w:fill="D9D9D9" w:themeFill="background1" w:themeFillShade="D9"/>
+          </w:tcPr>
+          <w:p>
+            <w:pPr>
+              <w:jc w:val="center"/>
+              <w:rPr>
+                <w:i/>
+                <w:iCs/>
+              </w:rPr>
+            </w:pPr>
+            <w:r>
+              <w:rPr>
+                <w:i/>
+                <w:iCs/>
+              </w:rPr>
+              <w:t>Error porcentual</w:t>
+            </w:r>
+          </w:p>
+        </w:tc>
+      </w:tr>
+      <w:tr>
+        <w:tc>
+          <w:tcPr>
+            <w:tcW w:w="2123" w:type="dxa"/>
+            <w:shd w:val="clear" w:color="auto" w:fill="D9D9D9" w:themeFill="background1" w:themeFillShade="D9"/>
+          </w:tcPr>
+          <w:p>
+            <w:pPr>
+              <w:jc w:val="both"/>
+            </w:pPr>
+            <m:oMathPara>
+              <m:oMath>
+                <m:sSub>
+                  <m:sSubPr>
+                    <m:ctrlPr>
+                      <w:rPr>
+                        <w:rFonts w:ascii="Cambria Math" w:eastAsiaTheme="minorEastAsia" w:hAnsi="Cambria Math"/>
+                        <w:b/>
+                        <w:bCs/>
+                        <w:i/>
+                        <w:lang w:val="es-419"/>
+                      </w:rPr>
+                    </m:ctrlPr>
+                  </m:sSubPr>
+                  <m:e>
+                    <m:r>
+                      <m:rPr>
+                        <m:sty m:val="bi"/>
+                      </m:rPr>
+                      <w:rPr>
+                        <w:rFonts w:ascii="Cambria Math" w:hAnsi="Cambria Math"/>
+                        <w:lang w:val="es-419"/>
+                      </w:rPr>
+                      <m:t>f</m:t>
+                    </m:r>
+                    <m:ctrlPr>
+                      <w:rPr>
+                        <w:rFonts w:ascii="Cambria Math" w:hAnsi="Cambria Math"/>
+                        <w:b/>
+                        <w:bCs/>
+                        <w:i/>
+                        <w:lang w:val="es-419"/>
+                      </w:rPr>
+                    </m:ctrlPr>
+                  </m:e>
+                  <m:sub>
+                    <m:r>
+                      <m:rPr>
+                        <m:sty m:val="bi"/>
+                      </m:rPr>
+                      <w:rPr>
+                        <w:rFonts w:ascii="Cambria Math" w:eastAsiaTheme="minorEastAsia" w:hAnsi="Cambria Math"/>
+                        <w:lang w:val="es-419"/>
+                      </w:rPr>
+                      <m:t>pass</m:t>
+                    </m:r>
+                    <m:r>
+                      <m:rPr>
+                        <m:sty m:val="bi"/>
+                      </m:rPr>
+                      <w:rPr>
+                        <w:rFonts w:ascii="Cambria Math" w:eastAsiaTheme="minorEastAsia" w:hAnsi="Cambria Math"/>
+                        <w:lang w:val="es-419"/>
+                      </w:rPr>
+                      <m:t>1</m:t>
+                    </m:r>
+                  </m:sub>
+                </m:sSub>
+              </m:oMath>
+            </m:oMathPara>
+          </w:p>
+        </w:tc>
+        <w:tc>
+          <w:tcPr>
+            <w:tcW w:w="2123" w:type="dxa"/>
+          </w:tcPr>
+          <w:p>
+            <w:pPr>
+              <w:jc w:val="both"/>
+            </w:pPr>
+            <m:oMathPara>
+              <m:oMath>
+                <m:r>
+                  <w:rPr>
+                    <w:rFonts w:ascii="Cambria Math" w:hAnsi="Cambria Math"/>
+                    <w:lang w:val="es-419"/>
+                  </w:rPr>
+                  <m:t>7.2</m:t>
+                </m:r>
+                <m:r>
+                  <w:rPr>
+                    <w:rFonts w:ascii="Cambria Math" w:hAnsi="Cambria Math"/>
+                    <w:lang w:val="es-419"/>
+                  </w:rPr>
+                  <m:t>kHz</m:t>
+                </m:r>
+              </m:oMath>
+            </m:oMathPara>
+          </w:p>
+        </w:tc>
+        <w:tc>
+          <w:tcPr>
+            <w:tcW w:w="2124" w:type="dxa"/>
+          </w:tcPr>
+          <w:p>
+            <w:pPr>
+              <w:jc w:val="center"/>
+            </w:pPr>
+          </w:p>
+        </w:tc>
+        <w:tc>
+          <w:tcPr>
+            <w:tcW w:w="2124" w:type="dxa"/>
+          </w:tcPr>
+          <w:p>
+            <w:pPr>
+              <w:jc w:val="both"/>
+            </w:pPr>
+          </w:p>
+        </w:tc>
+      </w:tr>
+      <w:tr>
+        <w:tc>
+          <w:tcPr>
+            <w:tcW w:w="2123" w:type="dxa"/>
+            <w:shd w:val="clear" w:color="auto" w:fill="D9D9D9" w:themeFill="background1" w:themeFillShade="D9"/>
+          </w:tcPr>
+          <w:p>
+            <w:pPr>
+              <w:jc w:val="both"/>
+            </w:pPr>
+            <m:oMathPara>
+              <m:oMath>
+                <m:sSub>
+                  <m:sSubPr>
+                    <m:ctrlPr>
+                      <w:rPr>
+                        <w:rFonts w:ascii="Cambria Math" w:eastAsiaTheme="minorEastAsia" w:hAnsi="Cambria Math"/>
+                        <w:b/>
+                        <w:bCs/>
+                        <w:i/>
+                        <w:lang w:val="es-419"/>
+                      </w:rPr>
+                    </m:ctrlPr>
+                  </m:sSubPr>
+                  <m:e>
+                    <m:r>
+                      <m:rPr>
+                        <m:sty m:val="bi"/>
+                      </m:rPr>
+                      <w:rPr>
+                        <w:rFonts w:ascii="Cambria Math" w:hAnsi="Cambria Math"/>
+                        <w:lang w:val="es-419"/>
+                      </w:rPr>
+                      <m:t>f</m:t>
+                    </m:r>
+                    <m:ctrlPr>
+                      <w:rPr>
+                        <w:rFonts w:ascii="Cambria Math" w:hAnsi="Cambria Math"/>
+                        <w:b/>
+                        <w:bCs/>
+                        <w:i/>
+                        <w:lang w:val="es-419"/>
+                      </w:rPr>
+                    </m:ctrlPr>
+                  </m:e>
+                  <m:sub>
+                    <m:r>
+                      <m:rPr>
+                        <m:sty m:val="bi"/>
+                      </m:rPr>
+                      <w:rPr>
+                        <w:rFonts w:ascii="Cambria Math" w:eastAsiaTheme="minorEastAsia" w:hAnsi="Cambria Math"/>
+                        <w:lang w:val="es-419"/>
+                      </w:rPr>
+                      <m:t>stop</m:t>
+                    </m:r>
+                    <m:r>
+                      <m:rPr>
+                        <m:sty m:val="bi"/>
+                      </m:rPr>
+                      <w:rPr>
+                        <w:rFonts w:ascii="Cambria Math" w:eastAsiaTheme="minorEastAsia" w:hAnsi="Cambria Math"/>
+                        <w:lang w:val="es-419"/>
+                      </w:rPr>
+                      <m:t>1</m:t>
+                    </m:r>
+                  </m:sub>
+                </m:sSub>
+              </m:oMath>
+            </m:oMathPara>
+          </w:p>
+        </w:tc>
+        <w:tc>
+          <w:tcPr>
+            <w:tcW w:w="2123" w:type="dxa"/>
+          </w:tcPr>
+          <w:p>
+            <w:pPr>
+              <w:jc w:val="both"/>
+            </w:pPr>
+            <m:oMathPara>
+              <m:oMath>
+                <m:r>
+                  <w:rPr>
+                    <w:rFonts w:ascii="Cambria Math" w:hAnsi="Cambria Math"/>
+                    <w:lang w:val="es-419"/>
+                  </w:rPr>
+                  <m:t>9.6</m:t>
+                </m:r>
+                <m:r>
+                  <w:rPr>
+                    <w:rFonts w:ascii="Cambria Math" w:hAnsi="Cambria Math"/>
+                    <w:lang w:val="es-419"/>
+                  </w:rPr>
+                  <m:t>kHz</m:t>
+                </m:r>
+              </m:oMath>
+            </m:oMathPara>
+          </w:p>
+        </w:tc>
+        <w:tc>
+          <w:tcPr>
+            <w:tcW w:w="2124" w:type="dxa"/>
+          </w:tcPr>
+          <w:p>
+            <w:pPr>
+              <w:jc w:val="center"/>
+            </w:pPr>
+          </w:p>
+        </w:tc>
+        <w:tc>
+          <w:tcPr>
+            <w:tcW w:w="2124" w:type="dxa"/>
+          </w:tcPr>
+          <w:p>
+            <w:pPr>
+              <w:jc w:val="both"/>
+            </w:pPr>
+          </w:p>
+        </w:tc>
+      </w:tr>
+      <w:tr>
+        <w:tc>
+          <w:tcPr>
+            <w:tcW w:w="2123" w:type="dxa"/>
+            <w:shd w:val="clear" w:color="auto" w:fill="D9D9D9" w:themeFill="background1" w:themeFillShade="D9"/>
+          </w:tcPr>
+          <w:p>
+            <w:pPr>
+              <w:jc w:val="both"/>
+            </w:pPr>
+            <m:oMathPara>
+              <m:oMath>
+                <m:sSub>
+                  <m:sSubPr>
+                    <m:ctrlPr>
+                      <w:rPr>
+                        <w:rFonts w:ascii="Cambria Math" w:eastAsiaTheme="minorEastAsia" w:hAnsi="Cambria Math"/>
+                        <w:b/>
+                        <w:bCs/>
+                        <w:i/>
+                        <w:lang w:val="es-419"/>
+                      </w:rPr>
+                    </m:ctrlPr>
+                  </m:sSubPr>
+                  <m:e>
+                    <m:r>
+                      <m:rPr>
+                        <m:sty m:val="bi"/>
+                      </m:rPr>
+                      <w:rPr>
+                        <w:rFonts w:ascii="Cambria Math" w:hAnsi="Cambria Math"/>
+                        <w:lang w:val="es-419"/>
+                      </w:rPr>
+                      <m:t>f</m:t>
+                    </m:r>
+                    <m:ctrlPr>
+                      <w:rPr>
+                        <w:rFonts w:ascii="Cambria Math" w:hAnsi="Cambria Math"/>
+                        <w:b/>
+                        <w:bCs/>
+                        <w:i/>
+                        <w:lang w:val="es-419"/>
+                      </w:rPr>
+                    </m:ctrlPr>
+                  </m:e>
+                  <m:sub>
+                    <m:r>
+                      <m:rPr>
+                        <m:sty m:val="bi"/>
+                      </m:rPr>
+                      <w:rPr>
+                        <w:rFonts w:ascii="Cambria Math" w:eastAsiaTheme="minorEastAsia" w:hAnsi="Cambria Math"/>
+                        <w:lang w:val="es-419"/>
+                      </w:rPr>
+                      <m:t>stop</m:t>
+                    </m:r>
+                    <m:r>
+                      <m:rPr>
+                        <m:sty m:val="bi"/>
+                      </m:rPr>
+                      <w:rPr>
+                        <w:rFonts w:ascii="Cambria Math" w:eastAsiaTheme="minorEastAsia" w:hAnsi="Cambria Math"/>
+                        <w:lang w:val="es-419"/>
+                      </w:rPr>
+                      <m:t>2</m:t>
+                    </m:r>
+                  </m:sub>
+                </m:sSub>
+              </m:oMath>
+            </m:oMathPara>
+          </w:p>
+        </w:tc>
+        <w:tc>
+          <w:tcPr>
+            <w:tcW w:w="2123" w:type="dxa"/>
+          </w:tcPr>
+          <w:p>
+            <w:pPr>
+              <w:jc w:val="both"/>
+            </w:pPr>
+            <m:oMathPara>
+              <m:oMath>
+                <m:r>
+                  <w:rPr>
+                    <w:rFonts w:ascii="Cambria Math" w:hAnsi="Cambria Math"/>
+                  </w:rPr>
+                  <m:t>12kHz</m:t>
+                </m:r>
+              </m:oMath>
+            </m:oMathPara>
+          </w:p>
+        </w:tc>
+        <w:tc>
+          <w:tcPr>
+            <w:tcW w:w="2124" w:type="dxa"/>
+          </w:tcPr>
+          <w:p>
+            <w:pPr>
+              <w:jc w:val="center"/>
+            </w:pPr>
+            <w:commentRangeStart w:id="18"/>
+            <w:commentRangeEnd w:id="18"/>
+            <w:r>
+              <w:rPr>
+                <w:rStyle w:val="CommentReference"/>
+                <w:lang w:val="en-US"/>
+              </w:rPr>
+              <w:commentReference w:id="18"/>
+            </w:r>
+          </w:p>
+        </w:tc>
+        <w:tc>
+          <w:tcPr>
+            <w:tcW w:w="2124" w:type="dxa"/>
+          </w:tcPr>
+          <w:p>
+            <w:pPr>
+              <w:jc w:val="both"/>
+            </w:pPr>
+          </w:p>
+        </w:tc>
+      </w:tr>
+      <w:tr>
+        <w:tc>
+          <w:tcPr>
+            <w:tcW w:w="2123" w:type="dxa"/>
+            <w:shd w:val="clear" w:color="auto" w:fill="D9D9D9" w:themeFill="background1" w:themeFillShade="D9"/>
+          </w:tcPr>
+          <w:p>
+            <w:pPr>
+              <w:jc w:val="both"/>
+              <w:rPr>
+                <w:rFonts w:ascii="Calibri" w:eastAsia="Calibri" w:hAnsi="Calibri" w:cs="Times New Roman"/>
+                <w:b/>
+                <w:bCs/>
+                <w:lang w:val="es-419"/>
+              </w:rPr>
+            </w:pPr>
+            <m:oMathPara>
+              <m:oMath>
+                <m:sSub>
+                  <m:sSubPr>
+                    <m:ctrlPr>
+                      <w:rPr>
+                        <w:rFonts w:ascii="Cambria Math" w:eastAsiaTheme="minorEastAsia" w:hAnsi="Cambria Math"/>
+                        <w:b/>
+                        <w:bCs/>
+                        <w:i/>
+                        <w:lang w:val="es-419"/>
+                      </w:rPr>
+                    </m:ctrlPr>
+                  </m:sSubPr>
+                  <m:e>
+                    <m:r>
+                      <m:rPr>
+                        <m:sty m:val="bi"/>
+                      </m:rPr>
+                      <w:rPr>
+                        <w:rFonts w:ascii="Cambria Math" w:hAnsi="Cambria Math"/>
+                        <w:lang w:val="es-419"/>
+                      </w:rPr>
+                      <m:t>f</m:t>
+                    </m:r>
+                    <m:ctrlPr>
+                      <w:rPr>
+                        <w:rFonts w:ascii="Cambria Math" w:hAnsi="Cambria Math"/>
+                        <w:b/>
+                        <w:bCs/>
+                        <w:i/>
+                        <w:lang w:val="es-419"/>
+                      </w:rPr>
+                    </m:ctrlPr>
+                  </m:e>
+                  <m:sub>
+                    <m:r>
+                      <m:rPr>
+                        <m:sty m:val="bi"/>
+                      </m:rPr>
+                      <w:rPr>
+                        <w:rFonts w:ascii="Cambria Math" w:eastAsiaTheme="minorEastAsia" w:hAnsi="Cambria Math"/>
+                        <w:lang w:val="es-419"/>
+                      </w:rPr>
+                      <m:t>s</m:t>
+                    </m:r>
+                    <m:r>
+                      <m:rPr>
+                        <m:sty m:val="bi"/>
+                      </m:rPr>
+                      <w:rPr>
+                        <w:rFonts w:ascii="Cambria Math" w:eastAsiaTheme="minorEastAsia" w:hAnsi="Cambria Math"/>
+                        <w:lang w:val="es-419"/>
+                      </w:rPr>
+                      <m:t>pass</m:t>
+                    </m:r>
+                  </m:sub>
+                </m:sSub>
+              </m:oMath>
+            </m:oMathPara>
+          </w:p>
+        </w:tc>
+        <w:tc>
+          <w:tcPr>
+            <w:tcW w:w="2123" w:type="dxa"/>
+          </w:tcPr>
+          <w:p>
+            <w:pPr>
+              <w:jc w:val="both"/>
+              <w:rPr>
+                <w:rFonts w:ascii="Calibri" w:eastAsia="Calibri" w:hAnsi="Calibri" w:cs="Times New Roman"/>
+                <w:lang w:val="es-419"/>
+              </w:rPr>
+            </w:pPr>
+            <m:oMathPara>
+              <m:oMath>
+                <m:r>
+                  <w:rPr>
+                    <w:rFonts w:ascii="Cambria Math" w:hAnsi="Cambria Math"/>
+                  </w:rPr>
+                  <m:t>1</m:t>
+                </m:r>
+                <m:r>
+                  <w:rPr>
+                    <w:rFonts w:ascii="Cambria Math" w:hAnsi="Cambria Math"/>
+                  </w:rPr>
+                  <m:t>4.4</m:t>
+                </m:r>
+                <m:r>
+                  <w:rPr>
+                    <w:rFonts w:ascii="Cambria Math" w:hAnsi="Cambria Math"/>
+                  </w:rPr>
+                  <m:t>kHz</m:t>
+                </m:r>
+              </m:oMath>
+            </m:oMathPara>
+          </w:p>
+        </w:tc>
+        <w:tc>
+          <w:tcPr>
+            <w:tcW w:w="2124" w:type="dxa"/>
+          </w:tcPr>
+          <w:p>
+            <w:pPr>
+              <w:jc w:val="center"/>
+              <w:rPr>
+                <w:rStyle w:val="CommentReference"/>
+                <w:lang w:val="en-US"/>
+              </w:rPr>
+            </w:pPr>
+          </w:p>
+        </w:tc>
+        <w:tc>
+          <w:tcPr>
+            <w:tcW w:w="2124" w:type="dxa"/>
+          </w:tcPr>
+          <w:p>
+            <w:pPr>
+              <w:jc w:val="both"/>
+            </w:pPr>
+          </w:p>
+        </w:tc>
+      </w:tr>
+      <w:tr>
+        <w:tc>
+          <w:tcPr>
+            <w:tcW w:w="2123" w:type="dxa"/>
+            <w:shd w:val="clear" w:color="auto" w:fill="D9D9D9" w:themeFill="background1" w:themeFillShade="D9"/>
+          </w:tcPr>
+          <w:p>
+            <w:pPr>
+              <w:jc w:val="both"/>
+              <w:rPr>
+                <w:rFonts w:ascii="Calibri" w:eastAsia="Calibri" w:hAnsi="Calibri" w:cs="Times New Roman"/>
+                <w:b/>
+                <w:bCs/>
+                <w:lang w:val="es-419"/>
+              </w:rPr>
+            </w:pPr>
+            <m:oMathPara>
+              <m:oMath>
+                <m:sSub>
+                  <m:sSubPr>
+                    <m:ctrlPr>
+                      <w:rPr>
+                        <w:rFonts w:ascii="Cambria Math" w:eastAsiaTheme="minorEastAsia" w:hAnsi="Cambria Math"/>
+                        <w:b/>
+                        <w:bCs/>
+                        <w:i/>
+                        <w:lang w:val="es-419"/>
+                      </w:rPr>
+                    </m:ctrlPr>
+                  </m:sSubPr>
+                  <m:e>
+                    <m:r>
+                      <m:rPr>
+                        <m:sty m:val="bi"/>
+                      </m:rPr>
+                      <w:rPr>
+                        <w:rFonts w:ascii="Cambria Math" w:hAnsi="Cambria Math"/>
+                        <w:lang w:val="es-419"/>
+                      </w:rPr>
+                      <m:t>A</m:t>
+                    </m:r>
+                    <m:ctrlPr>
+                      <w:rPr>
+                        <w:rFonts w:ascii="Cambria Math" w:hAnsi="Cambria Math"/>
+                        <w:b/>
+                        <w:bCs/>
+                        <w:i/>
+                        <w:lang w:val="es-419"/>
+                      </w:rPr>
+                    </m:ctrlPr>
+                  </m:e>
+                  <m:sub>
+                    <m:r>
+                      <m:rPr>
+                        <m:sty m:val="bi"/>
+                      </m:rPr>
+                      <w:rPr>
+                        <w:rFonts w:ascii="Cambria Math" w:eastAsiaTheme="minorEastAsia" w:hAnsi="Cambria Math"/>
+                        <w:lang w:val="es-419"/>
+                      </w:rPr>
+                      <m:t>pass</m:t>
+                    </m:r>
+                    <m:r>
+                      <m:rPr>
+                        <m:sty m:val="bi"/>
+                      </m:rPr>
+                      <w:rPr>
+                        <w:rFonts w:ascii="Cambria Math" w:eastAsiaTheme="minorEastAsia" w:hAnsi="Cambria Math"/>
+                        <w:lang w:val="es-419"/>
+                      </w:rPr>
+                      <m:t>1</m:t>
+                    </m:r>
+                  </m:sub>
+                </m:sSub>
+              </m:oMath>
+            </m:oMathPara>
+          </w:p>
+        </w:tc>
+        <w:tc>
+          <w:tcPr>
+            <w:tcW w:w="2123" w:type="dxa"/>
+          </w:tcPr>
+          <w:p>
+            <w:pPr>
+              <w:jc w:val="both"/>
+              <w:rPr>
+                <w:rFonts w:ascii="Calibri" w:eastAsia="Calibri" w:hAnsi="Calibri" w:cs="Times New Roman"/>
+                <w:lang w:val="es-419"/>
+              </w:rPr>
+            </w:pPr>
+            <m:oMathPara>
+              <m:oMath>
+                <m:r>
+                  <w:rPr>
+                    <w:rFonts w:ascii="Cambria Math" w:hAnsi="Cambria Math"/>
+                  </w:rPr>
+                  <m:t>0.5dB</m:t>
+                </m:r>
+              </m:oMath>
+            </m:oMathPara>
+          </w:p>
+        </w:tc>
+        <w:tc>
+          <w:tcPr>
+            <w:tcW w:w="2124" w:type="dxa"/>
+          </w:tcPr>
+          <w:p>
+            <w:pPr>
+              <w:jc w:val="center"/>
+              <w:rPr>
+                <w:rStyle w:val="CommentReference"/>
+                <w:lang w:val="en-US"/>
+              </w:rPr>
+            </w:pPr>
+          </w:p>
+        </w:tc>
+        <w:tc>
+          <w:tcPr>
+            <w:tcW w:w="2124" w:type="dxa"/>
+          </w:tcPr>
+          <w:p>
+            <w:pPr>
+              <w:jc w:val="both"/>
+            </w:pPr>
+          </w:p>
+        </w:tc>
+      </w:tr>
+      <w:tr>
+        <w:tc>
+          <w:tcPr>
+            <w:tcW w:w="2123" w:type="dxa"/>
+            <w:shd w:val="clear" w:color="auto" w:fill="D9D9D9" w:themeFill="background1" w:themeFillShade="D9"/>
+          </w:tcPr>
+          <w:p>
+            <w:pPr>
+              <w:jc w:val="both"/>
+              <w:rPr>
+                <w:rFonts w:ascii="Calibri" w:eastAsia="Calibri" w:hAnsi="Calibri" w:cs="Times New Roman"/>
+                <w:b/>
+                <w:bCs/>
+                <w:lang w:val="es-419"/>
+              </w:rPr>
+            </w:pPr>
+            <m:oMathPara>
+              <m:oMath>
+                <m:sSub>
+                  <m:sSubPr>
+                    <m:ctrlPr>
+                      <w:rPr>
+                        <w:rFonts w:ascii="Cambria Math" w:eastAsiaTheme="minorEastAsia" w:hAnsi="Cambria Math"/>
+                        <w:b/>
+                        <w:bCs/>
+                        <w:i/>
+                        <w:lang w:val="es-419"/>
+                      </w:rPr>
+                    </m:ctrlPr>
+                  </m:sSubPr>
+                  <m:e>
+                    <m:r>
+                      <m:rPr>
+                        <m:sty m:val="bi"/>
+                      </m:rPr>
+                      <w:rPr>
+                        <w:rFonts w:ascii="Cambria Math" w:hAnsi="Cambria Math"/>
+                        <w:lang w:val="es-419"/>
+                      </w:rPr>
+                      <m:t>A</m:t>
+                    </m:r>
+                    <m:ctrlPr>
+                      <w:rPr>
+                        <w:rFonts w:ascii="Cambria Math" w:hAnsi="Cambria Math"/>
+                        <w:b/>
+                        <w:bCs/>
+                        <w:i/>
+                        <w:lang w:val="es-419"/>
+                      </w:rPr>
+                    </m:ctrlPr>
+                  </m:e>
+                  <m:sub>
+                    <m:r>
+                      <m:rPr>
+                        <m:sty m:val="bi"/>
+                      </m:rPr>
+                      <w:rPr>
+                        <w:rFonts w:ascii="Cambria Math" w:eastAsiaTheme="minorEastAsia" w:hAnsi="Cambria Math"/>
+                        <w:lang w:val="es-419"/>
+                      </w:rPr>
+                      <m:t>stop</m:t>
+                    </m:r>
+                  </m:sub>
+                </m:sSub>
+              </m:oMath>
+            </m:oMathPara>
+          </w:p>
+        </w:tc>
+        <w:tc>
+          <w:tcPr>
+            <w:tcW w:w="2123" w:type="dxa"/>
+          </w:tcPr>
+          <w:p>
+            <w:pPr>
+              <w:jc w:val="both"/>
+              <w:rPr>
+                <w:rFonts w:ascii="Calibri" w:eastAsia="Calibri" w:hAnsi="Calibri" w:cs="Times New Roman"/>
+                <w:lang w:val="es-419"/>
+              </w:rPr>
+            </w:pPr>
+            <m:oMathPara>
+              <m:oMath>
+                <m:r>
+                  <w:rPr>
+                    <w:rFonts w:ascii="Cambria Math" w:hAnsi="Cambria Math"/>
+                  </w:rPr>
+                  <m:t>60dB</m:t>
+                </m:r>
+              </m:oMath>
+            </m:oMathPara>
+          </w:p>
+        </w:tc>
+        <w:tc>
+          <w:tcPr>
+            <w:tcW w:w="2124" w:type="dxa"/>
+          </w:tcPr>
+          <w:p>
+            <w:pPr>
+              <w:jc w:val="center"/>
+              <w:rPr>
+                <w:rStyle w:val="CommentReference"/>
+                <w:lang w:val="en-US"/>
+              </w:rPr>
+            </w:pPr>
+          </w:p>
+        </w:tc>
+        <w:tc>
+          <w:tcPr>
+            <w:tcW w:w="2124" w:type="dxa"/>
+          </w:tcPr>
+          <w:p>
+            <w:pPr>
+              <w:jc w:val="both"/>
+            </w:pPr>
+          </w:p>
+        </w:tc>
+      </w:tr>
+      <w:tr>
+        <w:tc>
+          <w:tcPr>
+            <w:tcW w:w="2123" w:type="dxa"/>
+            <w:shd w:val="clear" w:color="auto" w:fill="D9D9D9" w:themeFill="background1" w:themeFillShade="D9"/>
+          </w:tcPr>
+          <w:p>
+            <w:pPr>
+              <w:jc w:val="both"/>
+              <w:rPr>
+                <w:rFonts w:ascii="Calibri" w:eastAsia="Calibri" w:hAnsi="Calibri" w:cs="Times New Roman"/>
+                <w:b/>
+                <w:bCs/>
+                <w:lang w:val="es-419"/>
+              </w:rPr>
+            </w:pPr>
+            <m:oMathPara>
+              <m:oMath>
+                <m:sSub>
+                  <m:sSubPr>
+                    <m:ctrlPr>
+                      <w:rPr>
+                        <w:rFonts w:ascii="Cambria Math" w:eastAsiaTheme="minorEastAsia" w:hAnsi="Cambria Math"/>
+                        <w:b/>
+                        <w:bCs/>
+                        <w:i/>
+                        <w:lang w:val="es-419"/>
+                      </w:rPr>
+                    </m:ctrlPr>
+                  </m:sSubPr>
+                  <m:e>
+                    <m:r>
+                      <m:rPr>
+                        <m:sty m:val="bi"/>
+                      </m:rPr>
+                      <w:rPr>
+                        <w:rFonts w:ascii="Cambria Math" w:hAnsi="Cambria Math"/>
+                        <w:lang w:val="es-419"/>
+                      </w:rPr>
+                      <m:t>A</m:t>
+                    </m:r>
+                    <m:ctrlPr>
+                      <w:rPr>
+                        <w:rFonts w:ascii="Cambria Math" w:hAnsi="Cambria Math"/>
+                        <w:b/>
+                        <w:bCs/>
+                        <w:i/>
+                        <w:lang w:val="es-419"/>
+                      </w:rPr>
+                    </m:ctrlPr>
+                  </m:e>
+                  <m:sub>
+                    <m:r>
+                      <m:rPr>
+                        <m:sty m:val="bi"/>
+                      </m:rPr>
+                      <w:rPr>
+                        <w:rFonts w:ascii="Cambria Math" w:eastAsiaTheme="minorEastAsia" w:hAnsi="Cambria Math"/>
+                        <w:lang w:val="es-419"/>
+                      </w:rPr>
+                      <m:t>pass</m:t>
+                    </m:r>
+                    <m:r>
+                      <m:rPr>
+                        <m:sty m:val="bi"/>
+                      </m:rPr>
+                      <w:rPr>
+                        <w:rFonts w:ascii="Cambria Math" w:eastAsiaTheme="minorEastAsia" w:hAnsi="Cambria Math"/>
+                        <w:lang w:val="es-419"/>
+                      </w:rPr>
+                      <m:t>2</m:t>
+                    </m:r>
+                  </m:sub>
+                </m:sSub>
+              </m:oMath>
+            </m:oMathPara>
+          </w:p>
+        </w:tc>
+        <w:tc>
+          <w:tcPr>
+            <w:tcW w:w="2123" w:type="dxa"/>
+          </w:tcPr>
+          <w:p>
+            <w:pPr>
+              <w:jc w:val="both"/>
+              <w:rPr>
+                <w:rFonts w:ascii="Calibri" w:eastAsia="Calibri" w:hAnsi="Calibri" w:cs="Times New Roman"/>
+                <w:lang w:val="es-419"/>
+              </w:rPr>
+            </w:pPr>
+            <m:oMathPara>
+              <m:oMath>
+                <m:r>
+                  <w:rPr>
+                    <w:rFonts w:ascii="Cambria Math" w:hAnsi="Cambria Math"/>
+                  </w:rPr>
+                  <m:t>1dB</m:t>
+                </m:r>
+              </m:oMath>
+            </m:oMathPara>
+          </w:p>
+        </w:tc>
+        <w:tc>
+          <w:tcPr>
+            <w:tcW w:w="2124" w:type="dxa"/>
+          </w:tcPr>
+          <w:p>
+            <w:pPr>
+              <w:jc w:val="center"/>
+              <w:rPr>
+                <w:rStyle w:val="CommentReference"/>
+                <w:lang w:val="en-US"/>
+              </w:rPr>
+            </w:pPr>
+          </w:p>
+        </w:tc>
+        <w:tc>
+          <w:tcPr>
+            <w:tcW w:w="2124" w:type="dxa"/>
+          </w:tcPr>
+          <w:p>
+            <w:pPr>
+              <w:jc w:val="both"/>
+            </w:pPr>
+          </w:p>
+        </w:tc>
+      </w:tr>
+    </w:tbl>
+    <w:p>
+      <w:pPr>
+        <w:pStyle w:val="Caption"/>
+        <w:jc w:val="center"/>
+      </w:pPr>
+      <w:r>
+        <w:t xml:space="preserve">Tabla </w:t>
+      </w:r>
+      <w:r>
+        <w:fldChar w:fldCharType="begin"/>
+      </w:r>
+      <w:r>
+        <w:instrText xml:space="preserve"> SEQ Tabla \* ARABIC </w:instrText>
+      </w:r>
+      <w:r>
+        <w:fldChar w:fldCharType="separate"/>
+      </w:r>
+      <w:r>
+        <w:rPr>
+          <w:noProof/>
+        </w:rPr>
+        <w:t>3</w:t>
+      </w:r>
+      <w:r>
+        <w:rPr>
+          <w:noProof/>
+        </w:rPr>
+        <w:fldChar w:fldCharType="end"/>
+      </w:r>
+      <w:r>
+        <w:t>: Validación de especificaciones</w:t>
+      </w:r>
+    </w:p>
+    <w:p>
+      <w:pPr>
+        <w:jc w:val="both"/>
+      </w:pPr>
+      <w:commentRangeStart w:id="19"/>
+      <w:r>
+        <w:tab/>
+        <w:t>Para finalizar, se ilustra a continuación la respuesta en frecuencia medida en la implementación práctica sobre el DSP56307.</w:t>
+      </w:r>
+      <w:commentRangeEnd w:id="19"/>
+      <w:r>
+        <w:rPr>
+          <w:rStyle w:val="CommentReference"/>
+          <w:lang w:val="en-US"/>
+        </w:rPr>
+        <w:commentReference w:id="19"/>
+      </w:r>
     </w:p>
     <w:p>
       <w:pPr>
@@ -2875,6 +6195,74 @@
       </w:r>
     </w:p>
   </w:comment>
+  <w:comment w:id="18" w:author="Lucas Kammann" w:date="2021-09-19T12:52:00Z" w:initials="LK">
+    <w:p>
+      <w:pPr>
+        <w:pStyle w:val="CommentText"/>
+        <w:rPr>
+          <w:lang w:val="es-AR"/>
+        </w:rPr>
+      </w:pPr>
+      <w:r>
+        <w:rPr>
+          <w:rStyle w:val="CommentReference"/>
+        </w:rPr>
+        <w:annotationRef/>
+      </w:r>
+      <w:r>
+        <w:rPr>
+          <w:lang w:val="es-AR"/>
+        </w:rPr>
+        <w:t>@NicoTrozzo, complete estos campos, s</w:t>
+      </w:r>
+      <w:r>
+        <w:rPr>
+          <w:lang w:val="es-AR"/>
+        </w:rPr>
+        <w:t>obre la respuesta en frecuencia medís la frecuencia central y el ancho de banda a 3dB. El factor de calidad Q sale del cociente, y fijate cuánto error relativo porcentual tenemos. Seguro no dije nada nuevo, lo sé.</w:t>
+      </w:r>
+    </w:p>
+  </w:comment>
+  <w:comment w:id="19" w:author="Lucas Kammann" w:date="2021-09-19T12:51:00Z" w:initials="LK">
+    <w:p>
+      <w:pPr>
+        <w:pStyle w:val="CommentText"/>
+        <w:rPr>
+          <w:lang w:val="es-AR"/>
+        </w:rPr>
+      </w:pPr>
+      <w:r>
+        <w:rPr>
+          <w:rStyle w:val="CommentReference"/>
+        </w:rPr>
+        <w:annotationRef/>
+      </w:r>
+      <w:r>
+        <w:rPr>
+          <w:lang w:val="es-AR"/>
+        </w:rPr>
+        <w:t>@NicoTrozzo, agrega una captura</w:t>
+      </w:r>
+      <w:r>
+        <w:rPr>
+          <w:lang w:val="es-AR"/>
+        </w:rPr>
+        <w:t xml:space="preserve"> de pantalla (bien recortada)</w:t>
+      </w:r>
+      <w:r>
+        <w:rPr>
+          <w:lang w:val="es-AR"/>
+        </w:rPr>
+        <w:t xml:space="preserve"> o un</w:t>
+      </w:r>
+      <w:r>
+        <w:rPr>
+          <w:lang w:val="es-AR"/>
+        </w:rPr>
+        <w:t xml:space="preserve"> gráfico generado por Python, como quieras vos, de la respuesta en frecuencia. (trade-off tiempo y calidad del informe)</w:t>
+      </w:r>
+    </w:p>
+  </w:comment>
 </w:comments>
 </file>
 
@@ -2882,6 +6270,8 @@
 <w15:commentsEx xmlns:wpc="http://schemas.microsoft.com/office/word/2010/wordprocessingCanvas" xmlns:cx="http://schemas.microsoft.com/office/drawing/2014/chartex" xmlns:cx1="http://schemas.microsoft.com/office/drawing/2015/9/8/chartex" xmlns:cx2="http://schemas.microsoft.com/office/drawing/2015/10/21/chartex" xmlns:cx3="http://schemas.microsoft.com/office/drawing/2016/5/9/chartex" xmlns:cx4="http://schemas.microsoft.com/office/drawing/2016/5/10/chartex" xmlns:cx5="http://schemas.microsoft.com/office/drawing/2016/5/11/chartex" xmlns:cx6="http://schemas.microsoft.com/office/drawing/2016/5/12/chartex" xmlns:cx7="http://schemas.microsoft.com/office/drawing/2016/5/13/chartex" xmlns:cx8="http://schemas.microsoft.com/office/drawing/2016/5/14/chartex" xmlns:mc="http://schemas.openxmlformats.org/markup-compatibility/2006" xmlns:aink="http://schemas.microsoft.com/office/drawing/2016/ink" xmlns:am3d="http://schemas.microsoft.com/office/drawing/2017/model3d" xmlns:o="urn:schemas-microsoft-com:office:office" xmlns:r="http://schemas.openxmlformats.org/officeDocument/2006/relationships" xmlns:m="http://schemas.openxmlformats.org/officeDocument/2006/math" xmlns:v="urn:schemas-microsoft-com:vml" xmlns:wp14="http://schemas.microsoft.com/office/word/2010/wordprocessingDrawing" xmlns:wp="http://schemas.openxmlformats.org/drawingml/2006/wordprocessingDrawing" xmlns:w10="urn:schemas-microsoft-com:office:word" xmlns:w="http://schemas.openxmlformats.org/wordprocessingml/2006/main" xmlns:w14="http://schemas.microsoft.com/office/word/2010/wordml" xmlns:w15="http://schemas.microsoft.com/office/word/2012/wordml" xmlns:w16cex="http://schemas.microsoft.com/office/word/2018/wordml/cex" xmlns:w16cid="http://schemas.microsoft.com/office/word/2016/wordml/cid" xmlns:w16="http://schemas.microsoft.com/office/word/2018/wordml" xmlns:w16sdtdh="http://schemas.microsoft.com/office/word/2020/wordml/sdtdatahash" xmlns:w16se="http://schemas.microsoft.com/office/word/2015/wordml/symex" xmlns:wpg="http://schemas.microsoft.com/office/word/2010/wordprocessingGroup" xmlns:wpi="http://schemas.microsoft.com/office/word/2010/wordprocessingInk" xmlns:wne="http://schemas.microsoft.com/office/word/2006/wordml" xmlns:wps="http://schemas.microsoft.com/office/word/2010/wordprocessingShape" mc:Ignorable="w14 w15 w16se w16cid w16 w16cex w16sdtdh wp14">
   <w15:commentEx w15:paraId="3F88BF24" w15:done="0"/>
   <w15:commentEx w15:paraId="29D95172" w15:done="0"/>
+  <w15:commentEx w15:paraId="0FC7CA4B" w15:done="0"/>
+  <w15:commentEx w15:paraId="7EA84D06" w15:done="0"/>
 </w15:commentsEx>
 </file>
 
@@ -2889,6 +6279,8 @@
 <w16cex:commentsExtensible xmlns:wpc="http://schemas.microsoft.com/office/word/2010/wordprocessingCanvas" xmlns:cx="http://schemas.microsoft.com/office/drawing/2014/chartex" xmlns:cx1="http://schemas.microsoft.com/office/drawing/2015/9/8/chartex" xmlns:cx2="http://schemas.microsoft.com/office/drawing/2015/10/21/chartex" xmlns:cx3="http://schemas.microsoft.com/office/drawing/2016/5/9/chartex" xmlns:cx4="http://schemas.microsoft.com/office/drawing/2016/5/10/chartex" xmlns:cx5="http://schemas.microsoft.com/office/drawing/2016/5/11/chartex" xmlns:cx6="http://schemas.microsoft.com/office/drawing/2016/5/12/chartex" xmlns:cx7="http://schemas.microsoft.com/office/drawing/2016/5/13/chartex" xmlns:cx8="http://schemas.microsoft.com/office/drawing/2016/5/14/chartex" xmlns:mc="http://schemas.openxmlformats.org/markup-compatibility/2006" xmlns:aink="http://schemas.microsoft.com/office/drawing/2016/ink" xmlns:am3d="http://schemas.microsoft.com/office/drawing/2017/model3d" xmlns:o="urn:schemas-microsoft-com:office:office" xmlns:r="http://schemas.openxmlformats.org/officeDocument/2006/relationships" xmlns:m="http://schemas.openxmlformats.org/officeDocument/2006/math" xmlns:v="urn:schemas-microsoft-com:vml" xmlns:wp14="http://schemas.microsoft.com/office/word/2010/wordprocessingDrawing" xmlns:wp="http://schemas.openxmlformats.org/drawingml/2006/wordprocessingDrawing" xmlns:w10="urn:schemas-microsoft-com:office:word" xmlns:w="http://schemas.openxmlformats.org/wordprocessingml/2006/main" xmlns:w14="http://schemas.microsoft.com/office/word/2010/wordml" xmlns:w15="http://schemas.microsoft.com/office/word/2012/wordml" xmlns:w16cex="http://schemas.microsoft.com/office/word/2018/wordml/cex" xmlns:w16cid="http://schemas.microsoft.com/office/word/2016/wordml/cid" xmlns:w16="http://schemas.microsoft.com/office/word/2018/wordml" xmlns:w16sdtdh="http://schemas.microsoft.com/office/word/2020/wordml/sdtdatahash" xmlns:w16se="http://schemas.microsoft.com/office/word/2015/wordml/symex" xmlns:wpg="http://schemas.microsoft.com/office/word/2010/wordprocessingGroup" xmlns:wpi="http://schemas.microsoft.com/office/word/2010/wordprocessingInk" xmlns:wne="http://schemas.microsoft.com/office/word/2006/wordml" xmlns:wps="http://schemas.microsoft.com/office/word/2010/wordprocessingShape" mc:Ignorable="w14 w15 w16se w16cid w16 w16cex w16sdtdh wp14">
   <w16cex:commentExtensible w16cex:durableId="24F1B110" w16cex:dateUtc="2021-09-19T15:52:00Z"/>
   <w16cex:commentExtensible w16cex:durableId="24F1B0B6" w16cex:dateUtc="2021-09-19T15:51:00Z"/>
+  <w16cex:commentExtensible w16cex:durableId="24F3824F" w16cex:dateUtc="2021-09-19T15:52:00Z"/>
+  <w16cex:commentExtensible w16cex:durableId="24F3824E" w16cex:dateUtc="2021-09-19T15:51:00Z"/>
 </w16cex:commentsExtensible>
 </file>
 
@@ -2896,6 +6288,8 @@
 <w16cid:commentsIds xmlns:wpc="http://schemas.microsoft.com/office/word/2010/wordprocessingCanvas" xmlns:cx="http://schemas.microsoft.com/office/drawing/2014/chartex" xmlns:cx1="http://schemas.microsoft.com/office/drawing/2015/9/8/chartex" xmlns:cx2="http://schemas.microsoft.com/office/drawing/2015/10/21/chartex" xmlns:cx3="http://schemas.microsoft.com/office/drawing/2016/5/9/chartex" xmlns:cx4="http://schemas.microsoft.com/office/drawing/2016/5/10/chartex" xmlns:cx5="http://schemas.microsoft.com/office/drawing/2016/5/11/chartex" xmlns:cx6="http://schemas.microsoft.com/office/drawing/2016/5/12/chartex" xmlns:cx7="http://schemas.microsoft.com/office/drawing/2016/5/13/chartex" xmlns:cx8="http://schemas.microsoft.com/office/drawing/2016/5/14/chartex" xmlns:mc="http://schemas.openxmlformats.org/markup-compatibility/2006" xmlns:aink="http://schemas.microsoft.com/office/drawing/2016/ink" xmlns:am3d="http://schemas.microsoft.com/office/drawing/2017/model3d" xmlns:o="urn:schemas-microsoft-com:office:office" xmlns:r="http://schemas.openxmlformats.org/officeDocument/2006/relationships" xmlns:m="http://schemas.openxmlformats.org/officeDocument/2006/math" xmlns:v="urn:schemas-microsoft-com:vml" xmlns:wp14="http://schemas.microsoft.com/office/word/2010/wordprocessingDrawing" xmlns:wp="http://schemas.openxmlformats.org/drawingml/2006/wordprocessingDrawing" xmlns:w10="urn:schemas-microsoft-com:office:word" xmlns:w="http://schemas.openxmlformats.org/wordprocessingml/2006/main" xmlns:w14="http://schemas.microsoft.com/office/word/2010/wordml" xmlns:w15="http://schemas.microsoft.com/office/word/2012/wordml" xmlns:w16cex="http://schemas.microsoft.com/office/word/2018/wordml/cex" xmlns:w16cid="http://schemas.microsoft.com/office/word/2016/wordml/cid" xmlns:w16="http://schemas.microsoft.com/office/word/2018/wordml" xmlns:w16sdtdh="http://schemas.microsoft.com/office/word/2020/wordml/sdtdatahash" xmlns:w16se="http://schemas.microsoft.com/office/word/2015/wordml/symex" xmlns:wpg="http://schemas.microsoft.com/office/word/2010/wordprocessingGroup" xmlns:wpi="http://schemas.microsoft.com/office/word/2010/wordprocessingInk" xmlns:wne="http://schemas.microsoft.com/office/word/2006/wordml" xmlns:wps="http://schemas.microsoft.com/office/word/2010/wordprocessingShape" mc:Ignorable="w14 w15 w16se w16cid w16 w16cex w16sdtdh wp14">
   <w16cid:commentId w16cid:paraId="3F88BF24" w16cid:durableId="24F1B110"/>
   <w16cid:commentId w16cid:paraId="29D95172" w16cid:durableId="24F1B0B6"/>
+  <w16cid:commentId w16cid:paraId="0FC7CA4B" w16cid:durableId="24F3824F"/>
+  <w16cid:commentId w16cid:paraId="7EA84D06" w16cid:durableId="24F3824E"/>
 </w16cid:commentsIds>
 </file>
 
@@ -3633,7 +7027,6 @@
   <w:style w:type="character" w:default="1" w:styleId="DefaultParagraphFont">
     <w:name w:val="Default Paragraph Font"/>
     <w:uiPriority w:val="1"/>
-    <w:semiHidden/>
     <w:unhideWhenUsed/>
   </w:style>
   <w:style w:type="table" w:default="1" w:styleId="TableNormal">

</xml_diff>

<commit_message>
Merge changes in report for ex b
</commit_message>
<xml_diff>
--- a/report/report.docx
+++ b/report/report.docx
@@ -1161,14 +1161,27 @@
       <w:r>
         <w:t xml:space="preserve">Tabla </w:t>
       </w:r>
-      <w:fldSimple w:instr=" SEQ Tabla \* ARABIC ">
-        <w:r>
-          <w:rPr>
-            <w:noProof/>
-          </w:rPr>
-          <w:t>1</w:t>
-        </w:r>
-      </w:fldSimple>
+      <w:r>
+        <w:fldChar w:fldCharType="begin"/>
+      </w:r>
+      <w:r>
+        <w:instrText xml:space="preserve"> SEQ Tabla \* ARABIC </w:instrText>
+      </w:r>
+      <w:r>
+        <w:fldChar w:fldCharType="separate"/>
+      </w:r>
+      <w:r>
+        <w:rPr>
+          <w:noProof/>
+        </w:rPr>
+        <w:t>1</w:t>
+      </w:r>
+      <w:r>
+        <w:rPr>
+          <w:noProof/>
+        </w:rPr>
+        <w:fldChar w:fldCharType="end"/>
+      </w:r>
       <w:bookmarkEnd w:id="2"/>
       <w:r>
         <w:t xml:space="preserve">: Especificaciones de filtro </w:t>
@@ -2047,14 +2060,27 @@
       <w:r>
         <w:t xml:space="preserve">Tabla </w:t>
       </w:r>
-      <w:fldSimple w:instr=" SEQ Tabla \* ARABIC ">
-        <w:r>
-          <w:rPr>
-            <w:noProof/>
-          </w:rPr>
-          <w:t>2</w:t>
-        </w:r>
-      </w:fldSimple>
+      <w:r>
+        <w:fldChar w:fldCharType="begin"/>
+      </w:r>
+      <w:r>
+        <w:instrText xml:space="preserve"> SEQ Tabla \* ARABIC </w:instrText>
+      </w:r>
+      <w:r>
+        <w:fldChar w:fldCharType="separate"/>
+      </w:r>
+      <w:r>
+        <w:rPr>
+          <w:noProof/>
+        </w:rPr>
+        <w:t>2</w:t>
+      </w:r>
+      <w:r>
+        <w:rPr>
+          <w:noProof/>
+        </w:rPr>
+        <w:fldChar w:fldCharType="end"/>
+      </w:r>
       <w:bookmarkEnd w:id="4"/>
       <w:r>
         <w:t>: Parámetros del IIR</w:t>
@@ -2184,14 +2210,27 @@
         <w:lastRenderedPageBreak/>
         <w:t xml:space="preserve">Ilustración </w:t>
       </w:r>
-      <w:fldSimple w:instr=" SEQ Ilustración \* ARABIC ">
-        <w:r>
-          <w:rPr>
-            <w:noProof/>
-          </w:rPr>
-          <w:t>1</w:t>
-        </w:r>
-      </w:fldSimple>
+      <w:r>
+        <w:fldChar w:fldCharType="begin"/>
+      </w:r>
+      <w:r>
+        <w:instrText xml:space="preserve"> SEQ Ilustración \* ARABIC </w:instrText>
+      </w:r>
+      <w:r>
+        <w:fldChar w:fldCharType="separate"/>
+      </w:r>
+      <w:r>
+        <w:rPr>
+          <w:noProof/>
+        </w:rPr>
+        <w:t>1</w:t>
+      </w:r>
+      <w:r>
+        <w:rPr>
+          <w:noProof/>
+        </w:rPr>
+        <w:fldChar w:fldCharType="end"/>
+      </w:r>
       <w:bookmarkEnd w:id="6"/>
       <w:r>
         <w:t>: Diagrama de bode del IIR</w:t>
@@ -2254,14 +2293,27 @@
       <w:r>
         <w:t xml:space="preserve">Ilustración </w:t>
       </w:r>
-      <w:fldSimple w:instr=" SEQ Ilustración \* ARABIC ">
-        <w:r>
-          <w:rPr>
-            <w:noProof/>
-          </w:rPr>
-          <w:t>2</w:t>
-        </w:r>
-      </w:fldSimple>
+      <w:r>
+        <w:fldChar w:fldCharType="begin"/>
+      </w:r>
+      <w:r>
+        <w:instrText xml:space="preserve"> SEQ Ilustración \* ARABIC </w:instrText>
+      </w:r>
+      <w:r>
+        <w:fldChar w:fldCharType="separate"/>
+      </w:r>
+      <w:r>
+        <w:rPr>
+          <w:noProof/>
+        </w:rPr>
+        <w:t>2</w:t>
+      </w:r>
+      <w:r>
+        <w:rPr>
+          <w:noProof/>
+        </w:rPr>
+        <w:fldChar w:fldCharType="end"/>
+      </w:r>
       <w:bookmarkEnd w:id="7"/>
       <w:r>
         <w:t>: Respuesta al impulso del IIR</w:t>
@@ -2384,14 +2436,27 @@
       <w:r>
         <w:t xml:space="preserve">Ilustración </w:t>
       </w:r>
-      <w:fldSimple w:instr=" SEQ Ilustración \* ARABIC ">
-        <w:r>
-          <w:rPr>
-            <w:noProof/>
-          </w:rPr>
-          <w:t>3</w:t>
-        </w:r>
-      </w:fldSimple>
+      <w:r>
+        <w:fldChar w:fldCharType="begin"/>
+      </w:r>
+      <w:r>
+        <w:instrText xml:space="preserve"> SEQ Ilustración \* ARABIC </w:instrText>
+      </w:r>
+      <w:r>
+        <w:fldChar w:fldCharType="separate"/>
+      </w:r>
+      <w:r>
+        <w:rPr>
+          <w:noProof/>
+        </w:rPr>
+        <w:t>3</w:t>
+      </w:r>
+      <w:r>
+        <w:rPr>
+          <w:noProof/>
+        </w:rPr>
+        <w:fldChar w:fldCharType="end"/>
+      </w:r>
       <w:bookmarkEnd w:id="9"/>
       <w:r>
         <w:t xml:space="preserve">: Subrutina </w:t>
@@ -2934,14 +2999,27 @@
       <w:r>
         <w:t xml:space="preserve">Tabla </w:t>
       </w:r>
-      <w:fldSimple w:instr=" SEQ Tabla \* ARABIC ">
-        <w:r>
-          <w:rPr>
-            <w:noProof/>
-          </w:rPr>
-          <w:t>3</w:t>
-        </w:r>
-      </w:fldSimple>
+      <w:r>
+        <w:fldChar w:fldCharType="begin"/>
+      </w:r>
+      <w:r>
+        <w:instrText xml:space="preserve"> SEQ Tabla \* ARABIC </w:instrText>
+      </w:r>
+      <w:r>
+        <w:fldChar w:fldCharType="separate"/>
+      </w:r>
+      <w:r>
+        <w:rPr>
+          <w:noProof/>
+        </w:rPr>
+        <w:t>3</w:t>
+      </w:r>
+      <w:r>
+        <w:rPr>
+          <w:noProof/>
+        </w:rPr>
+        <w:fldChar w:fldCharType="end"/>
+      </w:r>
       <w:bookmarkEnd w:id="12"/>
       <w:r>
         <w:t>: Validación de especificaciones</w:t>
@@ -2973,12 +3051,3409 @@
     <w:p>
       <w:pPr>
         <w:pStyle w:val="Heading1"/>
-      </w:pPr>
-      <w:bookmarkStart w:id="14" w:name="_Toc83065347"/>
+        <w:rPr>
+          <w:lang w:val="es-419"/>
+        </w:rPr>
+      </w:pPr>
+      <w:r>
+        <w:rPr>
+          <w:lang w:val="es-419"/>
+        </w:rPr>
+        <w:t>Ejercicio B</w:t>
+      </w:r>
+    </w:p>
+    <w:p>
+      <w:pPr>
+        <w:pStyle w:val="Heading2"/>
+        <w:rPr>
+          <w:lang w:val="es-419"/>
+        </w:rPr>
+      </w:pPr>
+      <w:r>
+        <w:rPr>
+          <w:lang w:val="es-419"/>
+        </w:rPr>
+        <w:t>Diseño</w:t>
+      </w:r>
+    </w:p>
+    <w:p>
+      <w:pPr>
+        <w:jc w:val="both"/>
+        <w:rPr>
+          <w:lang w:val="es-419"/>
+        </w:rPr>
+      </w:pPr>
+      <w:r>
+        <w:rPr>
+          <w:lang w:val="es-419"/>
+        </w:rPr>
+        <w:tab/>
+        <w:t>Para este ejercicio, el filtro a desarrollar debía contar con un orden de al menos 5, e implementado mediante celdas de segundo orden. Se eligió un filtro de tipo rechaza-banda, que cumpla con la plantilla presentada a continuación:</w:t>
+      </w:r>
+    </w:p>
+    <w:p>
+      <w:pPr>
+        <w:keepNext/>
+        <w:jc w:val="both"/>
+      </w:pPr>
+      <w:r>
+        <w:rPr>
+          <w:noProof/>
+        </w:rPr>
+        <w:drawing>
+          <wp:inline distT="0" distB="0" distL="0" distR="0" wp14:anchorId="11A08333" wp14:editId="55D6021C">
+            <wp:extent cx="5400040" cy="2376805"/>
+            <wp:effectExtent l="0" t="0" r="0" b="4445"/>
+            <wp:docPr id="5" name="Picture 5" descr="Chart&#10;&#10;Description automatically generated"/>
+            <wp:cNvGraphicFramePr>
+              <a:graphicFrameLocks xmlns:a="http://schemas.openxmlformats.org/drawingml/2006/main" noChangeAspect="1"/>
+            </wp:cNvGraphicFramePr>
+            <a:graphic xmlns:a="http://schemas.openxmlformats.org/drawingml/2006/main">
+              <a:graphicData uri="http://schemas.openxmlformats.org/drawingml/2006/picture">
+                <pic:pic xmlns:pic="http://schemas.openxmlformats.org/drawingml/2006/picture">
+                  <pic:nvPicPr>
+                    <pic:cNvPr id="5" name="Picture 5" descr="Chart&#10;&#10;Description automatically generated"/>
+                    <pic:cNvPicPr/>
+                  </pic:nvPicPr>
+                  <pic:blipFill>
+                    <a:blip r:embed="rId13"/>
+                    <a:stretch>
+                      <a:fillRect/>
+                    </a:stretch>
+                  </pic:blipFill>
+                  <pic:spPr>
+                    <a:xfrm>
+                      <a:off x="0" y="0"/>
+                      <a:ext cx="5400040" cy="2376805"/>
+                    </a:xfrm>
+                    <a:prstGeom prst="rect">
+                      <a:avLst/>
+                    </a:prstGeom>
+                  </pic:spPr>
+                </pic:pic>
+              </a:graphicData>
+            </a:graphic>
+          </wp:inline>
+        </w:drawing>
+      </w:r>
+    </w:p>
+    <w:p>
+      <w:pPr>
+        <w:pStyle w:val="Caption"/>
+        <w:jc w:val="center"/>
+      </w:pPr>
+      <w:r>
+        <w:t xml:space="preserve">Ilustración </w:t>
+      </w:r>
+      <w:r>
+        <w:fldChar w:fldCharType="begin"/>
+      </w:r>
+      <w:r>
+        <w:instrText xml:space="preserve"> SEQ Ilustración \* ARABIC </w:instrText>
+      </w:r>
+      <w:r>
+        <w:fldChar w:fldCharType="separate"/>
+      </w:r>
+      <w:r>
+        <w:rPr>
+          <w:noProof/>
+        </w:rPr>
+        <w:t>4</w:t>
+      </w:r>
+      <w:r>
+        <w:rPr>
+          <w:noProof/>
+        </w:rPr>
+        <w:fldChar w:fldCharType="end"/>
+      </w:r>
+      <w:r>
+        <w:t>: Plantilla de filtro rechaza-banda</w:t>
+      </w:r>
+    </w:p>
+    <w:p>
+      <w:pPr>
+        <w:keepNext/>
+        <w:jc w:val="both"/>
+      </w:pPr>
+      <w:r>
+        <w:rPr>
+          <w:noProof/>
+        </w:rPr>
+        <w:lastRenderedPageBreak/>
+        <w:drawing>
+          <wp:inline distT="0" distB="0" distL="0" distR="0" wp14:anchorId="0E1BCA0F" wp14:editId="5B236BC7">
+            <wp:extent cx="5400040" cy="2303780"/>
+            <wp:effectExtent l="0" t="0" r="0" b="1270"/>
+            <wp:docPr id="6" name="Picture 6" descr="Graphical user interface, application&#10;&#10;Description automatically generated"/>
+            <wp:cNvGraphicFramePr>
+              <a:graphicFrameLocks xmlns:a="http://schemas.openxmlformats.org/drawingml/2006/main" noChangeAspect="1"/>
+            </wp:cNvGraphicFramePr>
+            <a:graphic xmlns:a="http://schemas.openxmlformats.org/drawingml/2006/main">
+              <a:graphicData uri="http://schemas.openxmlformats.org/drawingml/2006/picture">
+                <pic:pic xmlns:pic="http://schemas.openxmlformats.org/drawingml/2006/picture">
+                  <pic:nvPicPr>
+                    <pic:cNvPr id="6" name="Picture 6" descr="Graphical user interface, application&#10;&#10;Description automatically generated"/>
+                    <pic:cNvPicPr/>
+                  </pic:nvPicPr>
+                  <pic:blipFill>
+                    <a:blip r:embed="rId14"/>
+                    <a:stretch>
+                      <a:fillRect/>
+                    </a:stretch>
+                  </pic:blipFill>
+                  <pic:spPr>
+                    <a:xfrm>
+                      <a:off x="0" y="0"/>
+                      <a:ext cx="5400040" cy="2303780"/>
+                    </a:xfrm>
+                    <a:prstGeom prst="rect">
+                      <a:avLst/>
+                    </a:prstGeom>
+                  </pic:spPr>
+                </pic:pic>
+              </a:graphicData>
+            </a:graphic>
+          </wp:inline>
+        </w:drawing>
+      </w:r>
+    </w:p>
+    <w:p>
+      <w:pPr>
+        <w:pStyle w:val="Caption"/>
+        <w:jc w:val="center"/>
+        <w:rPr>
+          <w:sz w:val="22"/>
+          <w:szCs w:val="22"/>
+        </w:rPr>
+      </w:pPr>
+      <w:r>
+        <w:t xml:space="preserve">Ilustración </w:t>
+      </w:r>
+      <w:r>
+        <w:fldChar w:fldCharType="begin"/>
+      </w:r>
+      <w:r>
+        <w:instrText xml:space="preserve"> SEQ Ilustración \* ARABIC </w:instrText>
+      </w:r>
+      <w:r>
+        <w:fldChar w:fldCharType="separate"/>
+      </w:r>
+      <w:r>
+        <w:rPr>
+          <w:noProof/>
+        </w:rPr>
+        <w:t>5</w:t>
+      </w:r>
+      <w:r>
+        <w:rPr>
+          <w:noProof/>
+        </w:rPr>
+        <w:fldChar w:fldCharType="end"/>
+      </w:r>
+      <w:r>
+        <w:t>: Especificaciones de la plantilla</w:t>
+      </w:r>
+    </w:p>
+    <w:p>
+      <w:pPr>
+        <w:jc w:val="both"/>
+        <w:rPr>
+          <w:rFonts w:eastAsiaTheme="minorEastAsia"/>
+        </w:rPr>
+      </w:pPr>
+      <w:r>
+        <w:tab/>
+        <w:t xml:space="preserve">Mediante el uso del paquete </w:t>
+      </w:r>
+      <w:proofErr w:type="spellStart"/>
+      <w:r>
+        <w:rPr>
+          <w:i/>
+          <w:iCs/>
+        </w:rPr>
+        <w:t>filterDesigner</w:t>
+      </w:r>
+      <w:proofErr w:type="spellEnd"/>
+      <w:r>
+        <w:rPr>
+          <w:i/>
+          <w:iCs/>
+        </w:rPr>
+        <w:t xml:space="preserve"> </w:t>
+      </w:r>
+      <w:r>
+        <w:t>de MATLAB, se diseñó un filtro de orden 8, que cumpliera los requerimientos, y se obtuvieron los coeficientes de cada una de las etapas de segundo orden. Las mismas debían seguir el modelo de función transferencia indicado a continuación.</w:t>
+      </w:r>
+    </w:p>
+    <w:p>
+      <w:pPr>
+        <w:rPr>
+          <w:rFonts w:eastAsiaTheme="minorEastAsia"/>
+        </w:rPr>
+      </w:pPr>
+      <m:oMathPara>
+        <m:oMath>
+          <m:r>
+            <w:rPr>
+              <w:rFonts w:ascii="Cambria Math" w:hAnsi="Cambria Math"/>
+            </w:rPr>
+            <m:t>H</m:t>
+          </m:r>
+          <m:d>
+            <m:dPr>
+              <m:ctrlPr>
+                <w:rPr>
+                  <w:rFonts w:ascii="Cambria Math" w:hAnsi="Cambria Math"/>
+                  <w:i/>
+                </w:rPr>
+              </m:ctrlPr>
+            </m:dPr>
+            <m:e>
+              <m:r>
+                <w:rPr>
+                  <w:rFonts w:ascii="Cambria Math" w:hAnsi="Cambria Math"/>
+                </w:rPr>
+                <m:t>z</m:t>
+              </m:r>
+            </m:e>
+          </m:d>
+          <m:r>
+            <w:rPr>
+              <w:rFonts w:ascii="Cambria Math" w:hAnsi="Cambria Math"/>
+            </w:rPr>
+            <m:t>=</m:t>
+          </m:r>
+          <m:f>
+            <m:fPr>
+              <m:ctrlPr>
+                <w:rPr>
+                  <w:rFonts w:ascii="Cambria Math" w:hAnsi="Cambria Math"/>
+                  <w:i/>
+                </w:rPr>
+              </m:ctrlPr>
+            </m:fPr>
+            <m:num>
+              <m:r>
+                <w:rPr>
+                  <w:rFonts w:ascii="Cambria Math" w:hAnsi="Cambria Math"/>
+                </w:rPr>
+                <m:t>α⋅(1+μ⋅</m:t>
+              </m:r>
+              <m:sSup>
+                <m:sSupPr>
+                  <m:ctrlPr>
+                    <w:rPr>
+                      <w:rFonts w:ascii="Cambria Math" w:hAnsi="Cambria Math"/>
+                      <w:i/>
+                    </w:rPr>
+                  </m:ctrlPr>
+                </m:sSupPr>
+                <m:e>
+                  <m:r>
+                    <w:rPr>
+                      <w:rFonts w:ascii="Cambria Math" w:hAnsi="Cambria Math"/>
+                    </w:rPr>
+                    <m:t>z</m:t>
+                  </m:r>
+                </m:e>
+                <m:sup>
+                  <m:r>
+                    <w:rPr>
+                      <w:rFonts w:ascii="Cambria Math" w:hAnsi="Cambria Math"/>
+                    </w:rPr>
+                    <m:t>-1</m:t>
+                  </m:r>
+                </m:sup>
+              </m:sSup>
+              <m:r>
+                <w:rPr>
+                  <w:rFonts w:ascii="Cambria Math" w:hAnsi="Cambria Math"/>
+                </w:rPr>
+                <m:t>+σ⋅</m:t>
+              </m:r>
+              <m:sSup>
+                <m:sSupPr>
+                  <m:ctrlPr>
+                    <w:rPr>
+                      <w:rFonts w:ascii="Cambria Math" w:hAnsi="Cambria Math"/>
+                      <w:i/>
+                    </w:rPr>
+                  </m:ctrlPr>
+                </m:sSupPr>
+                <m:e>
+                  <m:r>
+                    <w:rPr>
+                      <w:rFonts w:ascii="Cambria Math" w:hAnsi="Cambria Math"/>
+                    </w:rPr>
+                    <m:t>z</m:t>
+                  </m:r>
+                </m:e>
+                <m:sup>
+                  <m:r>
+                    <w:rPr>
+                      <w:rFonts w:ascii="Cambria Math" w:hAnsi="Cambria Math"/>
+                    </w:rPr>
+                    <m:t>-2</m:t>
+                  </m:r>
+                </m:sup>
+              </m:sSup>
+              <m:r>
+                <w:rPr>
+                  <w:rFonts w:ascii="Cambria Math" w:hAnsi="Cambria Math"/>
+                </w:rPr>
+                <m:t>)</m:t>
+              </m:r>
+            </m:num>
+            <m:den>
+              <m:f>
+                <m:fPr>
+                  <m:ctrlPr>
+                    <w:rPr>
+                      <w:rFonts w:ascii="Cambria Math" w:hAnsi="Cambria Math"/>
+                      <w:i/>
+                    </w:rPr>
+                  </m:ctrlPr>
+                </m:fPr>
+                <m:num>
+                  <m:r>
+                    <w:rPr>
+                      <w:rFonts w:ascii="Cambria Math" w:hAnsi="Cambria Math"/>
+                    </w:rPr>
+                    <m:t>1</m:t>
+                  </m:r>
+                </m:num>
+                <m:den>
+                  <m:r>
+                    <w:rPr>
+                      <w:rFonts w:ascii="Cambria Math" w:hAnsi="Cambria Math"/>
+                    </w:rPr>
+                    <m:t>2</m:t>
+                  </m:r>
+                </m:den>
+              </m:f>
+              <m:r>
+                <w:rPr>
+                  <w:rFonts w:ascii="Cambria Math" w:hAnsi="Cambria Math"/>
+                </w:rPr>
+                <m:t>-γ⋅</m:t>
+              </m:r>
+              <m:sSup>
+                <m:sSupPr>
+                  <m:ctrlPr>
+                    <w:rPr>
+                      <w:rFonts w:ascii="Cambria Math" w:hAnsi="Cambria Math"/>
+                      <w:i/>
+                    </w:rPr>
+                  </m:ctrlPr>
+                </m:sSupPr>
+                <m:e>
+                  <m:r>
+                    <w:rPr>
+                      <w:rFonts w:ascii="Cambria Math" w:hAnsi="Cambria Math"/>
+                    </w:rPr>
+                    <m:t>z</m:t>
+                  </m:r>
+                </m:e>
+                <m:sup>
+                  <m:r>
+                    <w:rPr>
+                      <w:rFonts w:ascii="Cambria Math" w:hAnsi="Cambria Math"/>
+                    </w:rPr>
+                    <m:t>-1</m:t>
+                  </m:r>
+                </m:sup>
+              </m:sSup>
+              <m:r>
+                <w:rPr>
+                  <w:rFonts w:ascii="Cambria Math" w:hAnsi="Cambria Math"/>
+                </w:rPr>
+                <m:t>+β⋅</m:t>
+              </m:r>
+              <m:sSup>
+                <m:sSupPr>
+                  <m:ctrlPr>
+                    <w:rPr>
+                      <w:rFonts w:ascii="Cambria Math" w:hAnsi="Cambria Math"/>
+                      <w:i/>
+                    </w:rPr>
+                  </m:ctrlPr>
+                </m:sSupPr>
+                <m:e>
+                  <m:r>
+                    <w:rPr>
+                      <w:rFonts w:ascii="Cambria Math" w:hAnsi="Cambria Math"/>
+                    </w:rPr>
+                    <m:t>z</m:t>
+                  </m:r>
+                </m:e>
+                <m:sup>
+                  <m:r>
+                    <w:rPr>
+                      <w:rFonts w:ascii="Cambria Math" w:hAnsi="Cambria Math"/>
+                    </w:rPr>
+                    <m:t>-2</m:t>
+                  </m:r>
+                </m:sup>
+              </m:sSup>
+            </m:den>
+          </m:f>
+        </m:oMath>
+      </m:oMathPara>
+    </w:p>
+    <w:p>
+      <w:pPr>
+        <w:rPr>
+          <w:rFonts w:eastAsiaTheme="minorEastAsia"/>
+        </w:rPr>
+      </w:pPr>
+      <w:r>
+        <w:rPr>
+          <w:rFonts w:eastAsiaTheme="minorEastAsia"/>
+        </w:rPr>
+        <w:t xml:space="preserve">La </w:t>
+      </w:r>
+      <w:r>
+        <w:rPr>
+          <w:rFonts w:eastAsiaTheme="minorEastAsia"/>
+        </w:rPr>
+        <w:fldChar w:fldCharType="begin"/>
+      </w:r>
+      <w:r>
+        <w:rPr>
+          <w:rFonts w:eastAsiaTheme="minorEastAsia"/>
+        </w:rPr>
+        <w:instrText xml:space="preserve"> REF _Ref83069702 \h </w:instrText>
+      </w:r>
+      <w:r>
+        <w:rPr>
+          <w:rFonts w:eastAsiaTheme="minorEastAsia"/>
+        </w:rPr>
+      </w:r>
+      <w:r>
+        <w:rPr>
+          <w:rFonts w:eastAsiaTheme="minorEastAsia"/>
+        </w:rPr>
+        <w:fldChar w:fldCharType="separate"/>
+      </w:r>
+      <w:r>
+        <w:t xml:space="preserve">Tabla </w:t>
+      </w:r>
+      <w:r>
+        <w:rPr>
+          <w:noProof/>
+        </w:rPr>
+        <w:t>4</w:t>
+      </w:r>
+      <w:r>
+        <w:t xml:space="preserve"> </w:t>
+      </w:r>
+      <w:r>
+        <w:rPr>
+          <w:rFonts w:eastAsiaTheme="minorEastAsia"/>
+        </w:rPr>
+        <w:fldChar w:fldCharType="end"/>
+      </w:r>
+      <w:r>
+        <w:rPr>
+          <w:rFonts w:eastAsiaTheme="minorEastAsia"/>
+        </w:rPr>
+        <w:t xml:space="preserve"> ilustra los valores obtenidos para los coeficientes de cada una de las 4 etapas resultantes.</w:t>
+      </w:r>
+    </w:p>
+    <w:tbl>
+      <w:tblPr>
+        <w:tblStyle w:val="TableGrid"/>
+        <w:tblW w:w="0" w:type="auto"/>
+        <w:jc w:val="center"/>
+        <w:tblLook w:val="04A0" w:firstRow="1" w:lastRow="0" w:firstColumn="1" w:lastColumn="0" w:noHBand="0" w:noVBand="1"/>
+      </w:tblPr>
+      <w:tblGrid>
+        <w:gridCol w:w="846"/>
+        <w:gridCol w:w="3544"/>
+      </w:tblGrid>
+      <w:tr>
+        <w:trPr>
+          <w:jc w:val="center"/>
+        </w:trPr>
+        <w:tc>
+          <w:tcPr>
+            <w:tcW w:w="846" w:type="dxa"/>
+            <w:shd w:val="clear" w:color="auto" w:fill="D9D9D9" w:themeFill="background1" w:themeFillShade="D9"/>
+          </w:tcPr>
+          <w:p>
+            <w:pPr>
+              <w:jc w:val="center"/>
+              <w:rPr>
+                <w:rFonts w:eastAsiaTheme="minorEastAsia"/>
+                <w:b/>
+                <w:bCs/>
+                <w:vertAlign w:val="subscript"/>
+                <w:lang w:val="en-AU"/>
+              </w:rPr>
+            </w:pPr>
+            <m:oMath>
+              <m:r>
+                <m:rPr>
+                  <m:sty m:val="bi"/>
+                </m:rPr>
+                <w:rPr>
+                  <w:rFonts w:ascii="Cambria Math" w:eastAsiaTheme="minorEastAsia" w:hAnsi="Cambria Math"/>
+                </w:rPr>
+                <m:t>α</m:t>
+              </m:r>
+            </m:oMath>
+            <w:r>
+              <w:rPr>
+                <w:rFonts w:eastAsiaTheme="minorEastAsia"/>
+                <w:b/>
+                <w:vertAlign w:val="subscript"/>
+                <w:lang w:val="en-AU"/>
+              </w:rPr>
+              <w:t>1</w:t>
+            </w:r>
+          </w:p>
+        </w:tc>
+        <w:tc>
+          <w:tcPr>
+            <w:tcW w:w="3544" w:type="dxa"/>
+          </w:tcPr>
+          <w:p>
+            <w:pPr>
+              <w:shd w:val="clear" w:color="auto" w:fill="FFFFFF"/>
+              <w:tabs>
+                <w:tab w:val="left" w:pos="916"/>
+                <w:tab w:val="left" w:pos="1832"/>
+                <w:tab w:val="left" w:pos="2748"/>
+                <w:tab w:val="left" w:pos="3664"/>
+                <w:tab w:val="left" w:pos="4580"/>
+                <w:tab w:val="left" w:pos="5496"/>
+                <w:tab w:val="left" w:pos="6412"/>
+                <w:tab w:val="left" w:pos="7328"/>
+                <w:tab w:val="left" w:pos="8244"/>
+                <w:tab w:val="left" w:pos="9160"/>
+                <w:tab w:val="left" w:pos="10076"/>
+                <w:tab w:val="left" w:pos="10992"/>
+                <w:tab w:val="left" w:pos="11908"/>
+                <w:tab w:val="left" w:pos="12824"/>
+                <w:tab w:val="left" w:pos="13740"/>
+                <w:tab w:val="left" w:pos="14656"/>
+              </w:tabs>
+              <w:wordWrap w:val="0"/>
+              <w:rPr>
+                <w:rFonts w:ascii="var(--jp-code-font-family)" w:eastAsia="Times New Roman" w:hAnsi="var(--jp-code-font-family)" w:cs="Courier New"/>
+                <w:sz w:val="20"/>
+                <w:szCs w:val="20"/>
+                <w:lang w:eastAsia="es-AR"/>
+              </w:rPr>
+            </w:pPr>
+            <m:oMathPara>
+              <m:oMath>
+                <m:r>
+                  <w:rPr>
+                    <w:rFonts w:ascii="Cambria Math" w:eastAsia="Times New Roman" w:hAnsi="Cambria Math" w:cs="Courier New"/>
+                    <w:sz w:val="20"/>
+                    <w:szCs w:val="20"/>
+                    <w:lang w:eastAsia="es-AR"/>
+                  </w:rPr>
+                  <m:t>2.268282413482666015625/4</m:t>
+                </m:r>
+              </m:oMath>
+            </m:oMathPara>
+          </w:p>
+        </w:tc>
+      </w:tr>
+      <w:tr>
+        <w:trPr>
+          <w:jc w:val="center"/>
+        </w:trPr>
+        <w:tc>
+          <w:tcPr>
+            <w:tcW w:w="846" w:type="dxa"/>
+            <w:shd w:val="clear" w:color="auto" w:fill="D9D9D9" w:themeFill="background1" w:themeFillShade="D9"/>
+          </w:tcPr>
+          <w:p>
+            <w:pPr>
+              <w:jc w:val="center"/>
+              <w:rPr>
+                <w:rFonts w:eastAsiaTheme="minorEastAsia"/>
+                <w:b/>
+                <w:bCs/>
+                <w:vertAlign w:val="subscript"/>
+              </w:rPr>
+            </w:pPr>
+            <m:oMath>
+              <m:r>
+                <m:rPr>
+                  <m:sty m:val="bi"/>
+                </m:rPr>
+                <w:rPr>
+                  <w:rFonts w:ascii="Cambria Math" w:eastAsiaTheme="minorEastAsia" w:hAnsi="Cambria Math"/>
+                </w:rPr>
+                <m:t>β</m:t>
+              </m:r>
+            </m:oMath>
+            <w:r>
+              <w:rPr>
+                <w:rFonts w:eastAsiaTheme="minorEastAsia"/>
+                <w:b/>
+                <w:vertAlign w:val="subscript"/>
+              </w:rPr>
+              <w:t>1</w:t>
+            </w:r>
+          </w:p>
+        </w:tc>
+        <w:tc>
+          <w:tcPr>
+            <w:tcW w:w="3544" w:type="dxa"/>
+          </w:tcPr>
+          <w:p>
+            <w:pPr>
+              <w:pStyle w:val="HTMLPreformatted"/>
+              <w:shd w:val="clear" w:color="auto" w:fill="FFFFFF"/>
+              <w:wordWrap w:val="0"/>
+              <w:rPr>
+                <w:rFonts w:ascii="var(--jp-code-font-family)" w:hAnsi="var(--jp-code-font-family)"/>
+              </w:rPr>
+            </w:pPr>
+            <m:oMathPara>
+              <m:oMath>
+                <m:r>
+                  <w:rPr>
+                    <w:rFonts w:ascii="Cambria Math" w:hAnsi="Cambria Math"/>
+                  </w:rPr>
+                  <m:t>0.47335147857666015625/2</m:t>
+                </m:r>
+              </m:oMath>
+            </m:oMathPara>
+          </w:p>
+        </w:tc>
+      </w:tr>
+      <w:tr>
+        <w:trPr>
+          <w:jc w:val="center"/>
+        </w:trPr>
+        <w:tc>
+          <w:tcPr>
+            <w:tcW w:w="846" w:type="dxa"/>
+            <w:shd w:val="clear" w:color="auto" w:fill="D9D9D9" w:themeFill="background1" w:themeFillShade="D9"/>
+          </w:tcPr>
+          <w:p>
+            <w:pPr>
+              <w:jc w:val="center"/>
+              <w:rPr>
+                <w:rFonts w:eastAsiaTheme="minorEastAsia"/>
+                <w:b/>
+                <w:bCs/>
+                <w:vertAlign w:val="subscript"/>
+              </w:rPr>
+            </w:pPr>
+            <m:oMath>
+              <m:r>
+                <m:rPr>
+                  <m:sty m:val="bi"/>
+                </m:rPr>
+                <w:rPr>
+                  <w:rFonts w:ascii="Cambria Math" w:eastAsiaTheme="minorEastAsia" w:hAnsi="Cambria Math"/>
+                </w:rPr>
+                <m:t>γ</m:t>
+              </m:r>
+            </m:oMath>
+            <w:r>
+              <w:rPr>
+                <w:rFonts w:eastAsiaTheme="minorEastAsia"/>
+                <w:b/>
+                <w:vertAlign w:val="subscript"/>
+              </w:rPr>
+              <w:t>1</w:t>
+            </w:r>
+          </w:p>
+        </w:tc>
+        <w:tc>
+          <w:tcPr>
+            <w:tcW w:w="3544" w:type="dxa"/>
+          </w:tcPr>
+          <w:p>
+            <w:pPr>
+              <w:pStyle w:val="HTMLPreformatted"/>
+              <w:shd w:val="clear" w:color="auto" w:fill="FFFFFF"/>
+              <w:wordWrap w:val="0"/>
+              <w:rPr>
+                <w:rFonts w:ascii="var(--jp-code-font-family)" w:hAnsi="var(--jp-code-font-family)"/>
+              </w:rPr>
+            </w:pPr>
+            <m:oMathPara>
+              <m:oMath>
+                <m:r>
+                  <w:rPr>
+                    <w:rFonts w:ascii="Cambria Math" w:hAnsi="Cambria Math"/>
+                  </w:rPr>
+                  <m:t>0.9906291961669921875/2</m:t>
+                </m:r>
+              </m:oMath>
+            </m:oMathPara>
+          </w:p>
+        </w:tc>
+      </w:tr>
+      <w:tr>
+        <w:trPr>
+          <w:jc w:val="center"/>
+        </w:trPr>
+        <w:tc>
+          <w:tcPr>
+            <w:tcW w:w="846" w:type="dxa"/>
+            <w:shd w:val="clear" w:color="auto" w:fill="D9D9D9" w:themeFill="background1" w:themeFillShade="D9"/>
+          </w:tcPr>
+          <w:p>
+            <w:pPr>
+              <w:jc w:val="center"/>
+              <w:rPr>
+                <w:rFonts w:eastAsiaTheme="minorEastAsia"/>
+                <w:b/>
+                <w:bCs/>
+                <w:vertAlign w:val="subscript"/>
+              </w:rPr>
+            </w:pPr>
+            <m:oMath>
+              <m:r>
+                <m:rPr>
+                  <m:sty m:val="bi"/>
+                </m:rPr>
+                <w:rPr>
+                  <w:rFonts w:ascii="Cambria Math" w:eastAsiaTheme="minorEastAsia" w:hAnsi="Cambria Math"/>
+                </w:rPr>
+                <m:t>μ</m:t>
+              </m:r>
+            </m:oMath>
+            <w:r>
+              <w:rPr>
+                <w:rFonts w:eastAsiaTheme="minorEastAsia"/>
+                <w:b/>
+                <w:vertAlign w:val="subscript"/>
+              </w:rPr>
+              <w:t>1</w:t>
+            </w:r>
+          </w:p>
+        </w:tc>
+        <w:tc>
+          <w:tcPr>
+            <w:tcW w:w="3544" w:type="dxa"/>
+          </w:tcPr>
+          <w:p>
+            <w:pPr>
+              <w:rPr>
+                <w:rFonts w:eastAsiaTheme="minorEastAsia"/>
+              </w:rPr>
+            </w:pPr>
+            <m:oMathPara>
+              <m:oMath>
+                <m:r>
+                  <w:rPr>
+                    <w:rFonts w:ascii="Cambria Math" w:eastAsiaTheme="minorEastAsia" w:hAnsi="Cambria Math"/>
+                  </w:rPr>
+                  <m:t>-0.49643802642822265625</m:t>
+                </m:r>
+              </m:oMath>
+            </m:oMathPara>
+          </w:p>
+        </w:tc>
+      </w:tr>
+      <w:tr>
+        <w:trPr>
+          <w:jc w:val="center"/>
+        </w:trPr>
+        <w:tc>
+          <w:tcPr>
+            <w:tcW w:w="846" w:type="dxa"/>
+            <w:shd w:val="clear" w:color="auto" w:fill="D9D9D9" w:themeFill="background1" w:themeFillShade="D9"/>
+          </w:tcPr>
+          <w:p>
+            <w:pPr>
+              <w:jc w:val="center"/>
+              <w:rPr>
+                <w:rFonts w:eastAsiaTheme="minorEastAsia"/>
+                <w:b/>
+                <w:bCs/>
+                <w:vertAlign w:val="subscript"/>
+              </w:rPr>
+            </w:pPr>
+            <m:oMath>
+              <m:r>
+                <m:rPr>
+                  <m:sty m:val="bi"/>
+                </m:rPr>
+                <w:rPr>
+                  <w:rFonts w:ascii="Cambria Math" w:eastAsiaTheme="minorEastAsia" w:hAnsi="Cambria Math"/>
+                </w:rPr>
+                <m:t>σ</m:t>
+              </m:r>
+            </m:oMath>
+            <w:r>
+              <w:rPr>
+                <w:rFonts w:eastAsiaTheme="minorEastAsia"/>
+                <w:b/>
+                <w:vertAlign w:val="subscript"/>
+              </w:rPr>
+              <w:t>1</w:t>
+            </w:r>
+          </w:p>
+        </w:tc>
+        <w:tc>
+          <w:tcPr>
+            <w:tcW w:w="3544" w:type="dxa"/>
+          </w:tcPr>
+          <w:p>
+            <w:pPr>
+              <w:rPr>
+                <w:rFonts w:eastAsiaTheme="minorEastAsia"/>
+              </w:rPr>
+            </w:pPr>
+            <m:oMathPara>
+              <m:oMath>
+                <m:r>
+                  <w:rPr>
+                    <w:rFonts w:ascii="Cambria Math" w:eastAsiaTheme="minorEastAsia" w:hAnsi="Cambria Math"/>
+                  </w:rPr>
+                  <m:t>1</m:t>
+                </m:r>
+              </m:oMath>
+            </m:oMathPara>
+          </w:p>
+        </w:tc>
+      </w:tr>
+      <w:tr>
+        <w:trPr>
+          <w:jc w:val="center"/>
+        </w:trPr>
+        <w:tc>
+          <w:tcPr>
+            <w:tcW w:w="846" w:type="dxa"/>
+            <w:shd w:val="clear" w:color="auto" w:fill="D9D9D9" w:themeFill="background1" w:themeFillShade="D9"/>
+          </w:tcPr>
+          <w:p>
+            <w:pPr>
+              <w:jc w:val="center"/>
+              <w:rPr>
+                <w:rFonts w:ascii="Calibri" w:eastAsia="Calibri" w:hAnsi="Calibri" w:cs="Times New Roman"/>
+                <w:b/>
+              </w:rPr>
+            </w:pPr>
+            <m:oMath>
+              <m:r>
+                <m:rPr>
+                  <m:sty m:val="bi"/>
+                </m:rPr>
+                <w:rPr>
+                  <w:rFonts w:ascii="Cambria Math" w:eastAsiaTheme="minorEastAsia" w:hAnsi="Cambria Math"/>
+                </w:rPr>
+                <m:t>α</m:t>
+              </m:r>
+            </m:oMath>
+            <w:r>
+              <w:rPr>
+                <w:rFonts w:eastAsiaTheme="minorEastAsia"/>
+                <w:b/>
+                <w:vertAlign w:val="subscript"/>
+                <w:lang w:val="en-AU"/>
+              </w:rPr>
+              <w:t>2</w:t>
+            </w:r>
+          </w:p>
+        </w:tc>
+        <w:tc>
+          <w:tcPr>
+            <w:tcW w:w="3544" w:type="dxa"/>
+          </w:tcPr>
+          <w:p>
+            <w:pPr>
+              <w:rPr>
+                <w:rFonts w:ascii="Calibri" w:eastAsia="Times New Roman" w:hAnsi="Calibri" w:cs="Times New Roman"/>
+              </w:rPr>
+            </w:pPr>
+            <m:oMathPara>
+              <m:oMath>
+                <m:r>
+                  <w:rPr>
+                    <w:rFonts w:ascii="Cambria Math" w:eastAsia="Times New Roman" w:hAnsi="Cambria Math" w:cs="Courier New"/>
+                    <w:sz w:val="20"/>
+                    <w:szCs w:val="20"/>
+                    <w:lang w:eastAsia="es-AR"/>
+                  </w:rPr>
+                  <m:t>2.268282413482666015625/4</m:t>
+                </m:r>
+              </m:oMath>
+            </m:oMathPara>
+          </w:p>
+        </w:tc>
+      </w:tr>
+      <w:tr>
+        <w:trPr>
+          <w:jc w:val="center"/>
+        </w:trPr>
+        <w:tc>
+          <w:tcPr>
+            <w:tcW w:w="846" w:type="dxa"/>
+            <w:shd w:val="clear" w:color="auto" w:fill="D9D9D9" w:themeFill="background1" w:themeFillShade="D9"/>
+          </w:tcPr>
+          <w:p>
+            <w:pPr>
+              <w:jc w:val="center"/>
+              <w:rPr>
+                <w:rFonts w:ascii="Calibri" w:eastAsia="Calibri" w:hAnsi="Calibri" w:cs="Times New Roman"/>
+                <w:b/>
+              </w:rPr>
+            </w:pPr>
+            <m:oMath>
+              <m:r>
+                <m:rPr>
+                  <m:sty m:val="bi"/>
+                </m:rPr>
+                <w:rPr>
+                  <w:rFonts w:ascii="Cambria Math" w:eastAsiaTheme="minorEastAsia" w:hAnsi="Cambria Math"/>
+                </w:rPr>
+                <m:t>β</m:t>
+              </m:r>
+            </m:oMath>
+            <w:r>
+              <w:rPr>
+                <w:rFonts w:eastAsiaTheme="minorEastAsia"/>
+                <w:b/>
+                <w:vertAlign w:val="subscript"/>
+              </w:rPr>
+              <w:t>2</w:t>
+            </w:r>
+          </w:p>
+        </w:tc>
+        <w:tc>
+          <w:tcPr>
+            <w:tcW w:w="3544" w:type="dxa"/>
+          </w:tcPr>
+          <w:p>
+            <w:pPr>
+              <w:rPr>
+                <w:rFonts w:ascii="Calibri" w:eastAsia="Times New Roman" w:hAnsi="Calibri" w:cs="Times New Roman"/>
+              </w:rPr>
+            </w:pPr>
+            <m:oMathPara>
+              <m:oMath>
+                <m:r>
+                  <w:rPr>
+                    <w:rFonts w:ascii="Cambria Math" w:hAnsi="Cambria Math"/>
+                  </w:rPr>
+                  <m:t>0.3928449153900146484375/2</m:t>
+                </m:r>
+              </m:oMath>
+            </m:oMathPara>
+          </w:p>
+        </w:tc>
+      </w:tr>
+      <w:tr>
+        <w:trPr>
+          <w:jc w:val="center"/>
+        </w:trPr>
+        <w:tc>
+          <w:tcPr>
+            <w:tcW w:w="846" w:type="dxa"/>
+            <w:shd w:val="clear" w:color="auto" w:fill="D9D9D9" w:themeFill="background1" w:themeFillShade="D9"/>
+          </w:tcPr>
+          <w:p>
+            <w:pPr>
+              <w:jc w:val="center"/>
+              <w:rPr>
+                <w:rFonts w:ascii="Calibri" w:eastAsia="Calibri" w:hAnsi="Calibri" w:cs="Times New Roman"/>
+                <w:b/>
+              </w:rPr>
+            </w:pPr>
+            <m:oMath>
+              <m:r>
+                <m:rPr>
+                  <m:sty m:val="bi"/>
+                </m:rPr>
+                <w:rPr>
+                  <w:rFonts w:ascii="Cambria Math" w:eastAsiaTheme="minorEastAsia" w:hAnsi="Cambria Math"/>
+                </w:rPr>
+                <m:t>γ</m:t>
+              </m:r>
+            </m:oMath>
+            <w:r>
+              <w:rPr>
+                <w:rFonts w:eastAsiaTheme="minorEastAsia"/>
+                <w:b/>
+                <w:vertAlign w:val="subscript"/>
+              </w:rPr>
+              <w:t>2</w:t>
+            </w:r>
+          </w:p>
+        </w:tc>
+        <w:tc>
+          <w:tcPr>
+            <w:tcW w:w="3544" w:type="dxa"/>
+          </w:tcPr>
+          <w:p>
+            <w:pPr>
+              <w:rPr>
+                <w:rFonts w:ascii="Calibri" w:eastAsia="Times New Roman" w:hAnsi="Calibri" w:cs="Times New Roman"/>
+              </w:rPr>
+            </w:pPr>
+            <m:oMathPara>
+              <m:oMath>
+                <m:r>
+                  <w:rPr>
+                    <w:rFonts w:ascii="Cambria Math" w:hAnsi="Cambria Math"/>
+                  </w:rPr>
+                  <m:t>-0.599300384521484375/2</m:t>
+                </m:r>
+              </m:oMath>
+            </m:oMathPara>
+          </w:p>
+        </w:tc>
+      </w:tr>
+      <w:tr>
+        <w:trPr>
+          <w:jc w:val="center"/>
+        </w:trPr>
+        <w:tc>
+          <w:tcPr>
+            <w:tcW w:w="846" w:type="dxa"/>
+            <w:shd w:val="clear" w:color="auto" w:fill="D9D9D9" w:themeFill="background1" w:themeFillShade="D9"/>
+          </w:tcPr>
+          <w:p>
+            <w:pPr>
+              <w:jc w:val="center"/>
+              <w:rPr>
+                <w:rFonts w:ascii="Calibri" w:eastAsia="Calibri" w:hAnsi="Calibri" w:cs="Times New Roman"/>
+                <w:b/>
+              </w:rPr>
+            </w:pPr>
+            <m:oMath>
+              <m:r>
+                <m:rPr>
+                  <m:sty m:val="bi"/>
+                </m:rPr>
+                <w:rPr>
+                  <w:rFonts w:ascii="Cambria Math" w:eastAsiaTheme="minorEastAsia" w:hAnsi="Cambria Math"/>
+                </w:rPr>
+                <m:t>μ</m:t>
+              </m:r>
+            </m:oMath>
+            <w:r>
+              <w:rPr>
+                <w:rFonts w:eastAsiaTheme="minorEastAsia"/>
+                <w:b/>
+                <w:vertAlign w:val="subscript"/>
+              </w:rPr>
+              <w:t>2</w:t>
+            </w:r>
+          </w:p>
+        </w:tc>
+        <w:tc>
+          <w:tcPr>
+            <w:tcW w:w="3544" w:type="dxa"/>
+          </w:tcPr>
+          <w:p>
+            <w:pPr>
+              <w:rPr>
+                <w:rFonts w:ascii="Calibri" w:eastAsia="Times New Roman" w:hAnsi="Calibri" w:cs="Times New Roman"/>
+              </w:rPr>
+            </w:pPr>
+            <m:oMathPara>
+              <m:oMath>
+                <m:r>
+                  <w:rPr>
+                    <w:rFonts w:ascii="Cambria Math" w:eastAsiaTheme="minorEastAsia" w:hAnsi="Cambria Math"/>
+                  </w:rPr>
+                  <m:t>-0.201916217803955078125</m:t>
+                </m:r>
+              </m:oMath>
+            </m:oMathPara>
+          </w:p>
+        </w:tc>
+      </w:tr>
+      <w:tr>
+        <w:trPr>
+          <w:jc w:val="center"/>
+        </w:trPr>
+        <w:tc>
+          <w:tcPr>
+            <w:tcW w:w="846" w:type="dxa"/>
+            <w:shd w:val="clear" w:color="auto" w:fill="D9D9D9" w:themeFill="background1" w:themeFillShade="D9"/>
+          </w:tcPr>
+          <w:p>
+            <w:pPr>
+              <w:jc w:val="center"/>
+              <w:rPr>
+                <w:rFonts w:ascii="Calibri" w:eastAsia="Calibri" w:hAnsi="Calibri" w:cs="Times New Roman"/>
+                <w:b/>
+              </w:rPr>
+            </w:pPr>
+            <m:oMath>
+              <m:r>
+                <m:rPr>
+                  <m:sty m:val="bi"/>
+                </m:rPr>
+                <w:rPr>
+                  <w:rFonts w:ascii="Cambria Math" w:eastAsiaTheme="minorEastAsia" w:hAnsi="Cambria Math"/>
+                </w:rPr>
+                <m:t>σ</m:t>
+              </m:r>
+            </m:oMath>
+            <w:r>
+              <w:rPr>
+                <w:rFonts w:eastAsiaTheme="minorEastAsia"/>
+                <w:b/>
+                <w:vertAlign w:val="subscript"/>
+              </w:rPr>
+              <w:t>2</w:t>
+            </w:r>
+          </w:p>
+        </w:tc>
+        <w:tc>
+          <w:tcPr>
+            <w:tcW w:w="3544" w:type="dxa"/>
+          </w:tcPr>
+          <w:p>
+            <w:pPr>
+              <w:rPr>
+                <w:rFonts w:ascii="Calibri" w:eastAsia="Times New Roman" w:hAnsi="Calibri" w:cs="Times New Roman"/>
+              </w:rPr>
+            </w:pPr>
+            <m:oMathPara>
+              <m:oMath>
+                <m:r>
+                  <w:rPr>
+                    <w:rFonts w:ascii="Cambria Math" w:eastAsiaTheme="minorEastAsia" w:hAnsi="Cambria Math"/>
+                  </w:rPr>
+                  <m:t>1</m:t>
+                </m:r>
+              </m:oMath>
+            </m:oMathPara>
+          </w:p>
+        </w:tc>
+      </w:tr>
+      <w:tr>
+        <w:trPr>
+          <w:jc w:val="center"/>
+        </w:trPr>
+        <w:tc>
+          <w:tcPr>
+            <w:tcW w:w="846" w:type="dxa"/>
+            <w:shd w:val="clear" w:color="auto" w:fill="D9D9D9" w:themeFill="background1" w:themeFillShade="D9"/>
+          </w:tcPr>
+          <w:p>
+            <w:pPr>
+              <w:jc w:val="center"/>
+              <w:rPr>
+                <w:rFonts w:ascii="Calibri" w:eastAsia="Calibri" w:hAnsi="Calibri" w:cs="Times New Roman"/>
+                <w:b/>
+              </w:rPr>
+            </w:pPr>
+            <m:oMath>
+              <m:r>
+                <m:rPr>
+                  <m:sty m:val="bi"/>
+                </m:rPr>
+                <w:rPr>
+                  <w:rFonts w:ascii="Cambria Math" w:eastAsiaTheme="minorEastAsia" w:hAnsi="Cambria Math"/>
+                </w:rPr>
+                <m:t>α</m:t>
+              </m:r>
+            </m:oMath>
+            <w:r>
+              <w:rPr>
+                <w:rFonts w:eastAsiaTheme="minorEastAsia"/>
+                <w:b/>
+                <w:vertAlign w:val="subscript"/>
+                <w:lang w:val="en-AU"/>
+              </w:rPr>
+              <w:t>3</w:t>
+            </w:r>
+          </w:p>
+        </w:tc>
+        <w:tc>
+          <w:tcPr>
+            <w:tcW w:w="3544" w:type="dxa"/>
+          </w:tcPr>
+          <w:p>
+            <w:pPr>
+              <w:rPr>
+                <w:rFonts w:ascii="Calibri" w:eastAsia="Times New Roman" w:hAnsi="Calibri" w:cs="Times New Roman"/>
+              </w:rPr>
+            </w:pPr>
+            <m:oMathPara>
+              <m:oMath>
+                <m:r>
+                  <w:rPr>
+                    <w:rFonts w:ascii="Cambria Math" w:eastAsia="Times New Roman" w:hAnsi="Cambria Math" w:cs="Courier New"/>
+                    <w:sz w:val="20"/>
+                    <w:szCs w:val="20"/>
+                    <w:lang w:eastAsia="es-AR"/>
+                  </w:rPr>
+                  <m:t>0.2192783355712890625</m:t>
+                </m:r>
+              </m:oMath>
+            </m:oMathPara>
+          </w:p>
+        </w:tc>
+      </w:tr>
+      <w:tr>
+        <w:trPr>
+          <w:jc w:val="center"/>
+        </w:trPr>
+        <w:tc>
+          <w:tcPr>
+            <w:tcW w:w="846" w:type="dxa"/>
+            <w:shd w:val="clear" w:color="auto" w:fill="D9D9D9" w:themeFill="background1" w:themeFillShade="D9"/>
+          </w:tcPr>
+          <w:p>
+            <w:pPr>
+              <w:jc w:val="center"/>
+              <w:rPr>
+                <w:rFonts w:ascii="Calibri" w:eastAsia="Calibri" w:hAnsi="Calibri" w:cs="Times New Roman"/>
+                <w:b/>
+              </w:rPr>
+            </w:pPr>
+            <m:oMath>
+              <m:r>
+                <m:rPr>
+                  <m:sty m:val="bi"/>
+                </m:rPr>
+                <w:rPr>
+                  <w:rFonts w:ascii="Cambria Math" w:eastAsiaTheme="minorEastAsia" w:hAnsi="Cambria Math"/>
+                </w:rPr>
+                <m:t>β</m:t>
+              </m:r>
+            </m:oMath>
+            <w:r>
+              <w:rPr>
+                <w:rFonts w:eastAsiaTheme="minorEastAsia"/>
+                <w:b/>
+                <w:vertAlign w:val="subscript"/>
+              </w:rPr>
+              <w:t>3</w:t>
+            </w:r>
+          </w:p>
+        </w:tc>
+        <w:tc>
+          <w:tcPr>
+            <w:tcW w:w="3544" w:type="dxa"/>
+          </w:tcPr>
+          <w:p>
+            <w:pPr>
+              <w:rPr>
+                <w:rFonts w:ascii="Calibri" w:eastAsia="Times New Roman" w:hAnsi="Calibri" w:cs="Times New Roman"/>
+              </w:rPr>
+            </w:pPr>
+            <m:oMathPara>
+              <m:oMath>
+                <m:r>
+                  <w:rPr>
+                    <w:rFonts w:ascii="Cambria Math" w:hAnsi="Cambria Math"/>
+                  </w:rPr>
+                  <m:t>0.8907105922698974609375/2</m:t>
+                </m:r>
+              </m:oMath>
+            </m:oMathPara>
+          </w:p>
+        </w:tc>
+      </w:tr>
+      <w:tr>
+        <w:trPr>
+          <w:jc w:val="center"/>
+        </w:trPr>
+        <w:tc>
+          <w:tcPr>
+            <w:tcW w:w="846" w:type="dxa"/>
+            <w:shd w:val="clear" w:color="auto" w:fill="D9D9D9" w:themeFill="background1" w:themeFillShade="D9"/>
+          </w:tcPr>
+          <w:p>
+            <w:pPr>
+              <w:jc w:val="center"/>
+              <w:rPr>
+                <w:rFonts w:ascii="Calibri" w:eastAsia="Calibri" w:hAnsi="Calibri" w:cs="Times New Roman"/>
+                <w:b/>
+              </w:rPr>
+            </w:pPr>
+            <m:oMath>
+              <m:r>
+                <m:rPr>
+                  <m:sty m:val="bi"/>
+                </m:rPr>
+                <w:rPr>
+                  <w:rFonts w:ascii="Cambria Math" w:eastAsiaTheme="minorEastAsia" w:hAnsi="Cambria Math"/>
+                </w:rPr>
+                <m:t>γ</m:t>
+              </m:r>
+            </m:oMath>
+            <w:r>
+              <w:rPr>
+                <w:rFonts w:eastAsiaTheme="minorEastAsia"/>
+                <w:b/>
+                <w:vertAlign w:val="subscript"/>
+              </w:rPr>
+              <w:t>3</w:t>
+            </w:r>
+          </w:p>
+        </w:tc>
+        <w:tc>
+          <w:tcPr>
+            <w:tcW w:w="3544" w:type="dxa"/>
+          </w:tcPr>
+          <w:p>
+            <w:pPr>
+              <w:rPr>
+                <w:rFonts w:ascii="Calibri" w:eastAsia="Times New Roman" w:hAnsi="Calibri" w:cs="Times New Roman"/>
+              </w:rPr>
+            </w:pPr>
+            <m:oMathPara>
+              <m:oMath>
+                <m:r>
+                  <w:rPr>
+                    <w:rFonts w:ascii="Cambria Math" w:hAnsi="Cambria Math"/>
+                  </w:rPr>
+                  <m:t>1.0883333683013916015625/2</m:t>
+                </m:r>
+              </m:oMath>
+            </m:oMathPara>
+          </w:p>
+        </w:tc>
+      </w:tr>
+      <w:tr>
+        <w:trPr>
+          <w:jc w:val="center"/>
+        </w:trPr>
+        <w:tc>
+          <w:tcPr>
+            <w:tcW w:w="846" w:type="dxa"/>
+            <w:shd w:val="clear" w:color="auto" w:fill="D9D9D9" w:themeFill="background1" w:themeFillShade="D9"/>
+          </w:tcPr>
+          <w:p>
+            <w:pPr>
+              <w:jc w:val="center"/>
+              <w:rPr>
+                <w:rFonts w:ascii="Calibri" w:eastAsia="Calibri" w:hAnsi="Calibri" w:cs="Times New Roman"/>
+                <w:b/>
+              </w:rPr>
+            </w:pPr>
+            <m:oMath>
+              <m:r>
+                <m:rPr>
+                  <m:sty m:val="bi"/>
+                </m:rPr>
+                <w:rPr>
+                  <w:rFonts w:ascii="Cambria Math" w:eastAsiaTheme="minorEastAsia" w:hAnsi="Cambria Math"/>
+                </w:rPr>
+                <m:t>μ</m:t>
+              </m:r>
+            </m:oMath>
+            <w:r>
+              <w:rPr>
+                <w:rFonts w:eastAsiaTheme="minorEastAsia"/>
+                <w:b/>
+                <w:vertAlign w:val="subscript"/>
+              </w:rPr>
+              <w:t>3</w:t>
+            </w:r>
+          </w:p>
+        </w:tc>
+        <w:tc>
+          <w:tcPr>
+            <w:tcW w:w="3544" w:type="dxa"/>
+          </w:tcPr>
+          <w:p>
+            <w:pPr>
+              <w:rPr>
+                <w:rFonts w:ascii="Calibri" w:eastAsia="Times New Roman" w:hAnsi="Calibri" w:cs="Times New Roman"/>
+              </w:rPr>
+            </w:pPr>
+            <m:oMathPara>
+              <m:oMath>
+                <m:r>
+                  <w:rPr>
+                    <w:rFonts w:ascii="Cambria Math" w:eastAsiaTheme="minorEastAsia" w:hAnsi="Cambria Math"/>
+                  </w:rPr>
+                  <m:t>-0.682704925537109375</m:t>
+                </m:r>
+              </m:oMath>
+            </m:oMathPara>
+          </w:p>
+        </w:tc>
+      </w:tr>
+      <w:tr>
+        <w:trPr>
+          <w:jc w:val="center"/>
+        </w:trPr>
+        <w:tc>
+          <w:tcPr>
+            <w:tcW w:w="846" w:type="dxa"/>
+            <w:shd w:val="clear" w:color="auto" w:fill="D9D9D9" w:themeFill="background1" w:themeFillShade="D9"/>
+          </w:tcPr>
+          <w:p>
+            <w:pPr>
+              <w:jc w:val="center"/>
+              <w:rPr>
+                <w:rFonts w:ascii="Calibri" w:eastAsia="Calibri" w:hAnsi="Calibri" w:cs="Times New Roman"/>
+                <w:b/>
+              </w:rPr>
+            </w:pPr>
+            <m:oMath>
+              <m:r>
+                <m:rPr>
+                  <m:sty m:val="bi"/>
+                </m:rPr>
+                <w:rPr>
+                  <w:rFonts w:ascii="Cambria Math" w:eastAsiaTheme="minorEastAsia" w:hAnsi="Cambria Math"/>
+                </w:rPr>
+                <m:t>σ</m:t>
+              </m:r>
+            </m:oMath>
+            <w:r>
+              <w:rPr>
+                <w:rFonts w:eastAsiaTheme="minorEastAsia"/>
+                <w:b/>
+                <w:vertAlign w:val="subscript"/>
+              </w:rPr>
+              <w:t>3</w:t>
+            </w:r>
+          </w:p>
+        </w:tc>
+        <w:tc>
+          <w:tcPr>
+            <w:tcW w:w="3544" w:type="dxa"/>
+          </w:tcPr>
+          <w:p>
+            <w:pPr>
+              <w:rPr>
+                <w:rFonts w:ascii="Calibri" w:eastAsia="Times New Roman" w:hAnsi="Calibri" w:cs="Times New Roman"/>
+              </w:rPr>
+            </w:pPr>
+            <m:oMathPara>
+              <m:oMath>
+                <m:r>
+                  <w:rPr>
+                    <w:rFonts w:ascii="Cambria Math" w:eastAsiaTheme="minorEastAsia" w:hAnsi="Cambria Math"/>
+                  </w:rPr>
+                  <m:t>1</m:t>
+                </m:r>
+              </m:oMath>
+            </m:oMathPara>
+          </w:p>
+        </w:tc>
+      </w:tr>
+      <w:tr>
+        <w:trPr>
+          <w:jc w:val="center"/>
+        </w:trPr>
+        <w:tc>
+          <w:tcPr>
+            <w:tcW w:w="846" w:type="dxa"/>
+            <w:shd w:val="clear" w:color="auto" w:fill="D9D9D9" w:themeFill="background1" w:themeFillShade="D9"/>
+          </w:tcPr>
+          <w:p>
+            <w:pPr>
+              <w:jc w:val="center"/>
+              <w:rPr>
+                <w:rFonts w:ascii="Calibri" w:eastAsia="Calibri" w:hAnsi="Calibri" w:cs="Times New Roman"/>
+                <w:b/>
+              </w:rPr>
+            </w:pPr>
+            <m:oMath>
+              <m:r>
+                <m:rPr>
+                  <m:sty m:val="bi"/>
+                </m:rPr>
+                <w:rPr>
+                  <w:rFonts w:ascii="Cambria Math" w:eastAsiaTheme="minorEastAsia" w:hAnsi="Cambria Math"/>
+                </w:rPr>
+                <m:t>α</m:t>
+              </m:r>
+            </m:oMath>
+            <w:r>
+              <w:rPr>
+                <w:rFonts w:eastAsiaTheme="minorEastAsia"/>
+                <w:b/>
+                <w:vertAlign w:val="subscript"/>
+                <w:lang w:val="en-AU"/>
+              </w:rPr>
+              <w:t>4</w:t>
+            </w:r>
+          </w:p>
+        </w:tc>
+        <w:tc>
+          <w:tcPr>
+            <w:tcW w:w="3544" w:type="dxa"/>
+          </w:tcPr>
+          <w:p>
+            <w:pPr>
+              <w:rPr>
+                <w:rFonts w:ascii="Calibri" w:eastAsia="Times New Roman" w:hAnsi="Calibri" w:cs="Times New Roman"/>
+              </w:rPr>
+            </w:pPr>
+            <m:oMathPara>
+              <m:oMath>
+                <m:r>
+                  <w:rPr>
+                    <w:rFonts w:ascii="Cambria Math" w:eastAsia="Times New Roman" w:hAnsi="Cambria Math" w:cs="Courier New"/>
+                    <w:sz w:val="20"/>
+                    <w:szCs w:val="20"/>
+                    <w:lang w:eastAsia="es-AR"/>
+                  </w:rPr>
+                  <m:t>0.2192783355712890625</m:t>
+                </m:r>
+              </m:oMath>
+            </m:oMathPara>
+          </w:p>
+        </w:tc>
+      </w:tr>
+      <w:tr>
+        <w:trPr>
+          <w:jc w:val="center"/>
+        </w:trPr>
+        <w:tc>
+          <w:tcPr>
+            <w:tcW w:w="846" w:type="dxa"/>
+            <w:shd w:val="clear" w:color="auto" w:fill="D9D9D9" w:themeFill="background1" w:themeFillShade="D9"/>
+          </w:tcPr>
+          <w:p>
+            <w:pPr>
+              <w:jc w:val="center"/>
+              <w:rPr>
+                <w:rFonts w:ascii="Calibri" w:eastAsia="Calibri" w:hAnsi="Calibri" w:cs="Times New Roman"/>
+                <w:b/>
+              </w:rPr>
+            </w:pPr>
+            <m:oMath>
+              <m:r>
+                <m:rPr>
+                  <m:sty m:val="bi"/>
+                </m:rPr>
+                <w:rPr>
+                  <w:rFonts w:ascii="Cambria Math" w:eastAsiaTheme="minorEastAsia" w:hAnsi="Cambria Math"/>
+                </w:rPr>
+                <m:t>β</m:t>
+              </m:r>
+            </m:oMath>
+            <w:r>
+              <w:rPr>
+                <w:rFonts w:eastAsiaTheme="minorEastAsia"/>
+                <w:b/>
+                <w:vertAlign w:val="subscript"/>
+              </w:rPr>
+              <w:t>4</w:t>
+            </w:r>
+          </w:p>
+        </w:tc>
+        <w:tc>
+          <w:tcPr>
+            <w:tcW w:w="3544" w:type="dxa"/>
+          </w:tcPr>
+          <w:p>
+            <w:pPr>
+              <w:rPr>
+                <w:rFonts w:ascii="Calibri" w:eastAsia="Times New Roman" w:hAnsi="Calibri" w:cs="Times New Roman"/>
+              </w:rPr>
+            </w:pPr>
+            <m:oMathPara>
+              <m:oMath>
+                <m:r>
+                  <w:rPr>
+                    <w:rFonts w:ascii="Cambria Math" w:hAnsi="Cambria Math"/>
+                  </w:rPr>
+                  <m:t>0.8733577728271484375/2</m:t>
+                </m:r>
+              </m:oMath>
+            </m:oMathPara>
+          </w:p>
+        </w:tc>
+      </w:tr>
+      <w:tr>
+        <w:trPr>
+          <w:jc w:val="center"/>
+        </w:trPr>
+        <w:tc>
+          <w:tcPr>
+            <w:tcW w:w="846" w:type="dxa"/>
+            <w:shd w:val="clear" w:color="auto" w:fill="D9D9D9" w:themeFill="background1" w:themeFillShade="D9"/>
+          </w:tcPr>
+          <w:p>
+            <w:pPr>
+              <w:jc w:val="center"/>
+              <w:rPr>
+                <w:rFonts w:ascii="Calibri" w:eastAsia="Calibri" w:hAnsi="Calibri" w:cs="Times New Roman"/>
+                <w:b/>
+              </w:rPr>
+            </w:pPr>
+            <m:oMath>
+              <m:r>
+                <m:rPr>
+                  <m:sty m:val="bi"/>
+                </m:rPr>
+                <w:rPr>
+                  <w:rFonts w:ascii="Cambria Math" w:eastAsiaTheme="minorEastAsia" w:hAnsi="Cambria Math"/>
+                </w:rPr>
+                <m:t>γ</m:t>
+              </m:r>
+            </m:oMath>
+            <w:r>
+              <w:rPr>
+                <w:rFonts w:eastAsiaTheme="minorEastAsia"/>
+                <w:b/>
+                <w:vertAlign w:val="subscript"/>
+              </w:rPr>
+              <w:t>4</w:t>
+            </w:r>
+          </w:p>
+        </w:tc>
+        <w:tc>
+          <w:tcPr>
+            <w:tcW w:w="3544" w:type="dxa"/>
+          </w:tcPr>
+          <w:p>
+            <w:pPr>
+              <w:rPr>
+                <w:rFonts w:ascii="Calibri" w:eastAsia="Times New Roman" w:hAnsi="Calibri" w:cs="Times New Roman"/>
+              </w:rPr>
+            </w:pPr>
+            <m:oMathPara>
+              <m:oMath>
+                <m:r>
+                  <w:rPr>
+                    <w:rFonts w:ascii="Cambria Math" w:hAnsi="Cambria Math"/>
+                  </w:rPr>
+                  <m:t>-0.5475704669952392578125/2</m:t>
+                </m:r>
+              </m:oMath>
+            </m:oMathPara>
+          </w:p>
+        </w:tc>
+      </w:tr>
+      <w:tr>
+        <w:trPr>
+          <w:jc w:val="center"/>
+        </w:trPr>
+        <w:tc>
+          <w:tcPr>
+            <w:tcW w:w="846" w:type="dxa"/>
+            <w:shd w:val="clear" w:color="auto" w:fill="D9D9D9" w:themeFill="background1" w:themeFillShade="D9"/>
+          </w:tcPr>
+          <w:p>
+            <w:pPr>
+              <w:jc w:val="center"/>
+              <w:rPr>
+                <w:rFonts w:ascii="Calibri" w:eastAsia="Calibri" w:hAnsi="Calibri" w:cs="Times New Roman"/>
+                <w:b/>
+              </w:rPr>
+            </w:pPr>
+            <m:oMath>
+              <m:r>
+                <m:rPr>
+                  <m:sty m:val="bi"/>
+                </m:rPr>
+                <w:rPr>
+                  <w:rFonts w:ascii="Cambria Math" w:eastAsiaTheme="minorEastAsia" w:hAnsi="Cambria Math"/>
+                </w:rPr>
+                <m:t>μ</m:t>
+              </m:r>
+            </m:oMath>
+            <w:r>
+              <w:rPr>
+                <w:rFonts w:eastAsiaTheme="minorEastAsia"/>
+                <w:b/>
+                <w:vertAlign w:val="subscript"/>
+              </w:rPr>
+              <w:t>4</w:t>
+            </w:r>
+          </w:p>
+        </w:tc>
+        <w:tc>
+          <w:tcPr>
+            <w:tcW w:w="3544" w:type="dxa"/>
+          </w:tcPr>
+          <w:p>
+            <w:pPr>
+              <w:rPr>
+                <w:rFonts w:ascii="Calibri" w:eastAsia="Times New Roman" w:hAnsi="Calibri" w:cs="Times New Roman"/>
+              </w:rPr>
+            </w:pPr>
+            <m:oMathPara>
+              <m:oMath>
+                <m:r>
+                  <w:rPr>
+                    <w:rFonts w:ascii="Cambria Math" w:eastAsiaTheme="minorEastAsia" w:hAnsi="Cambria Math"/>
+                  </w:rPr>
+                  <m:t>0.0016105175018310546875</m:t>
+                </m:r>
+              </m:oMath>
+            </m:oMathPara>
+          </w:p>
+        </w:tc>
+      </w:tr>
+      <w:tr>
+        <w:trPr>
+          <w:jc w:val="center"/>
+        </w:trPr>
+        <w:tc>
+          <w:tcPr>
+            <w:tcW w:w="846" w:type="dxa"/>
+            <w:shd w:val="clear" w:color="auto" w:fill="D9D9D9" w:themeFill="background1" w:themeFillShade="D9"/>
+          </w:tcPr>
+          <w:p>
+            <w:pPr>
+              <w:jc w:val="center"/>
+              <w:rPr>
+                <w:rFonts w:ascii="Calibri" w:eastAsia="Calibri" w:hAnsi="Calibri" w:cs="Times New Roman"/>
+                <w:b/>
+              </w:rPr>
+            </w:pPr>
+            <m:oMath>
+              <m:r>
+                <m:rPr>
+                  <m:sty m:val="bi"/>
+                </m:rPr>
+                <w:rPr>
+                  <w:rFonts w:ascii="Cambria Math" w:eastAsiaTheme="minorEastAsia" w:hAnsi="Cambria Math"/>
+                </w:rPr>
+                <m:t>σ</m:t>
+              </m:r>
+            </m:oMath>
+            <w:r>
+              <w:rPr>
+                <w:rFonts w:eastAsiaTheme="minorEastAsia"/>
+                <w:b/>
+                <w:vertAlign w:val="subscript"/>
+              </w:rPr>
+              <w:t>4</w:t>
+            </w:r>
+          </w:p>
+        </w:tc>
+        <w:tc>
+          <w:tcPr>
+            <w:tcW w:w="3544" w:type="dxa"/>
+          </w:tcPr>
+          <w:p>
+            <w:pPr>
+              <w:rPr>
+                <w:rFonts w:ascii="Calibri" w:eastAsia="Times New Roman" w:hAnsi="Calibri" w:cs="Times New Roman"/>
+              </w:rPr>
+            </w:pPr>
+            <m:oMathPara>
+              <m:oMath>
+                <m:r>
+                  <w:rPr>
+                    <w:rFonts w:ascii="Cambria Math" w:eastAsiaTheme="minorEastAsia" w:hAnsi="Cambria Math"/>
+                  </w:rPr>
+                  <m:t>1</m:t>
+                </m:r>
+              </m:oMath>
+            </m:oMathPara>
+          </w:p>
+        </w:tc>
+      </w:tr>
+    </w:tbl>
+    <w:p>
+      <w:pPr>
+        <w:pStyle w:val="Caption"/>
+        <w:jc w:val="center"/>
+      </w:pPr>
+      <w:bookmarkStart w:id="14" w:name="_Ref83069702"/>
+      <w:r>
+        <w:t xml:space="preserve">Tabla </w:t>
+      </w:r>
+      <w:r>
+        <w:fldChar w:fldCharType="begin"/>
+      </w:r>
+      <w:r>
+        <w:instrText xml:space="preserve"> SEQ Tabla \* ARABIC </w:instrText>
+      </w:r>
+      <w:r>
+        <w:fldChar w:fldCharType="separate"/>
+      </w:r>
+      <w:r>
+        <w:rPr>
+          <w:noProof/>
+        </w:rPr>
+        <w:t>4</w:t>
+      </w:r>
+      <w:r>
+        <w:rPr>
+          <w:noProof/>
+        </w:rPr>
+        <w:fldChar w:fldCharType="end"/>
+      </w:r>
+      <w:r>
+        <w:t>: Parámetros del IIR</w:t>
+      </w:r>
+      <w:bookmarkEnd w:id="14"/>
+    </w:p>
+    <w:p>
+      <w:pPr>
+        <w:jc w:val="both"/>
+      </w:pPr>
+      <w:r>
+        <w:tab/>
+        <w:t xml:space="preserve">Las </w:t>
+      </w:r>
+      <w:r>
+        <w:fldChar w:fldCharType="begin"/>
+      </w:r>
+      <w:r>
+        <w:instrText xml:space="preserve"> REF _Ref83069952 \h </w:instrText>
+      </w:r>
+      <w:r>
+        <w:fldChar w:fldCharType="separate"/>
+      </w:r>
+      <w:r>
+        <w:t xml:space="preserve">Ilustraciones </w:t>
+      </w:r>
+      <w:r>
+        <w:rPr>
+          <w:noProof/>
+        </w:rPr>
+        <w:t>6</w:t>
+      </w:r>
+      <w:r>
+        <w:fldChar w:fldCharType="end"/>
+      </w:r>
+      <w:r>
+        <w:t xml:space="preserve"> y </w:t>
+      </w:r>
+      <w:r>
+        <w:fldChar w:fldCharType="begin"/>
+      </w:r>
+      <w:r>
+        <w:instrText xml:space="preserve"> REF _Ref83069955 \h </w:instrText>
+      </w:r>
+      <w:r>
+        <w:fldChar w:fldCharType="separate"/>
+      </w:r>
+      <w:r>
+        <w:rPr>
+          <w:noProof/>
+        </w:rPr>
+        <w:t>7</w:t>
+      </w:r>
+      <w:r>
+        <w:fldChar w:fldCharType="end"/>
+      </w:r>
+      <w:r>
+        <w:t xml:space="preserve"> presentan la respuesta en frecuencia y al impulso del filtro, respectivamente, obtenidas de la misma herramienta de diseño.</w:t>
+      </w:r>
+    </w:p>
+    <w:p>
+      <w:pPr>
+        <w:keepNext/>
+        <w:jc w:val="both"/>
+      </w:pPr>
+      <w:r>
+        <w:rPr>
+          <w:noProof/>
+        </w:rPr>
+        <w:lastRenderedPageBreak/>
+        <w:drawing>
+          <wp:inline distT="0" distB="0" distL="0" distR="0" wp14:anchorId="78EA9252" wp14:editId="59FC5C9B">
+            <wp:extent cx="5783583" cy="1809750"/>
+            <wp:effectExtent l="0" t="0" r="7620" b="0"/>
+            <wp:docPr id="7" name="Picture 7" descr="Histogram&#10;&#10;Description automatically generated"/>
+            <wp:cNvGraphicFramePr>
+              <a:graphicFrameLocks xmlns:a="http://schemas.openxmlformats.org/drawingml/2006/main" noChangeAspect="1"/>
+            </wp:cNvGraphicFramePr>
+            <a:graphic xmlns:a="http://schemas.openxmlformats.org/drawingml/2006/main">
+              <a:graphicData uri="http://schemas.openxmlformats.org/drawingml/2006/picture">
+                <pic:pic xmlns:pic="http://schemas.openxmlformats.org/drawingml/2006/picture">
+                  <pic:nvPicPr>
+                    <pic:cNvPr id="7" name="Picture 7" descr="Histogram&#10;&#10;Description automatically generated"/>
+                    <pic:cNvPicPr/>
+                  </pic:nvPicPr>
+                  <pic:blipFill>
+                    <a:blip r:embed="rId15"/>
+                    <a:stretch>
+                      <a:fillRect/>
+                    </a:stretch>
+                  </pic:blipFill>
+                  <pic:spPr>
+                    <a:xfrm>
+                      <a:off x="0" y="0"/>
+                      <a:ext cx="5786635" cy="1810705"/>
+                    </a:xfrm>
+                    <a:prstGeom prst="rect">
+                      <a:avLst/>
+                    </a:prstGeom>
+                  </pic:spPr>
+                </pic:pic>
+              </a:graphicData>
+            </a:graphic>
+          </wp:inline>
+        </w:drawing>
+      </w:r>
+    </w:p>
+    <w:p>
+      <w:pPr>
+        <w:pStyle w:val="Caption"/>
+        <w:jc w:val="center"/>
+      </w:pPr>
+      <w:bookmarkStart w:id="15" w:name="_Ref83069952"/>
+      <w:r>
+        <w:t xml:space="preserve">Ilustración </w:t>
+      </w:r>
+      <w:r>
+        <w:fldChar w:fldCharType="begin"/>
+      </w:r>
+      <w:r>
+        <w:instrText xml:space="preserve"> SEQ Ilustración \* ARABIC </w:instrText>
+      </w:r>
+      <w:r>
+        <w:fldChar w:fldCharType="separate"/>
+      </w:r>
+      <w:r>
+        <w:rPr>
+          <w:noProof/>
+        </w:rPr>
+        <w:t>6</w:t>
+      </w:r>
+      <w:r>
+        <w:rPr>
+          <w:noProof/>
+        </w:rPr>
+        <w:fldChar w:fldCharType="end"/>
+      </w:r>
+      <w:r>
+        <w:t>: Respuesta en frecuencia del filtro rechaza-banda</w:t>
+      </w:r>
+      <w:bookmarkEnd w:id="15"/>
+    </w:p>
+    <w:p/>
+    <w:p>
+      <w:pPr>
+        <w:keepNext/>
+      </w:pPr>
+      <w:r>
+        <w:rPr>
+          <w:noProof/>
+        </w:rPr>
+        <w:drawing>
+          <wp:inline distT="0" distB="0" distL="0" distR="0" wp14:anchorId="41799A39" wp14:editId="711E5678">
+            <wp:extent cx="5789604" cy="2047875"/>
+            <wp:effectExtent l="0" t="0" r="1905" b="0"/>
+            <wp:docPr id="8" name="Picture 8" descr="Graphical user interface, application&#10;&#10;Description automatically generated"/>
+            <wp:cNvGraphicFramePr>
+              <a:graphicFrameLocks xmlns:a="http://schemas.openxmlformats.org/drawingml/2006/main" noChangeAspect="1"/>
+            </wp:cNvGraphicFramePr>
+            <a:graphic xmlns:a="http://schemas.openxmlformats.org/drawingml/2006/main">
+              <a:graphicData uri="http://schemas.openxmlformats.org/drawingml/2006/picture">
+                <pic:pic xmlns:pic="http://schemas.openxmlformats.org/drawingml/2006/picture">
+                  <pic:nvPicPr>
+                    <pic:cNvPr id="8" name="Picture 8" descr="Graphical user interface, application&#10;&#10;Description automatically generated"/>
+                    <pic:cNvPicPr/>
+                  </pic:nvPicPr>
+                  <pic:blipFill>
+                    <a:blip r:embed="rId16"/>
+                    <a:stretch>
+                      <a:fillRect/>
+                    </a:stretch>
+                  </pic:blipFill>
+                  <pic:spPr>
+                    <a:xfrm>
+                      <a:off x="0" y="0"/>
+                      <a:ext cx="5795111" cy="2049823"/>
+                    </a:xfrm>
+                    <a:prstGeom prst="rect">
+                      <a:avLst/>
+                    </a:prstGeom>
+                  </pic:spPr>
+                </pic:pic>
+              </a:graphicData>
+            </a:graphic>
+          </wp:inline>
+        </w:drawing>
+      </w:r>
+    </w:p>
+    <w:p>
+      <w:pPr>
+        <w:pStyle w:val="Caption"/>
+        <w:jc w:val="center"/>
+      </w:pPr>
+      <w:bookmarkStart w:id="16" w:name="_Ref83069955"/>
+      <w:r>
+        <w:t xml:space="preserve">Ilustración </w:t>
+      </w:r>
+      <w:r>
+        <w:fldChar w:fldCharType="begin"/>
+      </w:r>
+      <w:r>
+        <w:instrText xml:space="preserve"> SEQ Ilustración \* ARABIC </w:instrText>
+      </w:r>
+      <w:r>
+        <w:fldChar w:fldCharType="separate"/>
+      </w:r>
+      <w:r>
+        <w:rPr>
+          <w:noProof/>
+        </w:rPr>
+        <w:t>7</w:t>
+      </w:r>
+      <w:r>
+        <w:rPr>
+          <w:noProof/>
+        </w:rPr>
+        <w:fldChar w:fldCharType="end"/>
+      </w:r>
+      <w:r>
+        <w:t>: Respuesta al impulso del filtro rechaza-banda</w:t>
+      </w:r>
+      <w:bookmarkEnd w:id="16"/>
+    </w:p>
+    <w:p>
+      <w:pPr>
+        <w:pStyle w:val="Heading2"/>
+      </w:pPr>
+      <w:r>
+        <w:t>Implementación</w:t>
+      </w:r>
+    </w:p>
+    <w:p>
+      <w:pPr>
+        <w:jc w:val="both"/>
+      </w:pPr>
+      <w:r>
+        <w:tab/>
+        <w:t xml:space="preserve">En la </w:t>
+      </w:r>
+      <w:r>
+        <w:fldChar w:fldCharType="begin"/>
+      </w:r>
+      <w:r>
+        <w:instrText xml:space="preserve"> REF _Ref83070152 \h </w:instrText>
+      </w:r>
+      <w:r>
+        <w:fldChar w:fldCharType="separate"/>
+      </w:r>
+      <w:r>
+        <w:t xml:space="preserve">Ilustración </w:t>
+      </w:r>
+      <w:r>
+        <w:rPr>
+          <w:noProof/>
+        </w:rPr>
+        <w:t>8</w:t>
+      </w:r>
+      <w:r>
+        <w:fldChar w:fldCharType="end"/>
+      </w:r>
+      <w:r>
+        <w:fldChar w:fldCharType="begin"/>
+      </w:r>
+      <w:r>
+        <w:instrText xml:space="preserve"> REF _Ref82948500 \h  \* MERGEFORMAT </w:instrText>
+      </w:r>
+      <w:r>
+        <w:fldChar w:fldCharType="separate"/>
+      </w:r>
+      <w:r>
+        <w:fldChar w:fldCharType="end"/>
+      </w:r>
+      <w:r>
+        <w:t xml:space="preserve">, se muestra el fragmento de código fuente correspondiente a la implementación de la macro </w:t>
+      </w:r>
+      <w:proofErr w:type="spellStart"/>
+      <w:r>
+        <w:rPr>
+          <w:b/>
+          <w:bCs/>
+        </w:rPr>
+        <w:t>iir</w:t>
+      </w:r>
+      <w:proofErr w:type="spellEnd"/>
+      <w:r>
+        <w:t xml:space="preserve">, la cual para esta implementación no es sencillamente una subrutina, con el fin de recibir como parámetro la cantidad de celdas que el filtro diseñado deberá ciclar en cada pasada. La subrutina </w:t>
+      </w:r>
+      <w:proofErr w:type="spellStart"/>
+      <w:r>
+        <w:rPr>
+          <w:b/>
+          <w:bCs/>
+        </w:rPr>
+        <w:t>iir_casc</w:t>
+      </w:r>
+      <w:proofErr w:type="spellEnd"/>
+      <w:r>
+        <w:rPr>
+          <w:b/>
+          <w:bCs/>
+        </w:rPr>
+        <w:t xml:space="preserve"> </w:t>
+      </w:r>
+      <w:r>
+        <w:t xml:space="preserve">implementa el algoritmo para ejecutar el procesamiento por muestras de una cascada de celdas IIR de segundo orden. </w:t>
+      </w:r>
+    </w:p>
+    <w:p>
+      <w:pPr>
+        <w:keepNext/>
+        <w:jc w:val="both"/>
+      </w:pPr>
+      <w:r>
+        <w:rPr>
+          <w:noProof/>
+        </w:rPr>
+        <w:lastRenderedPageBreak/>
+        <w:drawing>
+          <wp:inline distT="0" distB="0" distL="0" distR="0" wp14:anchorId="33E82AA9" wp14:editId="6CB972FA">
+            <wp:extent cx="5400040" cy="4222750"/>
+            <wp:effectExtent l="0" t="0" r="0" b="6350"/>
+            <wp:docPr id="9" name="Picture 9" descr="Text&#10;&#10;Description automatically generated"/>
+            <wp:cNvGraphicFramePr>
+              <a:graphicFrameLocks xmlns:a="http://schemas.openxmlformats.org/drawingml/2006/main" noChangeAspect="1"/>
+            </wp:cNvGraphicFramePr>
+            <a:graphic xmlns:a="http://schemas.openxmlformats.org/drawingml/2006/main">
+              <a:graphicData uri="http://schemas.openxmlformats.org/drawingml/2006/picture">
+                <pic:pic xmlns:pic="http://schemas.openxmlformats.org/drawingml/2006/picture">
+                  <pic:nvPicPr>
+                    <pic:cNvPr id="9" name="Picture 9" descr="Text&#10;&#10;Description automatically generated"/>
+                    <pic:cNvPicPr/>
+                  </pic:nvPicPr>
+                  <pic:blipFill>
+                    <a:blip r:embed="rId17"/>
+                    <a:stretch>
+                      <a:fillRect/>
+                    </a:stretch>
+                  </pic:blipFill>
+                  <pic:spPr>
+                    <a:xfrm>
+                      <a:off x="0" y="0"/>
+                      <a:ext cx="5400040" cy="4222750"/>
+                    </a:xfrm>
+                    <a:prstGeom prst="rect">
+                      <a:avLst/>
+                    </a:prstGeom>
+                  </pic:spPr>
+                </pic:pic>
+              </a:graphicData>
+            </a:graphic>
+          </wp:inline>
+        </w:drawing>
+      </w:r>
+    </w:p>
+    <w:p>
+      <w:pPr>
+        <w:pStyle w:val="Caption"/>
+        <w:jc w:val="center"/>
+      </w:pPr>
+      <w:bookmarkStart w:id="17" w:name="_Ref83070152"/>
+      <w:r>
+        <w:t xml:space="preserve">Ilustración </w:t>
+      </w:r>
+      <w:r>
+        <w:fldChar w:fldCharType="begin"/>
+      </w:r>
+      <w:r>
+        <w:instrText xml:space="preserve"> SEQ Ilustración \* ARABIC </w:instrText>
+      </w:r>
+      <w:r>
+        <w:fldChar w:fldCharType="separate"/>
+      </w:r>
+      <w:r>
+        <w:rPr>
+          <w:noProof/>
+        </w:rPr>
+        <w:t>8</w:t>
+      </w:r>
+      <w:r>
+        <w:rPr>
+          <w:noProof/>
+        </w:rPr>
+        <w:fldChar w:fldCharType="end"/>
+      </w:r>
+      <w:r>
+        <w:t>: Fragmento de código que implementa el filtro IIR como cascada de secciones de segundo orden.</w:t>
+      </w:r>
+      <w:bookmarkEnd w:id="17"/>
+    </w:p>
+    <w:p>
+      <w:pPr>
+        <w:pStyle w:val="Heading2"/>
+      </w:pPr>
+      <w:r>
+        <w:t>Resultados</w:t>
+      </w:r>
+    </w:p>
+    <w:p>
+      <w:pPr>
+        <w:jc w:val="both"/>
+      </w:pPr>
+      <w:r>
+        <w:tab/>
+        <w:t xml:space="preserve">Al igual que en el ejercicio anterior, el simulador provisto por Motorola para el </w:t>
+      </w:r>
+      <w:proofErr w:type="gramStart"/>
+      <w:r>
+        <w:t>DSP56307,</w:t>
+      </w:r>
+      <w:proofErr w:type="gramEnd"/>
+      <w:r>
+        <w:t xml:space="preserve"> fue utilizando en el código </w:t>
+      </w:r>
+      <w:proofErr w:type="spellStart"/>
+      <w:r>
+        <w:rPr>
+          <w:b/>
+          <w:bCs/>
+        </w:rPr>
+        <w:t>iir_testbench</w:t>
+      </w:r>
+      <w:proofErr w:type="spellEnd"/>
+      <w:r>
+        <w:t>, siendo la entrada una delta y observando en memoria la salida del filtro IIR. De esta forma, se verifica que se comporta como es esperado el filtro, por contrastación de la respuesta impulsiva.</w:t>
+      </w:r>
+    </w:p>
+    <w:p>
+      <w:pPr>
+        <w:jc w:val="both"/>
+        <w:rPr>
+          <w:rFonts w:eastAsiaTheme="minorEastAsia"/>
+        </w:rPr>
+      </w:pPr>
+      <w:r>
+        <w:tab/>
+        <w:t xml:space="preserve">Para la validación del filtro IIR diseñado, se compila, enlaza y programa el DSP56307 de Motorola con el código fuente </w:t>
+      </w:r>
+      <w:r>
+        <w:rPr>
+          <w:b/>
+          <w:bCs/>
+        </w:rPr>
+        <w:t>filtro.asm</w:t>
+      </w:r>
+      <w:r>
+        <w:t xml:space="preserve"> que utiliza la subrutina </w:t>
+      </w:r>
+      <w:proofErr w:type="spellStart"/>
+      <w:r>
+        <w:rPr>
+          <w:b/>
+          <w:bCs/>
+        </w:rPr>
+        <w:t>iir_casc</w:t>
+      </w:r>
+      <w:proofErr w:type="spellEnd"/>
+      <w:r>
+        <w:t xml:space="preserve"> desarrollada. Se conecta la entrada de audio de la placa de desarrollo del DSP56307 al generador, y su salida al osciloscopio, y se procede a medir la respuesta en frecuencia en un rango  </w:t>
+      </w:r>
+      <m:oMath>
+        <m:r>
+          <w:rPr>
+            <w:rFonts w:ascii="Cambria Math" w:hAnsi="Cambria Math"/>
+          </w:rPr>
+          <m:t>f∈[1Hz, 24kHz]</m:t>
+        </m:r>
+      </m:oMath>
+      <w:r>
+        <w:rPr>
+          <w:rFonts w:eastAsiaTheme="minorEastAsia"/>
+        </w:rPr>
+        <w:t xml:space="preserve">. Es importante tener configurada la placa de desarrollo (por hardware) en una frecuencia de muestreo </w:t>
+      </w:r>
+      <m:oMath>
+        <m:sSub>
+          <m:sSubPr>
+            <m:ctrlPr>
+              <w:rPr>
+                <w:rFonts w:ascii="Cambria Math" w:eastAsiaTheme="minorEastAsia" w:hAnsi="Cambria Math"/>
+                <w:i/>
+              </w:rPr>
+            </m:ctrlPr>
+          </m:sSubPr>
+          <m:e>
+            <m:r>
+              <w:rPr>
+                <w:rFonts w:ascii="Cambria Math" w:eastAsiaTheme="minorEastAsia" w:hAnsi="Cambria Math"/>
+              </w:rPr>
+              <m:t>f</m:t>
+            </m:r>
+          </m:e>
+          <m:sub>
+            <m:r>
+              <w:rPr>
+                <w:rFonts w:ascii="Cambria Math" w:eastAsiaTheme="minorEastAsia" w:hAnsi="Cambria Math"/>
+              </w:rPr>
+              <m:t>s</m:t>
+            </m:r>
+          </m:sub>
+        </m:sSub>
+        <m:r>
+          <w:rPr>
+            <w:rFonts w:ascii="Cambria Math" w:eastAsiaTheme="minorEastAsia" w:hAnsi="Cambria Math"/>
+          </w:rPr>
+          <m:t>=48kHz</m:t>
+        </m:r>
+      </m:oMath>
+      <w:r>
+        <w:rPr>
+          <w:rFonts w:eastAsiaTheme="minorEastAsia"/>
+        </w:rPr>
+        <w:t>.</w:t>
+      </w:r>
+    </w:p>
+    <w:p>
+      <w:pPr>
+        <w:jc w:val="both"/>
+        <w:rPr>
+          <w:rFonts w:eastAsiaTheme="minorEastAsia"/>
+        </w:rPr>
+      </w:pPr>
+      <w:r>
+        <w:rPr>
+          <w:rFonts w:eastAsiaTheme="minorEastAsia"/>
+        </w:rPr>
+        <w:tab/>
+        <w:t xml:space="preserve">En la </w:t>
+      </w:r>
+      <w:r>
+        <w:rPr>
+          <w:rFonts w:eastAsiaTheme="minorEastAsia"/>
+        </w:rPr>
+        <w:fldChar w:fldCharType="begin"/>
+      </w:r>
+      <w:r>
+        <w:rPr>
+          <w:rFonts w:eastAsiaTheme="minorEastAsia"/>
+        </w:rPr>
+        <w:instrText xml:space="preserve"> REF _Ref82948099 \h </w:instrText>
+      </w:r>
+      <w:r>
+        <w:rPr>
+          <w:rFonts w:eastAsiaTheme="minorEastAsia"/>
+        </w:rPr>
+      </w:r>
+      <w:r>
+        <w:rPr>
+          <w:rFonts w:eastAsiaTheme="minorEastAsia"/>
+        </w:rPr>
+        <w:fldChar w:fldCharType="separate"/>
+      </w:r>
+      <w:r>
+        <w:t xml:space="preserve">Tabla </w:t>
+      </w:r>
+      <w:r>
+        <w:rPr>
+          <w:noProof/>
+        </w:rPr>
+        <w:t>3</w:t>
+      </w:r>
+      <w:r>
+        <w:rPr>
+          <w:rFonts w:eastAsiaTheme="minorEastAsia"/>
+        </w:rPr>
+        <w:fldChar w:fldCharType="end"/>
+      </w:r>
+      <w:r>
+        <w:rPr>
+          <w:rFonts w:eastAsiaTheme="minorEastAsia"/>
+        </w:rPr>
+        <w:t xml:space="preserve"> se muestra la contrastación entre la especificación, como objetivo buscado por el diseño teórico, y la medición como resultado práctico.</w:t>
+      </w:r>
+    </w:p>
+    <w:p>
+      <w:pPr>
+        <w:jc w:val="both"/>
+      </w:pPr>
+    </w:p>
+    <w:tbl>
+      <w:tblPr>
+        <w:tblStyle w:val="TableGrid"/>
+        <w:tblW w:w="0" w:type="auto"/>
+        <w:tblLook w:val="04A0" w:firstRow="1" w:lastRow="0" w:firstColumn="1" w:lastColumn="0" w:noHBand="0" w:noVBand="1"/>
+      </w:tblPr>
+      <w:tblGrid>
+        <w:gridCol w:w="2123"/>
+        <w:gridCol w:w="2123"/>
+        <w:gridCol w:w="2124"/>
+        <w:gridCol w:w="2124"/>
+      </w:tblGrid>
+      <w:tr>
+        <w:tc>
+          <w:tcPr>
+            <w:tcW w:w="2123" w:type="dxa"/>
+            <w:shd w:val="clear" w:color="auto" w:fill="D9D9D9" w:themeFill="background1" w:themeFillShade="D9"/>
+          </w:tcPr>
+          <w:p>
+            <w:pPr>
+              <w:jc w:val="center"/>
+              <w:rPr>
+                <w:i/>
+                <w:iCs/>
+              </w:rPr>
+            </w:pPr>
+          </w:p>
+        </w:tc>
+        <w:tc>
+          <w:tcPr>
+            <w:tcW w:w="2123" w:type="dxa"/>
+            <w:shd w:val="clear" w:color="auto" w:fill="D9D9D9" w:themeFill="background1" w:themeFillShade="D9"/>
+          </w:tcPr>
+          <w:p>
+            <w:pPr>
+              <w:jc w:val="center"/>
+              <w:rPr>
+                <w:i/>
+                <w:iCs/>
+              </w:rPr>
+            </w:pPr>
+            <w:r>
+              <w:rPr>
+                <w:i/>
+                <w:iCs/>
+              </w:rPr>
+              <w:t>Especificación</w:t>
+            </w:r>
+          </w:p>
+        </w:tc>
+        <w:tc>
+          <w:tcPr>
+            <w:tcW w:w="2124" w:type="dxa"/>
+            <w:shd w:val="clear" w:color="auto" w:fill="D9D9D9" w:themeFill="background1" w:themeFillShade="D9"/>
+          </w:tcPr>
+          <w:p>
+            <w:pPr>
+              <w:jc w:val="center"/>
+              <w:rPr>
+                <w:i/>
+                <w:iCs/>
+              </w:rPr>
+            </w:pPr>
+            <w:r>
+              <w:rPr>
+                <w:i/>
+                <w:iCs/>
+              </w:rPr>
+              <w:t>Medición</w:t>
+            </w:r>
+          </w:p>
+        </w:tc>
+        <w:tc>
+          <w:tcPr>
+            <w:tcW w:w="2124" w:type="dxa"/>
+            <w:shd w:val="clear" w:color="auto" w:fill="D9D9D9" w:themeFill="background1" w:themeFillShade="D9"/>
+          </w:tcPr>
+          <w:p>
+            <w:pPr>
+              <w:jc w:val="center"/>
+              <w:rPr>
+                <w:i/>
+                <w:iCs/>
+              </w:rPr>
+            </w:pPr>
+            <w:r>
+              <w:rPr>
+                <w:i/>
+                <w:iCs/>
+              </w:rPr>
+              <w:t>Error porcentual</w:t>
+            </w:r>
+          </w:p>
+        </w:tc>
+      </w:tr>
+      <w:tr>
+        <w:tc>
+          <w:tcPr>
+            <w:tcW w:w="2123" w:type="dxa"/>
+            <w:shd w:val="clear" w:color="auto" w:fill="D9D9D9" w:themeFill="background1" w:themeFillShade="D9"/>
+          </w:tcPr>
+          <w:p>
+            <w:pPr>
+              <w:jc w:val="both"/>
+            </w:pPr>
+            <m:oMathPara>
+              <m:oMath>
+                <m:sSub>
+                  <m:sSubPr>
+                    <m:ctrlPr>
+                      <w:rPr>
+                        <w:rFonts w:ascii="Cambria Math" w:eastAsiaTheme="minorEastAsia" w:hAnsi="Cambria Math"/>
+                        <w:b/>
+                        <w:bCs/>
+                        <w:i/>
+                        <w:lang w:val="es-419"/>
+                      </w:rPr>
+                    </m:ctrlPr>
+                  </m:sSubPr>
+                  <m:e>
+                    <m:r>
+                      <m:rPr>
+                        <m:sty m:val="bi"/>
+                      </m:rPr>
+                      <w:rPr>
+                        <w:rFonts w:ascii="Cambria Math" w:hAnsi="Cambria Math"/>
+                        <w:lang w:val="es-419"/>
+                      </w:rPr>
+                      <m:t>f</m:t>
+                    </m:r>
+                    <m:ctrlPr>
+                      <w:rPr>
+                        <w:rFonts w:ascii="Cambria Math" w:hAnsi="Cambria Math"/>
+                        <w:b/>
+                        <w:bCs/>
+                        <w:i/>
+                        <w:lang w:val="es-419"/>
+                      </w:rPr>
+                    </m:ctrlPr>
+                  </m:e>
+                  <m:sub>
+                    <m:r>
+                      <m:rPr>
+                        <m:sty m:val="bi"/>
+                      </m:rPr>
+                      <w:rPr>
+                        <w:rFonts w:ascii="Cambria Math" w:eastAsiaTheme="minorEastAsia" w:hAnsi="Cambria Math"/>
+                        <w:lang w:val="es-419"/>
+                      </w:rPr>
+                      <m:t>pass</m:t>
+                    </m:r>
+                    <m:r>
+                      <m:rPr>
+                        <m:sty m:val="bi"/>
+                      </m:rPr>
+                      <w:rPr>
+                        <w:rFonts w:ascii="Cambria Math" w:eastAsiaTheme="minorEastAsia" w:hAnsi="Cambria Math"/>
+                        <w:lang w:val="es-419"/>
+                      </w:rPr>
+                      <m:t>1</m:t>
+                    </m:r>
+                  </m:sub>
+                </m:sSub>
+              </m:oMath>
+            </m:oMathPara>
+          </w:p>
+        </w:tc>
+        <w:tc>
+          <w:tcPr>
+            <w:tcW w:w="2123" w:type="dxa"/>
+          </w:tcPr>
+          <w:p>
+            <w:pPr>
+              <w:jc w:val="both"/>
+            </w:pPr>
+            <m:oMathPara>
+              <m:oMath>
+                <m:r>
+                  <w:rPr>
+                    <w:rFonts w:ascii="Cambria Math" w:hAnsi="Cambria Math"/>
+                    <w:lang w:val="es-419"/>
+                  </w:rPr>
+                  <m:t>7.2kHz</m:t>
+                </m:r>
+              </m:oMath>
+            </m:oMathPara>
+          </w:p>
+        </w:tc>
+        <w:tc>
+          <w:tcPr>
+            <w:tcW w:w="2124" w:type="dxa"/>
+          </w:tcPr>
+          <w:p>
+            <w:pPr>
+              <w:jc w:val="center"/>
+            </w:pPr>
+          </w:p>
+        </w:tc>
+        <w:tc>
+          <w:tcPr>
+            <w:tcW w:w="2124" w:type="dxa"/>
+          </w:tcPr>
+          <w:p>
+            <w:pPr>
+              <w:jc w:val="both"/>
+            </w:pPr>
+          </w:p>
+        </w:tc>
+      </w:tr>
+      <w:tr>
+        <w:tc>
+          <w:tcPr>
+            <w:tcW w:w="2123" w:type="dxa"/>
+            <w:shd w:val="clear" w:color="auto" w:fill="D9D9D9" w:themeFill="background1" w:themeFillShade="D9"/>
+          </w:tcPr>
+          <w:p>
+            <w:pPr>
+              <w:jc w:val="both"/>
+            </w:pPr>
+            <m:oMathPara>
+              <m:oMath>
+                <m:sSub>
+                  <m:sSubPr>
+                    <m:ctrlPr>
+                      <w:rPr>
+                        <w:rFonts w:ascii="Cambria Math" w:eastAsiaTheme="minorEastAsia" w:hAnsi="Cambria Math"/>
+                        <w:b/>
+                        <w:bCs/>
+                        <w:i/>
+                        <w:lang w:val="es-419"/>
+                      </w:rPr>
+                    </m:ctrlPr>
+                  </m:sSubPr>
+                  <m:e>
+                    <m:r>
+                      <m:rPr>
+                        <m:sty m:val="bi"/>
+                      </m:rPr>
+                      <w:rPr>
+                        <w:rFonts w:ascii="Cambria Math" w:hAnsi="Cambria Math"/>
+                        <w:lang w:val="es-419"/>
+                      </w:rPr>
+                      <m:t>f</m:t>
+                    </m:r>
+                    <m:ctrlPr>
+                      <w:rPr>
+                        <w:rFonts w:ascii="Cambria Math" w:hAnsi="Cambria Math"/>
+                        <w:b/>
+                        <w:bCs/>
+                        <w:i/>
+                        <w:lang w:val="es-419"/>
+                      </w:rPr>
+                    </m:ctrlPr>
+                  </m:e>
+                  <m:sub>
+                    <m:r>
+                      <m:rPr>
+                        <m:sty m:val="bi"/>
+                      </m:rPr>
+                      <w:rPr>
+                        <w:rFonts w:ascii="Cambria Math" w:eastAsiaTheme="minorEastAsia" w:hAnsi="Cambria Math"/>
+                        <w:lang w:val="es-419"/>
+                      </w:rPr>
+                      <m:t>stop</m:t>
+                    </m:r>
+                    <m:r>
+                      <m:rPr>
+                        <m:sty m:val="bi"/>
+                      </m:rPr>
+                      <w:rPr>
+                        <w:rFonts w:ascii="Cambria Math" w:eastAsiaTheme="minorEastAsia" w:hAnsi="Cambria Math"/>
+                        <w:lang w:val="es-419"/>
+                      </w:rPr>
+                      <m:t>1</m:t>
+                    </m:r>
+                  </m:sub>
+                </m:sSub>
+              </m:oMath>
+            </m:oMathPara>
+          </w:p>
+        </w:tc>
+        <w:tc>
+          <w:tcPr>
+            <w:tcW w:w="2123" w:type="dxa"/>
+          </w:tcPr>
+          <w:p>
+            <w:pPr>
+              <w:jc w:val="both"/>
+            </w:pPr>
+            <m:oMathPara>
+              <m:oMath>
+                <m:r>
+                  <w:rPr>
+                    <w:rFonts w:ascii="Cambria Math" w:hAnsi="Cambria Math"/>
+                    <w:lang w:val="es-419"/>
+                  </w:rPr>
+                  <m:t>9.6kHz</m:t>
+                </m:r>
+              </m:oMath>
+            </m:oMathPara>
+          </w:p>
+        </w:tc>
+        <w:tc>
+          <w:tcPr>
+            <w:tcW w:w="2124" w:type="dxa"/>
+          </w:tcPr>
+          <w:p>
+            <w:pPr>
+              <w:jc w:val="center"/>
+            </w:pPr>
+          </w:p>
+        </w:tc>
+        <w:tc>
+          <w:tcPr>
+            <w:tcW w:w="2124" w:type="dxa"/>
+          </w:tcPr>
+          <w:p>
+            <w:pPr>
+              <w:jc w:val="both"/>
+            </w:pPr>
+          </w:p>
+        </w:tc>
+      </w:tr>
+      <w:tr>
+        <w:tc>
+          <w:tcPr>
+            <w:tcW w:w="2123" w:type="dxa"/>
+            <w:shd w:val="clear" w:color="auto" w:fill="D9D9D9" w:themeFill="background1" w:themeFillShade="D9"/>
+          </w:tcPr>
+          <w:p>
+            <w:pPr>
+              <w:jc w:val="both"/>
+            </w:pPr>
+            <m:oMathPara>
+              <m:oMath>
+                <m:sSub>
+                  <m:sSubPr>
+                    <m:ctrlPr>
+                      <w:rPr>
+                        <w:rFonts w:ascii="Cambria Math" w:eastAsiaTheme="minorEastAsia" w:hAnsi="Cambria Math"/>
+                        <w:b/>
+                        <w:bCs/>
+                        <w:i/>
+                        <w:lang w:val="es-419"/>
+                      </w:rPr>
+                    </m:ctrlPr>
+                  </m:sSubPr>
+                  <m:e>
+                    <m:r>
+                      <m:rPr>
+                        <m:sty m:val="bi"/>
+                      </m:rPr>
+                      <w:rPr>
+                        <w:rFonts w:ascii="Cambria Math" w:hAnsi="Cambria Math"/>
+                        <w:lang w:val="es-419"/>
+                      </w:rPr>
+                      <m:t>f</m:t>
+                    </m:r>
+                    <m:ctrlPr>
+                      <w:rPr>
+                        <w:rFonts w:ascii="Cambria Math" w:hAnsi="Cambria Math"/>
+                        <w:b/>
+                        <w:bCs/>
+                        <w:i/>
+                        <w:lang w:val="es-419"/>
+                      </w:rPr>
+                    </m:ctrlPr>
+                  </m:e>
+                  <m:sub>
+                    <m:r>
+                      <m:rPr>
+                        <m:sty m:val="bi"/>
+                      </m:rPr>
+                      <w:rPr>
+                        <w:rFonts w:ascii="Cambria Math" w:eastAsiaTheme="minorEastAsia" w:hAnsi="Cambria Math"/>
+                        <w:lang w:val="es-419"/>
+                      </w:rPr>
+                      <m:t>stop</m:t>
+                    </m:r>
+                    <m:r>
+                      <m:rPr>
+                        <m:sty m:val="bi"/>
+                      </m:rPr>
+                      <w:rPr>
+                        <w:rFonts w:ascii="Cambria Math" w:eastAsiaTheme="minorEastAsia" w:hAnsi="Cambria Math"/>
+                        <w:lang w:val="es-419"/>
+                      </w:rPr>
+                      <m:t>2</m:t>
+                    </m:r>
+                  </m:sub>
+                </m:sSub>
+              </m:oMath>
+            </m:oMathPara>
+          </w:p>
+        </w:tc>
+        <w:tc>
+          <w:tcPr>
+            <w:tcW w:w="2123" w:type="dxa"/>
+          </w:tcPr>
+          <w:p>
+            <w:pPr>
+              <w:jc w:val="both"/>
+            </w:pPr>
+            <m:oMathPara>
+              <m:oMath>
+                <m:r>
+                  <w:rPr>
+                    <w:rFonts w:ascii="Cambria Math" w:hAnsi="Cambria Math"/>
+                  </w:rPr>
+                  <m:t>12kHz</m:t>
+                </m:r>
+              </m:oMath>
+            </m:oMathPara>
+          </w:p>
+        </w:tc>
+        <w:tc>
+          <w:tcPr>
+            <w:tcW w:w="2124" w:type="dxa"/>
+          </w:tcPr>
+          <w:p>
+            <w:pPr>
+              <w:jc w:val="center"/>
+            </w:pPr>
+            <w:commentRangeStart w:id="18"/>
+            <w:commentRangeEnd w:id="18"/>
+            <w:r>
+              <w:rPr>
+                <w:rStyle w:val="CommentReference"/>
+                <w:lang w:val="en-US"/>
+              </w:rPr>
+              <w:commentReference w:id="18"/>
+            </w:r>
+          </w:p>
+        </w:tc>
+        <w:tc>
+          <w:tcPr>
+            <w:tcW w:w="2124" w:type="dxa"/>
+          </w:tcPr>
+          <w:p>
+            <w:pPr>
+              <w:jc w:val="both"/>
+            </w:pPr>
+          </w:p>
+        </w:tc>
+      </w:tr>
+      <w:tr>
+        <w:tc>
+          <w:tcPr>
+            <w:tcW w:w="2123" w:type="dxa"/>
+            <w:shd w:val="clear" w:color="auto" w:fill="D9D9D9" w:themeFill="background1" w:themeFillShade="D9"/>
+          </w:tcPr>
+          <w:p>
+            <w:pPr>
+              <w:jc w:val="both"/>
+              <w:rPr>
+                <w:rFonts w:ascii="Calibri" w:eastAsia="Calibri" w:hAnsi="Calibri" w:cs="Times New Roman"/>
+                <w:b/>
+                <w:bCs/>
+                <w:lang w:val="es-419"/>
+              </w:rPr>
+            </w:pPr>
+            <m:oMathPara>
+              <m:oMath>
+                <m:sSub>
+                  <m:sSubPr>
+                    <m:ctrlPr>
+                      <w:rPr>
+                        <w:rFonts w:ascii="Cambria Math" w:eastAsiaTheme="minorEastAsia" w:hAnsi="Cambria Math"/>
+                        <w:b/>
+                        <w:bCs/>
+                        <w:i/>
+                        <w:lang w:val="es-419"/>
+                      </w:rPr>
+                    </m:ctrlPr>
+                  </m:sSubPr>
+                  <m:e>
+                    <m:r>
+                      <m:rPr>
+                        <m:sty m:val="bi"/>
+                      </m:rPr>
+                      <w:rPr>
+                        <w:rFonts w:ascii="Cambria Math" w:hAnsi="Cambria Math"/>
+                        <w:lang w:val="es-419"/>
+                      </w:rPr>
+                      <m:t>f</m:t>
+                    </m:r>
+                    <m:ctrlPr>
+                      <w:rPr>
+                        <w:rFonts w:ascii="Cambria Math" w:hAnsi="Cambria Math"/>
+                        <w:b/>
+                        <w:bCs/>
+                        <w:i/>
+                        <w:lang w:val="es-419"/>
+                      </w:rPr>
+                    </m:ctrlPr>
+                  </m:e>
+                  <m:sub>
+                    <m:r>
+                      <m:rPr>
+                        <m:sty m:val="bi"/>
+                      </m:rPr>
+                      <w:rPr>
+                        <w:rFonts w:ascii="Cambria Math" w:eastAsiaTheme="minorEastAsia" w:hAnsi="Cambria Math"/>
+                        <w:lang w:val="es-419"/>
+                      </w:rPr>
+                      <m:t>spass</m:t>
+                    </m:r>
+                  </m:sub>
+                </m:sSub>
+              </m:oMath>
+            </m:oMathPara>
+          </w:p>
+        </w:tc>
+        <w:tc>
+          <w:tcPr>
+            <w:tcW w:w="2123" w:type="dxa"/>
+          </w:tcPr>
+          <w:p>
+            <w:pPr>
+              <w:jc w:val="both"/>
+              <w:rPr>
+                <w:rFonts w:ascii="Calibri" w:eastAsia="Calibri" w:hAnsi="Calibri" w:cs="Times New Roman"/>
+                <w:lang w:val="es-419"/>
+              </w:rPr>
+            </w:pPr>
+            <m:oMathPara>
+              <m:oMath>
+                <m:r>
+                  <w:rPr>
+                    <w:rFonts w:ascii="Cambria Math" w:hAnsi="Cambria Math"/>
+                  </w:rPr>
+                  <m:t>14.4kHz</m:t>
+                </m:r>
+              </m:oMath>
+            </m:oMathPara>
+          </w:p>
+        </w:tc>
+        <w:tc>
+          <w:tcPr>
+            <w:tcW w:w="2124" w:type="dxa"/>
+          </w:tcPr>
+          <w:p>
+            <w:pPr>
+              <w:jc w:val="center"/>
+              <w:rPr>
+                <w:rStyle w:val="CommentReference"/>
+                <w:lang w:val="en-US"/>
+              </w:rPr>
+            </w:pPr>
+          </w:p>
+        </w:tc>
+        <w:tc>
+          <w:tcPr>
+            <w:tcW w:w="2124" w:type="dxa"/>
+          </w:tcPr>
+          <w:p>
+            <w:pPr>
+              <w:jc w:val="both"/>
+            </w:pPr>
+          </w:p>
+        </w:tc>
+      </w:tr>
+      <w:tr>
+        <w:tc>
+          <w:tcPr>
+            <w:tcW w:w="2123" w:type="dxa"/>
+            <w:shd w:val="clear" w:color="auto" w:fill="D9D9D9" w:themeFill="background1" w:themeFillShade="D9"/>
+          </w:tcPr>
+          <w:p>
+            <w:pPr>
+              <w:jc w:val="both"/>
+              <w:rPr>
+                <w:rFonts w:ascii="Calibri" w:eastAsia="Calibri" w:hAnsi="Calibri" w:cs="Times New Roman"/>
+                <w:b/>
+                <w:bCs/>
+                <w:lang w:val="es-419"/>
+              </w:rPr>
+            </w:pPr>
+            <m:oMathPara>
+              <m:oMath>
+                <m:sSub>
+                  <m:sSubPr>
+                    <m:ctrlPr>
+                      <w:rPr>
+                        <w:rFonts w:ascii="Cambria Math" w:eastAsiaTheme="minorEastAsia" w:hAnsi="Cambria Math"/>
+                        <w:b/>
+                        <w:bCs/>
+                        <w:i/>
+                        <w:lang w:val="es-419"/>
+                      </w:rPr>
+                    </m:ctrlPr>
+                  </m:sSubPr>
+                  <m:e>
+                    <m:r>
+                      <m:rPr>
+                        <m:sty m:val="bi"/>
+                      </m:rPr>
+                      <w:rPr>
+                        <w:rFonts w:ascii="Cambria Math" w:hAnsi="Cambria Math"/>
+                        <w:lang w:val="es-419"/>
+                      </w:rPr>
+                      <m:t>A</m:t>
+                    </m:r>
+                    <m:ctrlPr>
+                      <w:rPr>
+                        <w:rFonts w:ascii="Cambria Math" w:hAnsi="Cambria Math"/>
+                        <w:b/>
+                        <w:bCs/>
+                        <w:i/>
+                        <w:lang w:val="es-419"/>
+                      </w:rPr>
+                    </m:ctrlPr>
+                  </m:e>
+                  <m:sub>
+                    <m:r>
+                      <m:rPr>
+                        <m:sty m:val="bi"/>
+                      </m:rPr>
+                      <w:rPr>
+                        <w:rFonts w:ascii="Cambria Math" w:eastAsiaTheme="minorEastAsia" w:hAnsi="Cambria Math"/>
+                        <w:lang w:val="es-419"/>
+                      </w:rPr>
+                      <m:t>pass</m:t>
+                    </m:r>
+                    <m:r>
+                      <m:rPr>
+                        <m:sty m:val="bi"/>
+                      </m:rPr>
+                      <w:rPr>
+                        <w:rFonts w:ascii="Cambria Math" w:eastAsiaTheme="minorEastAsia" w:hAnsi="Cambria Math"/>
+                        <w:lang w:val="es-419"/>
+                      </w:rPr>
+                      <m:t>1</m:t>
+                    </m:r>
+                  </m:sub>
+                </m:sSub>
+              </m:oMath>
+            </m:oMathPara>
+          </w:p>
+        </w:tc>
+        <w:tc>
+          <w:tcPr>
+            <w:tcW w:w="2123" w:type="dxa"/>
+          </w:tcPr>
+          <w:p>
+            <w:pPr>
+              <w:jc w:val="both"/>
+              <w:rPr>
+                <w:rFonts w:ascii="Calibri" w:eastAsia="Calibri" w:hAnsi="Calibri" w:cs="Times New Roman"/>
+                <w:lang w:val="es-419"/>
+              </w:rPr>
+            </w:pPr>
+            <m:oMathPara>
+              <m:oMath>
+                <m:r>
+                  <w:rPr>
+                    <w:rFonts w:ascii="Cambria Math" w:hAnsi="Cambria Math"/>
+                  </w:rPr>
+                  <m:t>0.5dB</m:t>
+                </m:r>
+              </m:oMath>
+            </m:oMathPara>
+          </w:p>
+        </w:tc>
+        <w:tc>
+          <w:tcPr>
+            <w:tcW w:w="2124" w:type="dxa"/>
+          </w:tcPr>
+          <w:p>
+            <w:pPr>
+              <w:jc w:val="center"/>
+              <w:rPr>
+                <w:rStyle w:val="CommentReference"/>
+                <w:lang w:val="en-US"/>
+              </w:rPr>
+            </w:pPr>
+          </w:p>
+        </w:tc>
+        <w:tc>
+          <w:tcPr>
+            <w:tcW w:w="2124" w:type="dxa"/>
+          </w:tcPr>
+          <w:p>
+            <w:pPr>
+              <w:jc w:val="both"/>
+            </w:pPr>
+          </w:p>
+        </w:tc>
+      </w:tr>
+      <w:tr>
+        <w:tc>
+          <w:tcPr>
+            <w:tcW w:w="2123" w:type="dxa"/>
+            <w:shd w:val="clear" w:color="auto" w:fill="D9D9D9" w:themeFill="background1" w:themeFillShade="D9"/>
+          </w:tcPr>
+          <w:p>
+            <w:pPr>
+              <w:jc w:val="both"/>
+              <w:rPr>
+                <w:rFonts w:ascii="Calibri" w:eastAsia="Calibri" w:hAnsi="Calibri" w:cs="Times New Roman"/>
+                <w:b/>
+                <w:bCs/>
+                <w:lang w:val="es-419"/>
+              </w:rPr>
+            </w:pPr>
+            <m:oMathPara>
+              <m:oMath>
+                <m:sSub>
+                  <m:sSubPr>
+                    <m:ctrlPr>
+                      <w:rPr>
+                        <w:rFonts w:ascii="Cambria Math" w:eastAsiaTheme="minorEastAsia" w:hAnsi="Cambria Math"/>
+                        <w:b/>
+                        <w:bCs/>
+                        <w:i/>
+                        <w:lang w:val="es-419"/>
+                      </w:rPr>
+                    </m:ctrlPr>
+                  </m:sSubPr>
+                  <m:e>
+                    <m:r>
+                      <m:rPr>
+                        <m:sty m:val="bi"/>
+                      </m:rPr>
+                      <w:rPr>
+                        <w:rFonts w:ascii="Cambria Math" w:hAnsi="Cambria Math"/>
+                        <w:lang w:val="es-419"/>
+                      </w:rPr>
+                      <m:t>A</m:t>
+                    </m:r>
+                    <m:ctrlPr>
+                      <w:rPr>
+                        <w:rFonts w:ascii="Cambria Math" w:hAnsi="Cambria Math"/>
+                        <w:b/>
+                        <w:bCs/>
+                        <w:i/>
+                        <w:lang w:val="es-419"/>
+                      </w:rPr>
+                    </m:ctrlPr>
+                  </m:e>
+                  <m:sub>
+                    <m:r>
+                      <m:rPr>
+                        <m:sty m:val="bi"/>
+                      </m:rPr>
+                      <w:rPr>
+                        <w:rFonts w:ascii="Cambria Math" w:eastAsiaTheme="minorEastAsia" w:hAnsi="Cambria Math"/>
+                        <w:lang w:val="es-419"/>
+                      </w:rPr>
+                      <m:t>stop</m:t>
+                    </m:r>
+                  </m:sub>
+                </m:sSub>
+              </m:oMath>
+            </m:oMathPara>
+          </w:p>
+        </w:tc>
+        <w:tc>
+          <w:tcPr>
+            <w:tcW w:w="2123" w:type="dxa"/>
+          </w:tcPr>
+          <w:p>
+            <w:pPr>
+              <w:jc w:val="both"/>
+              <w:rPr>
+                <w:rFonts w:ascii="Calibri" w:eastAsia="Calibri" w:hAnsi="Calibri" w:cs="Times New Roman"/>
+                <w:lang w:val="es-419"/>
+              </w:rPr>
+            </w:pPr>
+            <m:oMathPara>
+              <m:oMath>
+                <m:r>
+                  <w:rPr>
+                    <w:rFonts w:ascii="Cambria Math" w:hAnsi="Cambria Math"/>
+                  </w:rPr>
+                  <m:t>60dB</m:t>
+                </m:r>
+              </m:oMath>
+            </m:oMathPara>
+          </w:p>
+        </w:tc>
+        <w:tc>
+          <w:tcPr>
+            <w:tcW w:w="2124" w:type="dxa"/>
+          </w:tcPr>
+          <w:p>
+            <w:pPr>
+              <w:jc w:val="center"/>
+              <w:rPr>
+                <w:rStyle w:val="CommentReference"/>
+                <w:lang w:val="en-US"/>
+              </w:rPr>
+            </w:pPr>
+          </w:p>
+        </w:tc>
+        <w:tc>
+          <w:tcPr>
+            <w:tcW w:w="2124" w:type="dxa"/>
+          </w:tcPr>
+          <w:p>
+            <w:pPr>
+              <w:jc w:val="both"/>
+            </w:pPr>
+          </w:p>
+        </w:tc>
+      </w:tr>
+      <w:tr>
+        <w:tc>
+          <w:tcPr>
+            <w:tcW w:w="2123" w:type="dxa"/>
+            <w:shd w:val="clear" w:color="auto" w:fill="D9D9D9" w:themeFill="background1" w:themeFillShade="D9"/>
+          </w:tcPr>
+          <w:p>
+            <w:pPr>
+              <w:jc w:val="both"/>
+              <w:rPr>
+                <w:rFonts w:ascii="Calibri" w:eastAsia="Calibri" w:hAnsi="Calibri" w:cs="Times New Roman"/>
+                <w:b/>
+                <w:bCs/>
+                <w:lang w:val="es-419"/>
+              </w:rPr>
+            </w:pPr>
+            <m:oMathPara>
+              <m:oMath>
+                <m:sSub>
+                  <m:sSubPr>
+                    <m:ctrlPr>
+                      <w:rPr>
+                        <w:rFonts w:ascii="Cambria Math" w:eastAsiaTheme="minorEastAsia" w:hAnsi="Cambria Math"/>
+                        <w:b/>
+                        <w:bCs/>
+                        <w:i/>
+                        <w:lang w:val="es-419"/>
+                      </w:rPr>
+                    </m:ctrlPr>
+                  </m:sSubPr>
+                  <m:e>
+                    <m:r>
+                      <m:rPr>
+                        <m:sty m:val="bi"/>
+                      </m:rPr>
+                      <w:rPr>
+                        <w:rFonts w:ascii="Cambria Math" w:hAnsi="Cambria Math"/>
+                        <w:lang w:val="es-419"/>
+                      </w:rPr>
+                      <m:t>A</m:t>
+                    </m:r>
+                    <m:ctrlPr>
+                      <w:rPr>
+                        <w:rFonts w:ascii="Cambria Math" w:hAnsi="Cambria Math"/>
+                        <w:b/>
+                        <w:bCs/>
+                        <w:i/>
+                        <w:lang w:val="es-419"/>
+                      </w:rPr>
+                    </m:ctrlPr>
+                  </m:e>
+                  <m:sub>
+                    <m:r>
+                      <m:rPr>
+                        <m:sty m:val="bi"/>
+                      </m:rPr>
+                      <w:rPr>
+                        <w:rFonts w:ascii="Cambria Math" w:eastAsiaTheme="minorEastAsia" w:hAnsi="Cambria Math"/>
+                        <w:lang w:val="es-419"/>
+                      </w:rPr>
+                      <m:t>pass</m:t>
+                    </m:r>
+                    <m:r>
+                      <m:rPr>
+                        <m:sty m:val="bi"/>
+                      </m:rPr>
+                      <w:rPr>
+                        <w:rFonts w:ascii="Cambria Math" w:eastAsiaTheme="minorEastAsia" w:hAnsi="Cambria Math"/>
+                        <w:lang w:val="es-419"/>
+                      </w:rPr>
+                      <m:t>2</m:t>
+                    </m:r>
+                  </m:sub>
+                </m:sSub>
+              </m:oMath>
+            </m:oMathPara>
+          </w:p>
+        </w:tc>
+        <w:tc>
+          <w:tcPr>
+            <w:tcW w:w="2123" w:type="dxa"/>
+          </w:tcPr>
+          <w:p>
+            <w:pPr>
+              <w:jc w:val="both"/>
+              <w:rPr>
+                <w:rFonts w:ascii="Calibri" w:eastAsia="Calibri" w:hAnsi="Calibri" w:cs="Times New Roman"/>
+                <w:lang w:val="es-419"/>
+              </w:rPr>
+            </w:pPr>
+            <m:oMathPara>
+              <m:oMath>
+                <m:r>
+                  <w:rPr>
+                    <w:rFonts w:ascii="Cambria Math" w:hAnsi="Cambria Math"/>
+                  </w:rPr>
+                  <m:t>1dB</m:t>
+                </m:r>
+              </m:oMath>
+            </m:oMathPara>
+          </w:p>
+        </w:tc>
+        <w:tc>
+          <w:tcPr>
+            <w:tcW w:w="2124" w:type="dxa"/>
+          </w:tcPr>
+          <w:p>
+            <w:pPr>
+              <w:jc w:val="center"/>
+              <w:rPr>
+                <w:rStyle w:val="CommentReference"/>
+                <w:lang w:val="en-US"/>
+              </w:rPr>
+            </w:pPr>
+          </w:p>
+        </w:tc>
+        <w:tc>
+          <w:tcPr>
+            <w:tcW w:w="2124" w:type="dxa"/>
+          </w:tcPr>
+          <w:p>
+            <w:pPr>
+              <w:jc w:val="both"/>
+            </w:pPr>
+          </w:p>
+        </w:tc>
+      </w:tr>
+    </w:tbl>
+    <w:p>
+      <w:pPr>
+        <w:pStyle w:val="Caption"/>
+        <w:jc w:val="center"/>
+      </w:pPr>
+      <w:r>
+        <w:t xml:space="preserve">Tabla </w:t>
+      </w:r>
+      <w:r>
+        <w:fldChar w:fldCharType="begin"/>
+      </w:r>
+      <w:r>
+        <w:instrText xml:space="preserve"> SEQ Tabla \* ARABIC </w:instrText>
+      </w:r>
+      <w:r>
+        <w:fldChar w:fldCharType="separate"/>
+      </w:r>
+      <w:r>
+        <w:rPr>
+          <w:noProof/>
+        </w:rPr>
+        <w:t>3</w:t>
+      </w:r>
+      <w:r>
+        <w:rPr>
+          <w:noProof/>
+        </w:rPr>
+        <w:fldChar w:fldCharType="end"/>
+      </w:r>
+      <w:r>
+        <w:t>: Validación de especificaciones</w:t>
+      </w:r>
+    </w:p>
+    <w:p>
+      <w:pPr>
+        <w:jc w:val="both"/>
+      </w:pPr>
+      <w:commentRangeStart w:id="19"/>
+      <w:r>
+        <w:tab/>
+        <w:t>Para finalizar, se ilustra a continuación la respuesta en frecuencia medida en la implementación práctica sobre el DSP56307.</w:t>
+      </w:r>
+      <w:commentRangeEnd w:id="19"/>
+      <w:r>
+        <w:rPr>
+          <w:rStyle w:val="CommentReference"/>
+          <w:lang w:val="en-US"/>
+        </w:rPr>
+        <w:commentReference w:id="19"/>
+      </w:r>
+    </w:p>
+    <w:p>
+      <w:pPr>
+        <w:jc w:val="both"/>
+      </w:pPr>
+    </w:p>
+    <w:p>
+      <w:pPr>
+        <w:pStyle w:val="Heading1"/>
+      </w:pPr>
+      <w:bookmarkStart w:id="20" w:name="_Toc83065347"/>
       <w:r>
         <w:t>Ejercicio C</w:t>
       </w:r>
-      <w:bookmarkEnd w:id="14"/>
+      <w:bookmarkEnd w:id="20"/>
     </w:p>
     <w:p>
       <w:r>
@@ -3388,7 +6863,6 @@
         <w:rPr>
           <w:iCs/>
         </w:rPr>
-        <w:lastRenderedPageBreak/>
         <w:t>En relación a</w:t>
       </w:r>
       <w:proofErr w:type="gramEnd"/>
@@ -3567,27 +7041,19 @@
       <w:pPr>
         <w:pStyle w:val="Heading1"/>
       </w:pPr>
-      <w:bookmarkStart w:id="15" w:name="_Toc83065348"/>
+      <w:bookmarkStart w:id="21" w:name="_Toc83065348"/>
       <w:r>
         <w:t>Ejercicio D</w:t>
       </w:r>
-      <w:bookmarkEnd w:id="15"/>
-    </w:p>
-    <w:p>
-      <w:r>
-        <w:t>La cuantización de los coeficientes del IIR puede afectar en que, por ejemplo, los polos y los ceros de la respuesta en frecuencia cambiarán</w:t>
-      </w:r>
-      <w:r>
-        <w:t xml:space="preserve"> al elegir los niveles de cuantización</w:t>
-      </w:r>
-      <w:r>
-        <w:t>. Se debe tener esto presente ya que, a su vez, podría afectar a la estabilidad del filtro</w:t>
-      </w:r>
-      <w:r>
-        <w:t xml:space="preserve"> si justo uno de estos cambios numéricos hace que un polo de la respuesta en frecuencia quede ubicado en el semiplano derecho</w:t>
-      </w:r>
-      <w:r>
-        <w:t>. Otro parámetro que se verá afectado es la ganancia del filtro.</w:t>
+      <w:bookmarkEnd w:id="21"/>
+    </w:p>
+    <w:p>
+      <w:r>
+        <w:t xml:space="preserve">La cuantización de los coeficientes del IIR puede afectar en que, por ejemplo, los polos y los ceros de la respuesta en frecuencia cambiarán al elegir los niveles de cuantización. Se debe tener esto presente ya que, a su vez, podría afectar a la estabilidad del filtro si justo uno de </w:t>
+      </w:r>
+      <w:r>
+        <w:lastRenderedPageBreak/>
+        <w:t>estos cambios numéricos hace que un polo de la respuesta en frecuencia quede ubicado en el semiplano derecho. Otro parámetro que se verá afectado es la ganancia del filtro.</w:t>
       </w:r>
     </w:p>
     <w:p/>
@@ -3595,11 +7061,11 @@
       <w:pPr>
         <w:pStyle w:val="Heading1"/>
       </w:pPr>
-      <w:bookmarkStart w:id="16" w:name="_Toc83065349"/>
+      <w:bookmarkStart w:id="22" w:name="_Toc83065349"/>
       <w:r>
         <w:t>Ejercicio E</w:t>
       </w:r>
-      <w:bookmarkEnd w:id="16"/>
+      <w:bookmarkEnd w:id="22"/>
     </w:p>
     <w:p>
       <w:r>
@@ -3608,13 +7074,7 @@
     </w:p>
     <w:p>
       <w:r>
-        <w:t xml:space="preserve">Además, al usar un FIR se tendrá un mayor costo computacional para realizar todas las operaciones necesarias para el orden del filtro, que, cuando se implementa con un IIR, se hace uso de las conexiones en cascada de segundo orden.  Por esto último se puede agregar que se necesitará un hardware </w:t>
-      </w:r>
-      <w:r>
-        <w:t>más</w:t>
-      </w:r>
-      <w:r>
-        <w:t xml:space="preserve"> veloz para realizar las operaciones con la misma velocidad que para un IIR.</w:t>
+        <w:t>Además, al usar un FIR se tendrá un mayor costo computacional para realizar todas las operaciones necesarias para el orden del filtro, que, cuando se implementa con un IIR, se hace uso de las conexiones en cascada de segundo orden.  Por esto último se puede agregar que se necesitará un hardware más veloz para realizar las operaciones con la misma velocidad que para un IIR.</w:t>
       </w:r>
     </w:p>
     <w:p/>
@@ -3655,21 +7115,7 @@
         <w:rPr>
           <w:lang w:val="es-AR"/>
         </w:rPr>
-        <w:t xml:space="preserve">obre la respuesta en frecuencia medís la frecuencia central y el ancho de banda a 3dB. El factor de calidad Q sale del cociente, y </w:t>
-      </w:r>
-      <w:proofErr w:type="spellStart"/>
-      <w:r>
-        <w:rPr>
-          <w:lang w:val="es-AR"/>
-        </w:rPr>
-        <w:t>fijate</w:t>
-      </w:r>
-      <w:proofErr w:type="spellEnd"/>
-      <w:r>
-        <w:rPr>
-          <w:lang w:val="es-AR"/>
-        </w:rPr>
-        <w:t xml:space="preserve"> cuánto error relativo porcentual tenemos. Seguro no dije nada nuevo, lo sé.</w:t>
+        <w:t>obre la respuesta en frecuencia medís la frecuencia central y el ancho de banda a 3dB. El factor de calidad Q sale del cociente, y fijate cuánto error relativo porcentual tenemos. Seguro no dije nada nuevo, lo sé.</w:t>
       </w:r>
     </w:p>
   </w:comment>
@@ -3711,19 +7157,79 @@
         </w:rPr>
         <w:t xml:space="preserve"> gráfico generado por Python, como quieras vos, de la respuesta en frecuencia. (</w:t>
       </w:r>
-      <w:proofErr w:type="spellStart"/>
       <w:r>
         <w:rPr>
           <w:lang w:val="es-AR"/>
         </w:rPr>
-        <w:t>trade</w:t>
-      </w:r>
-      <w:proofErr w:type="spellEnd"/>
-      <w:r>
+        <w:t>trade-off tiempo y calidad del informe)</w:t>
+      </w:r>
+    </w:p>
+  </w:comment>
+  <w:comment w:id="18" w:author="Lucas Kammann" w:date="2021-09-19T12:52:00Z" w:initials="LK">
+    <w:p>
+      <w:pPr>
+        <w:pStyle w:val="CommentText"/>
         <w:rPr>
           <w:lang w:val="es-AR"/>
         </w:rPr>
-        <w:t>-off tiempo y calidad del informe)</w:t>
+      </w:pPr>
+      <w:r>
+        <w:rPr>
+          <w:rStyle w:val="CommentReference"/>
+        </w:rPr>
+        <w:annotationRef/>
+      </w:r>
+      <w:r>
+        <w:rPr>
+          <w:lang w:val="es-AR"/>
+        </w:rPr>
+        <w:t>@NicoTrozzo, complete estos campos, s</w:t>
+      </w:r>
+      <w:r>
+        <w:rPr>
+          <w:lang w:val="es-AR"/>
+        </w:rPr>
+        <w:t>obre la respuesta en frecuencia medís la frecuencia central y el ancho de banda a 3dB. El factor de calidad Q sale del cociente, y fijate cuánto error relativo porcentual tenemos. Seguro no dije nada nuevo, lo sé.</w:t>
+      </w:r>
+    </w:p>
+  </w:comment>
+  <w:comment w:id="19" w:author="Lucas Kammann" w:date="2021-09-19T12:51:00Z" w:initials="LK">
+    <w:p>
+      <w:pPr>
+        <w:pStyle w:val="CommentText"/>
+        <w:rPr>
+          <w:lang w:val="es-AR"/>
+        </w:rPr>
+      </w:pPr>
+      <w:r>
+        <w:rPr>
+          <w:rStyle w:val="CommentReference"/>
+        </w:rPr>
+        <w:annotationRef/>
+      </w:r>
+      <w:r>
+        <w:rPr>
+          <w:lang w:val="es-AR"/>
+        </w:rPr>
+        <w:t>@NicoTrozzo, agrega una captura</w:t>
+      </w:r>
+      <w:r>
+        <w:rPr>
+          <w:lang w:val="es-AR"/>
+        </w:rPr>
+        <w:t xml:space="preserve"> de pantalla (bien recortada)</w:t>
+      </w:r>
+      <w:r>
+        <w:rPr>
+          <w:lang w:val="es-AR"/>
+        </w:rPr>
+        <w:t xml:space="preserve"> o un</w:t>
+      </w:r>
+      <w:r>
+        <w:rPr>
+          <w:lang w:val="es-AR"/>
+        </w:rPr>
+        <w:t xml:space="preserve"> gráfico generado por Python, como quieras vos, de la respuesta en frecuencia. (trade-off tiempo y calidad del informe)</w:t>
       </w:r>
     </w:p>
   </w:comment>
@@ -3734,6 +7240,8 @@
 <w15:commentsEx xmlns:wpc="http://schemas.microsoft.com/office/word/2010/wordprocessingCanvas" xmlns:cx="http://schemas.microsoft.com/office/drawing/2014/chartex" xmlns:cx1="http://schemas.microsoft.com/office/drawing/2015/9/8/chartex" xmlns:cx2="http://schemas.microsoft.com/office/drawing/2015/10/21/chartex" xmlns:cx3="http://schemas.microsoft.com/office/drawing/2016/5/9/chartex" xmlns:cx4="http://schemas.microsoft.com/office/drawing/2016/5/10/chartex" xmlns:cx5="http://schemas.microsoft.com/office/drawing/2016/5/11/chartex" xmlns:cx6="http://schemas.microsoft.com/office/drawing/2016/5/12/chartex" xmlns:cx7="http://schemas.microsoft.com/office/drawing/2016/5/13/chartex" xmlns:cx8="http://schemas.microsoft.com/office/drawing/2016/5/14/chartex" xmlns:mc="http://schemas.openxmlformats.org/markup-compatibility/2006" xmlns:aink="http://schemas.microsoft.com/office/drawing/2016/ink" xmlns:am3d="http://schemas.microsoft.com/office/drawing/2017/model3d" xmlns:o="urn:schemas-microsoft-com:office:office" xmlns:r="http://schemas.openxmlformats.org/officeDocument/2006/relationships" xmlns:m="http://schemas.openxmlformats.org/officeDocument/2006/math" xmlns:v="urn:schemas-microsoft-com:vml" xmlns:wp14="http://schemas.microsoft.com/office/word/2010/wordprocessingDrawing" xmlns:wp="http://schemas.openxmlformats.org/drawingml/2006/wordprocessingDrawing" xmlns:w10="urn:schemas-microsoft-com:office:word" xmlns:w="http://schemas.openxmlformats.org/wordprocessingml/2006/main" xmlns:w14="http://schemas.microsoft.com/office/word/2010/wordml" xmlns:w15="http://schemas.microsoft.com/office/word/2012/wordml" xmlns:w16cex="http://schemas.microsoft.com/office/word/2018/wordml/cex" xmlns:w16cid="http://schemas.microsoft.com/office/word/2016/wordml/cid" xmlns:w16="http://schemas.microsoft.com/office/word/2018/wordml" xmlns:w16sdtdh="http://schemas.microsoft.com/office/word/2020/wordml/sdtdatahash" xmlns:w16se="http://schemas.microsoft.com/office/word/2015/wordml/symex" xmlns:wpg="http://schemas.microsoft.com/office/word/2010/wordprocessingGroup" xmlns:wpi="http://schemas.microsoft.com/office/word/2010/wordprocessingInk" xmlns:wne="http://schemas.microsoft.com/office/word/2006/wordml" xmlns:wps="http://schemas.microsoft.com/office/word/2010/wordprocessingShape" mc:Ignorable="w14 w15 w16se w16cid w16 w16cex w16sdtdh wp14">
   <w15:commentEx w15:paraId="3F88BF24" w15:done="0"/>
   <w15:commentEx w15:paraId="29D95172" w15:done="0"/>
+  <w15:commentEx w15:paraId="217CDC01" w15:done="0"/>
+  <w15:commentEx w15:paraId="4E10DD84" w15:done="0"/>
 </w15:commentsEx>
 </file>
 
@@ -3741,6 +7249,8 @@
 <w16cex:commentsExtensible xmlns:wpc="http://schemas.microsoft.com/office/word/2010/wordprocessingCanvas" xmlns:cx="http://schemas.microsoft.com/office/drawing/2014/chartex" xmlns:cx1="http://schemas.microsoft.com/office/drawing/2015/9/8/chartex" xmlns:cx2="http://schemas.microsoft.com/office/drawing/2015/10/21/chartex" xmlns:cx3="http://schemas.microsoft.com/office/drawing/2016/5/9/chartex" xmlns:cx4="http://schemas.microsoft.com/office/drawing/2016/5/10/chartex" xmlns:cx5="http://schemas.microsoft.com/office/drawing/2016/5/11/chartex" xmlns:cx6="http://schemas.microsoft.com/office/drawing/2016/5/12/chartex" xmlns:cx7="http://schemas.microsoft.com/office/drawing/2016/5/13/chartex" xmlns:cx8="http://schemas.microsoft.com/office/drawing/2016/5/14/chartex" xmlns:mc="http://schemas.openxmlformats.org/markup-compatibility/2006" xmlns:aink="http://schemas.microsoft.com/office/drawing/2016/ink" xmlns:am3d="http://schemas.microsoft.com/office/drawing/2017/model3d" xmlns:o="urn:schemas-microsoft-com:office:office" xmlns:r="http://schemas.openxmlformats.org/officeDocument/2006/relationships" xmlns:m="http://schemas.openxmlformats.org/officeDocument/2006/math" xmlns:v="urn:schemas-microsoft-com:vml" xmlns:wp14="http://schemas.microsoft.com/office/word/2010/wordprocessingDrawing" xmlns:wp="http://schemas.openxmlformats.org/drawingml/2006/wordprocessingDrawing" xmlns:w10="urn:schemas-microsoft-com:office:word" xmlns:w="http://schemas.openxmlformats.org/wordprocessingml/2006/main" xmlns:w14="http://schemas.microsoft.com/office/word/2010/wordml" xmlns:w15="http://schemas.microsoft.com/office/word/2012/wordml" xmlns:w16cex="http://schemas.microsoft.com/office/word/2018/wordml/cex" xmlns:w16cid="http://schemas.microsoft.com/office/word/2016/wordml/cid" xmlns:w16="http://schemas.microsoft.com/office/word/2018/wordml" xmlns:w16sdtdh="http://schemas.microsoft.com/office/word/2020/wordml/sdtdatahash" xmlns:w16se="http://schemas.microsoft.com/office/word/2015/wordml/symex" xmlns:wpg="http://schemas.microsoft.com/office/word/2010/wordprocessingGroup" xmlns:wpi="http://schemas.microsoft.com/office/word/2010/wordprocessingInk" xmlns:wne="http://schemas.microsoft.com/office/word/2006/wordml" xmlns:wps="http://schemas.microsoft.com/office/word/2010/wordprocessingShape" mc:Ignorable="w14 w15 w16se w16cid w16 w16cex w16sdtdh wp14">
   <w16cex:commentExtensible w16cex:durableId="24F1B110" w16cex:dateUtc="2021-09-19T15:52:00Z"/>
   <w16cex:commentExtensible w16cex:durableId="24F1B0B6" w16cex:dateUtc="2021-09-19T15:51:00Z"/>
+  <w16cex:commentExtensible w16cex:durableId="24F3824F" w16cex:dateUtc="2021-09-19T15:52:00Z"/>
+  <w16cex:commentExtensible w16cex:durableId="24F3824E" w16cex:dateUtc="2021-09-19T15:51:00Z"/>
 </w16cex:commentsExtensible>
 </file>
 
@@ -3748,6 +7258,8 @@
 <w16cid:commentsIds xmlns:wpc="http://schemas.microsoft.com/office/word/2010/wordprocessingCanvas" xmlns:cx="http://schemas.microsoft.com/office/drawing/2014/chartex" xmlns:cx1="http://schemas.microsoft.com/office/drawing/2015/9/8/chartex" xmlns:cx2="http://schemas.microsoft.com/office/drawing/2015/10/21/chartex" xmlns:cx3="http://schemas.microsoft.com/office/drawing/2016/5/9/chartex" xmlns:cx4="http://schemas.microsoft.com/office/drawing/2016/5/10/chartex" xmlns:cx5="http://schemas.microsoft.com/office/drawing/2016/5/11/chartex" xmlns:cx6="http://schemas.microsoft.com/office/drawing/2016/5/12/chartex" xmlns:cx7="http://schemas.microsoft.com/office/drawing/2016/5/13/chartex" xmlns:cx8="http://schemas.microsoft.com/office/drawing/2016/5/14/chartex" xmlns:mc="http://schemas.openxmlformats.org/markup-compatibility/2006" xmlns:aink="http://schemas.microsoft.com/office/drawing/2016/ink" xmlns:am3d="http://schemas.microsoft.com/office/drawing/2017/model3d" xmlns:o="urn:schemas-microsoft-com:office:office" xmlns:r="http://schemas.openxmlformats.org/officeDocument/2006/relationships" xmlns:m="http://schemas.openxmlformats.org/officeDocument/2006/math" xmlns:v="urn:schemas-microsoft-com:vml" xmlns:wp14="http://schemas.microsoft.com/office/word/2010/wordprocessingDrawing" xmlns:wp="http://schemas.openxmlformats.org/drawingml/2006/wordprocessingDrawing" xmlns:w10="urn:schemas-microsoft-com:office:word" xmlns:w="http://schemas.openxmlformats.org/wordprocessingml/2006/main" xmlns:w14="http://schemas.microsoft.com/office/word/2010/wordml" xmlns:w15="http://schemas.microsoft.com/office/word/2012/wordml" xmlns:w16cex="http://schemas.microsoft.com/office/word/2018/wordml/cex" xmlns:w16cid="http://schemas.microsoft.com/office/word/2016/wordml/cid" xmlns:w16="http://schemas.microsoft.com/office/word/2018/wordml" xmlns:w16sdtdh="http://schemas.microsoft.com/office/word/2020/wordml/sdtdatahash" xmlns:w16se="http://schemas.microsoft.com/office/word/2015/wordml/symex" xmlns:wpg="http://schemas.microsoft.com/office/word/2010/wordprocessingGroup" xmlns:wpi="http://schemas.microsoft.com/office/word/2010/wordprocessingInk" xmlns:wne="http://schemas.microsoft.com/office/word/2006/wordml" xmlns:wps="http://schemas.microsoft.com/office/word/2010/wordprocessingShape" mc:Ignorable="w14 w15 w16se w16cid w16 w16cex w16sdtdh wp14">
   <w16cid:commentId w16cid:paraId="3F88BF24" w16cid:durableId="24F1B110"/>
   <w16cid:commentId w16cid:paraId="29D95172" w16cid:durableId="24F1B0B6"/>
+  <w16cid:commentId w16cid:paraId="217CDC01" w16cid:durableId="24F3824F"/>
+  <w16cid:commentId w16cid:paraId="4E10DD84" w16cid:durableId="24F3824E"/>
 </w16cid:commentsIds>
 </file>
 

</xml_diff>

<commit_message>
Add exercise 1a measurements to report, change alpha coeff for 0dB gain
</commit_message>
<xml_diff>
--- a/report/report.docx
+++ b/report/report.docx
@@ -1161,27 +1161,14 @@
       <w:r>
         <w:t xml:space="preserve">Tabla </w:t>
       </w:r>
-      <w:r>
-        <w:fldChar w:fldCharType="begin"/>
-      </w:r>
-      <w:r>
-        <w:instrText xml:space="preserve"> SEQ Tabla \* ARABIC </w:instrText>
-      </w:r>
-      <w:r>
-        <w:fldChar w:fldCharType="separate"/>
-      </w:r>
-      <w:r>
-        <w:rPr>
-          <w:noProof/>
-        </w:rPr>
-        <w:t>1</w:t>
-      </w:r>
-      <w:r>
-        <w:rPr>
-          <w:noProof/>
-        </w:rPr>
-        <w:fldChar w:fldCharType="end"/>
-      </w:r>
+      <w:fldSimple w:instr=" SEQ Tabla \* ARABIC ">
+        <w:r>
+          <w:rPr>
+            <w:noProof/>
+          </w:rPr>
+          <w:t>1</w:t>
+        </w:r>
+      </w:fldSimple>
       <w:bookmarkEnd w:id="2"/>
       <w:r>
         <w:t xml:space="preserve">: Especificaciones de filtro </w:t>
@@ -2060,27 +2047,14 @@
       <w:r>
         <w:t xml:space="preserve">Tabla </w:t>
       </w:r>
-      <w:r>
-        <w:fldChar w:fldCharType="begin"/>
-      </w:r>
-      <w:r>
-        <w:instrText xml:space="preserve"> SEQ Tabla \* ARABIC </w:instrText>
-      </w:r>
-      <w:r>
-        <w:fldChar w:fldCharType="separate"/>
-      </w:r>
-      <w:r>
-        <w:rPr>
-          <w:noProof/>
-        </w:rPr>
-        <w:t>2</w:t>
-      </w:r>
-      <w:r>
-        <w:rPr>
-          <w:noProof/>
-        </w:rPr>
-        <w:fldChar w:fldCharType="end"/>
-      </w:r>
+      <w:fldSimple w:instr=" SEQ Tabla \* ARABIC ">
+        <w:r>
+          <w:rPr>
+            <w:noProof/>
+          </w:rPr>
+          <w:t>2</w:t>
+        </w:r>
+      </w:fldSimple>
       <w:bookmarkEnd w:id="4"/>
       <w:r>
         <w:t>: Parámetros del IIR</w:t>
@@ -2210,27 +2184,14 @@
         <w:lastRenderedPageBreak/>
         <w:t xml:space="preserve">Ilustración </w:t>
       </w:r>
-      <w:r>
-        <w:fldChar w:fldCharType="begin"/>
-      </w:r>
-      <w:r>
-        <w:instrText xml:space="preserve"> SEQ Ilustración \* ARABIC </w:instrText>
-      </w:r>
-      <w:r>
-        <w:fldChar w:fldCharType="separate"/>
-      </w:r>
-      <w:r>
-        <w:rPr>
-          <w:noProof/>
-        </w:rPr>
-        <w:t>1</w:t>
-      </w:r>
-      <w:r>
-        <w:rPr>
-          <w:noProof/>
-        </w:rPr>
-        <w:fldChar w:fldCharType="end"/>
-      </w:r>
+      <w:fldSimple w:instr=" SEQ Ilustración \* ARABIC ">
+        <w:r>
+          <w:rPr>
+            <w:noProof/>
+          </w:rPr>
+          <w:t>1</w:t>
+        </w:r>
+      </w:fldSimple>
       <w:bookmarkEnd w:id="6"/>
       <w:r>
         <w:t>: Diagrama de bode del IIR</w:t>
@@ -2293,27 +2254,14 @@
       <w:r>
         <w:t xml:space="preserve">Ilustración </w:t>
       </w:r>
-      <w:r>
-        <w:fldChar w:fldCharType="begin"/>
-      </w:r>
-      <w:r>
-        <w:instrText xml:space="preserve"> SEQ Ilustración \* ARABIC </w:instrText>
-      </w:r>
-      <w:r>
-        <w:fldChar w:fldCharType="separate"/>
-      </w:r>
-      <w:r>
-        <w:rPr>
-          <w:noProof/>
-        </w:rPr>
-        <w:t>2</w:t>
-      </w:r>
-      <w:r>
-        <w:rPr>
-          <w:noProof/>
-        </w:rPr>
-        <w:fldChar w:fldCharType="end"/>
-      </w:r>
+      <w:fldSimple w:instr=" SEQ Ilustración \* ARABIC ">
+        <w:r>
+          <w:rPr>
+            <w:noProof/>
+          </w:rPr>
+          <w:t>2</w:t>
+        </w:r>
+      </w:fldSimple>
       <w:bookmarkEnd w:id="7"/>
       <w:r>
         <w:t>: Respuesta al impulso del IIR</w:t>
@@ -2353,7 +2301,7 @@
         <w:rPr>
           <w:noProof/>
         </w:rPr>
-        <w:t>1</w:t>
+        <w:t>3</w:t>
       </w:r>
       <w:r>
         <w:fldChar w:fldCharType="end"/>
@@ -2436,27 +2384,14 @@
       <w:r>
         <w:t xml:space="preserve">Ilustración </w:t>
       </w:r>
-      <w:r>
-        <w:fldChar w:fldCharType="begin"/>
-      </w:r>
-      <w:r>
-        <w:instrText xml:space="preserve"> SEQ Ilustración \* ARABIC </w:instrText>
-      </w:r>
-      <w:r>
-        <w:fldChar w:fldCharType="separate"/>
-      </w:r>
-      <w:r>
-        <w:rPr>
-          <w:noProof/>
-        </w:rPr>
-        <w:t>3</w:t>
-      </w:r>
-      <w:r>
-        <w:rPr>
-          <w:noProof/>
-        </w:rPr>
-        <w:fldChar w:fldCharType="end"/>
-      </w:r>
+      <w:fldSimple w:instr=" SEQ Ilustración \* ARABIC ">
+        <w:r>
+          <w:rPr>
+            <w:noProof/>
+          </w:rPr>
+          <w:t>3</w:t>
+        </w:r>
+      </w:fldSimple>
       <w:bookmarkEnd w:id="9"/>
       <w:r>
         <w:t xml:space="preserve">: Subrutina </w:t>
@@ -2598,6 +2533,11 @@
           <w:rFonts w:eastAsiaTheme="minorEastAsia"/>
         </w:rPr>
         <w:tab/>
+      </w:r>
+      <w:r>
+        <w:rPr>
+          <w:rFonts w:eastAsiaTheme="minorEastAsia"/>
+        </w:rPr>
         <w:t xml:space="preserve">En la </w:t>
       </w:r>
       <w:r>
@@ -2831,6 +2771,16 @@
             <w:pPr>
               <w:jc w:val="center"/>
             </w:pPr>
+            <m:oMathPara>
+              <m:oMath>
+                <m:r>
+                  <w:rPr>
+                    <w:rFonts w:ascii="Cambria Math" w:hAnsi="Cambria Math"/>
+                  </w:rPr>
+                  <m:t>3.879kHz</m:t>
+                </m:r>
+              </m:oMath>
+            </m:oMathPara>
           </w:p>
         </w:tc>
         <w:tc>
@@ -2841,6 +2791,16 @@
             <w:pPr>
               <w:jc w:val="both"/>
             </w:pPr>
+            <m:oMathPara>
+              <m:oMath>
+                <m:r>
+                  <w:rPr>
+                    <w:rFonts w:ascii="Cambria Math" w:hAnsi="Cambria Math"/>
+                  </w:rPr>
+                  <m:t>3.025%</m:t>
+                </m:r>
+              </m:oMath>
+            </m:oMathPara>
           </w:p>
         </w:tc>
       </w:tr>
@@ -2899,6 +2859,16 @@
             <w:pPr>
               <w:jc w:val="center"/>
             </w:pPr>
+            <m:oMathPara>
+              <m:oMath>
+                <m:r>
+                  <w:rPr>
+                    <w:rFonts w:ascii="Cambria Math" w:hAnsi="Cambria Math"/>
+                  </w:rPr>
+                  <m:t>3.857kHz</m:t>
+                </m:r>
+              </m:oMath>
+            </m:oMathPara>
           </w:p>
         </w:tc>
         <w:tc>
@@ -2909,6 +2879,16 @@
             <w:pPr>
               <w:jc w:val="both"/>
             </w:pPr>
+            <m:oMathPara>
+              <m:oMath>
+                <m:r>
+                  <w:rPr>
+                    <w:rFonts w:ascii="Cambria Math" w:hAnsi="Cambria Math"/>
+                  </w:rPr>
+                  <m:t>3.575%</m:t>
+                </m:r>
+              </m:oMath>
+            </m:oMathPara>
           </w:p>
         </w:tc>
       </w:tr>
@@ -2967,15 +2947,16 @@
             <w:pPr>
               <w:jc w:val="center"/>
             </w:pPr>
-            <w:commentRangeStart w:id="11"/>
-            <w:commentRangeEnd w:id="11"/>
-            <w:r>
-              <w:rPr>
-                <w:rStyle w:val="CommentReference"/>
-                <w:lang w:val="en-US"/>
-              </w:rPr>
-              <w:commentReference w:id="11"/>
-            </w:r>
+            <m:oMathPara>
+              <m:oMath>
+                <m:r>
+                  <w:rPr>
+                    <w:rFonts w:ascii="Cambria Math" w:hAnsi="Cambria Math"/>
+                  </w:rPr>
+                  <m:t>1.0057</m:t>
+                </m:r>
+              </m:oMath>
+            </m:oMathPara>
           </w:p>
         </w:tc>
         <w:tc>
@@ -2986,6 +2967,16 @@
             <w:pPr>
               <w:jc w:val="both"/>
             </w:pPr>
+            <m:oMathPara>
+              <m:oMath>
+                <m:r>
+                  <w:rPr>
+                    <w:rFonts w:ascii="Cambria Math" w:hAnsi="Cambria Math"/>
+                  </w:rPr>
+                  <m:t>0.57%</m:t>
+                </m:r>
+              </m:oMath>
+            </m:oMathPara>
           </w:p>
         </w:tc>
       </w:tr>
@@ -2995,7 +2986,7 @@
         <w:pStyle w:val="Caption"/>
         <w:jc w:val="center"/>
       </w:pPr>
-      <w:bookmarkStart w:id="12" w:name="_Ref82948099"/>
+      <w:bookmarkStart w:id="11" w:name="_Ref82948099"/>
       <w:r>
         <w:t xml:space="preserve">Tabla </w:t>
       </w:r>
@@ -3020,7 +3011,7 @@
         </w:rPr>
         <w:fldChar w:fldCharType="end"/>
       </w:r>
-      <w:bookmarkEnd w:id="12"/>
+      <w:bookmarkEnd w:id="11"/>
       <w:r>
         <w:t>: Validación de especificaciones</w:t>
       </w:r>
@@ -3029,24 +3020,123 @@
       <w:pPr>
         <w:jc w:val="both"/>
       </w:pPr>
-      <w:commentRangeStart w:id="13"/>
       <w:r>
         <w:tab/>
         <w:t>Para finalizar, se ilustra a continuación la respuesta en frecuencia medida en la implementación práctica sobre el DSP56307.</w:t>
       </w:r>
-      <w:commentRangeEnd w:id="13"/>
-      <w:r>
-        <w:rPr>
-          <w:rStyle w:val="CommentReference"/>
-          <w:lang w:val="en-US"/>
-        </w:rPr>
-        <w:commentReference w:id="13"/>
-      </w:r>
     </w:p>
     <w:p>
       <w:pPr>
         <w:jc w:val="both"/>
       </w:pPr>
+      <w:r>
+        <w:rPr>
+          <w:noProof/>
+        </w:rPr>
+        <w:drawing>
+          <wp:inline distT="0" distB="0" distL="0" distR="0" wp14:anchorId="6985DFE0" wp14:editId="4FEA84D7">
+            <wp:extent cx="5400040" cy="2831465"/>
+            <wp:effectExtent l="0" t="0" r="0" b="6985"/>
+            <wp:docPr id="3" name="Picture 3" descr="A picture containing diagram&#10;&#10;Description automatically generated"/>
+            <wp:cNvGraphicFramePr>
+              <a:graphicFrameLocks xmlns:a="http://schemas.openxmlformats.org/drawingml/2006/main" noChangeAspect="1"/>
+            </wp:cNvGraphicFramePr>
+            <a:graphic xmlns:a="http://schemas.openxmlformats.org/drawingml/2006/main">
+              <a:graphicData uri="http://schemas.openxmlformats.org/drawingml/2006/picture">
+                <pic:pic xmlns:pic="http://schemas.openxmlformats.org/drawingml/2006/picture">
+                  <pic:nvPicPr>
+                    <pic:cNvPr id="3" name="Picture 3" descr="A picture containing diagram&#10;&#10;Description automatically generated"/>
+                    <pic:cNvPicPr>
+                      <a:picLocks noChangeAspect="1" noChangeArrowheads="1"/>
+                    </pic:cNvPicPr>
+                  </pic:nvPicPr>
+                  <pic:blipFill>
+                    <a:blip r:embed="rId9" cstate="print">
+                      <a:extLst>
+                        <a:ext uri="{28A0092B-C50C-407E-A947-70E740481C1C}">
+                          <a14:useLocalDpi xmlns:a14="http://schemas.microsoft.com/office/drawing/2010/main" val="0"/>
+                        </a:ext>
+                      </a:extLst>
+                    </a:blip>
+                    <a:srcRect/>
+                    <a:stretch>
+                      <a:fillRect/>
+                    </a:stretch>
+                  </pic:blipFill>
+                  <pic:spPr bwMode="auto">
+                    <a:xfrm>
+                      <a:off x="0" y="0"/>
+                      <a:ext cx="5400040" cy="2831465"/>
+                    </a:xfrm>
+                    <a:prstGeom prst="rect">
+                      <a:avLst/>
+                    </a:prstGeom>
+                    <a:noFill/>
+                    <a:ln>
+                      <a:noFill/>
+                    </a:ln>
+                  </pic:spPr>
+                </pic:pic>
+              </a:graphicData>
+            </a:graphic>
+          </wp:inline>
+        </w:drawing>
+      </w:r>
+    </w:p>
+    <w:p>
+      <w:pPr>
+        <w:pStyle w:val="Caption"/>
+        <w:jc w:val="center"/>
+      </w:pPr>
+      <w:r>
+        <w:t xml:space="preserve">Ilustración </w:t>
+      </w:r>
+      <w:r>
+        <w:fldChar w:fldCharType="begin"/>
+      </w:r>
+      <w:r>
+        <w:instrText xml:space="preserve"> SEQ Ilustración \* ARABIC </w:instrText>
+      </w:r>
+      <w:r>
+        <w:fldChar w:fldCharType="separate"/>
+      </w:r>
+      <w:r>
+        <w:rPr>
+          <w:noProof/>
+        </w:rPr>
+        <w:t>4</w:t>
+      </w:r>
+      <w:r>
+        <w:rPr>
+          <w:noProof/>
+        </w:rPr>
+        <w:fldChar w:fldCharType="end"/>
+      </w:r>
+      <w:r>
+        <w:t>: Magnitud de la respuesta en frecuencia medida</w:t>
+      </w:r>
+    </w:p>
+    <w:p>
+      <w:pPr>
+        <w:jc w:val="both"/>
+      </w:pPr>
+      <w:r>
+        <w:t xml:space="preserve">El parámetro </w:t>
+      </w:r>
+      <w:r>
+        <w:rPr>
+          <w:rFonts w:cstheme="minorHAnsi"/>
+        </w:rPr>
+        <w:t>α</w:t>
+      </w:r>
+      <w:r>
+        <w:t xml:space="preserve"> de la Tabla 2 multiplica a todos los coeficientes, por lo que fue escalado para obtener una ganancia en banda pasante de 0dB.</w:t>
+      </w:r>
+    </w:p>
+    <w:p>
+      <w:pPr>
+        <w:jc w:val="both"/>
+      </w:pPr>
     </w:p>
     <w:p>
       <w:pPr>
@@ -3059,6 +3149,7 @@
         <w:rPr>
           <w:lang w:val="es-419"/>
         </w:rPr>
+        <w:lastRenderedPageBreak/>
         <w:t>Ejercicio B</w:t>
       </w:r>
     </w:p>
@@ -3116,7 +3207,7 @@
                     <pic:cNvPicPr/>
                   </pic:nvPicPr>
                   <pic:blipFill>
-                    <a:blip r:embed="rId13"/>
+                    <a:blip r:embed="rId10"/>
                     <a:stretch>
                       <a:fillRect/>
                     </a:stretch>
@@ -3145,27 +3236,14 @@
       <w:r>
         <w:t xml:space="preserve">Ilustración </w:t>
       </w:r>
-      <w:r>
-        <w:fldChar w:fldCharType="begin"/>
-      </w:r>
-      <w:r>
-        <w:instrText xml:space="preserve"> SEQ Ilustración \* ARABIC </w:instrText>
-      </w:r>
-      <w:r>
-        <w:fldChar w:fldCharType="separate"/>
-      </w:r>
-      <w:r>
-        <w:rPr>
-          <w:noProof/>
-        </w:rPr>
-        <w:t>4</w:t>
-      </w:r>
-      <w:r>
-        <w:rPr>
-          <w:noProof/>
-        </w:rPr>
-        <w:fldChar w:fldCharType="end"/>
-      </w:r>
+      <w:fldSimple w:instr=" SEQ Ilustración \* ARABIC ">
+        <w:r>
+          <w:rPr>
+            <w:noProof/>
+          </w:rPr>
+          <w:t>4</w:t>
+        </w:r>
+      </w:fldSimple>
       <w:r>
         <w:t>: Plantilla de filtro rechaza-banda</w:t>
       </w:r>
@@ -3179,7 +3257,6 @@
         <w:rPr>
           <w:noProof/>
         </w:rPr>
-        <w:lastRenderedPageBreak/>
         <w:drawing>
           <wp:inline distT="0" distB="0" distL="0" distR="0" wp14:anchorId="0E1BCA0F" wp14:editId="5B236BC7">
             <wp:extent cx="5400040" cy="2303780"/>
@@ -3196,7 +3273,7 @@
                     <pic:cNvPicPr/>
                   </pic:nvPicPr>
                   <pic:blipFill>
-                    <a:blip r:embed="rId14"/>
+                    <a:blip r:embed="rId11"/>
                     <a:stretch>
                       <a:fillRect/>
                     </a:stretch>
@@ -3229,27 +3306,14 @@
       <w:r>
         <w:t xml:space="preserve">Ilustración </w:t>
       </w:r>
-      <w:r>
-        <w:fldChar w:fldCharType="begin"/>
-      </w:r>
-      <w:r>
-        <w:instrText xml:space="preserve"> SEQ Ilustración \* ARABIC </w:instrText>
-      </w:r>
-      <w:r>
-        <w:fldChar w:fldCharType="separate"/>
-      </w:r>
-      <w:r>
-        <w:rPr>
-          <w:noProof/>
-        </w:rPr>
-        <w:t>5</w:t>
-      </w:r>
-      <w:r>
-        <w:rPr>
-          <w:noProof/>
-        </w:rPr>
-        <w:fldChar w:fldCharType="end"/>
-      </w:r>
+      <w:fldSimple w:instr=" SEQ Ilustración \* ARABIC ">
+        <w:r>
+          <w:rPr>
+            <w:noProof/>
+          </w:rPr>
+          <w:t>5</w:t>
+        </w:r>
+      </w:fldSimple>
       <w:r>
         <w:t>: Especificaciones de la plantilla</w:t>
       </w:r>
@@ -3755,6 +3819,7 @@
                 <w:rPr>
                   <w:rFonts w:ascii="Cambria Math" w:eastAsiaTheme="minorEastAsia" w:hAnsi="Cambria Math"/>
                 </w:rPr>
+                <w:lastRenderedPageBreak/>
                 <m:t>γ</m:t>
               </m:r>
             </m:oMath>
@@ -4853,35 +4918,22 @@
         <w:pStyle w:val="Caption"/>
         <w:jc w:val="center"/>
       </w:pPr>
-      <w:bookmarkStart w:id="14" w:name="_Ref83069702"/>
+      <w:bookmarkStart w:id="12" w:name="_Ref83069702"/>
       <w:r>
         <w:t xml:space="preserve">Tabla </w:t>
       </w:r>
-      <w:r>
-        <w:fldChar w:fldCharType="begin"/>
-      </w:r>
-      <w:r>
-        <w:instrText xml:space="preserve"> SEQ Tabla \* ARABIC </w:instrText>
-      </w:r>
-      <w:r>
-        <w:fldChar w:fldCharType="separate"/>
-      </w:r>
-      <w:r>
-        <w:rPr>
-          <w:noProof/>
-        </w:rPr>
-        <w:t>4</w:t>
-      </w:r>
-      <w:r>
-        <w:rPr>
-          <w:noProof/>
-        </w:rPr>
-        <w:fldChar w:fldCharType="end"/>
-      </w:r>
+      <w:fldSimple w:instr=" SEQ Tabla \* ARABIC ">
+        <w:r>
+          <w:rPr>
+            <w:noProof/>
+          </w:rPr>
+          <w:t>4</w:t>
+        </w:r>
+      </w:fldSimple>
       <w:r>
         <w:t>: Parámetros del IIR</w:t>
       </w:r>
-      <w:bookmarkEnd w:id="14"/>
+      <w:bookmarkEnd w:id="12"/>
     </w:p>
     <w:p>
       <w:pPr>
@@ -4946,7 +4998,6 @@
         <w:rPr>
           <w:noProof/>
         </w:rPr>
-        <w:lastRenderedPageBreak/>
         <w:drawing>
           <wp:inline distT="0" distB="0" distL="0" distR="0" wp14:anchorId="78EA9252" wp14:editId="59FC5C9B">
             <wp:extent cx="5783583" cy="1809750"/>
@@ -4963,7 +5014,7 @@
                     <pic:cNvPicPr/>
                   </pic:nvPicPr>
                   <pic:blipFill>
-                    <a:blip r:embed="rId15"/>
+                    <a:blip r:embed="rId12"/>
                     <a:stretch>
                       <a:fillRect/>
                     </a:stretch>
@@ -4989,35 +5040,22 @@
         <w:pStyle w:val="Caption"/>
         <w:jc w:val="center"/>
       </w:pPr>
-      <w:bookmarkStart w:id="15" w:name="_Ref83069952"/>
+      <w:bookmarkStart w:id="13" w:name="_Ref83069952"/>
       <w:r>
         <w:t xml:space="preserve">Ilustración </w:t>
       </w:r>
-      <w:r>
-        <w:fldChar w:fldCharType="begin"/>
-      </w:r>
-      <w:r>
-        <w:instrText xml:space="preserve"> SEQ Ilustración \* ARABIC </w:instrText>
-      </w:r>
-      <w:r>
-        <w:fldChar w:fldCharType="separate"/>
-      </w:r>
-      <w:r>
-        <w:rPr>
-          <w:noProof/>
-        </w:rPr>
-        <w:t>6</w:t>
-      </w:r>
-      <w:r>
-        <w:rPr>
-          <w:noProof/>
-        </w:rPr>
-        <w:fldChar w:fldCharType="end"/>
-      </w:r>
+      <w:fldSimple w:instr=" SEQ Ilustración \* ARABIC ">
+        <w:r>
+          <w:rPr>
+            <w:noProof/>
+          </w:rPr>
+          <w:t>6</w:t>
+        </w:r>
+      </w:fldSimple>
       <w:r>
         <w:t>: Respuesta en frecuencia del filtro rechaza-banda</w:t>
       </w:r>
-      <w:bookmarkEnd w:id="15"/>
+      <w:bookmarkEnd w:id="13"/>
     </w:p>
     <w:p/>
     <w:p>
@@ -5044,7 +5082,7 @@
                     <pic:cNvPicPr/>
                   </pic:nvPicPr>
                   <pic:blipFill>
-                    <a:blip r:embed="rId16"/>
+                    <a:blip r:embed="rId13"/>
                     <a:stretch>
                       <a:fillRect/>
                     </a:stretch>
@@ -5070,41 +5108,29 @@
         <w:pStyle w:val="Caption"/>
         <w:jc w:val="center"/>
       </w:pPr>
-      <w:bookmarkStart w:id="16" w:name="_Ref83069955"/>
+      <w:bookmarkStart w:id="14" w:name="_Ref83069955"/>
       <w:r>
         <w:t xml:space="preserve">Ilustración </w:t>
       </w:r>
-      <w:r>
-        <w:fldChar w:fldCharType="begin"/>
-      </w:r>
-      <w:r>
-        <w:instrText xml:space="preserve"> SEQ Ilustración \* ARABIC </w:instrText>
-      </w:r>
-      <w:r>
-        <w:fldChar w:fldCharType="separate"/>
-      </w:r>
-      <w:r>
-        <w:rPr>
-          <w:noProof/>
-        </w:rPr>
-        <w:t>7</w:t>
-      </w:r>
-      <w:r>
-        <w:rPr>
-          <w:noProof/>
-        </w:rPr>
-        <w:fldChar w:fldCharType="end"/>
-      </w:r>
+      <w:fldSimple w:instr=" SEQ Ilustración \* ARABIC ">
+        <w:r>
+          <w:rPr>
+            <w:noProof/>
+          </w:rPr>
+          <w:t>7</w:t>
+        </w:r>
+      </w:fldSimple>
       <w:r>
         <w:t>: Respuesta al impulso del filtro rechaza-banda</w:t>
       </w:r>
-      <w:bookmarkEnd w:id="16"/>
+      <w:bookmarkEnd w:id="14"/>
     </w:p>
     <w:p>
       <w:pPr>
         <w:pStyle w:val="Heading2"/>
       </w:pPr>
       <w:r>
+        <w:lastRenderedPageBreak/>
         <w:t>Implementación</w:t>
       </w:r>
     </w:p>
@@ -5193,7 +5219,6 @@
         <w:rPr>
           <w:noProof/>
         </w:rPr>
-        <w:lastRenderedPageBreak/>
         <w:drawing>
           <wp:inline distT="0" distB="0" distL="0" distR="0" wp14:anchorId="33E82AA9" wp14:editId="6CB972FA">
             <wp:extent cx="5400040" cy="4222750"/>
@@ -5210,7 +5235,7 @@
                     <pic:cNvPicPr/>
                   </pic:nvPicPr>
                   <pic:blipFill>
-                    <a:blip r:embed="rId17"/>
+                    <a:blip r:embed="rId14"/>
                     <a:stretch>
                       <a:fillRect/>
                     </a:stretch>
@@ -5236,35 +5261,22 @@
         <w:pStyle w:val="Caption"/>
         <w:jc w:val="center"/>
       </w:pPr>
-      <w:bookmarkStart w:id="17" w:name="_Ref83070152"/>
+      <w:bookmarkStart w:id="15" w:name="_Ref83070152"/>
       <w:r>
         <w:t xml:space="preserve">Ilustración </w:t>
       </w:r>
-      <w:r>
-        <w:fldChar w:fldCharType="begin"/>
-      </w:r>
-      <w:r>
-        <w:instrText xml:space="preserve"> SEQ Ilustración \* ARABIC </w:instrText>
-      </w:r>
-      <w:r>
-        <w:fldChar w:fldCharType="separate"/>
-      </w:r>
-      <w:r>
-        <w:rPr>
-          <w:noProof/>
-        </w:rPr>
-        <w:t>8</w:t>
-      </w:r>
-      <w:r>
-        <w:rPr>
-          <w:noProof/>
-        </w:rPr>
-        <w:fldChar w:fldCharType="end"/>
-      </w:r>
+      <w:fldSimple w:instr=" SEQ Ilustración \* ARABIC ">
+        <w:r>
+          <w:rPr>
+            <w:noProof/>
+          </w:rPr>
+          <w:t>8</w:t>
+        </w:r>
+      </w:fldSimple>
       <w:r>
         <w:t>: Fragmento de código que implementa el filtro IIR como cascada de secciones de segundo orden.</w:t>
       </w:r>
-      <w:bookmarkEnd w:id="17"/>
+      <w:bookmarkEnd w:id="15"/>
     </w:p>
     <w:p>
       <w:pPr>
@@ -5878,14 +5890,14 @@
             <w:pPr>
               <w:jc w:val="center"/>
             </w:pPr>
-            <w:commentRangeStart w:id="18"/>
-            <w:commentRangeEnd w:id="18"/>
+            <w:commentRangeStart w:id="16"/>
+            <w:commentRangeEnd w:id="16"/>
             <w:r>
               <w:rPr>
                 <w:rStyle w:val="CommentReference"/>
                 <w:lang w:val="en-US"/>
               </w:rPr>
-              <w:commentReference w:id="18"/>
+              <w:commentReference w:id="16"/>
             </w:r>
           </w:p>
         </w:tc>
@@ -6397,27 +6409,14 @@
       <w:r>
         <w:t xml:space="preserve">Tabla </w:t>
       </w:r>
-      <w:r>
-        <w:fldChar w:fldCharType="begin"/>
-      </w:r>
-      <w:r>
-        <w:instrText xml:space="preserve"> SEQ Tabla \* ARABIC </w:instrText>
-      </w:r>
-      <w:r>
-        <w:fldChar w:fldCharType="separate"/>
-      </w:r>
-      <w:r>
-        <w:rPr>
-          <w:noProof/>
-        </w:rPr>
-        <w:t>3</w:t>
-      </w:r>
-      <w:r>
-        <w:rPr>
-          <w:noProof/>
-        </w:rPr>
-        <w:fldChar w:fldCharType="end"/>
-      </w:r>
+      <w:fldSimple w:instr=" SEQ Tabla \* ARABIC ">
+        <w:r>
+          <w:rPr>
+            <w:noProof/>
+          </w:rPr>
+          <w:t>3</w:t>
+        </w:r>
+      </w:fldSimple>
       <w:r>
         <w:t>: Validación de especificaciones</w:t>
       </w:r>
@@ -6426,18 +6425,18 @@
       <w:pPr>
         <w:jc w:val="both"/>
       </w:pPr>
-      <w:commentRangeStart w:id="19"/>
+      <w:commentRangeStart w:id="17"/>
       <w:r>
         <w:tab/>
         <w:t>Para finalizar, se ilustra a continuación la respuesta en frecuencia medida en la implementación práctica sobre el DSP56307.</w:t>
       </w:r>
-      <w:commentRangeEnd w:id="19"/>
+      <w:commentRangeEnd w:id="17"/>
       <w:r>
         <w:rPr>
           <w:rStyle w:val="CommentReference"/>
           <w:lang w:val="en-US"/>
         </w:rPr>
-        <w:commentReference w:id="19"/>
+        <w:commentReference w:id="17"/>
       </w:r>
     </w:p>
     <w:p>
@@ -6449,11 +6448,11 @@
       <w:pPr>
         <w:pStyle w:val="Heading1"/>
       </w:pPr>
-      <w:bookmarkStart w:id="20" w:name="_Toc83065347"/>
+      <w:bookmarkStart w:id="18" w:name="_Toc83065347"/>
       <w:r>
         <w:t>Ejercicio C</w:t>
       </w:r>
-      <w:bookmarkEnd w:id="20"/>
+      <w:bookmarkEnd w:id="18"/>
     </w:p>
     <w:p>
       <w:r>
@@ -7041,19 +7040,16 @@
       <w:pPr>
         <w:pStyle w:val="Heading1"/>
       </w:pPr>
-      <w:bookmarkStart w:id="21" w:name="_Toc83065348"/>
-      <w:r>
+      <w:bookmarkStart w:id="19" w:name="_Toc83065348"/>
+      <w:r>
+        <w:lastRenderedPageBreak/>
         <w:t>Ejercicio D</w:t>
       </w:r>
-      <w:bookmarkEnd w:id="21"/>
-    </w:p>
-    <w:p>
-      <w:r>
-        <w:t xml:space="preserve">La cuantización de los coeficientes del IIR puede afectar en que, por ejemplo, los polos y los ceros de la respuesta en frecuencia cambiarán al elegir los niveles de cuantización. Se debe tener esto presente ya que, a su vez, podría afectar a la estabilidad del filtro si justo uno de </w:t>
-      </w:r>
-      <w:r>
-        <w:lastRenderedPageBreak/>
-        <w:t>estos cambios numéricos hace que un polo de la respuesta en frecuencia quede ubicado en el semiplano derecho. Otro parámetro que se verá afectado es la ganancia del filtro.</w:t>
+      <w:bookmarkEnd w:id="19"/>
+    </w:p>
+    <w:p>
+      <w:r>
+        <w:t>La cuantización de los coeficientes del IIR puede afectar en que, por ejemplo, los polos y los ceros de la respuesta en frecuencia cambiarán al elegir los niveles de cuantización. Se debe tener esto presente ya que, a su vez, podría afectar a la estabilidad del filtro si justo uno de estos cambios numéricos hace que un polo de la respuesta en frecuencia quede ubicado en el semiplano derecho. Otro parámetro que se verá afectado es la ganancia del filtro.</w:t>
       </w:r>
     </w:p>
     <w:p/>
@@ -7061,11 +7057,11 @@
       <w:pPr>
         <w:pStyle w:val="Heading1"/>
       </w:pPr>
-      <w:bookmarkStart w:id="22" w:name="_Toc83065349"/>
+      <w:bookmarkStart w:id="20" w:name="_Toc83065349"/>
       <w:r>
         <w:t>Ejercicio E</w:t>
       </w:r>
-      <w:bookmarkEnd w:id="22"/>
+      <w:bookmarkEnd w:id="20"/>
     </w:p>
     <w:p>
       <w:r>
@@ -7091,7 +7087,7 @@
 
 <file path=word/comments.xml><?xml version="1.0" encoding="utf-8"?>
 <w:comments xmlns:wpc="http://schemas.microsoft.com/office/word/2010/wordprocessingCanvas" xmlns:cx="http://schemas.microsoft.com/office/drawing/2014/chartex" xmlns:cx1="http://schemas.microsoft.com/office/drawing/2015/9/8/chartex" xmlns:cx2="http://schemas.microsoft.com/office/drawing/2015/10/21/chartex" xmlns:cx3="http://schemas.microsoft.com/office/drawing/2016/5/9/chartex" xmlns:cx4="http://schemas.microsoft.com/office/drawing/2016/5/10/chartex" xmlns:cx5="http://schemas.microsoft.com/office/drawing/2016/5/11/chartex" xmlns:cx6="http://schemas.microsoft.com/office/drawing/2016/5/12/chartex" xmlns:cx7="http://schemas.microsoft.com/office/drawing/2016/5/13/chartex" xmlns:cx8="http://schemas.microsoft.com/office/drawing/2016/5/14/chartex" xmlns:mc="http://schemas.openxmlformats.org/markup-compatibility/2006" xmlns:aink="http://schemas.microsoft.com/office/drawing/2016/ink" xmlns:am3d="http://schemas.microsoft.com/office/drawing/2017/model3d" xmlns:o="urn:schemas-microsoft-com:office:office" xmlns:r="http://schemas.openxmlformats.org/officeDocument/2006/relationships" xmlns:m="http://schemas.openxmlformats.org/officeDocument/2006/math" xmlns:v="urn:schemas-microsoft-com:vml" xmlns:wp14="http://schemas.microsoft.com/office/word/2010/wordprocessingDrawing" xmlns:wp="http://schemas.openxmlformats.org/drawingml/2006/wordprocessingDrawing" xmlns:w10="urn:schemas-microsoft-com:office:word" xmlns:w="http://schemas.openxmlformats.org/wordprocessingml/2006/main" xmlns:w14="http://schemas.microsoft.com/office/word/2010/wordml" xmlns:w15="http://schemas.microsoft.com/office/word/2012/wordml" xmlns:w16cex="http://schemas.microsoft.com/office/word/2018/wordml/cex" xmlns:w16cid="http://schemas.microsoft.com/office/word/2016/wordml/cid" xmlns:w16="http://schemas.microsoft.com/office/word/2018/wordml" xmlns:w16sdtdh="http://schemas.microsoft.com/office/word/2020/wordml/sdtdatahash" xmlns:w16se="http://schemas.microsoft.com/office/word/2015/wordml/symex" xmlns:wpg="http://schemas.microsoft.com/office/word/2010/wordprocessingGroup" xmlns:wpi="http://schemas.microsoft.com/office/word/2010/wordprocessingInk" xmlns:wne="http://schemas.microsoft.com/office/word/2006/wordml" xmlns:wps="http://schemas.microsoft.com/office/word/2010/wordprocessingShape" mc:Ignorable="w14 w15 w16se w16cid w16 w16cex w16sdtdh wp14">
-  <w:comment w:id="11" w:author="Lucas Kammann" w:date="2021-09-19T12:52:00Z" w:initials="LK">
+  <w:comment w:id="16" w:author="Lucas Kammann" w:date="2021-09-19T12:52:00Z" w:initials="LK">
     <w:p>
       <w:pPr>
         <w:pStyle w:val="CommentText"/>
@@ -7119,81 +7115,7 @@
       </w:r>
     </w:p>
   </w:comment>
-  <w:comment w:id="13" w:author="Lucas Kammann" w:date="2021-09-19T12:51:00Z" w:initials="LK">
-    <w:p>
-      <w:pPr>
-        <w:pStyle w:val="CommentText"/>
-        <w:rPr>
-          <w:lang w:val="es-AR"/>
-        </w:rPr>
-      </w:pPr>
-      <w:r>
-        <w:rPr>
-          <w:rStyle w:val="CommentReference"/>
-        </w:rPr>
-        <w:annotationRef/>
-      </w:r>
-      <w:r>
-        <w:rPr>
-          <w:lang w:val="es-AR"/>
-        </w:rPr>
-        <w:t>@NicoTrozzo, agrega una captura</w:t>
-      </w:r>
-      <w:r>
-        <w:rPr>
-          <w:lang w:val="es-AR"/>
-        </w:rPr>
-        <w:t xml:space="preserve"> de pantalla (bien recortada)</w:t>
-      </w:r>
-      <w:r>
-        <w:rPr>
-          <w:lang w:val="es-AR"/>
-        </w:rPr>
-        <w:t xml:space="preserve"> o un</w:t>
-      </w:r>
-      <w:r>
-        <w:rPr>
-          <w:lang w:val="es-AR"/>
-        </w:rPr>
-        <w:t xml:space="preserve"> gráfico generado por Python, como quieras vos, de la respuesta en frecuencia. (</w:t>
-      </w:r>
-      <w:r>
-        <w:rPr>
-          <w:lang w:val="es-AR"/>
-        </w:rPr>
-        <w:t>trade-off tiempo y calidad del informe)</w:t>
-      </w:r>
-    </w:p>
-  </w:comment>
-  <w:comment w:id="18" w:author="Lucas Kammann" w:date="2021-09-19T12:52:00Z" w:initials="LK">
-    <w:p>
-      <w:pPr>
-        <w:pStyle w:val="CommentText"/>
-        <w:rPr>
-          <w:lang w:val="es-AR"/>
-        </w:rPr>
-      </w:pPr>
-      <w:r>
-        <w:rPr>
-          <w:rStyle w:val="CommentReference"/>
-        </w:rPr>
-        <w:annotationRef/>
-      </w:r>
-      <w:r>
-        <w:rPr>
-          <w:lang w:val="es-AR"/>
-        </w:rPr>
-        <w:t>@NicoTrozzo, complete estos campos, s</w:t>
-      </w:r>
-      <w:r>
-        <w:rPr>
-          <w:lang w:val="es-AR"/>
-        </w:rPr>
-        <w:t>obre la respuesta en frecuencia medís la frecuencia central y el ancho de banda a 3dB. El factor de calidad Q sale del cociente, y fijate cuánto error relativo porcentual tenemos. Seguro no dije nada nuevo, lo sé.</w:t>
-      </w:r>
-    </w:p>
-  </w:comment>
-  <w:comment w:id="19" w:author="Lucas Kammann" w:date="2021-09-19T12:51:00Z" w:initials="LK">
+  <w:comment w:id="17" w:author="Lucas Kammann" w:date="2021-09-19T12:51:00Z" w:initials="LK">
     <w:p>
       <w:pPr>
         <w:pStyle w:val="CommentText"/>
@@ -7238,8 +7160,6 @@
 
 <file path=word/commentsExtended.xml><?xml version="1.0" encoding="utf-8"?>
 <w15:commentsEx xmlns:wpc="http://schemas.microsoft.com/office/word/2010/wordprocessingCanvas" xmlns:cx="http://schemas.microsoft.com/office/drawing/2014/chartex" xmlns:cx1="http://schemas.microsoft.com/office/drawing/2015/9/8/chartex" xmlns:cx2="http://schemas.microsoft.com/office/drawing/2015/10/21/chartex" xmlns:cx3="http://schemas.microsoft.com/office/drawing/2016/5/9/chartex" xmlns:cx4="http://schemas.microsoft.com/office/drawing/2016/5/10/chartex" xmlns:cx5="http://schemas.microsoft.com/office/drawing/2016/5/11/chartex" xmlns:cx6="http://schemas.microsoft.com/office/drawing/2016/5/12/chartex" xmlns:cx7="http://schemas.microsoft.com/office/drawing/2016/5/13/chartex" xmlns:cx8="http://schemas.microsoft.com/office/drawing/2016/5/14/chartex" xmlns:mc="http://schemas.openxmlformats.org/markup-compatibility/2006" xmlns:aink="http://schemas.microsoft.com/office/drawing/2016/ink" xmlns:am3d="http://schemas.microsoft.com/office/drawing/2017/model3d" xmlns:o="urn:schemas-microsoft-com:office:office" xmlns:r="http://schemas.openxmlformats.org/officeDocument/2006/relationships" xmlns:m="http://schemas.openxmlformats.org/officeDocument/2006/math" xmlns:v="urn:schemas-microsoft-com:vml" xmlns:wp14="http://schemas.microsoft.com/office/word/2010/wordprocessingDrawing" xmlns:wp="http://schemas.openxmlformats.org/drawingml/2006/wordprocessingDrawing" xmlns:w10="urn:schemas-microsoft-com:office:word" xmlns:w="http://schemas.openxmlformats.org/wordprocessingml/2006/main" xmlns:w14="http://schemas.microsoft.com/office/word/2010/wordml" xmlns:w15="http://schemas.microsoft.com/office/word/2012/wordml" xmlns:w16cex="http://schemas.microsoft.com/office/word/2018/wordml/cex" xmlns:w16cid="http://schemas.microsoft.com/office/word/2016/wordml/cid" xmlns:w16="http://schemas.microsoft.com/office/word/2018/wordml" xmlns:w16sdtdh="http://schemas.microsoft.com/office/word/2020/wordml/sdtdatahash" xmlns:w16se="http://schemas.microsoft.com/office/word/2015/wordml/symex" xmlns:wpg="http://schemas.microsoft.com/office/word/2010/wordprocessingGroup" xmlns:wpi="http://schemas.microsoft.com/office/word/2010/wordprocessingInk" xmlns:wne="http://schemas.microsoft.com/office/word/2006/wordml" xmlns:wps="http://schemas.microsoft.com/office/word/2010/wordprocessingShape" mc:Ignorable="w14 w15 w16se w16cid w16 w16cex w16sdtdh wp14">
-  <w15:commentEx w15:paraId="3F88BF24" w15:done="0"/>
-  <w15:commentEx w15:paraId="29D95172" w15:done="0"/>
   <w15:commentEx w15:paraId="217CDC01" w15:done="0"/>
   <w15:commentEx w15:paraId="4E10DD84" w15:done="0"/>
 </w15:commentsEx>
@@ -7247,8 +7167,6 @@
 
 <file path=word/commentsExtensible.xml><?xml version="1.0" encoding="utf-8"?>
 <w16cex:commentsExtensible xmlns:wpc="http://schemas.microsoft.com/office/word/2010/wordprocessingCanvas" xmlns:cx="http://schemas.microsoft.com/office/drawing/2014/chartex" xmlns:cx1="http://schemas.microsoft.com/office/drawing/2015/9/8/chartex" xmlns:cx2="http://schemas.microsoft.com/office/drawing/2015/10/21/chartex" xmlns:cx3="http://schemas.microsoft.com/office/drawing/2016/5/9/chartex" xmlns:cx4="http://schemas.microsoft.com/office/drawing/2016/5/10/chartex" xmlns:cx5="http://schemas.microsoft.com/office/drawing/2016/5/11/chartex" xmlns:cx6="http://schemas.microsoft.com/office/drawing/2016/5/12/chartex" xmlns:cx7="http://schemas.microsoft.com/office/drawing/2016/5/13/chartex" xmlns:cx8="http://schemas.microsoft.com/office/drawing/2016/5/14/chartex" xmlns:mc="http://schemas.openxmlformats.org/markup-compatibility/2006" xmlns:aink="http://schemas.microsoft.com/office/drawing/2016/ink" xmlns:am3d="http://schemas.microsoft.com/office/drawing/2017/model3d" xmlns:o="urn:schemas-microsoft-com:office:office" xmlns:r="http://schemas.openxmlformats.org/officeDocument/2006/relationships" xmlns:m="http://schemas.openxmlformats.org/officeDocument/2006/math" xmlns:v="urn:schemas-microsoft-com:vml" xmlns:wp14="http://schemas.microsoft.com/office/word/2010/wordprocessingDrawing" xmlns:wp="http://schemas.openxmlformats.org/drawingml/2006/wordprocessingDrawing" xmlns:w10="urn:schemas-microsoft-com:office:word" xmlns:w="http://schemas.openxmlformats.org/wordprocessingml/2006/main" xmlns:w14="http://schemas.microsoft.com/office/word/2010/wordml" xmlns:w15="http://schemas.microsoft.com/office/word/2012/wordml" xmlns:w16cex="http://schemas.microsoft.com/office/word/2018/wordml/cex" xmlns:w16cid="http://schemas.microsoft.com/office/word/2016/wordml/cid" xmlns:w16="http://schemas.microsoft.com/office/word/2018/wordml" xmlns:w16sdtdh="http://schemas.microsoft.com/office/word/2020/wordml/sdtdatahash" xmlns:w16se="http://schemas.microsoft.com/office/word/2015/wordml/symex" xmlns:wpg="http://schemas.microsoft.com/office/word/2010/wordprocessingGroup" xmlns:wpi="http://schemas.microsoft.com/office/word/2010/wordprocessingInk" xmlns:wne="http://schemas.microsoft.com/office/word/2006/wordml" xmlns:wps="http://schemas.microsoft.com/office/word/2010/wordprocessingShape" mc:Ignorable="w14 w15 w16se w16cid w16 w16cex w16sdtdh wp14">
-  <w16cex:commentExtensible w16cex:durableId="24F1B110" w16cex:dateUtc="2021-09-19T15:52:00Z"/>
-  <w16cex:commentExtensible w16cex:durableId="24F1B0B6" w16cex:dateUtc="2021-09-19T15:51:00Z"/>
   <w16cex:commentExtensible w16cex:durableId="24F3824F" w16cex:dateUtc="2021-09-19T15:52:00Z"/>
   <w16cex:commentExtensible w16cex:durableId="24F3824E" w16cex:dateUtc="2021-09-19T15:51:00Z"/>
 </w16cex:commentsExtensible>
@@ -7256,8 +7174,6 @@
 
 <file path=word/commentsIds.xml><?xml version="1.0" encoding="utf-8"?>
 <w16cid:commentsIds xmlns:wpc="http://schemas.microsoft.com/office/word/2010/wordprocessingCanvas" xmlns:cx="http://schemas.microsoft.com/office/drawing/2014/chartex" xmlns:cx1="http://schemas.microsoft.com/office/drawing/2015/9/8/chartex" xmlns:cx2="http://schemas.microsoft.com/office/drawing/2015/10/21/chartex" xmlns:cx3="http://schemas.microsoft.com/office/drawing/2016/5/9/chartex" xmlns:cx4="http://schemas.microsoft.com/office/drawing/2016/5/10/chartex" xmlns:cx5="http://schemas.microsoft.com/office/drawing/2016/5/11/chartex" xmlns:cx6="http://schemas.microsoft.com/office/drawing/2016/5/12/chartex" xmlns:cx7="http://schemas.microsoft.com/office/drawing/2016/5/13/chartex" xmlns:cx8="http://schemas.microsoft.com/office/drawing/2016/5/14/chartex" xmlns:mc="http://schemas.openxmlformats.org/markup-compatibility/2006" xmlns:aink="http://schemas.microsoft.com/office/drawing/2016/ink" xmlns:am3d="http://schemas.microsoft.com/office/drawing/2017/model3d" xmlns:o="urn:schemas-microsoft-com:office:office" xmlns:r="http://schemas.openxmlformats.org/officeDocument/2006/relationships" xmlns:m="http://schemas.openxmlformats.org/officeDocument/2006/math" xmlns:v="urn:schemas-microsoft-com:vml" xmlns:wp14="http://schemas.microsoft.com/office/word/2010/wordprocessingDrawing" xmlns:wp="http://schemas.openxmlformats.org/drawingml/2006/wordprocessingDrawing" xmlns:w10="urn:schemas-microsoft-com:office:word" xmlns:w="http://schemas.openxmlformats.org/wordprocessingml/2006/main" xmlns:w14="http://schemas.microsoft.com/office/word/2010/wordml" xmlns:w15="http://schemas.microsoft.com/office/word/2012/wordml" xmlns:w16cex="http://schemas.microsoft.com/office/word/2018/wordml/cex" xmlns:w16cid="http://schemas.microsoft.com/office/word/2016/wordml/cid" xmlns:w16="http://schemas.microsoft.com/office/word/2018/wordml" xmlns:w16sdtdh="http://schemas.microsoft.com/office/word/2020/wordml/sdtdatahash" xmlns:w16se="http://schemas.microsoft.com/office/word/2015/wordml/symex" xmlns:wpg="http://schemas.microsoft.com/office/word/2010/wordprocessingGroup" xmlns:wpi="http://schemas.microsoft.com/office/word/2010/wordprocessingInk" xmlns:wne="http://schemas.microsoft.com/office/word/2006/wordml" xmlns:wps="http://schemas.microsoft.com/office/word/2010/wordprocessingShape" mc:Ignorable="w14 w15 w16se w16cid w16 w16cex w16sdtdh wp14">
-  <w16cid:commentId w16cid:paraId="3F88BF24" w16cid:durableId="24F1B110"/>
-  <w16cid:commentId w16cid:paraId="29D95172" w16cid:durableId="24F1B0B6"/>
   <w16cid:commentId w16cid:paraId="217CDC01" w16cid:durableId="24F3824F"/>
   <w16cid:commentId w16cid:paraId="4E10DD84" w16cid:durableId="24F3824E"/>
 </w16cid:commentsIds>

</xml_diff>

<commit_message>
Correct bug on exercise 1 b, measure and complete report
</commit_message>
<xml_diff>
--- a/report/report.docx
+++ b/report/report.docx
@@ -9,7 +9,7 @@
         <w:rPr>
           <w:sz w:val="48"/>
           <w:szCs w:val="48"/>
-          <w:lang w:val="es-419"/>
+          <w:lang w:val="en-US"/>
         </w:rPr>
       </w:pPr>
     </w:p>
@@ -77,25 +77,7 @@
           <w:szCs w:val="72"/>
           <w:lang w:val="es-419"/>
         </w:rPr>
-        <w:t xml:space="preserve">Trabajo Práctico </w:t>
-      </w:r>
-      <w:proofErr w:type="spellStart"/>
-      <w:r>
-        <w:rPr>
-          <w:sz w:val="72"/>
-          <w:szCs w:val="72"/>
-          <w:lang w:val="es-419"/>
-        </w:rPr>
-        <w:t>N°</w:t>
-      </w:r>
-      <w:proofErr w:type="spellEnd"/>
-      <w:r>
-        <w:rPr>
-          <w:sz w:val="72"/>
-          <w:szCs w:val="72"/>
-          <w:lang w:val="es-419"/>
-        </w:rPr>
-        <w:t xml:space="preserve"> </w:t>
+        <w:t xml:space="preserve">Trabajo Práctico N° </w:t>
       </w:r>
       <w:r>
         <w:rPr>
@@ -855,21 +837,7 @@
           <w:lang w:val="es-419"/>
         </w:rPr>
         <w:tab/>
-        <w:t xml:space="preserve">En este ejercicio, se propone diseñar e implementar un filtro de segundo orden digital, utilizando un filtro de respuesta impulsiva infinita (IIR). El tipo de filtro a diseñar es un </w:t>
-      </w:r>
-      <w:proofErr w:type="spellStart"/>
-      <w:r>
-        <w:rPr>
-          <w:lang w:val="es-419"/>
-        </w:rPr>
-        <w:t>pasabanda</w:t>
-      </w:r>
-      <w:proofErr w:type="spellEnd"/>
-      <w:r>
-        <w:rPr>
-          <w:lang w:val="es-419"/>
-        </w:rPr>
-        <w:t>, y la</w:t>
+        <w:t>En este ejercicio, se propone diseñar e implementar un filtro de segundo orden digital, utilizando un filtro de respuesta impulsiva infinita (IIR). El tipo de filtro a diseñar es un pasabanda, y la</w:t>
       </w:r>
       <w:r>
         <w:rPr>
@@ -1171,15 +1139,7 @@
       </w:fldSimple>
       <w:bookmarkEnd w:id="2"/>
       <w:r>
-        <w:t xml:space="preserve">: Especificaciones de filtro </w:t>
-      </w:r>
-      <w:proofErr w:type="spellStart"/>
-      <w:r>
-        <w:t>pasabanda</w:t>
-      </w:r>
-      <w:proofErr w:type="spellEnd"/>
-      <w:r>
-        <w:t xml:space="preserve"> de segundo orden</w:t>
+        <w:t>: Especificaciones de filtro pasabanda de segundo orden</w:t>
       </w:r>
       <w:bookmarkEnd w:id="3"/>
     </w:p>
@@ -1189,15 +1149,7 @@
       </w:pPr>
       <w:r>
         <w:tab/>
-        <w:t xml:space="preserve">Para un filtro de segundo orden, en configuración </w:t>
-      </w:r>
-      <w:proofErr w:type="spellStart"/>
-      <w:r>
-        <w:t>pasabanda</w:t>
-      </w:r>
-      <w:proofErr w:type="spellEnd"/>
-      <w:r>
-        <w:t xml:space="preserve">, la función transferencia analógica, en el dominio de Laplace, se expresa de la siguiente forma </w:t>
+        <w:t xml:space="preserve">Para un filtro de segundo orden, en configuración pasabanda, la función transferencia analógica, en el dominio de Laplace, se expresa de la siguiente forma </w:t>
       </w:r>
     </w:p>
     <w:p>
@@ -2309,7 +2261,6 @@
       <w:r>
         <w:t xml:space="preserve">, se muestra el fragmento de código fuente correspondiente a la implementación de la subrutina </w:t>
       </w:r>
-      <w:proofErr w:type="spellStart"/>
       <w:r>
         <w:rPr>
           <w:b/>
@@ -2317,17 +2268,8 @@
         </w:rPr>
         <w:t>iir</w:t>
       </w:r>
-      <w:proofErr w:type="spellEnd"/>
-      <w:r>
-        <w:t xml:space="preserve">. La subrutina implementa el algoritmo para ejecutar el procesamiento por muestras de una celda IIR de segundo orden. Vale destacar, que se agregó una instrucción NOP (no </w:t>
-      </w:r>
-      <w:proofErr w:type="spellStart"/>
-      <w:r>
-        <w:t>operation</w:t>
-      </w:r>
-      <w:proofErr w:type="spellEnd"/>
-      <w:r>
-        <w:t xml:space="preserve">) al final de la subrutina para agregar una demora previa a guardar el contenido del acumulador A. De esta forma, nos aseguramos por software que el resultado esté listo en el momento adecuado, y no se produzcan problemas por dependencias. </w:t>
+      <w:r>
+        <w:t xml:space="preserve">. La subrutina implementa el algoritmo para ejecutar el procesamiento por muestras de una celda IIR de segundo orden. Vale destacar, que se agregó una instrucción NOP (no operation) al final de la subrutina para agregar una demora previa a guardar el contenido del acumulador A. De esta forma, nos aseguramos por software que el resultado esté listo en el momento adecuado, y no se produzcan problemas por dependencias. </w:t>
       </w:r>
     </w:p>
     <w:p>
@@ -2423,7 +2365,6 @@
         <w:tab/>
         <w:t xml:space="preserve">Previo a la validación práctica, se realizó una simulación con el simulador provisto por Motorola para el DSP56307, utilizando el </w:t>
       </w:r>
-      <w:proofErr w:type="spellStart"/>
       <w:r>
         <w:rPr>
           <w:b/>
@@ -2431,7 +2372,6 @@
         </w:rPr>
         <w:t>iir_testbench</w:t>
       </w:r>
-      <w:proofErr w:type="spellEnd"/>
       <w:r>
         <w:t>, utilizando como entrada una delta y observando en memoria la salida del filtro IIR. De esta forma, se verifica que se comporta como es esperado el filtro, por contrastación de la respuesta impulsiva.</w:t>
       </w:r>
@@ -2457,7 +2397,6 @@
       <w:r>
         <w:t xml:space="preserve"> que utiliza la subrutina </w:t>
       </w:r>
-      <w:proofErr w:type="spellStart"/>
       <w:r>
         <w:rPr>
           <w:b/>
@@ -2465,7 +2404,6 @@
         </w:rPr>
         <w:t>iir</w:t>
       </w:r>
-      <w:proofErr w:type="spellEnd"/>
       <w:r>
         <w:t xml:space="preserve"> desarrollada. Se conecta la entrada de audio de la placa de desarrollo del DSP56307 al generador, y su salida al osciloscopio, y se procede a medir la respuesta en frecuencia en un rango  </w:t>
       </w:r>
@@ -3329,21 +3267,12 @@
         <w:tab/>
         <w:t xml:space="preserve">Mediante el uso del paquete </w:t>
       </w:r>
-      <w:proofErr w:type="spellStart"/>
       <w:r>
         <w:rPr>
           <w:i/>
           <w:iCs/>
         </w:rPr>
-        <w:t>filterDesigner</w:t>
-      </w:r>
-      <w:proofErr w:type="spellEnd"/>
-      <w:r>
-        <w:rPr>
-          <w:i/>
-          <w:iCs/>
-        </w:rPr>
-        <w:t xml:space="preserve"> </w:t>
+        <w:t xml:space="preserve">filterDesigner </w:t>
       </w:r>
       <w:r>
         <w:t>de MATLAB, se diseñó un filtro de orden 8, que cumpliera los requerimientos, y se obtuvieron los coeficientes de cada una de las etapas de segundo orden. Las mismas debían seguir el modelo de función transferencia indicado a continuación.</w:t>
@@ -5178,7 +5107,6 @@
       <w:r>
         <w:t xml:space="preserve">, se muestra el fragmento de código fuente correspondiente a la implementación de la macro </w:t>
       </w:r>
-      <w:proofErr w:type="spellStart"/>
       <w:r>
         <w:rPr>
           <w:b/>
@@ -5186,25 +5114,15 @@
         </w:rPr>
         <w:t>iir</w:t>
       </w:r>
-      <w:proofErr w:type="spellEnd"/>
       <w:r>
         <w:t xml:space="preserve">, la cual para esta implementación no es sencillamente una subrutina, con el fin de recibir como parámetro la cantidad de celdas que el filtro diseñado deberá ciclar en cada pasada. La subrutina </w:t>
       </w:r>
-      <w:proofErr w:type="spellStart"/>
       <w:r>
         <w:rPr>
           <w:b/>
           <w:bCs/>
         </w:rPr>
-        <w:t>iir_casc</w:t>
-      </w:r>
-      <w:proofErr w:type="spellEnd"/>
-      <w:r>
-        <w:rPr>
-          <w:b/>
-          <w:bCs/>
-        </w:rPr>
-        <w:t xml:space="preserve"> </w:t>
+        <w:t xml:space="preserve">iir_casc </w:t>
       </w:r>
       <w:r>
         <w:t xml:space="preserve">implementa el algoritmo para ejecutar el procesamiento por muestras de una cascada de celdas IIR de segundo orden. </w:t>
@@ -5292,17 +5210,8 @@
       </w:pPr>
       <w:r>
         <w:tab/>
-        <w:t xml:space="preserve">Al igual que en el ejercicio anterior, el simulador provisto por Motorola para el </w:t>
-      </w:r>
-      <w:proofErr w:type="gramStart"/>
-      <w:r>
-        <w:t>DSP56307,</w:t>
-      </w:r>
-      <w:proofErr w:type="gramEnd"/>
-      <w:r>
-        <w:t xml:space="preserve"> fue utilizando en el código </w:t>
-      </w:r>
-      <w:proofErr w:type="spellStart"/>
+        <w:t xml:space="preserve">Al igual que en el ejercicio anterior, el simulador provisto por Motorola para el DSP56307, fue utilizando en el código </w:t>
+      </w:r>
       <w:r>
         <w:rPr>
           <w:b/>
@@ -5310,7 +5219,6 @@
         </w:rPr>
         <w:t>iir_testbench</w:t>
       </w:r>
-      <w:proofErr w:type="spellEnd"/>
       <w:r>
         <w:t>, siendo la entrada una delta y observando en memoria la salida del filtro IIR. De esta forma, se verifica que se comporta como es esperado el filtro, por contrastación de la respuesta impulsiva.</w:t>
       </w:r>
@@ -5336,7 +5244,6 @@
       <w:r>
         <w:t xml:space="preserve"> que utiliza la subrutina </w:t>
       </w:r>
-      <w:proofErr w:type="spellStart"/>
       <w:r>
         <w:rPr>
           <w:b/>
@@ -5344,7 +5251,6 @@
         </w:rPr>
         <w:t>iir_casc</w:t>
       </w:r>
-      <w:proofErr w:type="spellEnd"/>
       <w:r>
         <w:t xml:space="preserve"> desarrollada. Se conecta la entrada de audio de la placa de desarrollo del DSP56307 al generador, y su salida al osciloscopio, y se procede a medir la respuesta en frecuencia en un rango  </w:t>
       </w:r>
@@ -5663,6 +5569,31 @@
             <w:pPr>
               <w:jc w:val="center"/>
             </w:pPr>
+            <m:oMathPara>
+              <m:oMath>
+                <m:r>
+                  <w:rPr>
+                    <w:rFonts w:ascii="Cambria Math" w:hAnsi="Cambria Math"/>
+                    <w:lang w:val="es-419"/>
+                  </w:rPr>
+                  <m:t>7.2</m:t>
+                </m:r>
+                <m:r>
+                  <w:rPr>
+                    <w:rFonts w:ascii="Cambria Math" w:hAnsi="Cambria Math"/>
+                    <w:lang w:val="es-419"/>
+                  </w:rPr>
+                  <m:t>344</m:t>
+                </m:r>
+                <m:r>
+                  <w:rPr>
+                    <w:rFonts w:ascii="Cambria Math" w:hAnsi="Cambria Math"/>
+                    <w:lang w:val="es-419"/>
+                  </w:rPr>
+                  <m:t>kHz</m:t>
+                </m:r>
+              </m:oMath>
+            </m:oMathPara>
           </w:p>
         </w:tc>
         <w:tc>
@@ -5673,6 +5604,16 @@
             <w:pPr>
               <w:jc w:val="both"/>
             </w:pPr>
+            <m:oMathPara>
+              <m:oMath>
+                <m:r>
+                  <w:rPr>
+                    <w:rFonts w:ascii="Cambria Math" w:hAnsi="Cambria Math"/>
+                  </w:rPr>
+                  <m:t>0.47%</m:t>
+                </m:r>
+              </m:oMath>
+            </m:oMathPara>
           </w:p>
         </w:tc>
       </w:tr>
@@ -5777,6 +5718,38 @@
             <w:pPr>
               <w:jc w:val="center"/>
             </w:pPr>
+            <m:oMathPara>
+              <m:oMath>
+                <m:r>
+                  <w:rPr>
+                    <w:rFonts w:ascii="Cambria Math" w:hAnsi="Cambria Math"/>
+                    <w:lang w:val="es-419"/>
+                  </w:rPr>
+                  <m:t>9</m:t>
+                </m:r>
+                <m:r>
+                  <w:rPr>
+                    <w:rFonts w:ascii="Cambria Math" w:hAnsi="Cambria Math"/>
+                    <w:lang w:val="es-419"/>
+                  </w:rPr>
+                  <m:t>.2</m:t>
+                </m:r>
+                <m:r>
+                  <w:rPr>
+                    <w:rFonts w:ascii="Cambria Math" w:hAnsi="Cambria Math"/>
+                    <w:lang w:val="es-419"/>
+                  </w:rPr>
+                  <m:t>698</m:t>
+                </m:r>
+                <m:r>
+                  <w:rPr>
+                    <w:rFonts w:ascii="Cambria Math" w:hAnsi="Cambria Math"/>
+                    <w:lang w:val="es-419"/>
+                  </w:rPr>
+                  <m:t>kHz</m:t>
+                </m:r>
+              </m:oMath>
+            </m:oMathPara>
           </w:p>
         </w:tc>
         <w:tc>
@@ -5787,6 +5760,16 @@
             <w:pPr>
               <w:jc w:val="both"/>
             </w:pPr>
+            <m:oMathPara>
+              <m:oMath>
+                <m:r>
+                  <w:rPr>
+                    <w:rFonts w:ascii="Cambria Math" w:hAnsi="Cambria Math"/>
+                  </w:rPr>
+                  <m:t>3.4%</m:t>
+                </m:r>
+              </m:oMath>
+            </m:oMathPara>
           </w:p>
         </w:tc>
       </w:tr>
@@ -5890,15 +5873,16 @@
             <w:pPr>
               <w:jc w:val="center"/>
             </w:pPr>
-            <w:commentRangeStart w:id="16"/>
-            <w:commentRangeEnd w:id="16"/>
-            <w:r>
-              <w:rPr>
-                <w:rStyle w:val="CommentReference"/>
-                <w:lang w:val="en-US"/>
-              </w:rPr>
-              <w:commentReference w:id="16"/>
-            </w:r>
+            <m:oMathPara>
+              <m:oMath>
+                <m:r>
+                  <w:rPr>
+                    <w:rFonts w:ascii="Cambria Math" w:hAnsi="Cambria Math"/>
+                  </w:rPr>
+                  <m:t>12.059kHz</m:t>
+                </m:r>
+              </m:oMath>
+            </m:oMathPara>
           </w:p>
         </w:tc>
         <w:tc>
@@ -5909,6 +5893,16 @@
             <w:pPr>
               <w:jc w:val="both"/>
             </w:pPr>
+            <m:oMathPara>
+              <m:oMath>
+                <m:r>
+                  <w:rPr>
+                    <w:rFonts w:ascii="Cambria Math" w:hAnsi="Cambria Math"/>
+                  </w:rPr>
+                  <m:t>0.5%</m:t>
+                </m:r>
+              </m:oMath>
+            </m:oMathPara>
           </w:p>
         </w:tc>
       </w:tr>
@@ -6016,116 +6010,25 @@
                 <w:lang w:val="en-US"/>
               </w:rPr>
             </w:pPr>
-          </w:p>
-        </w:tc>
-        <w:tc>
-          <w:tcPr>
-            <w:tcW w:w="2124" w:type="dxa"/>
-          </w:tcPr>
-          <w:p>
-            <w:pPr>
-              <w:jc w:val="both"/>
-            </w:pPr>
-          </w:p>
-        </w:tc>
-      </w:tr>
-      <w:tr>
-        <w:tc>
-          <w:tcPr>
-            <w:tcW w:w="2123" w:type="dxa"/>
-            <w:shd w:val="clear" w:color="auto" w:fill="D9D9D9" w:themeFill="background1" w:themeFillShade="D9"/>
-          </w:tcPr>
-          <w:p>
-            <w:pPr>
-              <w:jc w:val="both"/>
-              <w:rPr>
-                <w:rFonts w:ascii="Calibri" w:eastAsia="Calibri" w:hAnsi="Calibri" w:cs="Times New Roman"/>
-                <w:b/>
-                <w:bCs/>
-                <w:lang w:val="es-419"/>
-              </w:rPr>
-            </w:pPr>
-            <m:oMathPara>
-              <m:oMath>
-                <m:sSub>
-                  <m:sSubPr>
-                    <m:ctrlPr>
-                      <w:rPr>
-                        <w:rFonts w:ascii="Cambria Math" w:eastAsiaTheme="minorEastAsia" w:hAnsi="Cambria Math"/>
-                        <w:b/>
-                        <w:bCs/>
-                        <w:i/>
-                        <w:lang w:val="es-419"/>
-                      </w:rPr>
-                    </m:ctrlPr>
-                  </m:sSubPr>
-                  <m:e>
-                    <m:r>
-                      <m:rPr>
-                        <m:sty m:val="bi"/>
-                      </m:rPr>
-                      <w:rPr>
-                        <w:rFonts w:ascii="Cambria Math" w:hAnsi="Cambria Math"/>
-                        <w:lang w:val="es-419"/>
-                      </w:rPr>
-                      <m:t>A</m:t>
-                    </m:r>
-                    <m:ctrlPr>
-                      <w:rPr>
-                        <w:rFonts w:ascii="Cambria Math" w:hAnsi="Cambria Math"/>
-                        <w:b/>
-                        <w:bCs/>
-                        <w:i/>
-                        <w:lang w:val="es-419"/>
-                      </w:rPr>
-                    </m:ctrlPr>
-                  </m:e>
-                  <m:sub>
-                    <m:r>
-                      <m:rPr>
-                        <m:sty m:val="bi"/>
-                      </m:rPr>
-                      <w:rPr>
-                        <w:rFonts w:ascii="Cambria Math" w:eastAsiaTheme="minorEastAsia" w:hAnsi="Cambria Math"/>
-                        <w:lang w:val="es-419"/>
-                      </w:rPr>
-                      <m:t>pass</m:t>
-                    </m:r>
-                    <m:r>
-                      <m:rPr>
-                        <m:sty m:val="bi"/>
-                      </m:rPr>
-                      <w:rPr>
-                        <w:rFonts w:ascii="Cambria Math" w:eastAsiaTheme="minorEastAsia" w:hAnsi="Cambria Math"/>
-                        <w:lang w:val="es-419"/>
-                      </w:rPr>
-                      <m:t>1</m:t>
-                    </m:r>
-                  </m:sub>
-                </m:sSub>
-              </m:oMath>
-            </m:oMathPara>
-          </w:p>
-        </w:tc>
-        <w:tc>
-          <w:tcPr>
-            <w:tcW w:w="2123" w:type="dxa"/>
-          </w:tcPr>
-          <w:p>
-            <w:pPr>
-              <w:jc w:val="both"/>
-              <w:rPr>
-                <w:rFonts w:ascii="Calibri" w:eastAsia="Calibri" w:hAnsi="Calibri" w:cs="Times New Roman"/>
-                <w:lang w:val="es-419"/>
-              </w:rPr>
-            </w:pPr>
             <m:oMathPara>
               <m:oMath>
                 <m:r>
                   <w:rPr>
                     <w:rFonts w:ascii="Cambria Math" w:hAnsi="Cambria Math"/>
                   </w:rPr>
-                  <m:t>0.5dB</m:t>
+                  <m:t>14.</m:t>
+                </m:r>
+                <m:r>
+                  <w:rPr>
+                    <w:rFonts w:ascii="Cambria Math" w:hAnsi="Cambria Math"/>
+                  </w:rPr>
+                  <m:t>306</m:t>
+                </m:r>
+                <m:r>
+                  <w:rPr>
+                    <w:rFonts w:ascii="Cambria Math" w:hAnsi="Cambria Math"/>
+                  </w:rPr>
+                  <m:t>kHz</m:t>
                 </m:r>
               </m:oMath>
             </m:oMathPara>
@@ -6137,104 +6040,7 @@
           </w:tcPr>
           <w:p>
             <w:pPr>
-              <w:jc w:val="center"/>
-              <w:rPr>
-                <w:rStyle w:val="CommentReference"/>
-                <w:lang w:val="en-US"/>
-              </w:rPr>
-            </w:pPr>
-          </w:p>
-        </w:tc>
-        <w:tc>
-          <w:tcPr>
-            <w:tcW w:w="2124" w:type="dxa"/>
-          </w:tcPr>
-          <w:p>
-            <w:pPr>
               <w:jc w:val="both"/>
-            </w:pPr>
-          </w:p>
-        </w:tc>
-      </w:tr>
-      <w:tr>
-        <w:tc>
-          <w:tcPr>
-            <w:tcW w:w="2123" w:type="dxa"/>
-            <w:shd w:val="clear" w:color="auto" w:fill="D9D9D9" w:themeFill="background1" w:themeFillShade="D9"/>
-          </w:tcPr>
-          <w:p>
-            <w:pPr>
-              <w:jc w:val="both"/>
-              <w:rPr>
-                <w:rFonts w:ascii="Calibri" w:eastAsia="Calibri" w:hAnsi="Calibri" w:cs="Times New Roman"/>
-                <w:b/>
-                <w:bCs/>
-                <w:lang w:val="es-419"/>
-              </w:rPr>
-            </w:pPr>
-            <m:oMathPara>
-              <m:oMath>
-                <m:sSub>
-                  <m:sSubPr>
-                    <m:ctrlPr>
-                      <w:rPr>
-                        <w:rFonts w:ascii="Cambria Math" w:eastAsiaTheme="minorEastAsia" w:hAnsi="Cambria Math"/>
-                        <w:b/>
-                        <w:bCs/>
-                        <w:i/>
-                        <w:lang w:val="es-419"/>
-                      </w:rPr>
-                    </m:ctrlPr>
-                  </m:sSubPr>
-                  <m:e>
-                    <m:r>
-                      <m:rPr>
-                        <m:sty m:val="bi"/>
-                      </m:rPr>
-                      <w:rPr>
-                        <w:rFonts w:ascii="Cambria Math" w:hAnsi="Cambria Math"/>
-                        <w:lang w:val="es-419"/>
-                      </w:rPr>
-                      <m:t>A</m:t>
-                    </m:r>
-                    <m:ctrlPr>
-                      <w:rPr>
-                        <w:rFonts w:ascii="Cambria Math" w:hAnsi="Cambria Math"/>
-                        <w:b/>
-                        <w:bCs/>
-                        <w:i/>
-                        <w:lang w:val="es-419"/>
-                      </w:rPr>
-                    </m:ctrlPr>
-                  </m:e>
-                  <m:sub>
-                    <m:r>
-                      <m:rPr>
-                        <m:sty m:val="bi"/>
-                      </m:rPr>
-                      <w:rPr>
-                        <w:rFonts w:ascii="Cambria Math" w:eastAsiaTheme="minorEastAsia" w:hAnsi="Cambria Math"/>
-                        <w:lang w:val="es-419"/>
-                      </w:rPr>
-                      <m:t>stop</m:t>
-                    </m:r>
-                  </m:sub>
-                </m:sSub>
-              </m:oMath>
-            </m:oMathPara>
-          </w:p>
-        </w:tc>
-        <w:tc>
-          <w:tcPr>
-            <w:tcW w:w="2123" w:type="dxa"/>
-          </w:tcPr>
-          <w:p>
-            <w:pPr>
-              <w:jc w:val="both"/>
-              <w:rPr>
-                <w:rFonts w:ascii="Calibri" w:eastAsia="Calibri" w:hAnsi="Calibri" w:cs="Times New Roman"/>
-                <w:lang w:val="es-419"/>
-              </w:rPr>
             </w:pPr>
             <m:oMathPara>
               <m:oMath>
@@ -6242,161 +6048,10 @@
                   <w:rPr>
                     <w:rFonts w:ascii="Cambria Math" w:hAnsi="Cambria Math"/>
                   </w:rPr>
-                  <m:t>60dB</m:t>
+                  <m:t>0.65%</m:t>
                 </m:r>
               </m:oMath>
             </m:oMathPara>
-          </w:p>
-        </w:tc>
-        <w:tc>
-          <w:tcPr>
-            <w:tcW w:w="2124" w:type="dxa"/>
-          </w:tcPr>
-          <w:p>
-            <w:pPr>
-              <w:jc w:val="center"/>
-              <w:rPr>
-                <w:rStyle w:val="CommentReference"/>
-                <w:lang w:val="en-US"/>
-              </w:rPr>
-            </w:pPr>
-          </w:p>
-        </w:tc>
-        <w:tc>
-          <w:tcPr>
-            <w:tcW w:w="2124" w:type="dxa"/>
-          </w:tcPr>
-          <w:p>
-            <w:pPr>
-              <w:jc w:val="both"/>
-            </w:pPr>
-          </w:p>
-        </w:tc>
-      </w:tr>
-      <w:tr>
-        <w:tc>
-          <w:tcPr>
-            <w:tcW w:w="2123" w:type="dxa"/>
-            <w:shd w:val="clear" w:color="auto" w:fill="D9D9D9" w:themeFill="background1" w:themeFillShade="D9"/>
-          </w:tcPr>
-          <w:p>
-            <w:pPr>
-              <w:jc w:val="both"/>
-              <w:rPr>
-                <w:rFonts w:ascii="Calibri" w:eastAsia="Calibri" w:hAnsi="Calibri" w:cs="Times New Roman"/>
-                <w:b/>
-                <w:bCs/>
-                <w:lang w:val="es-419"/>
-              </w:rPr>
-            </w:pPr>
-            <m:oMathPara>
-              <m:oMath>
-                <m:sSub>
-                  <m:sSubPr>
-                    <m:ctrlPr>
-                      <w:rPr>
-                        <w:rFonts w:ascii="Cambria Math" w:eastAsiaTheme="minorEastAsia" w:hAnsi="Cambria Math"/>
-                        <w:b/>
-                        <w:bCs/>
-                        <w:i/>
-                        <w:lang w:val="es-419"/>
-                      </w:rPr>
-                    </m:ctrlPr>
-                  </m:sSubPr>
-                  <m:e>
-                    <m:r>
-                      <m:rPr>
-                        <m:sty m:val="bi"/>
-                      </m:rPr>
-                      <w:rPr>
-                        <w:rFonts w:ascii="Cambria Math" w:hAnsi="Cambria Math"/>
-                        <w:lang w:val="es-419"/>
-                      </w:rPr>
-                      <m:t>A</m:t>
-                    </m:r>
-                    <m:ctrlPr>
-                      <w:rPr>
-                        <w:rFonts w:ascii="Cambria Math" w:hAnsi="Cambria Math"/>
-                        <w:b/>
-                        <w:bCs/>
-                        <w:i/>
-                        <w:lang w:val="es-419"/>
-                      </w:rPr>
-                    </m:ctrlPr>
-                  </m:e>
-                  <m:sub>
-                    <m:r>
-                      <m:rPr>
-                        <m:sty m:val="bi"/>
-                      </m:rPr>
-                      <w:rPr>
-                        <w:rFonts w:ascii="Cambria Math" w:eastAsiaTheme="minorEastAsia" w:hAnsi="Cambria Math"/>
-                        <w:lang w:val="es-419"/>
-                      </w:rPr>
-                      <m:t>pass</m:t>
-                    </m:r>
-                    <m:r>
-                      <m:rPr>
-                        <m:sty m:val="bi"/>
-                      </m:rPr>
-                      <w:rPr>
-                        <w:rFonts w:ascii="Cambria Math" w:eastAsiaTheme="minorEastAsia" w:hAnsi="Cambria Math"/>
-                        <w:lang w:val="es-419"/>
-                      </w:rPr>
-                      <m:t>2</m:t>
-                    </m:r>
-                  </m:sub>
-                </m:sSub>
-              </m:oMath>
-            </m:oMathPara>
-          </w:p>
-        </w:tc>
-        <w:tc>
-          <w:tcPr>
-            <w:tcW w:w="2123" w:type="dxa"/>
-          </w:tcPr>
-          <w:p>
-            <w:pPr>
-              <w:jc w:val="both"/>
-              <w:rPr>
-                <w:rFonts w:ascii="Calibri" w:eastAsia="Calibri" w:hAnsi="Calibri" w:cs="Times New Roman"/>
-                <w:lang w:val="es-419"/>
-              </w:rPr>
-            </w:pPr>
-            <m:oMathPara>
-              <m:oMath>
-                <m:r>
-                  <w:rPr>
-                    <w:rFonts w:ascii="Cambria Math" w:hAnsi="Cambria Math"/>
-                  </w:rPr>
-                  <m:t>1dB</m:t>
-                </m:r>
-              </m:oMath>
-            </m:oMathPara>
-          </w:p>
-        </w:tc>
-        <w:tc>
-          <w:tcPr>
-            <w:tcW w:w="2124" w:type="dxa"/>
-          </w:tcPr>
-          <w:p>
-            <w:pPr>
-              <w:jc w:val="center"/>
-              <w:rPr>
-                <w:rStyle w:val="CommentReference"/>
-                <w:lang w:val="en-US"/>
-              </w:rPr>
-            </w:pPr>
-          </w:p>
-        </w:tc>
-        <w:tc>
-          <w:tcPr>
-            <w:tcW w:w="2124" w:type="dxa"/>
-          </w:tcPr>
-          <w:p>
-            <w:pPr>
-              <w:jc w:val="both"/>
-            </w:pPr>
           </w:p>
         </w:tc>
       </w:tr>
@@ -6425,34 +6080,387 @@
       <w:pPr>
         <w:jc w:val="both"/>
       </w:pPr>
-      <w:commentRangeStart w:id="17"/>
       <w:r>
         <w:tab/>
         <w:t>Para finalizar, se ilustra a continuación la respuesta en frecuencia medida en la implementación práctica sobre el DSP56307.</w:t>
       </w:r>
-      <w:commentRangeEnd w:id="17"/>
-      <w:r>
-        <w:rPr>
-          <w:rStyle w:val="CommentReference"/>
-          <w:lang w:val="en-US"/>
-        </w:rPr>
-        <w:commentReference w:id="17"/>
-      </w:r>
     </w:p>
     <w:p>
       <w:pPr>
         <w:jc w:val="both"/>
       </w:pPr>
+      <w:r>
+        <w:rPr>
+          <w:noProof/>
+        </w:rPr>
+        <w:drawing>
+          <wp:inline distT="0" distB="0" distL="0" distR="0" wp14:anchorId="0D803E0C" wp14:editId="74D83663">
+            <wp:extent cx="5400040" cy="2503170"/>
+            <wp:effectExtent l="0" t="0" r="0" b="0"/>
+            <wp:docPr id="2" name="Picture 2" descr="A screenshot of a computer&#10;&#10;Description automatically generated with medium confidence"/>
+            <wp:cNvGraphicFramePr>
+              <a:graphicFrameLocks xmlns:a="http://schemas.openxmlformats.org/drawingml/2006/main" noChangeAspect="1"/>
+            </wp:cNvGraphicFramePr>
+            <a:graphic xmlns:a="http://schemas.openxmlformats.org/drawingml/2006/main">
+              <a:graphicData uri="http://schemas.openxmlformats.org/drawingml/2006/picture">
+                <pic:pic xmlns:pic="http://schemas.openxmlformats.org/drawingml/2006/picture">
+                  <pic:nvPicPr>
+                    <pic:cNvPr id="2" name="Picture 2" descr="A screenshot of a computer&#10;&#10;Description automatically generated with medium confidence"/>
+                    <pic:cNvPicPr>
+                      <a:picLocks noChangeAspect="1" noChangeArrowheads="1"/>
+                    </pic:cNvPicPr>
+                  </pic:nvPicPr>
+                  <pic:blipFill>
+                    <a:blip r:embed="rId15" cstate="print">
+                      <a:extLst>
+                        <a:ext uri="{28A0092B-C50C-407E-A947-70E740481C1C}">
+                          <a14:useLocalDpi xmlns:a14="http://schemas.microsoft.com/office/drawing/2010/main" val="0"/>
+                        </a:ext>
+                      </a:extLst>
+                    </a:blip>
+                    <a:srcRect/>
+                    <a:stretch>
+                      <a:fillRect/>
+                    </a:stretch>
+                  </pic:blipFill>
+                  <pic:spPr bwMode="auto">
+                    <a:xfrm>
+                      <a:off x="0" y="0"/>
+                      <a:ext cx="5400040" cy="2503170"/>
+                    </a:xfrm>
+                    <a:prstGeom prst="rect">
+                      <a:avLst/>
+                    </a:prstGeom>
+                    <a:noFill/>
+                    <a:ln>
+                      <a:noFill/>
+                    </a:ln>
+                  </pic:spPr>
+                </pic:pic>
+              </a:graphicData>
+            </a:graphic>
+          </wp:inline>
+        </w:drawing>
+      </w:r>
+    </w:p>
+    <w:p>
+      <w:pPr>
+        <w:pStyle w:val="Caption"/>
+        <w:jc w:val="center"/>
+      </w:pPr>
+      <w:r>
+        <w:t xml:space="preserve">Ilustración </w:t>
+      </w:r>
+      <w:r>
+        <w:fldChar w:fldCharType="begin"/>
+      </w:r>
+      <w:r>
+        <w:instrText xml:space="preserve"> SEQ Ilustración \* ARABIC </w:instrText>
+      </w:r>
+      <w:r>
+        <w:fldChar w:fldCharType="separate"/>
+      </w:r>
+      <w:r>
+        <w:rPr>
+          <w:noProof/>
+        </w:rPr>
+        <w:t>10</w:t>
+      </w:r>
+      <w:r>
+        <w:rPr>
+          <w:noProof/>
+        </w:rPr>
+        <w:fldChar w:fldCharType="end"/>
+      </w:r>
+      <w:r>
+        <w:t xml:space="preserve">: </w:t>
+      </w:r>
+      <w:r>
+        <w:t>Medición de la respuesta en frecuencia</w:t>
+      </w:r>
+      <w:r>
+        <w:t xml:space="preserve"> del filtro rechaza-banda</w:t>
+      </w:r>
+    </w:p>
+    <w:p>
+      <w:pPr>
+        <w:jc w:val="both"/>
+        <w:rPr>
+          <w:rFonts w:eastAsiaTheme="minorEastAsia"/>
+        </w:rPr>
+      </w:pPr>
+      <w:r>
+        <w:t xml:space="preserve">Se </w:t>
+      </w:r>
+      <w:r>
+        <w:t>ajustó la ganancia multiplicando una de las etapas por</w:t>
+      </w:r>
+      <w:r>
+        <w:rPr>
+          <w:rFonts w:eastAsiaTheme="minorEastAsia"/>
+        </w:rPr>
+        <w:t xml:space="preserve"> 2.</w:t>
+      </w:r>
+      <w:r>
+        <w:rPr>
+          <w:rFonts w:eastAsiaTheme="minorEastAsia"/>
+        </w:rPr>
+        <w:t>54</w:t>
+      </w:r>
+      <w:r>
+        <w:rPr>
+          <w:rFonts w:eastAsiaTheme="minorEastAsia"/>
+        </w:rPr>
+        <w:t xml:space="preserve"> para lograr una ganancia de 0dB en banda pasante.</w:t>
+      </w:r>
+      <w:r>
+        <w:rPr>
+          <w:rFonts w:eastAsiaTheme="minorEastAsia"/>
+        </w:rPr>
+        <w:t xml:space="preserve"> </w:t>
+      </w:r>
+    </w:p>
+    <w:p>
+      <w:pPr>
+        <w:jc w:val="both"/>
+        <w:rPr>
+          <w:rFonts w:eastAsiaTheme="minorEastAsia"/>
+        </w:rPr>
+      </w:pPr>
+      <w:r>
+        <w:rPr>
+          <w:rFonts w:eastAsiaTheme="minorEastAsia"/>
+        </w:rPr>
+        <w:t>No se cumple la plantilla en dos lugares debido a las siguientes razones:</w:t>
+      </w:r>
+    </w:p>
+    <w:p>
+      <w:pPr>
+        <w:pStyle w:val="ListParagraph"/>
+        <w:numPr>
+          <w:ilvl w:val="0"/>
+          <w:numId w:val="6"/>
+        </w:numPr>
+        <w:jc w:val="both"/>
+        <w:rPr>
+          <w:rFonts w:eastAsiaTheme="minorEastAsia"/>
+        </w:rPr>
+      </w:pPr>
+      <w:r>
+        <w:rPr>
+          <w:rFonts w:eastAsiaTheme="minorEastAsia"/>
+        </w:rPr>
+        <w:t>La atenuación</w:t>
+      </w:r>
+      <w:r>
+        <w:rPr>
+          <w:rFonts w:eastAsiaTheme="minorEastAsia"/>
+        </w:rPr>
+        <w:t xml:space="preserve"> en la banda de rechazo es levemente menor a 60dB. Esto se debe al piso de ruido de la medición. Se utilizó una señal de entrada de 300mV de amplitud para evitar saturaciones en las etapas intermedias, por lo que en la banda de rechazo la señal atenuada 60dB sería de </w:t>
+      </w:r>
+      <m:oMath>
+        <m:r>
+          <w:rPr>
+            <w:rFonts w:ascii="Cambria Math" w:eastAsiaTheme="minorEastAsia" w:hAnsi="Cambria Math"/>
+          </w:rPr>
+          <m:t>300</m:t>
+        </m:r>
+        <m:r>
+          <w:rPr>
+            <w:rFonts w:ascii="Cambria Math" w:eastAsiaTheme="minorEastAsia" w:hAnsi="Cambria Math"/>
+          </w:rPr>
+          <m:t>μ</m:t>
+        </m:r>
+        <m:r>
+          <w:rPr>
+            <w:rFonts w:ascii="Cambria Math" w:eastAsiaTheme="minorEastAsia" w:hAnsi="Cambria Math"/>
+          </w:rPr>
+          <m:t>V</m:t>
+        </m:r>
+      </m:oMath>
+      <w:r>
+        <w:rPr>
+          <w:rFonts w:eastAsiaTheme="minorEastAsia"/>
+        </w:rPr>
+        <w:t xml:space="preserve">, lo cual está por debajo del piso de ruido de medición. </w:t>
+      </w:r>
+    </w:p>
+    <w:p>
+      <w:pPr>
+        <w:pStyle w:val="ListParagraph"/>
+        <w:numPr>
+          <w:ilvl w:val="0"/>
+          <w:numId w:val="6"/>
+        </w:numPr>
+        <w:jc w:val="both"/>
+      </w:pPr>
+      <w:r>
+        <w:rPr>
+          <w:rFonts w:eastAsiaTheme="minorEastAsia"/>
+        </w:rPr>
+        <w:t xml:space="preserve">En baja frecuencia se observa una atenuación que no debería estar, de -3dB a 100Hz. Esto se debe a la respuesta en frecuencia del DSP, se muestra en la </w:t>
+      </w:r>
+      <w:r>
+        <w:rPr>
+          <w:rFonts w:eastAsiaTheme="minorEastAsia"/>
+        </w:rPr>
+        <w:fldChar w:fldCharType="begin"/>
+      </w:r>
+      <w:r>
+        <w:rPr>
+          <w:rFonts w:eastAsiaTheme="minorEastAsia"/>
+        </w:rPr>
+        <w:instrText xml:space="preserve"> REF _Ref83148174 \h </w:instrText>
+      </w:r>
+      <w:r>
+        <w:rPr>
+          <w:rFonts w:eastAsiaTheme="minorEastAsia"/>
+        </w:rPr>
+      </w:r>
+      <w:r>
+        <w:rPr>
+          <w:rFonts w:eastAsiaTheme="minorEastAsia"/>
+        </w:rPr>
+        <w:fldChar w:fldCharType="separate"/>
+      </w:r>
+      <w:r>
+        <w:t xml:space="preserve">Ilustración </w:t>
+      </w:r>
+      <w:r>
+        <w:rPr>
+          <w:noProof/>
+        </w:rPr>
+        <w:t>11</w:t>
+      </w:r>
+      <w:r>
+        <w:rPr>
+          <w:rFonts w:eastAsiaTheme="minorEastAsia"/>
+        </w:rPr>
+        <w:fldChar w:fldCharType="end"/>
+      </w:r>
+      <w:r>
+        <w:rPr>
+          <w:rFonts w:eastAsiaTheme="minorEastAsia"/>
+        </w:rPr>
+        <w:t xml:space="preserve"> </w:t>
+      </w:r>
+      <w:r>
+        <w:rPr>
+          <w:rFonts w:eastAsiaTheme="minorEastAsia"/>
+        </w:rPr>
+        <w:t>la medición de la respuesta en frecuencia de un programa que simplemente pone a la salida las mediciones de la entrada (se lo podría llamar un “caño”).</w:t>
+      </w:r>
+    </w:p>
+    <w:p>
+      <w:pPr>
+        <w:pStyle w:val="ListParagraph"/>
+        <w:jc w:val="both"/>
+      </w:pPr>
+      <w:r>
+        <w:rPr>
+          <w:noProof/>
+        </w:rPr>
+        <w:lastRenderedPageBreak/>
+        <w:drawing>
+          <wp:inline distT="0" distB="0" distL="0" distR="0" wp14:anchorId="3D493667" wp14:editId="4037D114">
+            <wp:extent cx="5400040" cy="2629535"/>
+            <wp:effectExtent l="0" t="0" r="0" b="0"/>
+            <wp:docPr id="4" name="Picture 4" descr="Graphical user interface, application&#10;&#10;Description automatically generated"/>
+            <wp:cNvGraphicFramePr>
+              <a:graphicFrameLocks xmlns:a="http://schemas.openxmlformats.org/drawingml/2006/main" noChangeAspect="1"/>
+            </wp:cNvGraphicFramePr>
+            <a:graphic xmlns:a="http://schemas.openxmlformats.org/drawingml/2006/main">
+              <a:graphicData uri="http://schemas.openxmlformats.org/drawingml/2006/picture">
+                <pic:pic xmlns:pic="http://schemas.openxmlformats.org/drawingml/2006/picture">
+                  <pic:nvPicPr>
+                    <pic:cNvPr id="4" name="Picture 4" descr="Graphical user interface, application&#10;&#10;Description automatically generated"/>
+                    <pic:cNvPicPr>
+                      <a:picLocks noChangeAspect="1" noChangeArrowheads="1"/>
+                    </pic:cNvPicPr>
+                  </pic:nvPicPr>
+                  <pic:blipFill>
+                    <a:blip r:embed="rId16" cstate="print">
+                      <a:extLst>
+                        <a:ext uri="{28A0092B-C50C-407E-A947-70E740481C1C}">
+                          <a14:useLocalDpi xmlns:a14="http://schemas.microsoft.com/office/drawing/2010/main" val="0"/>
+                        </a:ext>
+                      </a:extLst>
+                    </a:blip>
+                    <a:srcRect/>
+                    <a:stretch>
+                      <a:fillRect/>
+                    </a:stretch>
+                  </pic:blipFill>
+                  <pic:spPr bwMode="auto">
+                    <a:xfrm>
+                      <a:off x="0" y="0"/>
+                      <a:ext cx="5400040" cy="2629535"/>
+                    </a:xfrm>
+                    <a:prstGeom prst="rect">
+                      <a:avLst/>
+                    </a:prstGeom>
+                    <a:noFill/>
+                    <a:ln>
+                      <a:noFill/>
+                    </a:ln>
+                  </pic:spPr>
+                </pic:pic>
+              </a:graphicData>
+            </a:graphic>
+          </wp:inline>
+        </w:drawing>
+      </w:r>
+    </w:p>
+    <w:p>
+      <w:pPr>
+        <w:pStyle w:val="Caption"/>
+        <w:jc w:val="center"/>
+      </w:pPr>
+      <w:bookmarkStart w:id="16" w:name="_Ref83148174"/>
+      <w:r>
+        <w:t xml:space="preserve">Ilustración </w:t>
+      </w:r>
+      <w:r>
+        <w:fldChar w:fldCharType="begin"/>
+      </w:r>
+      <w:r>
+        <w:instrText xml:space="preserve"> SEQ Ilustración \* ARABIC </w:instrText>
+      </w:r>
+      <w:r>
+        <w:fldChar w:fldCharType="separate"/>
+      </w:r>
+      <w:r>
+        <w:rPr>
+          <w:noProof/>
+        </w:rPr>
+        <w:t>11</w:t>
+      </w:r>
+      <w:r>
+        <w:rPr>
+          <w:noProof/>
+        </w:rPr>
+        <w:fldChar w:fldCharType="end"/>
+      </w:r>
+      <w:r>
+        <w:t xml:space="preserve">: </w:t>
+      </w:r>
+      <w:r>
+        <w:t>Medición de la respuesta en frecuencia del DSP</w:t>
+      </w:r>
+      <w:bookmarkEnd w:id="16"/>
+      <w:r>
+        <w:t xml:space="preserve"> </w:t>
+      </w:r>
     </w:p>
     <w:p>
       <w:pPr>
         <w:pStyle w:val="Heading1"/>
       </w:pPr>
-      <w:bookmarkStart w:id="18" w:name="_Toc83065347"/>
+      <w:bookmarkStart w:id="17" w:name="_Toc83065347"/>
       <w:r>
         <w:t>Ejercicio C</w:t>
       </w:r>
-      <w:bookmarkEnd w:id="18"/>
+      <w:bookmarkEnd w:id="17"/>
     </w:p>
     <w:p>
       <w:r>
@@ -6683,30 +6691,8 @@
         <w:rPr>
           <w:iCs/>
         </w:rPr>
-        <w:t xml:space="preserve"> es la principal fuente de ruido, llamado “</w:t>
-      </w:r>
-      <w:proofErr w:type="gramStart"/>
-      <w:r>
-        <w:rPr>
-          <w:iCs/>
-        </w:rPr>
-        <w:t>round</w:t>
-      </w:r>
-      <w:proofErr w:type="gramEnd"/>
-      <w:r>
-        <w:rPr>
-          <w:iCs/>
-        </w:rPr>
-        <w:t xml:space="preserve">-off </w:t>
-      </w:r>
-      <w:proofErr w:type="spellStart"/>
-      <w:r>
-        <w:rPr>
-          <w:iCs/>
-        </w:rPr>
-        <w:t>noise</w:t>
-      </w:r>
-      <w:proofErr w:type="spellEnd"/>
+        <w:t xml:space="preserve"> es la principal fuente de ruido, llamado “round-off noise</w:t>
+      </w:r>
       <w:r>
         <w:rPr>
           <w:iCs/>
@@ -6834,21 +6820,7 @@
         <w:rPr>
           <w:rFonts w:eastAsiaTheme="minorEastAsia"/>
         </w:rPr>
-        <w:t>: Debe ser tal que el “</w:t>
-      </w:r>
-      <w:proofErr w:type="gramStart"/>
-      <w:r>
-        <w:rPr>
-          <w:rFonts w:eastAsiaTheme="minorEastAsia"/>
-        </w:rPr>
-        <w:t>round</w:t>
-      </w:r>
-      <w:proofErr w:type="gramEnd"/>
-      <w:r>
-        <w:rPr>
-          <w:rFonts w:eastAsiaTheme="minorEastAsia"/>
-        </w:rPr>
-        <w:t>-off noise” nos permita operar. Se debe definir un SNR deseado.</w:t>
+        <w:t>: Debe ser tal que el “round-off noise” nos permita operar. Se debe definir un SNR deseado.</w:t>
       </w:r>
     </w:p>
     <w:p>
@@ -6857,33 +6829,11 @@
           <w:iCs/>
         </w:rPr>
       </w:pPr>
-      <w:proofErr w:type="gramStart"/>
       <w:r>
         <w:rPr>
           <w:iCs/>
         </w:rPr>
-        <w:t>En relación a</w:t>
-      </w:r>
-      <w:proofErr w:type="gramEnd"/>
-      <w:r>
-        <w:rPr>
-          <w:iCs/>
-        </w:rPr>
-        <w:t xml:space="preserve"> la limitación del </w:t>
-      </w:r>
-      <w:proofErr w:type="spellStart"/>
-      <w:r>
-        <w:rPr>
-          <w:iCs/>
-        </w:rPr>
-        <w:t>overflow</w:t>
-      </w:r>
-      <w:proofErr w:type="spellEnd"/>
-      <w:r>
-        <w:rPr>
-          <w:iCs/>
-        </w:rPr>
-        <w:t xml:space="preserve"> para </w:t>
+        <w:t xml:space="preserve">En relación a la limitación del overflow para </w:t>
       </w:r>
       <m:oMath>
         <m:sSub>
@@ -6930,82 +6880,39 @@
         <w:rPr>
           <w:iCs/>
         </w:rPr>
-        <w:t xml:space="preserve">La ganancia y el Q de las etapas intermedias afectan al rango dinámico, </w:t>
-      </w:r>
-      <w:proofErr w:type="gramStart"/>
+        <w:t>La ganancia y el Q de las etapas intermedias afectan al rango dinámico, ya que si las ganancias son muy desparejas y hay Q</w:t>
+      </w:r>
       <w:r>
         <w:rPr>
           <w:iCs/>
         </w:rPr>
-        <w:t>ya que</w:t>
-      </w:r>
-      <w:proofErr w:type="gramEnd"/>
+        <w:t>’</w:t>
+      </w:r>
       <w:r>
         <w:rPr>
           <w:iCs/>
         </w:rPr>
-        <w:t xml:space="preserve"> si las ganancias son muy desparejas y hay </w:t>
-      </w:r>
-      <w:proofErr w:type="spellStart"/>
+        <w:t xml:space="preserve">s muy altos, la señal sufrirá muchos cambios innecesarios, pudiendo llegar en cualquier punto del filtro tanto al límite de overflow como al límite de SNR por hacerse muy pequeña. </w:t>
+      </w:r>
       <w:r>
         <w:rPr>
           <w:iCs/>
         </w:rPr>
-        <w:t>Q</w:t>
+        <w:t>Por lo tanto, así como en los filtros analógicos, s</w:t>
       </w:r>
       <w:r>
         <w:rPr>
           <w:iCs/>
         </w:rPr>
-        <w:t>’</w:t>
-      </w:r>
-      <w:r>
+        <w:t>e deben evitar los altos Q y tener ganancias parejas.</w:t>
+      </w:r>
+    </w:p>
+    <w:p>
+      <w:pPr>
         <w:rPr>
           <w:iCs/>
         </w:rPr>
-        <w:t>s</w:t>
-      </w:r>
-      <w:proofErr w:type="spellEnd"/>
-      <w:r>
-        <w:rPr>
-          <w:iCs/>
-        </w:rPr>
-        <w:t xml:space="preserve"> muy altos, la señal sufrirá muchos cambios innecesarios, pudiendo llegar en cualquier punto del filtro tanto al límite de </w:t>
-      </w:r>
-      <w:proofErr w:type="spellStart"/>
-      <w:r>
-        <w:rPr>
-          <w:iCs/>
-        </w:rPr>
-        <w:t>overflow</w:t>
-      </w:r>
-      <w:proofErr w:type="spellEnd"/>
-      <w:r>
-        <w:rPr>
-          <w:iCs/>
-        </w:rPr>
-        <w:t xml:space="preserve"> como al límite de SNR por hacerse muy pequeña. </w:t>
-      </w:r>
-      <w:r>
-        <w:rPr>
-          <w:iCs/>
-        </w:rPr>
-        <w:t>Por lo tanto, así como en los filtros analógicos, s</w:t>
-      </w:r>
-      <w:r>
-        <w:rPr>
-          <w:iCs/>
-        </w:rPr>
-        <w:t>e deben evitar los altos Q y tener ganancias parejas.</w:t>
-      </w:r>
-    </w:p>
-    <w:p>
-      <w:pPr>
-        <w:rPr>
-          <w:iCs/>
-        </w:rPr>
-      </w:pPr>
-      <w:proofErr w:type="spellStart"/>
+      </w:pPr>
       <w:r>
         <w:rPr>
           <w:b/>
@@ -7014,9 +6921,9 @@
           <w:u w:val="single"/>
           <w:lang w:val="en-US"/>
         </w:rPr>
+        <w:lastRenderedPageBreak/>
         <w:t>Referencia</w:t>
       </w:r>
-      <w:proofErr w:type="spellEnd"/>
       <w:r>
         <w:rPr>
           <w:iCs/>
@@ -7040,28 +6947,27 @@
       <w:pPr>
         <w:pStyle w:val="Heading1"/>
       </w:pPr>
-      <w:bookmarkStart w:id="19" w:name="_Toc83065348"/>
-      <w:r>
-        <w:lastRenderedPageBreak/>
+      <w:bookmarkStart w:id="18" w:name="_Toc83065348"/>
+      <w:r>
         <w:t>Ejercicio D</w:t>
       </w:r>
+      <w:bookmarkEnd w:id="18"/>
+    </w:p>
+    <w:p>
+      <w:r>
+        <w:t>La cuantización de los coeficientes del IIR puede afectar en que, por ejemplo, los polos y los ceros de la respuesta en frecuencia cambiarán al elegir los niveles de cuantización. Se debe tener esto presente ya que, a su vez, podría afectar a la estabilidad del filtro si justo uno de estos cambios numéricos hace que un polo de la respuesta en frecuencia quede ubicado en el semiplano derecho. Otro parámetro que se verá afectado es la ganancia del filtro.</w:t>
+      </w:r>
+    </w:p>
+    <w:p/>
+    <w:p>
+      <w:pPr>
+        <w:pStyle w:val="Heading1"/>
+      </w:pPr>
+      <w:bookmarkStart w:id="19" w:name="_Toc83065349"/>
+      <w:r>
+        <w:t>Ejercicio E</w:t>
+      </w:r>
       <w:bookmarkEnd w:id="19"/>
-    </w:p>
-    <w:p>
-      <w:r>
-        <w:t>La cuantización de los coeficientes del IIR puede afectar en que, por ejemplo, los polos y los ceros de la respuesta en frecuencia cambiarán al elegir los niveles de cuantización. Se debe tener esto presente ya que, a su vez, podría afectar a la estabilidad del filtro si justo uno de estos cambios numéricos hace que un polo de la respuesta en frecuencia quede ubicado en el semiplano derecho. Otro parámetro que se verá afectado es la ganancia del filtro.</w:t>
-      </w:r>
-    </w:p>
-    <w:p/>
-    <w:p>
-      <w:pPr>
-        <w:pStyle w:val="Heading1"/>
-      </w:pPr>
-      <w:bookmarkStart w:id="20" w:name="_Toc83065349"/>
-      <w:r>
-        <w:t>Ejercicio E</w:t>
-      </w:r>
-      <w:bookmarkEnd w:id="20"/>
     </w:p>
     <w:p>
       <w:r>
@@ -7085,106 +6991,12 @@
 </w:document>
 </file>
 
-<file path=word/comments.xml><?xml version="1.0" encoding="utf-8"?>
-<w:comments xmlns:wpc="http://schemas.microsoft.com/office/word/2010/wordprocessingCanvas" xmlns:cx="http://schemas.microsoft.com/office/drawing/2014/chartex" xmlns:cx1="http://schemas.microsoft.com/office/drawing/2015/9/8/chartex" xmlns:cx2="http://schemas.microsoft.com/office/drawing/2015/10/21/chartex" xmlns:cx3="http://schemas.microsoft.com/office/drawing/2016/5/9/chartex" xmlns:cx4="http://schemas.microsoft.com/office/drawing/2016/5/10/chartex" xmlns:cx5="http://schemas.microsoft.com/office/drawing/2016/5/11/chartex" xmlns:cx6="http://schemas.microsoft.com/office/drawing/2016/5/12/chartex" xmlns:cx7="http://schemas.microsoft.com/office/drawing/2016/5/13/chartex" xmlns:cx8="http://schemas.microsoft.com/office/drawing/2016/5/14/chartex" xmlns:mc="http://schemas.openxmlformats.org/markup-compatibility/2006" xmlns:aink="http://schemas.microsoft.com/office/drawing/2016/ink" xmlns:am3d="http://schemas.microsoft.com/office/drawing/2017/model3d" xmlns:o="urn:schemas-microsoft-com:office:office" xmlns:r="http://schemas.openxmlformats.org/officeDocument/2006/relationships" xmlns:m="http://schemas.openxmlformats.org/officeDocument/2006/math" xmlns:v="urn:schemas-microsoft-com:vml" xmlns:wp14="http://schemas.microsoft.com/office/word/2010/wordprocessingDrawing" xmlns:wp="http://schemas.openxmlformats.org/drawingml/2006/wordprocessingDrawing" xmlns:w10="urn:schemas-microsoft-com:office:word" xmlns:w="http://schemas.openxmlformats.org/wordprocessingml/2006/main" xmlns:w14="http://schemas.microsoft.com/office/word/2010/wordml" xmlns:w15="http://schemas.microsoft.com/office/word/2012/wordml" xmlns:w16cex="http://schemas.microsoft.com/office/word/2018/wordml/cex" xmlns:w16cid="http://schemas.microsoft.com/office/word/2016/wordml/cid" xmlns:w16="http://schemas.microsoft.com/office/word/2018/wordml" xmlns:w16sdtdh="http://schemas.microsoft.com/office/word/2020/wordml/sdtdatahash" xmlns:w16se="http://schemas.microsoft.com/office/word/2015/wordml/symex" xmlns:wpg="http://schemas.microsoft.com/office/word/2010/wordprocessingGroup" xmlns:wpi="http://schemas.microsoft.com/office/word/2010/wordprocessingInk" xmlns:wne="http://schemas.microsoft.com/office/word/2006/wordml" xmlns:wps="http://schemas.microsoft.com/office/word/2010/wordprocessingShape" mc:Ignorable="w14 w15 w16se w16cid w16 w16cex w16sdtdh wp14">
-  <w:comment w:id="16" w:author="Lucas Kammann" w:date="2021-09-19T12:52:00Z" w:initials="LK">
-    <w:p>
-      <w:pPr>
-        <w:pStyle w:val="CommentText"/>
-        <w:rPr>
-          <w:lang w:val="es-AR"/>
-        </w:rPr>
-      </w:pPr>
-      <w:r>
-        <w:rPr>
-          <w:rStyle w:val="CommentReference"/>
-        </w:rPr>
-        <w:annotationRef/>
-      </w:r>
-      <w:r>
-        <w:rPr>
-          <w:lang w:val="es-AR"/>
-        </w:rPr>
-        <w:t>@NicoTrozzo, complete estos campos, s</w:t>
-      </w:r>
-      <w:r>
-        <w:rPr>
-          <w:lang w:val="es-AR"/>
-        </w:rPr>
-        <w:t>obre la respuesta en frecuencia medís la frecuencia central y el ancho de banda a 3dB. El factor de calidad Q sale del cociente, y fijate cuánto error relativo porcentual tenemos. Seguro no dije nada nuevo, lo sé.</w:t>
-      </w:r>
-    </w:p>
-  </w:comment>
-  <w:comment w:id="17" w:author="Lucas Kammann" w:date="2021-09-19T12:51:00Z" w:initials="LK">
-    <w:p>
-      <w:pPr>
-        <w:pStyle w:val="CommentText"/>
-        <w:rPr>
-          <w:lang w:val="es-AR"/>
-        </w:rPr>
-      </w:pPr>
-      <w:r>
-        <w:rPr>
-          <w:rStyle w:val="CommentReference"/>
-        </w:rPr>
-        <w:annotationRef/>
-      </w:r>
-      <w:r>
-        <w:rPr>
-          <w:lang w:val="es-AR"/>
-        </w:rPr>
-        <w:t>@NicoTrozzo, agrega una captura</w:t>
-      </w:r>
-      <w:r>
-        <w:rPr>
-          <w:lang w:val="es-AR"/>
-        </w:rPr>
-        <w:t xml:space="preserve"> de pantalla (bien recortada)</w:t>
-      </w:r>
-      <w:r>
-        <w:rPr>
-          <w:lang w:val="es-AR"/>
-        </w:rPr>
-        <w:t xml:space="preserve"> o un</w:t>
-      </w:r>
-      <w:r>
-        <w:rPr>
-          <w:lang w:val="es-AR"/>
-        </w:rPr>
-        <w:t xml:space="preserve"> gráfico generado por Python, como quieras vos, de la respuesta en frecuencia. (trade-off tiempo y calidad del informe)</w:t>
-      </w:r>
-    </w:p>
-  </w:comment>
-</w:comments>
-</file>
-
-<file path=word/commentsExtended.xml><?xml version="1.0" encoding="utf-8"?>
-<w15:commentsEx xmlns:wpc="http://schemas.microsoft.com/office/word/2010/wordprocessingCanvas" xmlns:cx="http://schemas.microsoft.com/office/drawing/2014/chartex" xmlns:cx1="http://schemas.microsoft.com/office/drawing/2015/9/8/chartex" xmlns:cx2="http://schemas.microsoft.com/office/drawing/2015/10/21/chartex" xmlns:cx3="http://schemas.microsoft.com/office/drawing/2016/5/9/chartex" xmlns:cx4="http://schemas.microsoft.com/office/drawing/2016/5/10/chartex" xmlns:cx5="http://schemas.microsoft.com/office/drawing/2016/5/11/chartex" xmlns:cx6="http://schemas.microsoft.com/office/drawing/2016/5/12/chartex" xmlns:cx7="http://schemas.microsoft.com/office/drawing/2016/5/13/chartex" xmlns:cx8="http://schemas.microsoft.com/office/drawing/2016/5/14/chartex" xmlns:mc="http://schemas.openxmlformats.org/markup-compatibility/2006" xmlns:aink="http://schemas.microsoft.com/office/drawing/2016/ink" xmlns:am3d="http://schemas.microsoft.com/office/drawing/2017/model3d" xmlns:o="urn:schemas-microsoft-com:office:office" xmlns:r="http://schemas.openxmlformats.org/officeDocument/2006/relationships" xmlns:m="http://schemas.openxmlformats.org/officeDocument/2006/math" xmlns:v="urn:schemas-microsoft-com:vml" xmlns:wp14="http://schemas.microsoft.com/office/word/2010/wordprocessingDrawing" xmlns:wp="http://schemas.openxmlformats.org/drawingml/2006/wordprocessingDrawing" xmlns:w10="urn:schemas-microsoft-com:office:word" xmlns:w="http://schemas.openxmlformats.org/wordprocessingml/2006/main" xmlns:w14="http://schemas.microsoft.com/office/word/2010/wordml" xmlns:w15="http://schemas.microsoft.com/office/word/2012/wordml" xmlns:w16cex="http://schemas.microsoft.com/office/word/2018/wordml/cex" xmlns:w16cid="http://schemas.microsoft.com/office/word/2016/wordml/cid" xmlns:w16="http://schemas.microsoft.com/office/word/2018/wordml" xmlns:w16sdtdh="http://schemas.microsoft.com/office/word/2020/wordml/sdtdatahash" xmlns:w16se="http://schemas.microsoft.com/office/word/2015/wordml/symex" xmlns:wpg="http://schemas.microsoft.com/office/word/2010/wordprocessingGroup" xmlns:wpi="http://schemas.microsoft.com/office/word/2010/wordprocessingInk" xmlns:wne="http://schemas.microsoft.com/office/word/2006/wordml" xmlns:wps="http://schemas.microsoft.com/office/word/2010/wordprocessingShape" mc:Ignorable="w14 w15 w16se w16cid w16 w16cex w16sdtdh wp14">
-  <w15:commentEx w15:paraId="217CDC01" w15:done="0"/>
-  <w15:commentEx w15:paraId="4E10DD84" w15:done="0"/>
-</w15:commentsEx>
-</file>
-
-<file path=word/commentsExtensible.xml><?xml version="1.0" encoding="utf-8"?>
-<w16cex:commentsExtensible xmlns:wpc="http://schemas.microsoft.com/office/word/2010/wordprocessingCanvas" xmlns:cx="http://schemas.microsoft.com/office/drawing/2014/chartex" xmlns:cx1="http://schemas.microsoft.com/office/drawing/2015/9/8/chartex" xmlns:cx2="http://schemas.microsoft.com/office/drawing/2015/10/21/chartex" xmlns:cx3="http://schemas.microsoft.com/office/drawing/2016/5/9/chartex" xmlns:cx4="http://schemas.microsoft.com/office/drawing/2016/5/10/chartex" xmlns:cx5="http://schemas.microsoft.com/office/drawing/2016/5/11/chartex" xmlns:cx6="http://schemas.microsoft.com/office/drawing/2016/5/12/chartex" xmlns:cx7="http://schemas.microsoft.com/office/drawing/2016/5/13/chartex" xmlns:cx8="http://schemas.microsoft.com/office/drawing/2016/5/14/chartex" xmlns:mc="http://schemas.openxmlformats.org/markup-compatibility/2006" xmlns:aink="http://schemas.microsoft.com/office/drawing/2016/ink" xmlns:am3d="http://schemas.microsoft.com/office/drawing/2017/model3d" xmlns:o="urn:schemas-microsoft-com:office:office" xmlns:r="http://schemas.openxmlformats.org/officeDocument/2006/relationships" xmlns:m="http://schemas.openxmlformats.org/officeDocument/2006/math" xmlns:v="urn:schemas-microsoft-com:vml" xmlns:wp14="http://schemas.microsoft.com/office/word/2010/wordprocessingDrawing" xmlns:wp="http://schemas.openxmlformats.org/drawingml/2006/wordprocessingDrawing" xmlns:w10="urn:schemas-microsoft-com:office:word" xmlns:w="http://schemas.openxmlformats.org/wordprocessingml/2006/main" xmlns:w14="http://schemas.microsoft.com/office/word/2010/wordml" xmlns:w15="http://schemas.microsoft.com/office/word/2012/wordml" xmlns:w16cex="http://schemas.microsoft.com/office/word/2018/wordml/cex" xmlns:w16cid="http://schemas.microsoft.com/office/word/2016/wordml/cid" xmlns:w16="http://schemas.microsoft.com/office/word/2018/wordml" xmlns:w16sdtdh="http://schemas.microsoft.com/office/word/2020/wordml/sdtdatahash" xmlns:w16se="http://schemas.microsoft.com/office/word/2015/wordml/symex" xmlns:wpg="http://schemas.microsoft.com/office/word/2010/wordprocessingGroup" xmlns:wpi="http://schemas.microsoft.com/office/word/2010/wordprocessingInk" xmlns:wne="http://schemas.microsoft.com/office/word/2006/wordml" xmlns:wps="http://schemas.microsoft.com/office/word/2010/wordprocessingShape" mc:Ignorable="w14 w15 w16se w16cid w16 w16cex w16sdtdh wp14">
-  <w16cex:commentExtensible w16cex:durableId="24F3824F" w16cex:dateUtc="2021-09-19T15:52:00Z"/>
-  <w16cex:commentExtensible w16cex:durableId="24F3824E" w16cex:dateUtc="2021-09-19T15:51:00Z"/>
-</w16cex:commentsExtensible>
-</file>
-
-<file path=word/commentsIds.xml><?xml version="1.0" encoding="utf-8"?>
-<w16cid:commentsIds xmlns:wpc="http://schemas.microsoft.com/office/word/2010/wordprocessingCanvas" xmlns:cx="http://schemas.microsoft.com/office/drawing/2014/chartex" xmlns:cx1="http://schemas.microsoft.com/office/drawing/2015/9/8/chartex" xmlns:cx2="http://schemas.microsoft.com/office/drawing/2015/10/21/chartex" xmlns:cx3="http://schemas.microsoft.com/office/drawing/2016/5/9/chartex" xmlns:cx4="http://schemas.microsoft.com/office/drawing/2016/5/10/chartex" xmlns:cx5="http://schemas.microsoft.com/office/drawing/2016/5/11/chartex" xmlns:cx6="http://schemas.microsoft.com/office/drawing/2016/5/12/chartex" xmlns:cx7="http://schemas.microsoft.com/office/drawing/2016/5/13/chartex" xmlns:cx8="http://schemas.microsoft.com/office/drawing/2016/5/14/chartex" xmlns:mc="http://schemas.openxmlformats.org/markup-compatibility/2006" xmlns:aink="http://schemas.microsoft.com/office/drawing/2016/ink" xmlns:am3d="http://schemas.microsoft.com/office/drawing/2017/model3d" xmlns:o="urn:schemas-microsoft-com:office:office" xmlns:r="http://schemas.openxmlformats.org/officeDocument/2006/relationships" xmlns:m="http://schemas.openxmlformats.org/officeDocument/2006/math" xmlns:v="urn:schemas-microsoft-com:vml" xmlns:wp14="http://schemas.microsoft.com/office/word/2010/wordprocessingDrawing" xmlns:wp="http://schemas.openxmlformats.org/drawingml/2006/wordprocessingDrawing" xmlns:w10="urn:schemas-microsoft-com:office:word" xmlns:w="http://schemas.openxmlformats.org/wordprocessingml/2006/main" xmlns:w14="http://schemas.microsoft.com/office/word/2010/wordml" xmlns:w15="http://schemas.microsoft.com/office/word/2012/wordml" xmlns:w16cex="http://schemas.microsoft.com/office/word/2018/wordml/cex" xmlns:w16cid="http://schemas.microsoft.com/office/word/2016/wordml/cid" xmlns:w16="http://schemas.microsoft.com/office/word/2018/wordml" xmlns:w16sdtdh="http://schemas.microsoft.com/office/word/2020/wordml/sdtdatahash" xmlns:w16se="http://schemas.microsoft.com/office/word/2015/wordml/symex" xmlns:wpg="http://schemas.microsoft.com/office/word/2010/wordprocessingGroup" xmlns:wpi="http://schemas.microsoft.com/office/word/2010/wordprocessingInk" xmlns:wne="http://schemas.microsoft.com/office/word/2006/wordml" xmlns:wps="http://schemas.microsoft.com/office/word/2010/wordprocessingShape" mc:Ignorable="w14 w15 w16se w16cid w16 w16cex w16sdtdh wp14">
-  <w16cid:commentId w16cid:paraId="217CDC01" w16cid:durableId="24F3824F"/>
-  <w16cid:commentId w16cid:paraId="4E10DD84" w16cid:durableId="24F3824E"/>
-</w16cid:commentsIds>
-</file>
-
 <file path=word/numbering.xml><?xml version="1.0" encoding="utf-8"?>
 <w:numbering xmlns:wpc="http://schemas.microsoft.com/office/word/2010/wordprocessingCanvas" xmlns:cx="http://schemas.microsoft.com/office/drawing/2014/chartex" xmlns:cx1="http://schemas.microsoft.com/office/drawing/2015/9/8/chartex" xmlns:cx2="http://schemas.microsoft.com/office/drawing/2015/10/21/chartex" xmlns:cx3="http://schemas.microsoft.com/office/drawing/2016/5/9/chartex" xmlns:cx4="http://schemas.microsoft.com/office/drawing/2016/5/10/chartex" xmlns:cx5="http://schemas.microsoft.com/office/drawing/2016/5/11/chartex" xmlns:cx6="http://schemas.microsoft.com/office/drawing/2016/5/12/chartex" xmlns:cx7="http://schemas.microsoft.com/office/drawing/2016/5/13/chartex" xmlns:cx8="http://schemas.microsoft.com/office/drawing/2016/5/14/chartex" xmlns:mc="http://schemas.openxmlformats.org/markup-compatibility/2006" xmlns:aink="http://schemas.microsoft.com/office/drawing/2016/ink" xmlns:am3d="http://schemas.microsoft.com/office/drawing/2017/model3d" xmlns:o="urn:schemas-microsoft-com:office:office" xmlns:r="http://schemas.openxmlformats.org/officeDocument/2006/relationships" xmlns:m="http://schemas.openxmlformats.org/officeDocument/2006/math" xmlns:v="urn:schemas-microsoft-com:vml" xmlns:wp14="http://schemas.microsoft.com/office/word/2010/wordprocessingDrawing" xmlns:wp="http://schemas.openxmlformats.org/drawingml/2006/wordprocessingDrawing" xmlns:w10="urn:schemas-microsoft-com:office:word" xmlns:w="http://schemas.openxmlformats.org/wordprocessingml/2006/main" xmlns:w14="http://schemas.microsoft.com/office/word/2010/wordml" xmlns:w15="http://schemas.microsoft.com/office/word/2012/wordml" xmlns:w16cex="http://schemas.microsoft.com/office/word/2018/wordml/cex" xmlns:w16cid="http://schemas.microsoft.com/office/word/2016/wordml/cid" xmlns:w16="http://schemas.microsoft.com/office/word/2018/wordml" xmlns:w16sdtdh="http://schemas.microsoft.com/office/word/2020/wordml/sdtdatahash" xmlns:w16se="http://schemas.microsoft.com/office/word/2015/wordml/symex" xmlns:wpg="http://schemas.microsoft.com/office/word/2010/wordprocessingGroup" xmlns:wpi="http://schemas.microsoft.com/office/word/2010/wordprocessingInk" xmlns:wne="http://schemas.microsoft.com/office/word/2006/wordml" xmlns:wps="http://schemas.microsoft.com/office/word/2010/wordprocessingShape" mc:Ignorable="w14 w15 w16se w16cid w16 w16cex w16sdtdh wp14">
   <w:abstractNum w:abstractNumId="0" w15:restartNumberingAfterBreak="0">
-    <w:nsid w:val="182A3439"/>
+    <w:nsid w:val="099E2F9A"/>
     <w:multiLevelType w:val="hybridMultilevel"/>
-    <w:tmpl w:val="53E4A150"/>
+    <w:tmpl w:val="B3868E80"/>
     <w:lvl w:ilvl="0" w:tplc="04090001">
       <w:start w:val="1"/>
       <w:numFmt w:val="bullet"/>
@@ -7295,6 +7107,119 @@
     </w:lvl>
   </w:abstractNum>
   <w:abstractNum w:abstractNumId="1" w15:restartNumberingAfterBreak="0">
+    <w:nsid w:val="182A3439"/>
+    <w:multiLevelType w:val="hybridMultilevel"/>
+    <w:tmpl w:val="53E4A150"/>
+    <w:lvl w:ilvl="0" w:tplc="04090001">
+      <w:start w:val="1"/>
+      <w:numFmt w:val="bullet"/>
+      <w:lvlText w:val=""/>
+      <w:lvlJc w:val="left"/>
+      <w:pPr>
+        <w:ind w:left="720" w:hanging="360"/>
+      </w:pPr>
+      <w:rPr>
+        <w:rFonts w:ascii="Symbol" w:hAnsi="Symbol" w:hint="default"/>
+      </w:rPr>
+    </w:lvl>
+    <w:lvl w:ilvl="1" w:tplc="04090003" w:tentative="1">
+      <w:start w:val="1"/>
+      <w:numFmt w:val="bullet"/>
+      <w:lvlText w:val="o"/>
+      <w:lvlJc w:val="left"/>
+      <w:pPr>
+        <w:ind w:left="1440" w:hanging="360"/>
+      </w:pPr>
+      <w:rPr>
+        <w:rFonts w:ascii="Courier New" w:hAnsi="Courier New" w:cs="Courier New" w:hint="default"/>
+      </w:rPr>
+    </w:lvl>
+    <w:lvl w:ilvl="2" w:tplc="04090005" w:tentative="1">
+      <w:start w:val="1"/>
+      <w:numFmt w:val="bullet"/>
+      <w:lvlText w:val=""/>
+      <w:lvlJc w:val="left"/>
+      <w:pPr>
+        <w:ind w:left="2160" w:hanging="360"/>
+      </w:pPr>
+      <w:rPr>
+        <w:rFonts w:ascii="Wingdings" w:hAnsi="Wingdings" w:hint="default"/>
+      </w:rPr>
+    </w:lvl>
+    <w:lvl w:ilvl="3" w:tplc="04090001" w:tentative="1">
+      <w:start w:val="1"/>
+      <w:numFmt w:val="bullet"/>
+      <w:lvlText w:val=""/>
+      <w:lvlJc w:val="left"/>
+      <w:pPr>
+        <w:ind w:left="2880" w:hanging="360"/>
+      </w:pPr>
+      <w:rPr>
+        <w:rFonts w:ascii="Symbol" w:hAnsi="Symbol" w:hint="default"/>
+      </w:rPr>
+    </w:lvl>
+    <w:lvl w:ilvl="4" w:tplc="04090003" w:tentative="1">
+      <w:start w:val="1"/>
+      <w:numFmt w:val="bullet"/>
+      <w:lvlText w:val="o"/>
+      <w:lvlJc w:val="left"/>
+      <w:pPr>
+        <w:ind w:left="3600" w:hanging="360"/>
+      </w:pPr>
+      <w:rPr>
+        <w:rFonts w:ascii="Courier New" w:hAnsi="Courier New" w:cs="Courier New" w:hint="default"/>
+      </w:rPr>
+    </w:lvl>
+    <w:lvl w:ilvl="5" w:tplc="04090005" w:tentative="1">
+      <w:start w:val="1"/>
+      <w:numFmt w:val="bullet"/>
+      <w:lvlText w:val=""/>
+      <w:lvlJc w:val="left"/>
+      <w:pPr>
+        <w:ind w:left="4320" w:hanging="360"/>
+      </w:pPr>
+      <w:rPr>
+        <w:rFonts w:ascii="Wingdings" w:hAnsi="Wingdings" w:hint="default"/>
+      </w:rPr>
+    </w:lvl>
+    <w:lvl w:ilvl="6" w:tplc="04090001" w:tentative="1">
+      <w:start w:val="1"/>
+      <w:numFmt w:val="bullet"/>
+      <w:lvlText w:val=""/>
+      <w:lvlJc w:val="left"/>
+      <w:pPr>
+        <w:ind w:left="5040" w:hanging="360"/>
+      </w:pPr>
+      <w:rPr>
+        <w:rFonts w:ascii="Symbol" w:hAnsi="Symbol" w:hint="default"/>
+      </w:rPr>
+    </w:lvl>
+    <w:lvl w:ilvl="7" w:tplc="04090003" w:tentative="1">
+      <w:start w:val="1"/>
+      <w:numFmt w:val="bullet"/>
+      <w:lvlText w:val="o"/>
+      <w:lvlJc w:val="left"/>
+      <w:pPr>
+        <w:ind w:left="5760" w:hanging="360"/>
+      </w:pPr>
+      <w:rPr>
+        <w:rFonts w:ascii="Courier New" w:hAnsi="Courier New" w:cs="Courier New" w:hint="default"/>
+      </w:rPr>
+    </w:lvl>
+    <w:lvl w:ilvl="8" w:tplc="04090005" w:tentative="1">
+      <w:start w:val="1"/>
+      <w:numFmt w:val="bullet"/>
+      <w:lvlText w:val=""/>
+      <w:lvlJc w:val="left"/>
+      <w:pPr>
+        <w:ind w:left="6480" w:hanging="360"/>
+      </w:pPr>
+      <w:rPr>
+        <w:rFonts w:ascii="Wingdings" w:hAnsi="Wingdings" w:hint="default"/>
+      </w:rPr>
+    </w:lvl>
+  </w:abstractNum>
+  <w:abstractNum w:abstractNumId="2" w15:restartNumberingAfterBreak="0">
     <w:nsid w:val="19016434"/>
     <w:multiLevelType w:val="hybridMultilevel"/>
     <w:tmpl w:val="FFAAB020"/>
@@ -7383,7 +7308,7 @@
       </w:pPr>
     </w:lvl>
   </w:abstractNum>
-  <w:abstractNum w:abstractNumId="2" w15:restartNumberingAfterBreak="0">
+  <w:abstractNum w:abstractNumId="3" w15:restartNumberingAfterBreak="0">
     <w:nsid w:val="30F862B7"/>
     <w:multiLevelType w:val="hybridMultilevel"/>
     <w:tmpl w:val="3C9C9486"/>
@@ -7472,7 +7397,7 @@
       </w:pPr>
     </w:lvl>
   </w:abstractNum>
-  <w:abstractNum w:abstractNumId="3" w15:restartNumberingAfterBreak="0">
+  <w:abstractNum w:abstractNumId="4" w15:restartNumberingAfterBreak="0">
     <w:nsid w:val="4B831A4F"/>
     <w:multiLevelType w:val="hybridMultilevel"/>
     <w:tmpl w:val="E6C812AC"/>
@@ -7585,7 +7510,7 @@
       </w:rPr>
     </w:lvl>
   </w:abstractNum>
-  <w:abstractNum w:abstractNumId="4" w15:restartNumberingAfterBreak="0">
+  <w:abstractNum w:abstractNumId="5" w15:restartNumberingAfterBreak="0">
     <w:nsid w:val="7B263E4B"/>
     <w:multiLevelType w:val="hybridMultilevel"/>
     <w:tmpl w:val="69EE279C"/>
@@ -7675,29 +7600,24 @@
     </w:lvl>
   </w:abstractNum>
   <w:num w:numId="1">
+    <w:abstractNumId w:val="3"/>
+  </w:num>
+  <w:num w:numId="2">
+    <w:abstractNumId w:val="5"/>
+  </w:num>
+  <w:num w:numId="3">
     <w:abstractNumId w:val="2"/>
   </w:num>
-  <w:num w:numId="2">
+  <w:num w:numId="4">
     <w:abstractNumId w:val="4"/>
   </w:num>
-  <w:num w:numId="3">
+  <w:num w:numId="5">
     <w:abstractNumId w:val="1"/>
   </w:num>
-  <w:num w:numId="4">
-    <w:abstractNumId w:val="3"/>
-  </w:num>
-  <w:num w:numId="5">
+  <w:num w:numId="6">
     <w:abstractNumId w:val="0"/>
   </w:num>
 </w:numbering>
-</file>
-
-<file path=word/people.xml><?xml version="1.0" encoding="utf-8"?>
-<w15:people xmlns:wpc="http://schemas.microsoft.com/office/word/2010/wordprocessingCanvas" xmlns:cx="http://schemas.microsoft.com/office/drawing/2014/chartex" xmlns:cx1="http://schemas.microsoft.com/office/drawing/2015/9/8/chartex" xmlns:cx2="http://schemas.microsoft.com/office/drawing/2015/10/21/chartex" xmlns:cx3="http://schemas.microsoft.com/office/drawing/2016/5/9/chartex" xmlns:cx4="http://schemas.microsoft.com/office/drawing/2016/5/10/chartex" xmlns:cx5="http://schemas.microsoft.com/office/drawing/2016/5/11/chartex" xmlns:cx6="http://schemas.microsoft.com/office/drawing/2016/5/12/chartex" xmlns:cx7="http://schemas.microsoft.com/office/drawing/2016/5/13/chartex" xmlns:cx8="http://schemas.microsoft.com/office/drawing/2016/5/14/chartex" xmlns:mc="http://schemas.openxmlformats.org/markup-compatibility/2006" xmlns:aink="http://schemas.microsoft.com/office/drawing/2016/ink" xmlns:am3d="http://schemas.microsoft.com/office/drawing/2017/model3d" xmlns:o="urn:schemas-microsoft-com:office:office" xmlns:r="http://schemas.openxmlformats.org/officeDocument/2006/relationships" xmlns:m="http://schemas.openxmlformats.org/officeDocument/2006/math" xmlns:v="urn:schemas-microsoft-com:vml" xmlns:wp14="http://schemas.microsoft.com/office/word/2010/wordprocessingDrawing" xmlns:wp="http://schemas.openxmlformats.org/drawingml/2006/wordprocessingDrawing" xmlns:w10="urn:schemas-microsoft-com:office:word" xmlns:w="http://schemas.openxmlformats.org/wordprocessingml/2006/main" xmlns:w14="http://schemas.microsoft.com/office/word/2010/wordml" xmlns:w15="http://schemas.microsoft.com/office/word/2012/wordml" xmlns:w16cex="http://schemas.microsoft.com/office/word/2018/wordml/cex" xmlns:w16cid="http://schemas.microsoft.com/office/word/2016/wordml/cid" xmlns:w16="http://schemas.microsoft.com/office/word/2018/wordml" xmlns:w16sdtdh="http://schemas.microsoft.com/office/word/2020/wordml/sdtdatahash" xmlns:w16se="http://schemas.microsoft.com/office/word/2015/wordml/symex" xmlns:wpg="http://schemas.microsoft.com/office/word/2010/wordprocessingGroup" xmlns:wpi="http://schemas.microsoft.com/office/word/2010/wordprocessingInk" xmlns:wne="http://schemas.microsoft.com/office/word/2006/wordml" xmlns:wps="http://schemas.microsoft.com/office/word/2010/wordprocessingShape" mc:Ignorable="w14 w15 w16se w16cid w16 w16cex w16sdtdh wp14">
-  <w15:person w15:author="Lucas Kammann">
-    <w15:presenceInfo w15:providerId="Windows Live" w15:userId="ccd4167dc946595a"/>
-  </w15:person>
-</w15:people>
 </file>
 
 <file path=word/styles.xml><?xml version="1.0" encoding="utf-8"?>

</xml_diff>

<commit_message>
Add report.pdf, ready to deliver
</commit_message>
<xml_diff>
--- a/report/report.docx
+++ b/report/report.docx
@@ -77,7 +77,25 @@
           <w:szCs w:val="72"/>
           <w:lang w:val="es-419"/>
         </w:rPr>
-        <w:t xml:space="preserve">Trabajo Práctico N° </w:t>
+        <w:t xml:space="preserve">Trabajo Práctico </w:t>
+      </w:r>
+      <w:proofErr w:type="spellStart"/>
+      <w:r>
+        <w:rPr>
+          <w:sz w:val="72"/>
+          <w:szCs w:val="72"/>
+          <w:lang w:val="es-419"/>
+        </w:rPr>
+        <w:t>N°</w:t>
+      </w:r>
+      <w:proofErr w:type="spellEnd"/>
+      <w:r>
+        <w:rPr>
+          <w:sz w:val="72"/>
+          <w:szCs w:val="72"/>
+          <w:lang w:val="es-419"/>
+        </w:rPr>
+        <w:t xml:space="preserve"> </w:t>
       </w:r>
       <w:r>
         <w:rPr>
@@ -606,7 +624,7 @@
                 <w:noProof/>
                 <w:webHidden/>
               </w:rPr>
-              <w:t>5</w:t>
+              <w:t>10</w:t>
             </w:r>
             <w:r>
               <w:rPr>
@@ -676,7 +694,7 @@
                 <w:noProof/>
                 <w:webHidden/>
               </w:rPr>
-              <w:t>6</w:t>
+              <w:t>11</w:t>
             </w:r>
             <w:r>
               <w:rPr>
@@ -746,7 +764,7 @@
                 <w:noProof/>
                 <w:webHidden/>
               </w:rPr>
-              <w:t>6</w:t>
+              <w:t>11</w:t>
             </w:r>
             <w:r>
               <w:rPr>
@@ -837,7 +855,21 @@
           <w:lang w:val="es-419"/>
         </w:rPr>
         <w:tab/>
-        <w:t>En este ejercicio, se propone diseñar e implementar un filtro de segundo orden digital, utilizando un filtro de respuesta impulsiva infinita (IIR). El tipo de filtro a diseñar es un pasabanda, y la</w:t>
+        <w:t xml:space="preserve">En este ejercicio, se propone diseñar e implementar un filtro de segundo orden digital, utilizando un filtro de respuesta impulsiva infinita (IIR). El tipo de filtro a diseñar es un </w:t>
+      </w:r>
+      <w:proofErr w:type="spellStart"/>
+      <w:r>
+        <w:rPr>
+          <w:lang w:val="es-419"/>
+        </w:rPr>
+        <w:t>pasabanda</w:t>
+      </w:r>
+      <w:proofErr w:type="spellEnd"/>
+      <w:r>
+        <w:rPr>
+          <w:lang w:val="es-419"/>
+        </w:rPr>
+        <w:t>, y la</w:t>
       </w:r>
       <w:r>
         <w:rPr>
@@ -1129,17 +1161,38 @@
       <w:r>
         <w:t xml:space="preserve">Tabla </w:t>
       </w:r>
-      <w:fldSimple w:instr=" SEQ Tabla \* ARABIC ">
-        <w:r>
-          <w:rPr>
-            <w:noProof/>
-          </w:rPr>
-          <w:t>1</w:t>
-        </w:r>
-      </w:fldSimple>
+      <w:r>
+        <w:fldChar w:fldCharType="begin"/>
+      </w:r>
+      <w:r>
+        <w:instrText xml:space="preserve"> SEQ Tabla \* ARABIC </w:instrText>
+      </w:r>
+      <w:r>
+        <w:fldChar w:fldCharType="separate"/>
+      </w:r>
+      <w:r>
+        <w:rPr>
+          <w:noProof/>
+        </w:rPr>
+        <w:t>1</w:t>
+      </w:r>
+      <w:r>
+        <w:rPr>
+          <w:noProof/>
+        </w:rPr>
+        <w:fldChar w:fldCharType="end"/>
+      </w:r>
       <w:bookmarkEnd w:id="2"/>
       <w:r>
-        <w:t>: Especificaciones de filtro pasabanda de segundo orden</w:t>
+        <w:t xml:space="preserve">: Especificaciones de filtro </w:t>
+      </w:r>
+      <w:proofErr w:type="spellStart"/>
+      <w:r>
+        <w:t>pasabanda</w:t>
+      </w:r>
+      <w:proofErr w:type="spellEnd"/>
+      <w:r>
+        <w:t xml:space="preserve"> de segundo orden</w:t>
       </w:r>
       <w:bookmarkEnd w:id="3"/>
     </w:p>
@@ -1149,7 +1202,15 @@
       </w:pPr>
       <w:r>
         <w:tab/>
-        <w:t xml:space="preserve">Para un filtro de segundo orden, en configuración pasabanda, la función transferencia analógica, en el dominio de Laplace, se expresa de la siguiente forma </w:t>
+        <w:t xml:space="preserve">Para un filtro de segundo orden, en configuración </w:t>
+      </w:r>
+      <w:proofErr w:type="spellStart"/>
+      <w:r>
+        <w:t>pasabanda</w:t>
+      </w:r>
+      <w:proofErr w:type="spellEnd"/>
+      <w:r>
+        <w:t xml:space="preserve">, la función transferencia analógica, en el dominio de Laplace, se expresa de la siguiente forma </w:t>
       </w:r>
     </w:p>
     <w:p>
@@ -1999,14 +2060,27 @@
       <w:r>
         <w:t xml:space="preserve">Tabla </w:t>
       </w:r>
-      <w:fldSimple w:instr=" SEQ Tabla \* ARABIC ">
-        <w:r>
-          <w:rPr>
-            <w:noProof/>
-          </w:rPr>
-          <w:t>2</w:t>
-        </w:r>
-      </w:fldSimple>
+      <w:r>
+        <w:fldChar w:fldCharType="begin"/>
+      </w:r>
+      <w:r>
+        <w:instrText xml:space="preserve"> SEQ Tabla \* ARABIC </w:instrText>
+      </w:r>
+      <w:r>
+        <w:fldChar w:fldCharType="separate"/>
+      </w:r>
+      <w:r>
+        <w:rPr>
+          <w:noProof/>
+        </w:rPr>
+        <w:t>2</w:t>
+      </w:r>
+      <w:r>
+        <w:rPr>
+          <w:noProof/>
+        </w:rPr>
+        <w:fldChar w:fldCharType="end"/>
+      </w:r>
       <w:bookmarkEnd w:id="4"/>
       <w:r>
         <w:t>: Parámetros del IIR</w:t>
@@ -2136,14 +2210,27 @@
         <w:lastRenderedPageBreak/>
         <w:t xml:space="preserve">Ilustración </w:t>
       </w:r>
-      <w:fldSimple w:instr=" SEQ Ilustración \* ARABIC ">
-        <w:r>
-          <w:rPr>
-            <w:noProof/>
-          </w:rPr>
-          <w:t>1</w:t>
-        </w:r>
-      </w:fldSimple>
+      <w:r>
+        <w:fldChar w:fldCharType="begin"/>
+      </w:r>
+      <w:r>
+        <w:instrText xml:space="preserve"> SEQ Ilustración \* ARABIC </w:instrText>
+      </w:r>
+      <w:r>
+        <w:fldChar w:fldCharType="separate"/>
+      </w:r>
+      <w:r>
+        <w:rPr>
+          <w:noProof/>
+        </w:rPr>
+        <w:t>1</w:t>
+      </w:r>
+      <w:r>
+        <w:rPr>
+          <w:noProof/>
+        </w:rPr>
+        <w:fldChar w:fldCharType="end"/>
+      </w:r>
       <w:bookmarkEnd w:id="6"/>
       <w:r>
         <w:t>: Diagrama de bode del IIR</w:t>
@@ -2206,14 +2293,27 @@
       <w:r>
         <w:t xml:space="preserve">Ilustración </w:t>
       </w:r>
-      <w:fldSimple w:instr=" SEQ Ilustración \* ARABIC ">
-        <w:r>
-          <w:rPr>
-            <w:noProof/>
-          </w:rPr>
-          <w:t>2</w:t>
-        </w:r>
-      </w:fldSimple>
+      <w:r>
+        <w:fldChar w:fldCharType="begin"/>
+      </w:r>
+      <w:r>
+        <w:instrText xml:space="preserve"> SEQ Ilustración \* ARABIC </w:instrText>
+      </w:r>
+      <w:r>
+        <w:fldChar w:fldCharType="separate"/>
+      </w:r>
+      <w:r>
+        <w:rPr>
+          <w:noProof/>
+        </w:rPr>
+        <w:t>2</w:t>
+      </w:r>
+      <w:r>
+        <w:rPr>
+          <w:noProof/>
+        </w:rPr>
+        <w:fldChar w:fldCharType="end"/>
+      </w:r>
       <w:bookmarkEnd w:id="7"/>
       <w:r>
         <w:t>: Respuesta al impulso del IIR</w:t>
@@ -2261,6 +2361,7 @@
       <w:r>
         <w:t xml:space="preserve">, se muestra el fragmento de código fuente correspondiente a la implementación de la subrutina </w:t>
       </w:r>
+      <w:proofErr w:type="spellStart"/>
       <w:r>
         <w:rPr>
           <w:b/>
@@ -2268,8 +2369,17 @@
         </w:rPr>
         <w:t>iir</w:t>
       </w:r>
-      <w:r>
-        <w:t xml:space="preserve">. La subrutina implementa el algoritmo para ejecutar el procesamiento por muestras de una celda IIR de segundo orden. Vale destacar, que se agregó una instrucción NOP (no operation) al final de la subrutina para agregar una demora previa a guardar el contenido del acumulador A. De esta forma, nos aseguramos por software que el resultado esté listo en el momento adecuado, y no se produzcan problemas por dependencias. </w:t>
+      <w:proofErr w:type="spellEnd"/>
+      <w:r>
+        <w:t xml:space="preserve">. La subrutina implementa el algoritmo para ejecutar el procesamiento por muestras de una celda IIR de segundo orden. Vale destacar, que se agregó una instrucción NOP (no </w:t>
+      </w:r>
+      <w:proofErr w:type="spellStart"/>
+      <w:r>
+        <w:t>operation</w:t>
+      </w:r>
+      <w:proofErr w:type="spellEnd"/>
+      <w:r>
+        <w:t xml:space="preserve">) al final de la subrutina para agregar una demora previa a guardar el contenido del acumulador A. De esta forma, nos aseguramos por software que el resultado esté listo en el momento adecuado, y no se produzcan problemas por dependencias. </w:t>
       </w:r>
     </w:p>
     <w:p>
@@ -2326,14 +2436,27 @@
       <w:r>
         <w:t xml:space="preserve">Ilustración </w:t>
       </w:r>
-      <w:fldSimple w:instr=" SEQ Ilustración \* ARABIC ">
-        <w:r>
-          <w:rPr>
-            <w:noProof/>
-          </w:rPr>
-          <w:t>3</w:t>
-        </w:r>
-      </w:fldSimple>
+      <w:r>
+        <w:fldChar w:fldCharType="begin"/>
+      </w:r>
+      <w:r>
+        <w:instrText xml:space="preserve"> SEQ Ilustración \* ARABIC </w:instrText>
+      </w:r>
+      <w:r>
+        <w:fldChar w:fldCharType="separate"/>
+      </w:r>
+      <w:r>
+        <w:rPr>
+          <w:noProof/>
+        </w:rPr>
+        <w:t>3</w:t>
+      </w:r>
+      <w:r>
+        <w:rPr>
+          <w:noProof/>
+        </w:rPr>
+        <w:fldChar w:fldCharType="end"/>
+      </w:r>
       <w:bookmarkEnd w:id="9"/>
       <w:r>
         <w:t xml:space="preserve">: Subrutina </w:t>
@@ -2365,6 +2488,7 @@
         <w:tab/>
         <w:t xml:space="preserve">Previo a la validación práctica, se realizó una simulación con el simulador provisto por Motorola para el DSP56307, utilizando el </w:t>
       </w:r>
+      <w:proofErr w:type="spellStart"/>
       <w:r>
         <w:rPr>
           <w:b/>
@@ -2372,6 +2496,7 @@
         </w:rPr>
         <w:t>iir_testbench</w:t>
       </w:r>
+      <w:proofErr w:type="spellEnd"/>
       <w:r>
         <w:t>, utilizando como entrada una delta y observando en memoria la salida del filtro IIR. De esta forma, se verifica que se comporta como es esperado el filtro, por contrastación de la respuesta impulsiva.</w:t>
       </w:r>
@@ -2397,6 +2522,7 @@
       <w:r>
         <w:t xml:space="preserve"> que utiliza la subrutina </w:t>
       </w:r>
+      <w:proofErr w:type="spellStart"/>
       <w:r>
         <w:rPr>
           <w:b/>
@@ -2404,6 +2530,7 @@
         </w:rPr>
         <w:t>iir</w:t>
       </w:r>
+      <w:proofErr w:type="spellEnd"/>
       <w:r>
         <w:t xml:space="preserve"> desarrollada. Se conecta la entrada de audio de la placa de desarrollo del DSP56307 al generador, y su salida al osciloscopio, y se procede a medir la respuesta en frecuencia en un rango  </w:t>
       </w:r>
@@ -2928,27 +3055,14 @@
       <w:r>
         <w:t xml:space="preserve">Tabla </w:t>
       </w:r>
-      <w:r>
-        <w:fldChar w:fldCharType="begin"/>
-      </w:r>
-      <w:r>
-        <w:instrText xml:space="preserve"> SEQ Tabla \* ARABIC </w:instrText>
-      </w:r>
-      <w:r>
-        <w:fldChar w:fldCharType="separate"/>
-      </w:r>
-      <w:r>
-        <w:rPr>
-          <w:noProof/>
-        </w:rPr>
-        <w:t>3</w:t>
-      </w:r>
-      <w:r>
-        <w:rPr>
-          <w:noProof/>
-        </w:rPr>
-        <w:fldChar w:fldCharType="end"/>
-      </w:r>
+      <w:fldSimple w:instr=" SEQ Tabla \* ARABIC ">
+        <w:r>
+          <w:rPr>
+            <w:noProof/>
+          </w:rPr>
+          <w:t>3</w:t>
+        </w:r>
+      </w:fldSimple>
       <w:bookmarkEnd w:id="11"/>
       <w:r>
         <w:t>: Validación de especificaciones</w:t>
@@ -3029,27 +3143,14 @@
       <w:r>
         <w:t xml:space="preserve">Ilustración </w:t>
       </w:r>
-      <w:r>
-        <w:fldChar w:fldCharType="begin"/>
-      </w:r>
-      <w:r>
-        <w:instrText xml:space="preserve"> SEQ Ilustración \* ARABIC </w:instrText>
-      </w:r>
-      <w:r>
-        <w:fldChar w:fldCharType="separate"/>
-      </w:r>
-      <w:r>
-        <w:rPr>
-          <w:noProof/>
-        </w:rPr>
-        <w:t>4</w:t>
-      </w:r>
-      <w:r>
-        <w:rPr>
-          <w:noProof/>
-        </w:rPr>
-        <w:fldChar w:fldCharType="end"/>
-      </w:r>
+      <w:fldSimple w:instr=" SEQ Ilustración \* ARABIC ">
+        <w:r>
+          <w:rPr>
+            <w:noProof/>
+          </w:rPr>
+          <w:t>4</w:t>
+        </w:r>
+      </w:fldSimple>
       <w:r>
         <w:t>: Magnitud de la respuesta en frecuencia medida</w:t>
       </w:r>
@@ -3174,14 +3275,27 @@
       <w:r>
         <w:t xml:space="preserve">Ilustración </w:t>
       </w:r>
-      <w:fldSimple w:instr=" SEQ Ilustración \* ARABIC ">
-        <w:r>
-          <w:rPr>
-            <w:noProof/>
-          </w:rPr>
-          <w:t>4</w:t>
-        </w:r>
-      </w:fldSimple>
+      <w:r>
+        <w:fldChar w:fldCharType="begin"/>
+      </w:r>
+      <w:r>
+        <w:instrText xml:space="preserve"> SEQ Ilustración \* ARABIC </w:instrText>
+      </w:r>
+      <w:r>
+        <w:fldChar w:fldCharType="separate"/>
+      </w:r>
+      <w:r>
+        <w:rPr>
+          <w:noProof/>
+        </w:rPr>
+        <w:t>5</w:t>
+      </w:r>
+      <w:r>
+        <w:rPr>
+          <w:noProof/>
+        </w:rPr>
+        <w:fldChar w:fldCharType="end"/>
+      </w:r>
       <w:r>
         <w:t>: Plantilla de filtro rechaza-banda</w:t>
       </w:r>
@@ -3244,14 +3358,27 @@
       <w:r>
         <w:t xml:space="preserve">Ilustración </w:t>
       </w:r>
-      <w:fldSimple w:instr=" SEQ Ilustración \* ARABIC ">
-        <w:r>
-          <w:rPr>
-            <w:noProof/>
-          </w:rPr>
-          <w:t>5</w:t>
-        </w:r>
-      </w:fldSimple>
+      <w:r>
+        <w:fldChar w:fldCharType="begin"/>
+      </w:r>
+      <w:r>
+        <w:instrText xml:space="preserve"> SEQ Ilustración \* ARABIC </w:instrText>
+      </w:r>
+      <w:r>
+        <w:fldChar w:fldCharType="separate"/>
+      </w:r>
+      <w:r>
+        <w:rPr>
+          <w:noProof/>
+        </w:rPr>
+        <w:t>6</w:t>
+      </w:r>
+      <w:r>
+        <w:rPr>
+          <w:noProof/>
+        </w:rPr>
+        <w:fldChar w:fldCharType="end"/>
+      </w:r>
       <w:r>
         <w:t>: Especificaciones de la plantilla</w:t>
       </w:r>
@@ -3267,12 +3394,21 @@
         <w:tab/>
         <w:t xml:space="preserve">Mediante el uso del paquete </w:t>
       </w:r>
+      <w:proofErr w:type="spellStart"/>
       <w:r>
         <w:rPr>
           <w:i/>
           <w:iCs/>
         </w:rPr>
-        <w:t xml:space="preserve">filterDesigner </w:t>
+        <w:t>filterDesigner</w:t>
+      </w:r>
+      <w:proofErr w:type="spellEnd"/>
+      <w:r>
+        <w:rPr>
+          <w:i/>
+          <w:iCs/>
+        </w:rPr>
+        <w:t xml:space="preserve"> </w:t>
       </w:r>
       <w:r>
         <w:t>de MATLAB, se diseñó un filtro de orden 8, que cumpliera los requerimientos, y se obtuvieron los coeficientes de cada una de las etapas de segundo orden. Las mismas debían seguir el modelo de función transferencia indicado a continuación.</w:t>
@@ -3538,7 +3674,7 @@
         <w:t>4</w:t>
       </w:r>
       <w:r>
-        <w:t xml:space="preserve"> </w:t>
+        <w:t>: Parámetros del IIR</w:t>
       </w:r>
       <w:r>
         <w:rPr>
@@ -4851,14 +4987,27 @@
       <w:r>
         <w:t xml:space="preserve">Tabla </w:t>
       </w:r>
-      <w:fldSimple w:instr=" SEQ Tabla \* ARABIC ">
-        <w:r>
-          <w:rPr>
-            <w:noProof/>
-          </w:rPr>
-          <w:t>4</w:t>
-        </w:r>
-      </w:fldSimple>
+      <w:r>
+        <w:fldChar w:fldCharType="begin"/>
+      </w:r>
+      <w:r>
+        <w:instrText xml:space="preserve"> SEQ Tabla \* ARABIC </w:instrText>
+      </w:r>
+      <w:r>
+        <w:fldChar w:fldCharType="separate"/>
+      </w:r>
+      <w:r>
+        <w:rPr>
+          <w:noProof/>
+        </w:rPr>
+        <w:t>4</w:t>
+      </w:r>
+      <w:r>
+        <w:rPr>
+          <w:noProof/>
+        </w:rPr>
+        <w:fldChar w:fldCharType="end"/>
+      </w:r>
       <w:r>
         <w:t>: Parámetros del IIR</w:t>
       </w:r>
@@ -4882,13 +5031,16 @@
         <w:fldChar w:fldCharType="separate"/>
       </w:r>
       <w:r>
-        <w:t xml:space="preserve">Ilustraciones </w:t>
+        <w:t xml:space="preserve">Ilustración </w:t>
       </w:r>
       <w:r>
         <w:rPr>
           <w:noProof/>
         </w:rPr>
-        <w:t>6</w:t>
+        <w:t>7</w:t>
+      </w:r>
+      <w:r>
+        <w:t>: Respuesta en frecuencia del filtro rechaza-banda</w:t>
       </w:r>
       <w:r>
         <w:fldChar w:fldCharType="end"/>
@@ -4906,10 +5058,16 @@
         <w:fldChar w:fldCharType="separate"/>
       </w:r>
       <w:r>
+        <w:t xml:space="preserve">Ilustración </w:t>
+      </w:r>
+      <w:r>
         <w:rPr>
           <w:noProof/>
         </w:rPr>
-        <w:t>7</w:t>
+        <w:t>8</w:t>
+      </w:r>
+      <w:r>
+        <w:t>: Respuesta al impulso del filtro rechaza-banda</w:t>
       </w:r>
       <w:r>
         <w:fldChar w:fldCharType="end"/>
@@ -4973,14 +5131,27 @@
       <w:r>
         <w:t xml:space="preserve">Ilustración </w:t>
       </w:r>
-      <w:fldSimple w:instr=" SEQ Ilustración \* ARABIC ">
-        <w:r>
-          <w:rPr>
-            <w:noProof/>
-          </w:rPr>
-          <w:t>6</w:t>
-        </w:r>
-      </w:fldSimple>
+      <w:r>
+        <w:fldChar w:fldCharType="begin"/>
+      </w:r>
+      <w:r>
+        <w:instrText xml:space="preserve"> SEQ Ilustración \* ARABIC </w:instrText>
+      </w:r>
+      <w:r>
+        <w:fldChar w:fldCharType="separate"/>
+      </w:r>
+      <w:r>
+        <w:rPr>
+          <w:noProof/>
+        </w:rPr>
+        <w:t>7</w:t>
+      </w:r>
+      <w:r>
+        <w:rPr>
+          <w:noProof/>
+        </w:rPr>
+        <w:fldChar w:fldCharType="end"/>
+      </w:r>
       <w:r>
         <w:t>: Respuesta en frecuencia del filtro rechaza-banda</w:t>
       </w:r>
@@ -5041,14 +5212,27 @@
       <w:r>
         <w:t xml:space="preserve">Ilustración </w:t>
       </w:r>
-      <w:fldSimple w:instr=" SEQ Ilustración \* ARABIC ">
-        <w:r>
-          <w:rPr>
-            <w:noProof/>
-          </w:rPr>
-          <w:t>7</w:t>
-        </w:r>
-      </w:fldSimple>
+      <w:r>
+        <w:fldChar w:fldCharType="begin"/>
+      </w:r>
+      <w:r>
+        <w:instrText xml:space="preserve"> SEQ Ilustración \* ARABIC </w:instrText>
+      </w:r>
+      <w:r>
+        <w:fldChar w:fldCharType="separate"/>
+      </w:r>
+      <w:r>
+        <w:rPr>
+          <w:noProof/>
+        </w:rPr>
+        <w:t>8</w:t>
+      </w:r>
+      <w:r>
+        <w:rPr>
+          <w:noProof/>
+        </w:rPr>
+        <w:fldChar w:fldCharType="end"/>
+      </w:r>
       <w:r>
         <w:t>: Respuesta al impulso del filtro rechaza-banda</w:t>
       </w:r>
@@ -5087,7 +5271,14 @@
         <w:rPr>
           <w:noProof/>
         </w:rPr>
-        <w:t>8</w:t>
+        <w:t>9</w:t>
+      </w:r>
+      <w:r>
+        <w:t xml:space="preserve">: Fragmento de código que implementa el filtro IIR como cascada de secciones de segundo </w:t>
+      </w:r>
+      <w:proofErr w:type="spellStart"/>
+      <w:r>
+        <w:t>orden.</w:t>
       </w:r>
       <w:r>
         <w:fldChar w:fldCharType="end"/>
@@ -5102,11 +5293,25 @@
         <w:fldChar w:fldCharType="separate"/>
       </w:r>
       <w:r>
+        <w:t>Ilustración</w:t>
+      </w:r>
+      <w:proofErr w:type="spellEnd"/>
+      <w:r>
+        <w:t xml:space="preserve"> </w:t>
+      </w:r>
+      <w:r>
+        <w:rPr>
+          <w:noProof/>
+        </w:rPr>
+        <w:t>3</w:t>
+      </w:r>
+      <w:r>
         <w:fldChar w:fldCharType="end"/>
       </w:r>
       <w:r>
         <w:t xml:space="preserve">, se muestra el fragmento de código fuente correspondiente a la implementación de la macro </w:t>
       </w:r>
+      <w:proofErr w:type="spellStart"/>
       <w:r>
         <w:rPr>
           <w:b/>
@@ -5114,15 +5319,25 @@
         </w:rPr>
         <w:t>iir</w:t>
       </w:r>
+      <w:proofErr w:type="spellEnd"/>
       <w:r>
         <w:t xml:space="preserve">, la cual para esta implementación no es sencillamente una subrutina, con el fin de recibir como parámetro la cantidad de celdas que el filtro diseñado deberá ciclar en cada pasada. La subrutina </w:t>
       </w:r>
+      <w:proofErr w:type="spellStart"/>
       <w:r>
         <w:rPr>
           <w:b/>
           <w:bCs/>
         </w:rPr>
-        <w:t xml:space="preserve">iir_casc </w:t>
+        <w:t>iir_casc</w:t>
+      </w:r>
+      <w:proofErr w:type="spellEnd"/>
+      <w:r>
+        <w:rPr>
+          <w:b/>
+          <w:bCs/>
+        </w:rPr>
+        <w:t xml:space="preserve"> </w:t>
       </w:r>
       <w:r>
         <w:t xml:space="preserve">implementa el algoritmo para ejecutar el procesamiento por muestras de una cascada de celdas IIR de segundo orden. </w:t>
@@ -5183,14 +5398,27 @@
       <w:r>
         <w:t xml:space="preserve">Ilustración </w:t>
       </w:r>
-      <w:fldSimple w:instr=" SEQ Ilustración \* ARABIC ">
-        <w:r>
-          <w:rPr>
-            <w:noProof/>
-          </w:rPr>
-          <w:t>8</w:t>
-        </w:r>
-      </w:fldSimple>
+      <w:r>
+        <w:fldChar w:fldCharType="begin"/>
+      </w:r>
+      <w:r>
+        <w:instrText xml:space="preserve"> SEQ Ilustración \* ARABIC </w:instrText>
+      </w:r>
+      <w:r>
+        <w:fldChar w:fldCharType="separate"/>
+      </w:r>
+      <w:r>
+        <w:rPr>
+          <w:noProof/>
+        </w:rPr>
+        <w:t>9</w:t>
+      </w:r>
+      <w:r>
+        <w:rPr>
+          <w:noProof/>
+        </w:rPr>
+        <w:fldChar w:fldCharType="end"/>
+      </w:r>
       <w:r>
         <w:t>: Fragmento de código que implementa el filtro IIR como cascada de secciones de segundo orden.</w:t>
       </w:r>
@@ -5210,8 +5438,17 @@
       </w:pPr>
       <w:r>
         <w:tab/>
-        <w:t xml:space="preserve">Al igual que en el ejercicio anterior, el simulador provisto por Motorola para el DSP56307, fue utilizando en el código </w:t>
-      </w:r>
+        <w:t xml:space="preserve">Al igual que en el ejercicio anterior, el simulador provisto por Motorola para el </w:t>
+      </w:r>
+      <w:proofErr w:type="gramStart"/>
+      <w:r>
+        <w:t>DSP56307,</w:t>
+      </w:r>
+      <w:proofErr w:type="gramEnd"/>
+      <w:r>
+        <w:t xml:space="preserve"> fue utilizando en el código </w:t>
+      </w:r>
+      <w:proofErr w:type="spellStart"/>
       <w:r>
         <w:rPr>
           <w:b/>
@@ -5219,6 +5456,7 @@
         </w:rPr>
         <w:t>iir_testbench</w:t>
       </w:r>
+      <w:proofErr w:type="spellEnd"/>
       <w:r>
         <w:t>, siendo la entrada una delta y observando en memoria la salida del filtro IIR. De esta forma, se verifica que se comporta como es esperado el filtro, por contrastación de la respuesta impulsiva.</w:t>
       </w:r>
@@ -5244,6 +5482,7 @@
       <w:r>
         <w:t xml:space="preserve"> que utiliza la subrutina </w:t>
       </w:r>
+      <w:proofErr w:type="spellStart"/>
       <w:r>
         <w:rPr>
           <w:b/>
@@ -5251,6 +5490,7 @@
         </w:rPr>
         <w:t>iir_casc</w:t>
       </w:r>
+      <w:proofErr w:type="spellEnd"/>
       <w:r>
         <w:t xml:space="preserve"> desarrollada. Se conecta la entrada de audio de la placa de desarrollo del DSP56307 al generador, y su salida al osciloscopio, y se procede a medir la respuesta en frecuencia en un rango  </w:t>
       </w:r>
@@ -5576,21 +5816,7 @@
                     <w:rFonts w:ascii="Cambria Math" w:hAnsi="Cambria Math"/>
                     <w:lang w:val="es-419"/>
                   </w:rPr>
-                  <m:t>7.2</m:t>
-                </m:r>
-                <m:r>
-                  <w:rPr>
-                    <w:rFonts w:ascii="Cambria Math" w:hAnsi="Cambria Math"/>
-                    <w:lang w:val="es-419"/>
-                  </w:rPr>
-                  <m:t>344</m:t>
-                </m:r>
-                <m:r>
-                  <w:rPr>
-                    <w:rFonts w:ascii="Cambria Math" w:hAnsi="Cambria Math"/>
-                    <w:lang w:val="es-419"/>
-                  </w:rPr>
-                  <m:t>kHz</m:t>
+                  <m:t>7.2344kHz</m:t>
                 </m:r>
               </m:oMath>
             </m:oMathPara>
@@ -5725,28 +5951,7 @@
                     <w:rFonts w:ascii="Cambria Math" w:hAnsi="Cambria Math"/>
                     <w:lang w:val="es-419"/>
                   </w:rPr>
-                  <m:t>9</m:t>
-                </m:r>
-                <m:r>
-                  <w:rPr>
-                    <w:rFonts w:ascii="Cambria Math" w:hAnsi="Cambria Math"/>
-                    <w:lang w:val="es-419"/>
-                  </w:rPr>
-                  <m:t>.2</m:t>
-                </m:r>
-                <m:r>
-                  <w:rPr>
-                    <w:rFonts w:ascii="Cambria Math" w:hAnsi="Cambria Math"/>
-                    <w:lang w:val="es-419"/>
-                  </w:rPr>
-                  <m:t>698</m:t>
-                </m:r>
-                <m:r>
-                  <w:rPr>
-                    <w:rFonts w:ascii="Cambria Math" w:hAnsi="Cambria Math"/>
-                    <w:lang w:val="es-419"/>
-                  </w:rPr>
-                  <m:t>kHz</m:t>
+                  <m:t>9.2698kHz</m:t>
                 </m:r>
               </m:oMath>
             </m:oMathPara>
@@ -6016,19 +6221,7 @@
                   <w:rPr>
                     <w:rFonts w:ascii="Cambria Math" w:hAnsi="Cambria Math"/>
                   </w:rPr>
-                  <m:t>14.</m:t>
-                </m:r>
-                <m:r>
-                  <w:rPr>
-                    <w:rFonts w:ascii="Cambria Math" w:hAnsi="Cambria Math"/>
-                  </w:rPr>
-                  <m:t>306</m:t>
-                </m:r>
-                <m:r>
-                  <w:rPr>
-                    <w:rFonts w:ascii="Cambria Math" w:hAnsi="Cambria Math"/>
-                  </w:rPr>
-                  <m:t>kHz</m:t>
+                  <m:t>14.306kHz</m:t>
                 </m:r>
               </m:oMath>
             </m:oMathPara>
@@ -6064,14 +6257,27 @@
       <w:r>
         <w:t xml:space="preserve">Tabla </w:t>
       </w:r>
-      <w:fldSimple w:instr=" SEQ Tabla \* ARABIC ">
-        <w:r>
-          <w:rPr>
-            <w:noProof/>
-          </w:rPr>
-          <w:t>3</w:t>
-        </w:r>
-      </w:fldSimple>
+      <w:r>
+        <w:fldChar w:fldCharType="begin"/>
+      </w:r>
+      <w:r>
+        <w:instrText xml:space="preserve"> SEQ Tabla \* ARABIC </w:instrText>
+      </w:r>
+      <w:r>
+        <w:fldChar w:fldCharType="separate"/>
+      </w:r>
+      <w:r>
+        <w:rPr>
+          <w:noProof/>
+        </w:rPr>
+        <w:t>5</w:t>
+      </w:r>
+      <w:r>
+        <w:rPr>
+          <w:noProof/>
+        </w:rPr>
+        <w:fldChar w:fldCharType="end"/>
+      </w:r>
       <w:r>
         <w:t>: Validación de especificaciones</w:t>
       </w:r>
@@ -6151,35 +6357,16 @@
       <w:r>
         <w:t xml:space="preserve">Ilustración </w:t>
       </w:r>
-      <w:r>
-        <w:fldChar w:fldCharType="begin"/>
-      </w:r>
-      <w:r>
-        <w:instrText xml:space="preserve"> SEQ Ilustración \* ARABIC </w:instrText>
-      </w:r>
-      <w:r>
-        <w:fldChar w:fldCharType="separate"/>
-      </w:r>
-      <w:r>
-        <w:rPr>
-          <w:noProof/>
-        </w:rPr>
-        <w:t>10</w:t>
-      </w:r>
-      <w:r>
-        <w:rPr>
-          <w:noProof/>
-        </w:rPr>
-        <w:fldChar w:fldCharType="end"/>
-      </w:r>
-      <w:r>
-        <w:t xml:space="preserve">: </w:t>
-      </w:r>
-      <w:r>
-        <w:t>Medición de la respuesta en frecuencia</w:t>
-      </w:r>
-      <w:r>
-        <w:t xml:space="preserve"> del filtro rechaza-banda</w:t>
+      <w:fldSimple w:instr=" SEQ Ilustración \* ARABIC ">
+        <w:r>
+          <w:rPr>
+            <w:noProof/>
+          </w:rPr>
+          <w:t>10</w:t>
+        </w:r>
+      </w:fldSimple>
+      <w:r>
+        <w:t>: Medición de la respuesta en frecuencia del filtro rechaza-banda</w:t>
       </w:r>
     </w:p>
     <w:p>
@@ -6263,19 +6450,7 @@
           <w:rPr>
             <w:rFonts w:ascii="Cambria Math" w:eastAsiaTheme="minorEastAsia" w:hAnsi="Cambria Math"/>
           </w:rPr>
-          <m:t>300</m:t>
-        </m:r>
-        <m:r>
-          <w:rPr>
-            <w:rFonts w:ascii="Cambria Math" w:eastAsiaTheme="minorEastAsia" w:hAnsi="Cambria Math"/>
-          </w:rPr>
-          <m:t>μ</m:t>
-        </m:r>
-        <m:r>
-          <w:rPr>
-            <w:rFonts w:ascii="Cambria Math" w:eastAsiaTheme="minorEastAsia" w:hAnsi="Cambria Math"/>
-          </w:rPr>
-          <m:t>V</m:t>
+          <m:t>300μV</m:t>
         </m:r>
       </m:oMath>
       <w:r>
@@ -6331,6 +6506,9 @@
           <w:noProof/>
         </w:rPr>
         <w:t>11</w:t>
+      </w:r>
+      <w:r>
+        <w:t>: Medición de la respuesta en frecuencia del DSP</w:t>
       </w:r>
       <w:r>
         <w:rPr>
@@ -6420,32 +6598,16 @@
       <w:r>
         <w:t xml:space="preserve">Ilustración </w:t>
       </w:r>
-      <w:r>
-        <w:fldChar w:fldCharType="begin"/>
-      </w:r>
-      <w:r>
-        <w:instrText xml:space="preserve"> SEQ Ilustración \* ARABIC </w:instrText>
-      </w:r>
-      <w:r>
-        <w:fldChar w:fldCharType="separate"/>
-      </w:r>
-      <w:r>
-        <w:rPr>
-          <w:noProof/>
-        </w:rPr>
-        <w:t>11</w:t>
-      </w:r>
-      <w:r>
-        <w:rPr>
-          <w:noProof/>
-        </w:rPr>
-        <w:fldChar w:fldCharType="end"/>
-      </w:r>
-      <w:r>
-        <w:t xml:space="preserve">: </w:t>
-      </w:r>
-      <w:r>
-        <w:t>Medición de la respuesta en frecuencia del DSP</w:t>
+      <w:fldSimple w:instr=" SEQ Ilustración \* ARABIC ">
+        <w:r>
+          <w:rPr>
+            <w:noProof/>
+          </w:rPr>
+          <w:t>11</w:t>
+        </w:r>
+      </w:fldSimple>
+      <w:r>
+        <w:t>: Medición de la respuesta en frecuencia del DSP</w:t>
       </w:r>
       <w:bookmarkEnd w:id="16"/>
       <w:r>
@@ -6691,8 +6853,30 @@
         <w:rPr>
           <w:iCs/>
         </w:rPr>
-        <w:t xml:space="preserve"> es la principal fuente de ruido, llamado “round-off noise</w:t>
-      </w:r>
+        <w:t xml:space="preserve"> es la principal fuente de ruido, llamado “</w:t>
+      </w:r>
+      <w:proofErr w:type="gramStart"/>
+      <w:r>
+        <w:rPr>
+          <w:iCs/>
+        </w:rPr>
+        <w:t>round</w:t>
+      </w:r>
+      <w:proofErr w:type="gramEnd"/>
+      <w:r>
+        <w:rPr>
+          <w:iCs/>
+        </w:rPr>
+        <w:t xml:space="preserve">-off </w:t>
+      </w:r>
+      <w:proofErr w:type="spellStart"/>
+      <w:r>
+        <w:rPr>
+          <w:iCs/>
+        </w:rPr>
+        <w:t>noise</w:t>
+      </w:r>
+      <w:proofErr w:type="spellEnd"/>
       <w:r>
         <w:rPr>
           <w:iCs/>
@@ -6820,7 +7004,21 @@
         <w:rPr>
           <w:rFonts w:eastAsiaTheme="minorEastAsia"/>
         </w:rPr>
-        <w:t>: Debe ser tal que el “round-off noise” nos permita operar. Se debe definir un SNR deseado.</w:t>
+        <w:t>: Debe ser tal que el “</w:t>
+      </w:r>
+      <w:proofErr w:type="gramStart"/>
+      <w:r>
+        <w:rPr>
+          <w:rFonts w:eastAsiaTheme="minorEastAsia"/>
+        </w:rPr>
+        <w:t>round</w:t>
+      </w:r>
+      <w:proofErr w:type="gramEnd"/>
+      <w:r>
+        <w:rPr>
+          <w:rFonts w:eastAsiaTheme="minorEastAsia"/>
+        </w:rPr>
+        <w:t>-off noise” nos permita operar. Se debe definir un SNR deseado.</w:t>
       </w:r>
     </w:p>
     <w:p>
@@ -6829,11 +7027,33 @@
           <w:iCs/>
         </w:rPr>
       </w:pPr>
+      <w:proofErr w:type="gramStart"/>
       <w:r>
         <w:rPr>
           <w:iCs/>
         </w:rPr>
-        <w:t xml:space="preserve">En relación a la limitación del overflow para </w:t>
+        <w:t>En relación a</w:t>
+      </w:r>
+      <w:proofErr w:type="gramEnd"/>
+      <w:r>
+        <w:rPr>
+          <w:iCs/>
+        </w:rPr>
+        <w:t xml:space="preserve"> la limitación del </w:t>
+      </w:r>
+      <w:proofErr w:type="spellStart"/>
+      <w:r>
+        <w:rPr>
+          <w:iCs/>
+        </w:rPr>
+        <w:t>overflow</w:t>
+      </w:r>
+      <w:proofErr w:type="spellEnd"/>
+      <w:r>
+        <w:rPr>
+          <w:iCs/>
+        </w:rPr>
+        <w:t xml:space="preserve"> para </w:t>
       </w:r>
       <m:oMath>
         <m:sSub>
@@ -6867,7 +7087,21 @@
         <w:rPr>
           <w:rFonts w:eastAsiaTheme="minorEastAsia"/>
         </w:rPr>
-        <w:t xml:space="preserve"> es que el DSP tiene bits extra en los acumuladores A y B, con lo que este efecto se ve minimizado, aunque no desaparece.</w:t>
+        <w:t xml:space="preserve"> es que el DSP tiene bits extra en los acumuladores A y B, con lo que este efecto se ve minimi</w:t>
+      </w:r>
+      <w:proofErr w:type="spellStart"/>
+      <w:r>
+        <w:rPr>
+          <w:rFonts w:eastAsiaTheme="minorEastAsia"/>
+        </w:rPr>
+        <w:t>zado</w:t>
+      </w:r>
+      <w:proofErr w:type="spellEnd"/>
+      <w:r>
+        <w:rPr>
+          <w:rFonts w:eastAsiaTheme="minorEastAsia"/>
+        </w:rPr>
+        <w:t>, aunque no desaparece.</w:t>
       </w:r>
     </w:p>
     <w:p>
@@ -6880,24 +7114,66 @@
         <w:rPr>
           <w:iCs/>
         </w:rPr>
-        <w:t>La ganancia y el Q de las etapas intermedias afectan al rango dinámico, ya que si las ganancias son muy desparejas y hay Q</w:t>
-      </w:r>
+        <w:t xml:space="preserve">La ganancia y el Q de las etapas intermedias afectan al rango dinámico, </w:t>
+      </w:r>
+      <w:proofErr w:type="gramStart"/>
       <w:r>
         <w:rPr>
           <w:iCs/>
         </w:rPr>
+        <w:t>ya que</w:t>
+      </w:r>
+      <w:proofErr w:type="gramEnd"/>
+      <w:r>
+        <w:rPr>
+          <w:iCs/>
+        </w:rPr>
+        <w:t xml:space="preserve"> si las ganancias son muy desparejas y hay </w:t>
+      </w:r>
+      <w:proofErr w:type="spellStart"/>
+      <w:r>
+        <w:rPr>
+          <w:iCs/>
+        </w:rPr>
+        <w:t>Q</w:t>
+      </w:r>
+      <w:r>
+        <w:rPr>
+          <w:iCs/>
+        </w:rPr>
         <w:t>’</w:t>
       </w:r>
       <w:r>
         <w:rPr>
           <w:iCs/>
         </w:rPr>
-        <w:t xml:space="preserve">s muy altos, la señal sufrirá muchos cambios innecesarios, pudiendo llegar en cualquier punto del filtro tanto al límite de overflow como al límite de SNR por hacerse muy pequeña. </w:t>
-      </w:r>
+        <w:t>s</w:t>
+      </w:r>
+      <w:proofErr w:type="spellEnd"/>
       <w:r>
         <w:rPr>
           <w:iCs/>
         </w:rPr>
+        <w:t xml:space="preserve"> muy altos, la señal sufrirá muchos cambios innecesarios, pudiendo llegar en cualquier punto del filtro tanto al límite de </w:t>
+      </w:r>
+      <w:proofErr w:type="spellStart"/>
+      <w:r>
+        <w:rPr>
+          <w:iCs/>
+        </w:rPr>
+        <w:t>overflow</w:t>
+      </w:r>
+      <w:proofErr w:type="spellEnd"/>
+      <w:r>
+        <w:rPr>
+          <w:iCs/>
+        </w:rPr>
+        <w:t xml:space="preserve"> como al límite de SNR por hacerse muy pequeña. </w:t>
+      </w:r>
+      <w:r>
+        <w:rPr>
+          <w:iCs/>
+        </w:rPr>
         <w:t>Por lo tanto, así como en los filtros analógicos, s</w:t>
       </w:r>
       <w:r>
@@ -6913,6 +7189,7 @@
           <w:iCs/>
         </w:rPr>
       </w:pPr>
+      <w:proofErr w:type="spellStart"/>
       <w:r>
         <w:rPr>
           <w:b/>
@@ -6924,6 +7201,7 @@
         <w:lastRenderedPageBreak/>
         <w:t>Referencia</w:t>
       </w:r>
+      <w:proofErr w:type="spellEnd"/>
       <w:r>
         <w:rPr>
           <w:iCs/>
@@ -6955,7 +7233,15 @@
     </w:p>
     <w:p>
       <w:r>
-        <w:t>La cuantización de los coeficientes del IIR puede afectar en que, por ejemplo, los polos y los ceros de la respuesta en frecuencia cambiarán al elegir los niveles de cuantización. Se debe tener esto presente ya que, a su vez, podría afectar a la estabilidad del filtro si justo uno de estos cambios numéricos hace que un polo de la respuesta en frecuencia quede ubicado en el semiplano derecho. Otro parámetro que se verá afectado es la ganancia del filtro.</w:t>
+        <w:t xml:space="preserve">La cuantización de los coeficientes del IIR puede afectar en que, por ejemplo, los polos y los </w:t>
+      </w:r>
+      <w:proofErr w:type="spellStart"/>
+      <w:r>
+        <w:t>ceros</w:t>
+      </w:r>
+      <w:proofErr w:type="spellEnd"/>
+      <w:r>
+        <w:t xml:space="preserve"> de la respuesta en frecuencia cambiarán al elegir los niveles de cuantización. Se debe tener esto presente ya que, a su vez, podría afectar a la estabilidad del filtro si justo uno de estos cambios numéricos hace que un polo de la respuesta en frecuencia quede ubicado en el semiplano derecho. Otro parámetro que se verá afectado es la ganancia del filtro.</w:t>
       </w:r>
     </w:p>
     <w:p/>

</xml_diff>